<commit_message>
v3.4.0-to-v3.5.0 translation bug fixes affecting: * StateDataSet: dConfiguration.06, dConfiguration.08, dFacility.04 v3.5.0-to-v3.4.0 translation bug fixes affecting: * EMSDataSet: eResponse.08, ePatient.13, eHistory.01, eVitals.16, eExam.LungGroup, eExam.ChestGroup, eProtocols.ProtocolGroup, eOther.05 * StateDataSet: sConfiguration.02, sFacility.04
</commit_message>
<xml_diff>
--- a/Translation/v3.4.0 to v3.5.0/documentation.docx
+++ b/Translation/v3.4.0 to v3.5.0/documentation.docx
@@ -62,10 +62,16 @@
     </w:p>
     <w:p>
       <w:r>
-        <w:t>January 7, 2020</w:t>
+        <w:t xml:space="preserve">January </w:t>
+      </w:r>
+      <w:r>
+        <w:t>9</w:t>
       </w:r>
       <w:bookmarkStart w:id="0" w:name="_GoBack"/>
       <w:bookmarkEnd w:id="0"/>
+      <w:r>
+        <w:t>, 2020</w:t>
+      </w:r>
     </w:p>
     <w:p>
       <w:pPr>

</xml_diff>

<commit_message>
v3.4.0-to-v3.5.0 translation bug fixes affecting: * StateDataSet: dConfiguration.06, dConfiguration.08
</commit_message>
<xml_diff>
--- a/Translation/v3.4.0 to v3.5.0/documentation.docx
+++ b/Translation/v3.4.0 to v3.5.0/documentation.docx
@@ -62,10 +62,7 @@
     </w:p>
     <w:p>
       <w:r>
-        <w:t xml:space="preserve">January </w:t>
-      </w:r>
-      <w:r>
-        <w:t>15</w:t>
+        <w:t>February 6</w:t>
       </w:r>
       <w:bookmarkStart w:id="0" w:name="_GoBack"/>
       <w:bookmarkEnd w:id="0"/>

</xml_diff>

<commit_message>
Corrections to v3.4.0-to-v3.5.0 EMSDataSet translation and documentation: * Corrected documentation of translation of eDisposition.12 code 4212021 to eDisposition.28 * Corrected translation of eDisposition.12 codes 4212023 and 4212025 to eDisposition.29
</commit_message>
<xml_diff>
--- a/Translation/v3.4.0 to v3.5.0/documentation.docx
+++ b/Translation/v3.4.0 to v3.5.0/documentation.docx
@@ -1,6 +1,6 @@
 
 <file path=word/document.xml><?xml version="1.0" encoding="utf-8"?>
-<w:document xmlns:wpc="http://schemas.microsoft.com/office/word/2010/wordprocessingCanvas" xmlns:cx="http://schemas.microsoft.com/office/drawing/2014/chartex" xmlns:cx1="http://schemas.microsoft.com/office/drawing/2015/9/8/chartex" xmlns:cx2="http://schemas.microsoft.com/office/drawing/2015/10/21/chartex" xmlns:cx3="http://schemas.microsoft.com/office/drawing/2016/5/9/chartex" xmlns:cx4="http://schemas.microsoft.com/office/drawing/2016/5/10/chartex" xmlns:cx5="http://schemas.microsoft.com/office/drawing/2016/5/11/chartex" xmlns:cx6="http://schemas.microsoft.com/office/drawing/2016/5/12/chartex" xmlns:cx7="http://schemas.microsoft.com/office/drawing/2016/5/13/chartex" xmlns:cx8="http://schemas.microsoft.com/office/drawing/2016/5/14/chartex" xmlns:mc="http://schemas.openxmlformats.org/markup-compatibility/2006" xmlns:aink="http://schemas.microsoft.com/office/drawing/2016/ink" xmlns:am3d="http://schemas.microsoft.com/office/drawing/2017/model3d" xmlns:o="urn:schemas-microsoft-com:office:office" xmlns:r="http://schemas.openxmlformats.org/officeDocument/2006/relationships" xmlns:m="http://schemas.openxmlformats.org/officeDocument/2006/math" xmlns:v="urn:schemas-microsoft-com:vml" xmlns:wp14="http://schemas.microsoft.com/office/word/2010/wordprocessingDrawing" xmlns:wp="http://schemas.openxmlformats.org/drawingml/2006/wordprocessingDrawing" xmlns:w10="urn:schemas-microsoft-com:office:word" xmlns:w="http://schemas.openxmlformats.org/wordprocessingml/2006/main" xmlns:w14="http://schemas.microsoft.com/office/word/2010/wordml" xmlns:w15="http://schemas.microsoft.com/office/word/2012/wordml" xmlns:w16cid="http://schemas.microsoft.com/office/word/2016/wordml/cid" xmlns:w16se="http://schemas.microsoft.com/office/word/2015/wordml/symex" xmlns:wpg="http://schemas.microsoft.com/office/word/2010/wordprocessingGroup" xmlns:wpi="http://schemas.microsoft.com/office/word/2010/wordprocessingInk" xmlns:wne="http://schemas.microsoft.com/office/word/2006/wordml" xmlns:wps="http://schemas.microsoft.com/office/word/2010/wordprocessingShape" mc:Ignorable="w14 w15 w16se w16cid wp14">
+<w:document xmlns:wpc="http://schemas.microsoft.com/office/word/2010/wordprocessingCanvas" xmlns:cx="http://schemas.microsoft.com/office/drawing/2014/chartex" xmlns:cx1="http://schemas.microsoft.com/office/drawing/2015/9/8/chartex" xmlns:cx2="http://schemas.microsoft.com/office/drawing/2015/10/21/chartex" xmlns:cx3="http://schemas.microsoft.com/office/drawing/2016/5/9/chartex" xmlns:cx4="http://schemas.microsoft.com/office/drawing/2016/5/10/chartex" xmlns:cx5="http://schemas.microsoft.com/office/drawing/2016/5/11/chartex" xmlns:cx6="http://schemas.microsoft.com/office/drawing/2016/5/12/chartex" xmlns:cx7="http://schemas.microsoft.com/office/drawing/2016/5/13/chartex" xmlns:cx8="http://schemas.microsoft.com/office/drawing/2016/5/14/chartex" xmlns:mc="http://schemas.openxmlformats.org/markup-compatibility/2006" xmlns:aink="http://schemas.microsoft.com/office/drawing/2016/ink" xmlns:am3d="http://schemas.microsoft.com/office/drawing/2017/model3d" xmlns:o="urn:schemas-microsoft-com:office:office" xmlns:r="http://schemas.openxmlformats.org/officeDocument/2006/relationships" xmlns:m="http://schemas.openxmlformats.org/officeDocument/2006/math" xmlns:v="urn:schemas-microsoft-com:vml" xmlns:wp14="http://schemas.microsoft.com/office/word/2010/wordprocessingDrawing" xmlns:wp="http://schemas.openxmlformats.org/drawingml/2006/wordprocessingDrawing" xmlns:w10="urn:schemas-microsoft-com:office:word" xmlns:w="http://schemas.openxmlformats.org/wordprocessingml/2006/main" xmlns:w14="http://schemas.microsoft.com/office/word/2010/wordml" xmlns:w15="http://schemas.microsoft.com/office/word/2012/wordml" xmlns:w16cex="http://schemas.microsoft.com/office/word/2018/wordml/cex" xmlns:w16cid="http://schemas.microsoft.com/office/word/2016/wordml/cid" xmlns:w16="http://schemas.microsoft.com/office/word/2018/wordml" xmlns:w16se="http://schemas.microsoft.com/office/word/2015/wordml/symex" xmlns:wpg="http://schemas.microsoft.com/office/word/2010/wordprocessingGroup" xmlns:wpi="http://schemas.microsoft.com/office/word/2010/wordprocessingInk" xmlns:wne="http://schemas.microsoft.com/office/word/2006/wordml" xmlns:wps="http://schemas.microsoft.com/office/word/2010/wordprocessingShape" mc:Ignorable="w14 w15 w16se w16cid w16 w16cex wp14">
   <w:body>
     <w:p>
       <w:pPr>
@@ -64,10 +64,24 @@
       <w:r>
         <w:t>February 6</w:t>
       </w:r>
-      <w:bookmarkStart w:id="0" w:name="_GoBack"/>
-      <w:bookmarkEnd w:id="0"/>
       <w:r>
         <w:t>, 2020</w:t>
+      </w:r>
+      <w:r>
+        <w:br/>
+        <w:t>November 6, 2020 (corrected documentation of translation of eDisposition.12 code 4212021 to eDisposition.28; corrected translation of eDisposition.12 code</w:t>
+      </w:r>
+      <w:r>
+        <w:t>s</w:t>
+      </w:r>
+      <w:r>
+        <w:t xml:space="preserve"> 4212023 </w:t>
+      </w:r>
+      <w:r>
+        <w:t xml:space="preserve">and 4212025 </w:t>
+      </w:r>
+      <w:r>
+        <w:t>to eDisposition.29)</w:t>
       </w:r>
     </w:p>
     <w:p>
@@ -299,6 +313,7 @@
                 <w:szCs w:val="18"/>
               </w:rPr>
             </w:pPr>
+            <w:proofErr w:type="spellStart"/>
             <w:r>
               <w:rPr>
                 <w:rFonts w:cstheme="minorHAnsi"/>
@@ -307,6 +322,7 @@
               </w:rPr>
               <w:t>eState</w:t>
             </w:r>
+            <w:proofErr w:type="spellEnd"/>
           </w:p>
         </w:tc>
         <w:tc>
@@ -1014,6 +1030,7 @@
                 <w:szCs w:val="18"/>
               </w:rPr>
             </w:pPr>
+            <w:proofErr w:type="spellStart"/>
             <w:r>
               <w:rPr>
                 <w:rFonts w:cstheme="minorHAnsi"/>
@@ -1022,6 +1039,7 @@
               </w:rPr>
               <w:t>dState</w:t>
             </w:r>
+            <w:proofErr w:type="spellEnd"/>
           </w:p>
         </w:tc>
         <w:tc>
@@ -1690,7 +1708,6 @@
         <w:rPr>
           <w:rFonts w:eastAsia="Times New Roman"/>
         </w:rPr>
-        <w:lastRenderedPageBreak/>
         <w:t>Required Elements Added</w:t>
       </w:r>
     </w:p>
@@ -3482,6 +3499,7 @@
                 <w:sz w:val="18"/>
                 <w:szCs w:val="18"/>
               </w:rPr>
+              <w:lastRenderedPageBreak/>
               <w:t>StateDataSet dConfiguration.03</w:t>
             </w:r>
           </w:p>
@@ -3533,7 +3551,6 @@
                 <w:sz w:val="18"/>
                 <w:szCs w:val="18"/>
               </w:rPr>
-              <w:lastRenderedPageBreak/>
               <w:t>StateDataSet dConfiguration.04</w:t>
             </w:r>
           </w:p>
@@ -3724,9 +3741,11 @@
           <w:rFonts w:eastAsia="Times New Roman"/>
         </w:rPr>
       </w:pPr>
+      <w:proofErr w:type="spellStart"/>
       <w:r>
         <w:t>CorrelationID</w:t>
       </w:r>
+      <w:proofErr w:type="spellEnd"/>
     </w:p>
     <w:p>
       <w:r>
@@ -4168,12 +4187,37 @@
                 <w:szCs w:val="18"/>
               </w:rPr>
             </w:pPr>
-            <w:r>
-              <w:rPr>
-                <w:sz w:val="18"/>
-                <w:szCs w:val="18"/>
-              </w:rPr>
-              <w:t>CorrelationID of PatientCareReport Element or Group</w:t>
+            <w:proofErr w:type="spellStart"/>
+            <w:r>
+              <w:rPr>
+                <w:sz w:val="18"/>
+                <w:szCs w:val="18"/>
+              </w:rPr>
+              <w:t>CorrelationID</w:t>
+            </w:r>
+            <w:proofErr w:type="spellEnd"/>
+            <w:r>
+              <w:rPr>
+                <w:sz w:val="18"/>
+                <w:szCs w:val="18"/>
+              </w:rPr>
+              <w:t xml:space="preserve"> of </w:t>
+            </w:r>
+            <w:proofErr w:type="spellStart"/>
+            <w:r>
+              <w:rPr>
+                <w:sz w:val="18"/>
+                <w:szCs w:val="18"/>
+              </w:rPr>
+              <w:t>PatientCareReport</w:t>
+            </w:r>
+            <w:proofErr w:type="spellEnd"/>
+            <w:r>
+              <w:rPr>
+                <w:sz w:val="18"/>
+                <w:szCs w:val="18"/>
+              </w:rPr>
+              <w:t xml:space="preserve"> Element or Group</w:t>
             </w:r>
           </w:p>
         </w:tc>
@@ -4357,12 +4401,37 @@
                 <w:szCs w:val="18"/>
               </w:rPr>
             </w:pPr>
-            <w:r>
-              <w:rPr>
-                <w:sz w:val="18"/>
-                <w:szCs w:val="18"/>
-              </w:rPr>
-              <w:t>CorrelationID of DemographicReport Element or Group</w:t>
+            <w:proofErr w:type="spellStart"/>
+            <w:r>
+              <w:rPr>
+                <w:sz w:val="18"/>
+                <w:szCs w:val="18"/>
+              </w:rPr>
+              <w:t>CorrelationID</w:t>
+            </w:r>
+            <w:proofErr w:type="spellEnd"/>
+            <w:r>
+              <w:rPr>
+                <w:sz w:val="18"/>
+                <w:szCs w:val="18"/>
+              </w:rPr>
+              <w:t xml:space="preserve"> of </w:t>
+            </w:r>
+            <w:proofErr w:type="spellStart"/>
+            <w:r>
+              <w:rPr>
+                <w:sz w:val="18"/>
+                <w:szCs w:val="18"/>
+              </w:rPr>
+              <w:t>DemographicReport</w:t>
+            </w:r>
+            <w:proofErr w:type="spellEnd"/>
+            <w:r>
+              <w:rPr>
+                <w:sz w:val="18"/>
+                <w:szCs w:val="18"/>
+              </w:rPr>
+              <w:t xml:space="preserve"> Element or Group</w:t>
             </w:r>
           </w:p>
         </w:tc>
@@ -4376,9 +4445,11 @@
           <w:rFonts w:eastAsia="Times New Roman"/>
         </w:rPr>
       </w:pPr>
+      <w:proofErr w:type="spellStart"/>
       <w:r>
         <w:t>CustomDefinition</w:t>
       </w:r>
+      <w:proofErr w:type="spellEnd"/>
     </w:p>
     <w:p>
       <w:r>
@@ -4620,7 +4691,7 @@
         <w:t>3.5.0</w:t>
       </w:r>
       <w:r>
-        <w:t xml:space="preserve"> are as follows.</w:t>
+        <w:t xml:space="preserve"> as follows.</w:t>
       </w:r>
     </w:p>
     <w:tbl>
@@ -6054,7 +6125,6 @@
                 <w:sz w:val="18"/>
                 <w:szCs w:val="18"/>
               </w:rPr>
-              <w:lastRenderedPageBreak/>
               <w:t>eHistory.17</w:t>
             </w:r>
           </w:p>
@@ -14593,9 +14663,11 @@
       <w:pPr>
         <w:pStyle w:val="Heading2"/>
       </w:pPr>
+      <w:proofErr w:type="spellStart"/>
       <w:r>
         <w:t>eVitals.CardiacRhythmGroup</w:t>
       </w:r>
+      <w:proofErr w:type="spellEnd"/>
     </w:p>
     <w:p>
       <w:r>
@@ -14624,7 +14696,15 @@
         <w:t xml:space="preserve">add </w:t>
       </w:r>
       <w:r>
-        <w:t xml:space="preserve">@ETCOType and set to </w:t>
+        <w:t>@</w:t>
+      </w:r>
+      <w:proofErr w:type="gramStart"/>
+      <w:r>
+        <w:t>ETCOType</w:t>
+      </w:r>
+      <w:proofErr w:type="gramEnd"/>
+      <w:r>
+        <w:t xml:space="preserve"> and set to </w:t>
       </w:r>
       <w:r>
         <w:t>3440001 (mmHg).</w:t>
@@ -14692,7 +14772,23 @@
     </w:p>
     <w:p>
       <w:r>
-        <w:t xml:space="preserve">Map values to new elements in eExam.LungGroup and eExam.ChestGroup. </w:t>
+        <w:t xml:space="preserve">Map values to new elements in </w:t>
+      </w:r>
+      <w:proofErr w:type="spellStart"/>
+      <w:r>
+        <w:t>eExam.LungGroup</w:t>
+      </w:r>
+      <w:proofErr w:type="spellEnd"/>
+      <w:r>
+        <w:t xml:space="preserve"> and </w:t>
+      </w:r>
+      <w:proofErr w:type="spellStart"/>
+      <w:r>
+        <w:t>eExam.ChestGroup</w:t>
+      </w:r>
+      <w:proofErr w:type="spellEnd"/>
+      <w:r>
+        <w:t xml:space="preserve">. </w:t>
       </w:r>
       <w:r>
         <w:t xml:space="preserve">Attach </w:t>
@@ -14704,12 +14800,36 @@
         <w:t xml:space="preserve">to </w:t>
       </w:r>
       <w:r>
-        <w:t>the first instance of eExam.LungGroup or eExam.ChestGroup.</w:t>
+        <w:t xml:space="preserve">the first instance of </w:t>
+      </w:r>
+      <w:proofErr w:type="spellStart"/>
+      <w:r>
+        <w:t>eExam.LungGroup</w:t>
+      </w:r>
+      <w:proofErr w:type="spellEnd"/>
+      <w:r>
+        <w:t xml:space="preserve"> or </w:t>
+      </w:r>
+      <w:proofErr w:type="spellStart"/>
+      <w:r>
+        <w:t>eExam.ChestGroup</w:t>
+      </w:r>
+      <w:proofErr w:type="spellEnd"/>
+      <w:r>
+        <w:t>.</w:t>
       </w:r>
     </w:p>
     <w:p>
       <w:r>
-        <w:t>Values are mapped to eExam.LungGroup as follows</w:t>
+        <w:t xml:space="preserve">Values are mapped to </w:t>
+      </w:r>
+      <w:proofErr w:type="spellStart"/>
+      <w:r>
+        <w:t>eExam.LungGroup</w:t>
+      </w:r>
+      <w:proofErr w:type="spellEnd"/>
+      <w:r>
+        <w:t xml:space="preserve"> as follows</w:t>
       </w:r>
       <w:r>
         <w:t>.</w:t>
@@ -18721,7 +18841,15 @@
     <w:p/>
     <w:p>
       <w:r>
-        <w:t>Values are mapped to eExam.ChestGroup as follows</w:t>
+        <w:t xml:space="preserve">Values are mapped to </w:t>
+      </w:r>
+      <w:proofErr w:type="spellStart"/>
+      <w:r>
+        <w:t>eExam.ChestGroup</w:t>
+      </w:r>
+      <w:proofErr w:type="spellEnd"/>
+      <w:r>
+        <w:t xml:space="preserve"> as follows</w:t>
       </w:r>
       <w:r>
         <w:t>.</w:t>
@@ -22880,16 +23008,34 @@
         <w:t xml:space="preserve">add </w:t>
       </w:r>
       <w:r>
-        <w:t>@CodeType and set to 9924003 (RxNorm).</w:t>
+        <w:t>@</w:t>
+      </w:r>
+      <w:proofErr w:type="gramStart"/>
+      <w:r>
+        <w:t>CodeType</w:t>
+      </w:r>
+      <w:proofErr w:type="gramEnd"/>
+      <w:r>
+        <w:t xml:space="preserve"> and set to 9924003 (</w:t>
+      </w:r>
+      <w:proofErr w:type="spellStart"/>
+      <w:r>
+        <w:t>RxNorm</w:t>
+      </w:r>
+      <w:proofErr w:type="spellEnd"/>
+      <w:r>
+        <w:t>).</w:t>
       </w:r>
     </w:p>
     <w:p>
       <w:pPr>
         <w:pStyle w:val="Heading2"/>
       </w:pPr>
+      <w:proofErr w:type="spellStart"/>
       <w:r>
         <w:t>eDisposition.IncidentDispositionGroup</w:t>
       </w:r>
+      <w:proofErr w:type="spellEnd"/>
     </w:p>
     <w:p>
       <w:r>
@@ -23519,7 +23665,27 @@
                 <w:sz w:val="18"/>
                 <w:szCs w:val="18"/>
               </w:rPr>
-              <w:t>Canceled (Prior to Arrival At Scene)</w:t>
+              <w:t xml:space="preserve">Canceled (Prior to Arrival </w:t>
+            </w:r>
+            <w:proofErr w:type="gramStart"/>
+            <w:r>
+              <w:rPr>
+                <w:rFonts w:cstheme="minorHAnsi"/>
+                <w:color w:val="000000"/>
+                <w:sz w:val="18"/>
+                <w:szCs w:val="18"/>
+              </w:rPr>
+              <w:t>At</w:t>
+            </w:r>
+            <w:proofErr w:type="gramEnd"/>
+            <w:r>
+              <w:rPr>
+                <w:rFonts w:cstheme="minorHAnsi"/>
+                <w:color w:val="000000"/>
+                <w:sz w:val="18"/>
+                <w:szCs w:val="18"/>
+              </w:rPr>
+              <w:t xml:space="preserve"> Scene)</w:t>
             </w:r>
           </w:p>
         </w:tc>
@@ -26321,7 +26487,27 @@
                 <w:sz w:val="18"/>
                 <w:szCs w:val="18"/>
               </w:rPr>
-              <w:t>Canceled (Prior to Arrival At Scene)</w:t>
+              <w:t xml:space="preserve">Canceled (Prior to Arrival </w:t>
+            </w:r>
+            <w:proofErr w:type="gramStart"/>
+            <w:r>
+              <w:rPr>
+                <w:rFonts w:cstheme="minorHAnsi"/>
+                <w:color w:val="000000"/>
+                <w:sz w:val="18"/>
+                <w:szCs w:val="18"/>
+              </w:rPr>
+              <w:t>At</w:t>
+            </w:r>
+            <w:proofErr w:type="gramEnd"/>
+            <w:r>
+              <w:rPr>
+                <w:rFonts w:cstheme="minorHAnsi"/>
+                <w:color w:val="000000"/>
+                <w:sz w:val="18"/>
+                <w:szCs w:val="18"/>
+              </w:rPr>
+              <w:t xml:space="preserve"> Scene)</w:t>
             </w:r>
           </w:p>
         </w:tc>
@@ -27074,7 +27260,6 @@
         <w:tc>
           <w:tcPr>
             <w:tcW w:w="900" w:type="dxa"/>
-            <w:vMerge w:val="restart"/>
             <w:tcBorders>
               <w:top w:val="single" w:sz="4" w:space="0" w:color="auto"/>
               <w:left w:val="single" w:sz="4" w:space="0" w:color="auto"/>
@@ -27107,7 +27292,6 @@
         <w:tc>
           <w:tcPr>
             <w:tcW w:w="2160" w:type="dxa"/>
-            <w:vMerge w:val="restart"/>
             <w:tcBorders>
               <w:top w:val="single" w:sz="4" w:space="0" w:color="auto"/>
               <w:left w:val="single" w:sz="4" w:space="0" w:color="auto"/>
@@ -27208,48 +27392,64 @@
         <w:tc>
           <w:tcPr>
             <w:tcW w:w="900" w:type="dxa"/>
-            <w:vMerge/>
-            <w:tcBorders>
-              <w:left w:val="single" w:sz="4" w:space="0" w:color="auto"/>
-              <w:bottom w:val="single" w:sz="4" w:space="0" w:color="auto"/>
-              <w:right w:val="single" w:sz="4" w:space="0" w:color="auto"/>
-            </w:tcBorders>
-            <w:shd w:val="clear" w:color="auto" w:fill="auto"/>
-            <w:noWrap/>
-          </w:tcPr>
-          <w:p>
-            <w:pPr>
-              <w:spacing w:after="0" w:line="240" w:lineRule="auto"/>
-              <w:rPr>
-                <w:rFonts w:cstheme="minorHAnsi"/>
-                <w:color w:val="000000"/>
-                <w:sz w:val="18"/>
-                <w:szCs w:val="18"/>
-              </w:rPr>
-            </w:pPr>
+            <w:tcBorders>
+              <w:left w:val="single" w:sz="4" w:space="0" w:color="auto"/>
+              <w:bottom w:val="single" w:sz="4" w:space="0" w:color="auto"/>
+              <w:right w:val="single" w:sz="4" w:space="0" w:color="auto"/>
+            </w:tcBorders>
+            <w:shd w:val="clear" w:color="auto" w:fill="auto"/>
+            <w:noWrap/>
+          </w:tcPr>
+          <w:p>
+            <w:pPr>
+              <w:spacing w:after="0" w:line="240" w:lineRule="auto"/>
+              <w:rPr>
+                <w:rFonts w:cstheme="minorHAnsi"/>
+                <w:color w:val="000000"/>
+                <w:sz w:val="18"/>
+                <w:szCs w:val="18"/>
+              </w:rPr>
+            </w:pPr>
+            <w:r>
+              <w:rPr>
+                <w:rFonts w:cstheme="minorHAnsi"/>
+                <w:color w:val="000000"/>
+                <w:sz w:val="18"/>
+                <w:szCs w:val="18"/>
+              </w:rPr>
+              <w:t>4228005</w:t>
+            </w:r>
           </w:p>
         </w:tc>
         <w:tc>
           <w:tcPr>
             <w:tcW w:w="2160" w:type="dxa"/>
-            <w:vMerge/>
-            <w:tcBorders>
-              <w:left w:val="single" w:sz="4" w:space="0" w:color="auto"/>
-              <w:bottom w:val="single" w:sz="4" w:space="0" w:color="auto"/>
-              <w:right w:val="single" w:sz="4" w:space="0" w:color="auto"/>
-            </w:tcBorders>
-            <w:shd w:val="clear" w:color="auto" w:fill="auto"/>
-          </w:tcPr>
-          <w:p>
-            <w:pPr>
-              <w:spacing w:after="0" w:line="240" w:lineRule="auto"/>
-              <w:rPr>
-                <w:rFonts w:cstheme="minorHAnsi"/>
-                <w:color w:val="000000"/>
-                <w:sz w:val="18"/>
-                <w:szCs w:val="18"/>
-              </w:rPr>
-            </w:pPr>
+            <w:tcBorders>
+              <w:left w:val="single" w:sz="4" w:space="0" w:color="auto"/>
+              <w:bottom w:val="single" w:sz="4" w:space="0" w:color="auto"/>
+              <w:right w:val="single" w:sz="4" w:space="0" w:color="auto"/>
+            </w:tcBorders>
+            <w:shd w:val="clear" w:color="auto" w:fill="auto"/>
+          </w:tcPr>
+          <w:p>
+            <w:pPr>
+              <w:spacing w:after="0" w:line="240" w:lineRule="auto"/>
+              <w:rPr>
+                <w:rFonts w:cstheme="minorHAnsi"/>
+                <w:color w:val="000000"/>
+                <w:sz w:val="18"/>
+                <w:szCs w:val="18"/>
+              </w:rPr>
+            </w:pPr>
+            <w:r>
+              <w:rPr>
+                <w:rFonts w:cstheme="minorHAnsi"/>
+                <w:color w:val="000000"/>
+                <w:sz w:val="18"/>
+                <w:szCs w:val="18"/>
+              </w:rPr>
+              <w:t>Patient Evaluated, No Care Required</w:t>
+            </w:r>
           </w:p>
         </w:tc>
       </w:tr>
@@ -28647,6 +28847,7 @@
                 <w:sz w:val="18"/>
                 <w:szCs w:val="18"/>
               </w:rPr>
+              <w:lastRenderedPageBreak/>
               <w:t>3.4.0</w:t>
             </w:r>
           </w:p>
@@ -28774,7 +28975,6 @@
                 <w:sz w:val="18"/>
                 <w:szCs w:val="18"/>
               </w:rPr>
-              <w:lastRenderedPageBreak/>
               <w:t>4212001</w:t>
             </w:r>
           </w:p>
@@ -29171,7 +29371,27 @@
                 <w:sz w:val="18"/>
                 <w:szCs w:val="18"/>
               </w:rPr>
-              <w:t>Canceled (Prior to Arrival At Scene)</w:t>
+              <w:t xml:space="preserve">Canceled (Prior to Arrival </w:t>
+            </w:r>
+            <w:proofErr w:type="gramStart"/>
+            <w:r>
+              <w:rPr>
+                <w:rFonts w:cstheme="minorHAnsi"/>
+                <w:color w:val="000000"/>
+                <w:sz w:val="18"/>
+                <w:szCs w:val="18"/>
+              </w:rPr>
+              <w:t>At</w:t>
+            </w:r>
+            <w:proofErr w:type="gramEnd"/>
+            <w:r>
+              <w:rPr>
+                <w:rFonts w:cstheme="minorHAnsi"/>
+                <w:color w:val="000000"/>
+                <w:sz w:val="18"/>
+                <w:szCs w:val="18"/>
+              </w:rPr>
+              <w:t xml:space="preserve"> Scene)</w:t>
             </w:r>
           </w:p>
         </w:tc>
@@ -30194,10 +30414,10 @@
         <w:tc>
           <w:tcPr>
             <w:tcW w:w="900" w:type="dxa"/>
-            <w:tcBorders>
-              <w:top w:val="single" w:sz="4" w:space="0" w:color="auto"/>
-              <w:left w:val="single" w:sz="4" w:space="0" w:color="auto"/>
-              <w:bottom w:val="single" w:sz="4" w:space="0" w:color="auto"/>
+            <w:vMerge w:val="restart"/>
+            <w:tcBorders>
+              <w:top w:val="single" w:sz="4" w:space="0" w:color="auto"/>
+              <w:left w:val="single" w:sz="4" w:space="0" w:color="auto"/>
               <w:right w:val="single" w:sz="4" w:space="0" w:color="auto"/>
             </w:tcBorders>
             <w:shd w:val="clear" w:color="auto" w:fill="auto"/>
@@ -30223,36 +30443,47 @@
               <w:t>4229013</w:t>
             </w:r>
           </w:p>
+          <w:p>
+            <w:pPr>
+              <w:spacing w:after="0" w:line="240" w:lineRule="auto"/>
+              <w:rPr>
+                <w:rFonts w:cstheme="minorHAnsi"/>
+                <w:color w:val="000000"/>
+                <w:sz w:val="18"/>
+                <w:szCs w:val="18"/>
+              </w:rPr>
+            </w:pPr>
+          </w:p>
         </w:tc>
         <w:tc>
           <w:tcPr>
             <w:tcW w:w="3330" w:type="dxa"/>
-            <w:tcBorders>
-              <w:top w:val="single" w:sz="4" w:space="0" w:color="auto"/>
-              <w:left w:val="single" w:sz="4" w:space="0" w:color="auto"/>
-              <w:bottom w:val="single" w:sz="4" w:space="0" w:color="auto"/>
-              <w:right w:val="single" w:sz="4" w:space="0" w:color="auto"/>
-            </w:tcBorders>
-            <w:shd w:val="clear" w:color="auto" w:fill="auto"/>
-          </w:tcPr>
-          <w:p>
-            <w:pPr>
-              <w:spacing w:after="0" w:line="240" w:lineRule="auto"/>
-              <w:rPr>
-                <w:rFonts w:cstheme="minorHAnsi"/>
-                <w:color w:val="000000"/>
-                <w:sz w:val="18"/>
-                <w:szCs w:val="18"/>
-              </w:rPr>
-            </w:pPr>
-            <w:r>
-              <w:rPr>
-                <w:rFonts w:cstheme="minorHAnsi"/>
-                <w:color w:val="000000"/>
-                <w:sz w:val="18"/>
-                <w:szCs w:val="18"/>
-              </w:rPr>
-              <w:t>Incident Support Services Provided (Including Standby)</w:t>
+            <w:vMerge w:val="restart"/>
+            <w:tcBorders>
+              <w:top w:val="single" w:sz="4" w:space="0" w:color="auto"/>
+              <w:left w:val="single" w:sz="4" w:space="0" w:color="auto"/>
+              <w:right w:val="single" w:sz="4" w:space="0" w:color="auto"/>
+            </w:tcBorders>
+            <w:shd w:val="clear" w:color="auto" w:fill="auto"/>
+          </w:tcPr>
+          <w:p>
+            <w:pPr>
+              <w:spacing w:after="0" w:line="240" w:lineRule="auto"/>
+              <w:rPr>
+                <w:rFonts w:cstheme="minorHAnsi"/>
+                <w:color w:val="000000"/>
+                <w:sz w:val="18"/>
+                <w:szCs w:val="18"/>
+              </w:rPr>
+            </w:pPr>
+            <w:r>
+              <w:rPr>
+                <w:rFonts w:cstheme="minorHAnsi"/>
+                <w:color w:val="000000"/>
+                <w:sz w:val="18"/>
+                <w:szCs w:val="18"/>
+              </w:rPr>
+              <w:t>Back in Service, Care/Support Services Refused</w:t>
             </w:r>
           </w:p>
         </w:tc>
@@ -30328,66 +30559,48 @@
         <w:tc>
           <w:tcPr>
             <w:tcW w:w="900" w:type="dxa"/>
-            <w:tcBorders>
-              <w:top w:val="single" w:sz="4" w:space="0" w:color="auto"/>
-              <w:left w:val="single" w:sz="4" w:space="0" w:color="auto"/>
-              <w:bottom w:val="single" w:sz="4" w:space="0" w:color="auto"/>
-              <w:right w:val="single" w:sz="4" w:space="0" w:color="auto"/>
-            </w:tcBorders>
-            <w:shd w:val="clear" w:color="auto" w:fill="auto"/>
-            <w:noWrap/>
-          </w:tcPr>
-          <w:p>
-            <w:pPr>
-              <w:spacing w:after="0" w:line="240" w:lineRule="auto"/>
-              <w:rPr>
-                <w:rFonts w:cstheme="minorHAnsi"/>
-                <w:color w:val="000000"/>
-                <w:sz w:val="18"/>
-                <w:szCs w:val="18"/>
-              </w:rPr>
-            </w:pPr>
-            <w:r>
-              <w:rPr>
-                <w:rFonts w:cstheme="minorHAnsi"/>
-                <w:color w:val="000000"/>
-                <w:sz w:val="18"/>
-                <w:szCs w:val="18"/>
-              </w:rPr>
-              <w:t>4229013</w:t>
-            </w:r>
+            <w:vMerge/>
+            <w:tcBorders>
+              <w:left w:val="single" w:sz="4" w:space="0" w:color="auto"/>
+              <w:bottom w:val="single" w:sz="4" w:space="0" w:color="auto"/>
+              <w:right w:val="single" w:sz="4" w:space="0" w:color="auto"/>
+            </w:tcBorders>
+            <w:shd w:val="clear" w:color="auto" w:fill="auto"/>
+            <w:noWrap/>
+          </w:tcPr>
+          <w:p>
+            <w:pPr>
+              <w:spacing w:after="0" w:line="240" w:lineRule="auto"/>
+              <w:rPr>
+                <w:rFonts w:cstheme="minorHAnsi"/>
+                <w:color w:val="000000"/>
+                <w:sz w:val="18"/>
+                <w:szCs w:val="18"/>
+              </w:rPr>
+            </w:pPr>
           </w:p>
         </w:tc>
         <w:tc>
           <w:tcPr>
             <w:tcW w:w="3330" w:type="dxa"/>
-            <w:tcBorders>
-              <w:top w:val="single" w:sz="4" w:space="0" w:color="auto"/>
-              <w:left w:val="single" w:sz="4" w:space="0" w:color="auto"/>
-              <w:bottom w:val="single" w:sz="4" w:space="0" w:color="auto"/>
-              <w:right w:val="single" w:sz="4" w:space="0" w:color="auto"/>
-            </w:tcBorders>
-            <w:shd w:val="clear" w:color="auto" w:fill="auto"/>
-          </w:tcPr>
-          <w:p>
-            <w:pPr>
-              <w:spacing w:after="0" w:line="240" w:lineRule="auto"/>
-              <w:rPr>
-                <w:rFonts w:cstheme="minorHAnsi"/>
-                <w:color w:val="000000"/>
-                <w:sz w:val="18"/>
-                <w:szCs w:val="18"/>
-              </w:rPr>
-            </w:pPr>
-            <w:r>
-              <w:rPr>
-                <w:rFonts w:cstheme="minorHAnsi"/>
-                <w:color w:val="000000"/>
-                <w:sz w:val="18"/>
-                <w:szCs w:val="18"/>
-              </w:rPr>
-              <w:t>Back in Service, Care/Support Services Refused</w:t>
-            </w:r>
+            <w:vMerge/>
+            <w:tcBorders>
+              <w:left w:val="single" w:sz="4" w:space="0" w:color="auto"/>
+              <w:bottom w:val="single" w:sz="4" w:space="0" w:color="auto"/>
+              <w:right w:val="single" w:sz="4" w:space="0" w:color="auto"/>
+            </w:tcBorders>
+            <w:shd w:val="clear" w:color="auto" w:fill="auto"/>
+          </w:tcPr>
+          <w:p>
+            <w:pPr>
+              <w:spacing w:after="0" w:line="240" w:lineRule="auto"/>
+              <w:rPr>
+                <w:rFonts w:cstheme="minorHAnsi"/>
+                <w:color w:val="000000"/>
+                <w:sz w:val="18"/>
+                <w:szCs w:val="18"/>
+              </w:rPr>
+            </w:pPr>
           </w:p>
         </w:tc>
       </w:tr>
@@ -32100,7 +32313,27 @@
                 <w:sz w:val="18"/>
                 <w:szCs w:val="18"/>
               </w:rPr>
-              <w:t>Canceled (Prior to Arrival At Scene)</w:t>
+              <w:t xml:space="preserve">Canceled (Prior to Arrival </w:t>
+            </w:r>
+            <w:proofErr w:type="gramStart"/>
+            <w:r>
+              <w:rPr>
+                <w:rFonts w:cstheme="minorHAnsi"/>
+                <w:color w:val="000000"/>
+                <w:sz w:val="18"/>
+                <w:szCs w:val="18"/>
+              </w:rPr>
+              <w:t>At</w:t>
+            </w:r>
+            <w:proofErr w:type="gramEnd"/>
+            <w:r>
+              <w:rPr>
+                <w:rFonts w:cstheme="minorHAnsi"/>
+                <w:color w:val="000000"/>
+                <w:sz w:val="18"/>
+                <w:szCs w:val="18"/>
+              </w:rPr>
+              <w:t xml:space="preserve"> Scene)</w:t>
             </w:r>
           </w:p>
         </w:tc>
@@ -33342,7 +33575,6 @@
                 <w:sz w:val="18"/>
                 <w:szCs w:val="18"/>
               </w:rPr>
-              <w:lastRenderedPageBreak/>
               <w:t>4212027</w:t>
             </w:r>
           </w:p>
@@ -33615,6 +33847,7 @@
                 <w:sz w:val="18"/>
                 <w:szCs w:val="18"/>
               </w:rPr>
+              <w:lastRenderedPageBreak/>
               <w:t>4212031</w:t>
             </w:r>
           </w:p>
@@ -35226,7 +35459,15 @@
         <w:t xml:space="preserve"> - Incident/Patient Disposition</w:t>
       </w:r>
       <w:r>
-        <w:t>, eProcedures.ProcedureGroup,</w:t>
+        <w:t xml:space="preserve">, </w:t>
+      </w:r>
+      <w:proofErr w:type="spellStart"/>
+      <w:r>
+        <w:t>eProcedures.ProcedureGroup</w:t>
+      </w:r>
+      <w:proofErr w:type="spellEnd"/>
+      <w:r>
+        <w:t>,</w:t>
       </w:r>
       <w:r>
         <w:t xml:space="preserve"> and eResponse.15</w:t>
@@ -35776,7 +36017,27 @@
                 <w:sz w:val="18"/>
                 <w:szCs w:val="18"/>
               </w:rPr>
-              <w:t>Canceled (Prior to Arrival At Scene)</w:t>
+              <w:t xml:space="preserve">Canceled (Prior to Arrival </w:t>
+            </w:r>
+            <w:proofErr w:type="gramStart"/>
+            <w:r>
+              <w:rPr>
+                <w:rFonts w:cstheme="minorHAnsi"/>
+                <w:color w:val="000000"/>
+                <w:sz w:val="18"/>
+                <w:szCs w:val="18"/>
+              </w:rPr>
+              <w:t>At</w:t>
+            </w:r>
+            <w:proofErr w:type="gramEnd"/>
+            <w:r>
+              <w:rPr>
+                <w:rFonts w:cstheme="minorHAnsi"/>
+                <w:color w:val="000000"/>
+                <w:sz w:val="18"/>
+                <w:szCs w:val="18"/>
+              </w:rPr>
+              <w:t xml:space="preserve"> Scene)</w:t>
             </w:r>
           </w:p>
         </w:tc>
@@ -36341,8 +36602,19 @@
                 <w:sz w:val="18"/>
                 <w:szCs w:val="18"/>
               </w:rPr>
-              <w:t>no procedures recorded in eProcedures.ProcedureGroup</w:t>
-            </w:r>
+              <w:t xml:space="preserve">no procedures recorded in </w:t>
+            </w:r>
+            <w:proofErr w:type="spellStart"/>
+            <w:r>
+              <w:rPr>
+                <w:rFonts w:cstheme="minorHAnsi"/>
+                <w:color w:val="000000"/>
+                <w:sz w:val="18"/>
+                <w:szCs w:val="18"/>
+              </w:rPr>
+              <w:t>eProcedures.ProcedureGroup</w:t>
+            </w:r>
+            <w:proofErr w:type="spellEnd"/>
           </w:p>
         </w:tc>
         <w:tc>
@@ -36785,7 +37057,6 @@
                 <w:sz w:val="18"/>
                 <w:szCs w:val="18"/>
               </w:rPr>
-              <w:lastRenderedPageBreak/>
               <w:t>4212025</w:t>
             </w:r>
           </w:p>
@@ -36947,6 +37218,7 @@
                 <w:sz w:val="18"/>
                 <w:szCs w:val="18"/>
               </w:rPr>
+              <w:lastRenderedPageBreak/>
               <w:t>2215001</w:t>
             </w:r>
           </w:p>
@@ -38144,9 +38416,11 @@
       <w:r>
         <w:t xml:space="preserve">Enclose in new element </w:t>
       </w:r>
+      <w:proofErr w:type="spellStart"/>
       <w:r>
         <w:t>eOutcome.EmergencyDepartmentProceduresGroup</w:t>
       </w:r>
+      <w:proofErr w:type="spellEnd"/>
       <w:r>
         <w:t xml:space="preserve">. </w:t>
       </w:r>
@@ -38156,9 +38430,11 @@
       <w:r>
         <w:t xml:space="preserve">@CorrelationID to </w:t>
       </w:r>
+      <w:proofErr w:type="spellStart"/>
       <w:r>
         <w:t>eOutcome.EmergencyDepartmentProceduresGroup</w:t>
       </w:r>
+      <w:proofErr w:type="spellEnd"/>
       <w:r>
         <w:t>.</w:t>
       </w:r>
@@ -38175,6 +38451,7 @@
       <w:r>
         <w:t xml:space="preserve">Enclose in new element </w:t>
       </w:r>
+      <w:proofErr w:type="spellStart"/>
       <w:r>
         <w:t>eOutcome.</w:t>
       </w:r>
@@ -38184,6 +38461,7 @@
       <w:r>
         <w:t>ProceduresGroup</w:t>
       </w:r>
+      <w:proofErr w:type="spellEnd"/>
       <w:r>
         <w:t xml:space="preserve">. </w:t>
       </w:r>
@@ -38199,6 +38477,7 @@
       <w:r>
         <w:t xml:space="preserve"> </w:t>
       </w:r>
+      <w:proofErr w:type="spellStart"/>
       <w:r>
         <w:t>eOutcome.</w:t>
       </w:r>
@@ -38208,6 +38487,7 @@
       <w:r>
         <w:t>ProceduresGroup</w:t>
       </w:r>
+      <w:proofErr w:type="spellEnd"/>
       <w:r>
         <w:t>.</w:t>
       </w:r>
@@ -38483,6 +38763,7 @@
                 <w:szCs w:val="18"/>
               </w:rPr>
             </w:pPr>
+            <w:proofErr w:type="spellStart"/>
             <w:r>
               <w:rPr>
                 <w:sz w:val="18"/>
@@ -38490,6 +38771,7 @@
               </w:rPr>
               <w:t>dCustomConfiguration</w:t>
             </w:r>
+            <w:proofErr w:type="spellEnd"/>
           </w:p>
         </w:tc>
         <w:tc>
@@ -38505,6 +38787,7 @@
                 <w:szCs w:val="18"/>
               </w:rPr>
             </w:pPr>
+            <w:proofErr w:type="spellStart"/>
             <w:r>
               <w:rPr>
                 <w:sz w:val="18"/>
@@ -38512,6 +38795,7 @@
               </w:rPr>
               <w:t>sdCustomConfiguration</w:t>
             </w:r>
+            <w:proofErr w:type="spellEnd"/>
           </w:p>
         </w:tc>
         <w:tc>
@@ -38547,12 +38831,21 @@
                 <w:szCs w:val="18"/>
               </w:rPr>
             </w:pPr>
-            <w:r>
-              <w:rPr>
-                <w:sz w:val="18"/>
-                <w:szCs w:val="18"/>
-              </w:rPr>
-              <w:t>dCustomConfiguration.</w:t>
+            <w:proofErr w:type="spellStart"/>
+            <w:r>
+              <w:rPr>
+                <w:sz w:val="18"/>
+                <w:szCs w:val="18"/>
+              </w:rPr>
+              <w:t>dCustomConfiguration</w:t>
+            </w:r>
+            <w:proofErr w:type="spellEnd"/>
+            <w:r>
+              <w:rPr>
+                <w:sz w:val="18"/>
+                <w:szCs w:val="18"/>
+              </w:rPr>
+              <w:t>.</w:t>
             </w:r>
             <w:r>
               <w:rPr>
@@ -38561,6 +38854,7 @@
               </w:rPr>
               <w:t>‌</w:t>
             </w:r>
+            <w:proofErr w:type="spellStart"/>
             <w:r>
               <w:rPr>
                 <w:sz w:val="18"/>
@@ -38568,6 +38862,7 @@
               </w:rPr>
               <w:t>CustomGroup</w:t>
             </w:r>
+            <w:proofErr w:type="spellEnd"/>
           </w:p>
         </w:tc>
         <w:tc>
@@ -38583,12 +38878,21 @@
                 <w:szCs w:val="18"/>
               </w:rPr>
             </w:pPr>
-            <w:r>
-              <w:rPr>
-                <w:sz w:val="18"/>
-                <w:szCs w:val="18"/>
-              </w:rPr>
-              <w:t>sdCustomConfiguration.</w:t>
+            <w:proofErr w:type="spellStart"/>
+            <w:r>
+              <w:rPr>
+                <w:sz w:val="18"/>
+                <w:szCs w:val="18"/>
+              </w:rPr>
+              <w:t>sdCustomConfiguration</w:t>
+            </w:r>
+            <w:proofErr w:type="spellEnd"/>
+            <w:r>
+              <w:rPr>
+                <w:sz w:val="18"/>
+                <w:szCs w:val="18"/>
+              </w:rPr>
+              <w:t>.</w:t>
             </w:r>
             <w:r>
               <w:rPr>
@@ -38597,6 +38901,7 @@
               </w:rPr>
               <w:t xml:space="preserve"> ‌</w:t>
             </w:r>
+            <w:proofErr w:type="spellStart"/>
             <w:r>
               <w:rPr>
                 <w:sz w:val="18"/>
@@ -38604,6 +38909,7 @@
               </w:rPr>
               <w:t>CustomGroup</w:t>
             </w:r>
+            <w:proofErr w:type="spellEnd"/>
           </w:p>
         </w:tc>
         <w:tc>
@@ -39278,6 +39584,7 @@
                 <w:szCs w:val="18"/>
               </w:rPr>
             </w:pPr>
+            <w:proofErr w:type="spellStart"/>
             <w:r>
               <w:rPr>
                 <w:sz w:val="18"/>
@@ -39285,6 +39592,7 @@
               </w:rPr>
               <w:t>eCustomConfiguration</w:t>
             </w:r>
+            <w:proofErr w:type="spellEnd"/>
           </w:p>
         </w:tc>
         <w:tc>
@@ -39300,6 +39608,7 @@
                 <w:szCs w:val="18"/>
               </w:rPr>
             </w:pPr>
+            <w:proofErr w:type="spellStart"/>
             <w:r>
               <w:rPr>
                 <w:sz w:val="18"/>
@@ -39307,6 +39616,7 @@
               </w:rPr>
               <w:t>seCustomConfiguration</w:t>
             </w:r>
+            <w:proofErr w:type="spellEnd"/>
           </w:p>
         </w:tc>
         <w:tc>
@@ -39342,12 +39652,21 @@
                 <w:szCs w:val="18"/>
               </w:rPr>
             </w:pPr>
-            <w:r>
-              <w:rPr>
-                <w:sz w:val="18"/>
-                <w:szCs w:val="18"/>
-              </w:rPr>
-              <w:t>eCustomConfiguration.</w:t>
+            <w:proofErr w:type="spellStart"/>
+            <w:r>
+              <w:rPr>
+                <w:sz w:val="18"/>
+                <w:szCs w:val="18"/>
+              </w:rPr>
+              <w:t>eCustomConfiguration</w:t>
+            </w:r>
+            <w:proofErr w:type="spellEnd"/>
+            <w:r>
+              <w:rPr>
+                <w:sz w:val="18"/>
+                <w:szCs w:val="18"/>
+              </w:rPr>
+              <w:t>.</w:t>
             </w:r>
             <w:r>
               <w:rPr>
@@ -39356,6 +39675,7 @@
               </w:rPr>
               <w:t xml:space="preserve"> ‌</w:t>
             </w:r>
+            <w:proofErr w:type="spellStart"/>
             <w:r>
               <w:rPr>
                 <w:sz w:val="18"/>
@@ -39363,6 +39683,7 @@
               </w:rPr>
               <w:t>CustomGroup</w:t>
             </w:r>
+            <w:proofErr w:type="spellEnd"/>
           </w:p>
         </w:tc>
         <w:tc>
@@ -39378,12 +39699,21 @@
                 <w:szCs w:val="18"/>
               </w:rPr>
             </w:pPr>
-            <w:r>
-              <w:rPr>
-                <w:sz w:val="18"/>
-                <w:szCs w:val="18"/>
-              </w:rPr>
-              <w:t>seCustomConfiguration.</w:t>
+            <w:proofErr w:type="spellStart"/>
+            <w:r>
+              <w:rPr>
+                <w:sz w:val="18"/>
+                <w:szCs w:val="18"/>
+              </w:rPr>
+              <w:t>seCustomConfiguration</w:t>
+            </w:r>
+            <w:proofErr w:type="spellEnd"/>
+            <w:r>
+              <w:rPr>
+                <w:sz w:val="18"/>
+                <w:szCs w:val="18"/>
+              </w:rPr>
+              <w:t>.</w:t>
             </w:r>
             <w:r>
               <w:rPr>
@@ -39392,6 +39722,7 @@
               </w:rPr>
               <w:t xml:space="preserve"> ‌</w:t>
             </w:r>
+            <w:proofErr w:type="spellStart"/>
             <w:r>
               <w:rPr>
                 <w:sz w:val="18"/>
@@ -39399,6 +39730,7 @@
               </w:rPr>
               <w:t>CustomGroup</w:t>
             </w:r>
+            <w:proofErr w:type="spellEnd"/>
           </w:p>
         </w:tc>
         <w:tc>
@@ -39865,7 +40197,6 @@
                 <w:sz w:val="18"/>
                 <w:szCs w:val="18"/>
               </w:rPr>
-              <w:lastRenderedPageBreak/>
               <w:t>eCustomConfiguration.07</w:t>
             </w:r>
           </w:p>
@@ -39937,6 +40268,7 @@
                 <w:sz w:val="18"/>
                 <w:szCs w:val="18"/>
               </w:rPr>
+              <w:lastRenderedPageBreak/>
               <w:t>eCustomConfiguration.08</w:t>
             </w:r>
           </w:p>
@@ -40073,6 +40405,7 @@
                 <w:szCs w:val="18"/>
               </w:rPr>
             </w:pPr>
+            <w:proofErr w:type="spellStart"/>
             <w:r>
               <w:rPr>
                 <w:sz w:val="18"/>
@@ -40080,6 +40413,7 @@
               </w:rPr>
               <w:t>dState</w:t>
             </w:r>
+            <w:proofErr w:type="spellEnd"/>
           </w:p>
         </w:tc>
         <w:tc>
@@ -40094,6 +40428,7 @@
                 <w:szCs w:val="18"/>
               </w:rPr>
             </w:pPr>
+            <w:proofErr w:type="spellStart"/>
             <w:r>
               <w:rPr>
                 <w:sz w:val="18"/>
@@ -40101,6 +40436,7 @@
               </w:rPr>
               <w:t>sElement</w:t>
             </w:r>
+            <w:proofErr w:type="spellEnd"/>
           </w:p>
         </w:tc>
         <w:tc>
@@ -40205,6 +40541,7 @@
                 <w:szCs w:val="18"/>
               </w:rPr>
             </w:pPr>
+            <w:proofErr w:type="spellStart"/>
             <w:r>
               <w:rPr>
                 <w:sz w:val="18"/>
@@ -40212,6 +40549,7 @@
               </w:rPr>
               <w:t>eState</w:t>
             </w:r>
+            <w:proofErr w:type="spellEnd"/>
           </w:p>
         </w:tc>
         <w:tc>
@@ -40226,6 +40564,7 @@
                 <w:szCs w:val="18"/>
               </w:rPr>
             </w:pPr>
+            <w:proofErr w:type="spellStart"/>
             <w:r>
               <w:rPr>
                 <w:sz w:val="18"/>
@@ -40233,6 +40572,7 @@
               </w:rPr>
               <w:t>sElement</w:t>
             </w:r>
+            <w:proofErr w:type="spellEnd"/>
           </w:p>
         </w:tc>
         <w:tc>
@@ -40338,6 +40678,7 @@
                 <w:szCs w:val="18"/>
               </w:rPr>
             </w:pPr>
+            <w:proofErr w:type="spellStart"/>
             <w:r>
               <w:rPr>
                 <w:sz w:val="18"/>
@@ -40345,6 +40686,7 @@
               </w:rPr>
               <w:t>dConfiguration</w:t>
             </w:r>
+            <w:proofErr w:type="spellEnd"/>
           </w:p>
         </w:tc>
         <w:tc>
@@ -40360,6 +40702,7 @@
                 <w:szCs w:val="18"/>
               </w:rPr>
             </w:pPr>
+            <w:proofErr w:type="spellStart"/>
             <w:r>
               <w:rPr>
                 <w:sz w:val="18"/>
@@ -40367,6 +40710,7 @@
               </w:rPr>
               <w:t>sConfiguration</w:t>
             </w:r>
+            <w:proofErr w:type="spellEnd"/>
           </w:p>
         </w:tc>
         <w:tc>
@@ -40473,12 +40817,21 @@
                 <w:szCs w:val="18"/>
               </w:rPr>
             </w:pPr>
-            <w:r>
-              <w:rPr>
-                <w:sz w:val="18"/>
-                <w:szCs w:val="18"/>
-              </w:rPr>
-              <w:t>dConfiguration.</w:t>
+            <w:proofErr w:type="spellStart"/>
+            <w:r>
+              <w:rPr>
+                <w:sz w:val="18"/>
+                <w:szCs w:val="18"/>
+              </w:rPr>
+              <w:t>dConfiguration</w:t>
+            </w:r>
+            <w:proofErr w:type="spellEnd"/>
+            <w:r>
+              <w:rPr>
+                <w:sz w:val="18"/>
+                <w:szCs w:val="18"/>
+              </w:rPr>
+              <w:t>.</w:t>
             </w:r>
             <w:r>
               <w:rPr>
@@ -40487,6 +40840,7 @@
               </w:rPr>
               <w:t xml:space="preserve"> ‌</w:t>
             </w:r>
+            <w:proofErr w:type="spellStart"/>
             <w:r>
               <w:rPr>
                 <w:sz w:val="18"/>
@@ -40494,6 +40848,7 @@
               </w:rPr>
               <w:t>ProcedureGroup</w:t>
             </w:r>
+            <w:proofErr w:type="spellEnd"/>
           </w:p>
         </w:tc>
         <w:tc>
@@ -40509,12 +40864,21 @@
                 <w:szCs w:val="18"/>
               </w:rPr>
             </w:pPr>
-            <w:r>
-              <w:rPr>
-                <w:sz w:val="18"/>
-                <w:szCs w:val="18"/>
-              </w:rPr>
-              <w:t>sConfiguration.</w:t>
+            <w:proofErr w:type="spellStart"/>
+            <w:r>
+              <w:rPr>
+                <w:sz w:val="18"/>
+                <w:szCs w:val="18"/>
+              </w:rPr>
+              <w:t>sConfiguration</w:t>
+            </w:r>
+            <w:proofErr w:type="spellEnd"/>
+            <w:r>
+              <w:rPr>
+                <w:sz w:val="18"/>
+                <w:szCs w:val="18"/>
+              </w:rPr>
+              <w:t>.</w:t>
             </w:r>
             <w:r>
               <w:rPr>
@@ -40523,6 +40887,7 @@
               </w:rPr>
               <w:t xml:space="preserve"> ‌</w:t>
             </w:r>
+            <w:proofErr w:type="spellStart"/>
             <w:r>
               <w:rPr>
                 <w:sz w:val="18"/>
@@ -40530,6 +40895,7 @@
               </w:rPr>
               <w:t>ProcedureGroup</w:t>
             </w:r>
+            <w:proofErr w:type="spellEnd"/>
           </w:p>
         </w:tc>
         <w:tc>
@@ -40707,12 +41073,21 @@
                 <w:szCs w:val="18"/>
               </w:rPr>
             </w:pPr>
-            <w:r>
-              <w:rPr>
-                <w:sz w:val="18"/>
-                <w:szCs w:val="18"/>
-              </w:rPr>
-              <w:t>dConfiguration.</w:t>
+            <w:proofErr w:type="spellStart"/>
+            <w:r>
+              <w:rPr>
+                <w:sz w:val="18"/>
+                <w:szCs w:val="18"/>
+              </w:rPr>
+              <w:t>dConfiguration</w:t>
+            </w:r>
+            <w:proofErr w:type="spellEnd"/>
+            <w:r>
+              <w:rPr>
+                <w:sz w:val="18"/>
+                <w:szCs w:val="18"/>
+              </w:rPr>
+              <w:t>.</w:t>
             </w:r>
             <w:r>
               <w:rPr>
@@ -40721,6 +41096,7 @@
               </w:rPr>
               <w:t xml:space="preserve"> ‌</w:t>
             </w:r>
+            <w:proofErr w:type="spellStart"/>
             <w:r>
               <w:rPr>
                 <w:sz w:val="18"/>
@@ -40728,6 +41104,7 @@
               </w:rPr>
               <w:t>MedicationGroup</w:t>
             </w:r>
+            <w:proofErr w:type="spellEnd"/>
           </w:p>
         </w:tc>
         <w:tc>
@@ -40743,12 +41120,21 @@
                 <w:szCs w:val="18"/>
               </w:rPr>
             </w:pPr>
-            <w:r>
-              <w:rPr>
-                <w:sz w:val="18"/>
-                <w:szCs w:val="18"/>
-              </w:rPr>
-              <w:t>sConfiguration.</w:t>
+            <w:proofErr w:type="spellStart"/>
+            <w:r>
+              <w:rPr>
+                <w:sz w:val="18"/>
+                <w:szCs w:val="18"/>
+              </w:rPr>
+              <w:t>sConfiguration</w:t>
+            </w:r>
+            <w:proofErr w:type="spellEnd"/>
+            <w:r>
+              <w:rPr>
+                <w:sz w:val="18"/>
+                <w:szCs w:val="18"/>
+              </w:rPr>
+              <w:t>.</w:t>
             </w:r>
             <w:r>
               <w:rPr>
@@ -40757,6 +41143,7 @@
               </w:rPr>
               <w:t xml:space="preserve"> ‌</w:t>
             </w:r>
+            <w:proofErr w:type="spellStart"/>
             <w:r>
               <w:rPr>
                 <w:sz w:val="18"/>
@@ -40764,6 +41151,7 @@
               </w:rPr>
               <w:t>MedicationGroup</w:t>
             </w:r>
+            <w:proofErr w:type="spellEnd"/>
           </w:p>
         </w:tc>
         <w:tc>
@@ -41012,6 +41400,7 @@
                 <w:szCs w:val="18"/>
               </w:rPr>
             </w:pPr>
+            <w:proofErr w:type="spellStart"/>
             <w:r>
               <w:rPr>
                 <w:sz w:val="18"/>
@@ -41019,6 +41408,7 @@
               </w:rPr>
               <w:t>dAgency</w:t>
             </w:r>
+            <w:proofErr w:type="spellEnd"/>
           </w:p>
         </w:tc>
         <w:tc>
@@ -41034,6 +41424,7 @@
                 <w:szCs w:val="18"/>
               </w:rPr>
             </w:pPr>
+            <w:proofErr w:type="spellStart"/>
             <w:r>
               <w:rPr>
                 <w:sz w:val="18"/>
@@ -41041,6 +41432,7 @@
               </w:rPr>
               <w:t>sAgency</w:t>
             </w:r>
+            <w:proofErr w:type="spellEnd"/>
           </w:p>
         </w:tc>
         <w:tc>
@@ -41076,6 +41468,7 @@
                 <w:szCs w:val="18"/>
               </w:rPr>
             </w:pPr>
+            <w:proofErr w:type="spellStart"/>
             <w:r>
               <w:rPr>
                 <w:sz w:val="18"/>
@@ -41083,6 +41476,7 @@
               </w:rPr>
               <w:t>dAgencyGroup</w:t>
             </w:r>
+            <w:proofErr w:type="spellEnd"/>
           </w:p>
         </w:tc>
         <w:tc>
@@ -41098,6 +41492,7 @@
                 <w:szCs w:val="18"/>
               </w:rPr>
             </w:pPr>
+            <w:proofErr w:type="spellStart"/>
             <w:r>
               <w:rPr>
                 <w:sz w:val="18"/>
@@ -41105,6 +41500,7 @@
               </w:rPr>
               <w:t>sAgencyGroup</w:t>
             </w:r>
+            <w:proofErr w:type="spellEnd"/>
           </w:p>
         </w:tc>
         <w:tc>
@@ -41353,6 +41749,7 @@
                 <w:szCs w:val="18"/>
               </w:rPr>
             </w:pPr>
+            <w:proofErr w:type="spellStart"/>
             <w:r>
               <w:rPr>
                 <w:sz w:val="18"/>
@@ -41360,6 +41757,7 @@
               </w:rPr>
               <w:t>dFacility</w:t>
             </w:r>
+            <w:proofErr w:type="spellEnd"/>
           </w:p>
         </w:tc>
         <w:tc>
@@ -41375,6 +41773,7 @@
                 <w:szCs w:val="18"/>
               </w:rPr>
             </w:pPr>
+            <w:proofErr w:type="spellStart"/>
             <w:r>
               <w:rPr>
                 <w:sz w:val="18"/>
@@ -41382,6 +41781,7 @@
               </w:rPr>
               <w:t>sFacility</w:t>
             </w:r>
+            <w:proofErr w:type="spellEnd"/>
           </w:p>
         </w:tc>
         <w:tc>
@@ -41417,6 +41817,7 @@
                 <w:szCs w:val="18"/>
               </w:rPr>
             </w:pPr>
+            <w:proofErr w:type="spellStart"/>
             <w:r>
               <w:rPr>
                 <w:sz w:val="18"/>
@@ -41424,6 +41825,7 @@
               </w:rPr>
               <w:t>dFacilityGroup</w:t>
             </w:r>
+            <w:proofErr w:type="spellEnd"/>
           </w:p>
         </w:tc>
         <w:tc>
@@ -41439,6 +41841,7 @@
                 <w:szCs w:val="18"/>
               </w:rPr>
             </w:pPr>
+            <w:proofErr w:type="spellStart"/>
             <w:r>
               <w:rPr>
                 <w:sz w:val="18"/>
@@ -41446,6 +41849,7 @@
               </w:rPr>
               <w:t>sFacilityGroup</w:t>
             </w:r>
+            <w:proofErr w:type="spellEnd"/>
           </w:p>
         </w:tc>
         <w:tc>
@@ -41552,6 +41956,7 @@
                 <w:szCs w:val="18"/>
               </w:rPr>
             </w:pPr>
+            <w:proofErr w:type="spellStart"/>
             <w:r>
               <w:rPr>
                 <w:sz w:val="18"/>
@@ -41559,6 +41964,7 @@
               </w:rPr>
               <w:t>dFacility.FacilityGroup</w:t>
             </w:r>
+            <w:proofErr w:type="spellEnd"/>
           </w:p>
         </w:tc>
         <w:tc>
@@ -41574,6 +41980,7 @@
                 <w:szCs w:val="18"/>
               </w:rPr>
             </w:pPr>
+            <w:proofErr w:type="spellStart"/>
             <w:r>
               <w:rPr>
                 <w:sz w:val="18"/>
@@ -41581,6 +41988,7 @@
               </w:rPr>
               <w:t>sFacility.FacilityGroup</w:t>
             </w:r>
+            <w:proofErr w:type="spellEnd"/>
           </w:p>
         </w:tc>
         <w:tc>
@@ -42611,7 +43019,15 @@
     </w:p>
     <w:p>
       <w:r>
-        <w:t>Enclose in new element sState.</w:t>
+        <w:t xml:space="preserve">Enclose in new element </w:t>
+      </w:r>
+      <w:proofErr w:type="spellStart"/>
+      <w:r>
+        <w:t>sState</w:t>
+      </w:r>
+      <w:proofErr w:type="spellEnd"/>
+      <w:r>
+        <w:t>.</w:t>
       </w:r>
     </w:p>
     <w:p>
@@ -42619,12 +43035,22 @@
         <w:pStyle w:val="Heading2"/>
       </w:pPr>
       <w:r>
-        <w:t>StateDataSet dCustomConfiguration</w:t>
+        <w:t xml:space="preserve">StateDataSet </w:t>
       </w:r>
+      <w:proofErr w:type="spellStart"/>
+      <w:r>
+        <w:t>dCustomConfiguration</w:t>
+      </w:r>
+      <w:proofErr w:type="spellEnd"/>
       <w:r>
         <w:br/>
-        <w:t>StateDataSet eCustomConfiguration</w:t>
+        <w:t xml:space="preserve">StateDataSet </w:t>
       </w:r>
+      <w:proofErr w:type="spellStart"/>
+      <w:r>
+        <w:t>eCustomConfiguration</w:t>
+      </w:r>
+      <w:proofErr w:type="spellEnd"/>
     </w:p>
     <w:p>
       <w:r>
@@ -42640,22 +43066,37 @@
       </w:pPr>
       <w:r>
         <w:lastRenderedPageBreak/>
-        <w:t>StateDataSet dState</w:t>
+        <w:t xml:space="preserve">StateDataSet </w:t>
       </w:r>
+      <w:proofErr w:type="spellStart"/>
+      <w:r>
+        <w:t>dState</w:t>
+      </w:r>
+      <w:proofErr w:type="spellEnd"/>
       <w:r>
         <w:br/>
         <w:t xml:space="preserve">StateDataSet </w:t>
       </w:r>
+      <w:proofErr w:type="spellStart"/>
       <w:r>
         <w:t>eState</w:t>
       </w:r>
+      <w:proofErr w:type="spellEnd"/>
     </w:p>
     <w:p>
       <w:r>
         <w:t>Merge into one</w:t>
       </w:r>
       <w:r>
-        <w:t xml:space="preserve"> sElement group.</w:t>
+        <w:t xml:space="preserve"> </w:t>
+      </w:r>
+      <w:proofErr w:type="spellStart"/>
+      <w:r>
+        <w:t>sElement</w:t>
+      </w:r>
+      <w:proofErr w:type="spellEnd"/>
+      <w:r>
+        <w:t xml:space="preserve"> group.</w:t>
       </w:r>
     </w:p>
     <w:p>
@@ -42725,7 +43166,7 @@
 </file>
 
 <file path=word/endnotes.xml><?xml version="1.0" encoding="utf-8"?>
-<w:endnotes xmlns:wpc="http://schemas.microsoft.com/office/word/2010/wordprocessingCanvas" xmlns:cx="http://schemas.microsoft.com/office/drawing/2014/chartex" xmlns:cx1="http://schemas.microsoft.com/office/drawing/2015/9/8/chartex" xmlns:cx2="http://schemas.microsoft.com/office/drawing/2015/10/21/chartex" xmlns:cx3="http://schemas.microsoft.com/office/drawing/2016/5/9/chartex" xmlns:cx4="http://schemas.microsoft.com/office/drawing/2016/5/10/chartex" xmlns:cx5="http://schemas.microsoft.com/office/drawing/2016/5/11/chartex" xmlns:cx6="http://schemas.microsoft.com/office/drawing/2016/5/12/chartex" xmlns:cx7="http://schemas.microsoft.com/office/drawing/2016/5/13/chartex" xmlns:cx8="http://schemas.microsoft.com/office/drawing/2016/5/14/chartex" xmlns:mc="http://schemas.openxmlformats.org/markup-compatibility/2006" xmlns:aink="http://schemas.microsoft.com/office/drawing/2016/ink" xmlns:am3d="http://schemas.microsoft.com/office/drawing/2017/model3d" xmlns:o="urn:schemas-microsoft-com:office:office" xmlns:r="http://schemas.openxmlformats.org/officeDocument/2006/relationships" xmlns:m="http://schemas.openxmlformats.org/officeDocument/2006/math" xmlns:v="urn:schemas-microsoft-com:vml" xmlns:wp14="http://schemas.microsoft.com/office/word/2010/wordprocessingDrawing" xmlns:wp="http://schemas.openxmlformats.org/drawingml/2006/wordprocessingDrawing" xmlns:w10="urn:schemas-microsoft-com:office:word" xmlns:w="http://schemas.openxmlformats.org/wordprocessingml/2006/main" xmlns:w14="http://schemas.microsoft.com/office/word/2010/wordml" xmlns:w15="http://schemas.microsoft.com/office/word/2012/wordml" xmlns:w16cid="http://schemas.microsoft.com/office/word/2016/wordml/cid" xmlns:w16se="http://schemas.microsoft.com/office/word/2015/wordml/symex" xmlns:wpg="http://schemas.microsoft.com/office/word/2010/wordprocessingGroup" xmlns:wpi="http://schemas.microsoft.com/office/word/2010/wordprocessingInk" xmlns:wne="http://schemas.microsoft.com/office/word/2006/wordml" xmlns:wps="http://schemas.microsoft.com/office/word/2010/wordprocessingShape" mc:Ignorable="w14 w15 w16se w16cid wp14">
+<w:endnotes xmlns:wpc="http://schemas.microsoft.com/office/word/2010/wordprocessingCanvas" xmlns:cx="http://schemas.microsoft.com/office/drawing/2014/chartex" xmlns:cx1="http://schemas.microsoft.com/office/drawing/2015/9/8/chartex" xmlns:cx2="http://schemas.microsoft.com/office/drawing/2015/10/21/chartex" xmlns:cx3="http://schemas.microsoft.com/office/drawing/2016/5/9/chartex" xmlns:cx4="http://schemas.microsoft.com/office/drawing/2016/5/10/chartex" xmlns:cx5="http://schemas.microsoft.com/office/drawing/2016/5/11/chartex" xmlns:cx6="http://schemas.microsoft.com/office/drawing/2016/5/12/chartex" xmlns:cx7="http://schemas.microsoft.com/office/drawing/2016/5/13/chartex" xmlns:cx8="http://schemas.microsoft.com/office/drawing/2016/5/14/chartex" xmlns:mc="http://schemas.openxmlformats.org/markup-compatibility/2006" xmlns:aink="http://schemas.microsoft.com/office/drawing/2016/ink" xmlns:am3d="http://schemas.microsoft.com/office/drawing/2017/model3d" xmlns:o="urn:schemas-microsoft-com:office:office" xmlns:r="http://schemas.openxmlformats.org/officeDocument/2006/relationships" xmlns:m="http://schemas.openxmlformats.org/officeDocument/2006/math" xmlns:v="urn:schemas-microsoft-com:vml" xmlns:wp14="http://schemas.microsoft.com/office/word/2010/wordprocessingDrawing" xmlns:wp="http://schemas.openxmlformats.org/drawingml/2006/wordprocessingDrawing" xmlns:w10="urn:schemas-microsoft-com:office:word" xmlns:w="http://schemas.openxmlformats.org/wordprocessingml/2006/main" xmlns:w14="http://schemas.microsoft.com/office/word/2010/wordml" xmlns:w15="http://schemas.microsoft.com/office/word/2012/wordml" xmlns:w16cex="http://schemas.microsoft.com/office/word/2018/wordml/cex" xmlns:w16cid="http://schemas.microsoft.com/office/word/2016/wordml/cid" xmlns:w16="http://schemas.microsoft.com/office/word/2018/wordml" xmlns:w16se="http://schemas.microsoft.com/office/word/2015/wordml/symex" xmlns:wpg="http://schemas.microsoft.com/office/word/2010/wordprocessingGroup" xmlns:wpi="http://schemas.microsoft.com/office/word/2010/wordprocessingInk" xmlns:wne="http://schemas.microsoft.com/office/word/2006/wordml" xmlns:wps="http://schemas.microsoft.com/office/word/2010/wordprocessingShape" mc:Ignorable="w14 w15 w16se w16cid w16 w16cex wp14">
   <w:endnote w:type="separator" w:id="-1">
     <w:p>
       <w:pPr>
@@ -42750,7 +43191,7 @@
 </file>
 
 <file path=word/footer1.xml><?xml version="1.0" encoding="utf-8"?>
-<w:ftr xmlns:wpc="http://schemas.microsoft.com/office/word/2010/wordprocessingCanvas" xmlns:cx="http://schemas.microsoft.com/office/drawing/2014/chartex" xmlns:cx1="http://schemas.microsoft.com/office/drawing/2015/9/8/chartex" xmlns:cx2="http://schemas.microsoft.com/office/drawing/2015/10/21/chartex" xmlns:cx3="http://schemas.microsoft.com/office/drawing/2016/5/9/chartex" xmlns:cx4="http://schemas.microsoft.com/office/drawing/2016/5/10/chartex" xmlns:cx5="http://schemas.microsoft.com/office/drawing/2016/5/11/chartex" xmlns:cx6="http://schemas.microsoft.com/office/drawing/2016/5/12/chartex" xmlns:cx7="http://schemas.microsoft.com/office/drawing/2016/5/13/chartex" xmlns:cx8="http://schemas.microsoft.com/office/drawing/2016/5/14/chartex" xmlns:mc="http://schemas.openxmlformats.org/markup-compatibility/2006" xmlns:aink="http://schemas.microsoft.com/office/drawing/2016/ink" xmlns:am3d="http://schemas.microsoft.com/office/drawing/2017/model3d" xmlns:o="urn:schemas-microsoft-com:office:office" xmlns:r="http://schemas.openxmlformats.org/officeDocument/2006/relationships" xmlns:m="http://schemas.openxmlformats.org/officeDocument/2006/math" xmlns:v="urn:schemas-microsoft-com:vml" xmlns:wp14="http://schemas.microsoft.com/office/word/2010/wordprocessingDrawing" xmlns:wp="http://schemas.openxmlformats.org/drawingml/2006/wordprocessingDrawing" xmlns:w10="urn:schemas-microsoft-com:office:word" xmlns:w="http://schemas.openxmlformats.org/wordprocessingml/2006/main" xmlns:w14="http://schemas.microsoft.com/office/word/2010/wordml" xmlns:w15="http://schemas.microsoft.com/office/word/2012/wordml" xmlns:w16cid="http://schemas.microsoft.com/office/word/2016/wordml/cid" xmlns:w16se="http://schemas.microsoft.com/office/word/2015/wordml/symex" xmlns:wpg="http://schemas.microsoft.com/office/word/2010/wordprocessingGroup" xmlns:wpi="http://schemas.microsoft.com/office/word/2010/wordprocessingInk" xmlns:wne="http://schemas.microsoft.com/office/word/2006/wordml" xmlns:wps="http://schemas.microsoft.com/office/word/2010/wordprocessingShape" mc:Ignorable="w14 w15 w16se w16cid wp14">
+<w:ftr xmlns:wpc="http://schemas.microsoft.com/office/word/2010/wordprocessingCanvas" xmlns:cx="http://schemas.microsoft.com/office/drawing/2014/chartex" xmlns:cx1="http://schemas.microsoft.com/office/drawing/2015/9/8/chartex" xmlns:cx2="http://schemas.microsoft.com/office/drawing/2015/10/21/chartex" xmlns:cx3="http://schemas.microsoft.com/office/drawing/2016/5/9/chartex" xmlns:cx4="http://schemas.microsoft.com/office/drawing/2016/5/10/chartex" xmlns:cx5="http://schemas.microsoft.com/office/drawing/2016/5/11/chartex" xmlns:cx6="http://schemas.microsoft.com/office/drawing/2016/5/12/chartex" xmlns:cx7="http://schemas.microsoft.com/office/drawing/2016/5/13/chartex" xmlns:cx8="http://schemas.microsoft.com/office/drawing/2016/5/14/chartex" xmlns:mc="http://schemas.openxmlformats.org/markup-compatibility/2006" xmlns:aink="http://schemas.microsoft.com/office/drawing/2016/ink" xmlns:am3d="http://schemas.microsoft.com/office/drawing/2017/model3d" xmlns:o="urn:schemas-microsoft-com:office:office" xmlns:r="http://schemas.openxmlformats.org/officeDocument/2006/relationships" xmlns:m="http://schemas.openxmlformats.org/officeDocument/2006/math" xmlns:v="urn:schemas-microsoft-com:vml" xmlns:wp14="http://schemas.microsoft.com/office/word/2010/wordprocessingDrawing" xmlns:wp="http://schemas.openxmlformats.org/drawingml/2006/wordprocessingDrawing" xmlns:w10="urn:schemas-microsoft-com:office:word" xmlns:w="http://schemas.openxmlformats.org/wordprocessingml/2006/main" xmlns:w14="http://schemas.microsoft.com/office/word/2010/wordml" xmlns:w15="http://schemas.microsoft.com/office/word/2012/wordml" xmlns:w16cex="http://schemas.microsoft.com/office/word/2018/wordml/cex" xmlns:w16cid="http://schemas.microsoft.com/office/word/2016/wordml/cid" xmlns:w16="http://schemas.microsoft.com/office/word/2018/wordml" xmlns:w16se="http://schemas.microsoft.com/office/word/2015/wordml/symex" xmlns:wpg="http://schemas.microsoft.com/office/word/2010/wordprocessingGroup" xmlns:wpi="http://schemas.microsoft.com/office/word/2010/wordprocessingInk" xmlns:wne="http://schemas.microsoft.com/office/word/2006/wordml" xmlns:wps="http://schemas.microsoft.com/office/word/2010/wordprocessingShape" mc:Ignorable="w14 w15 w16se w16cid w16 w16cex wp14">
   <w:sdt>
     <w:sdtPr>
       <w:id w:val="1223571379"/>
@@ -42804,7 +43245,7 @@
 </file>
 
 <file path=word/footnotes.xml><?xml version="1.0" encoding="utf-8"?>
-<w:footnotes xmlns:wpc="http://schemas.microsoft.com/office/word/2010/wordprocessingCanvas" xmlns:cx="http://schemas.microsoft.com/office/drawing/2014/chartex" xmlns:cx1="http://schemas.microsoft.com/office/drawing/2015/9/8/chartex" xmlns:cx2="http://schemas.microsoft.com/office/drawing/2015/10/21/chartex" xmlns:cx3="http://schemas.microsoft.com/office/drawing/2016/5/9/chartex" xmlns:cx4="http://schemas.microsoft.com/office/drawing/2016/5/10/chartex" xmlns:cx5="http://schemas.microsoft.com/office/drawing/2016/5/11/chartex" xmlns:cx6="http://schemas.microsoft.com/office/drawing/2016/5/12/chartex" xmlns:cx7="http://schemas.microsoft.com/office/drawing/2016/5/13/chartex" xmlns:cx8="http://schemas.microsoft.com/office/drawing/2016/5/14/chartex" xmlns:mc="http://schemas.openxmlformats.org/markup-compatibility/2006" xmlns:aink="http://schemas.microsoft.com/office/drawing/2016/ink" xmlns:am3d="http://schemas.microsoft.com/office/drawing/2017/model3d" xmlns:o="urn:schemas-microsoft-com:office:office" xmlns:r="http://schemas.openxmlformats.org/officeDocument/2006/relationships" xmlns:m="http://schemas.openxmlformats.org/officeDocument/2006/math" xmlns:v="urn:schemas-microsoft-com:vml" xmlns:wp14="http://schemas.microsoft.com/office/word/2010/wordprocessingDrawing" xmlns:wp="http://schemas.openxmlformats.org/drawingml/2006/wordprocessingDrawing" xmlns:w10="urn:schemas-microsoft-com:office:word" xmlns:w="http://schemas.openxmlformats.org/wordprocessingml/2006/main" xmlns:w14="http://schemas.microsoft.com/office/word/2010/wordml" xmlns:w15="http://schemas.microsoft.com/office/word/2012/wordml" xmlns:w16cid="http://schemas.microsoft.com/office/word/2016/wordml/cid" xmlns:w16se="http://schemas.microsoft.com/office/word/2015/wordml/symex" xmlns:wpg="http://schemas.microsoft.com/office/word/2010/wordprocessingGroup" xmlns:wpi="http://schemas.microsoft.com/office/word/2010/wordprocessingInk" xmlns:wne="http://schemas.microsoft.com/office/word/2006/wordml" xmlns:wps="http://schemas.microsoft.com/office/word/2010/wordprocessingShape" mc:Ignorable="w14 w15 w16se w16cid wp14">
+<w:footnotes xmlns:wpc="http://schemas.microsoft.com/office/word/2010/wordprocessingCanvas" xmlns:cx="http://schemas.microsoft.com/office/drawing/2014/chartex" xmlns:cx1="http://schemas.microsoft.com/office/drawing/2015/9/8/chartex" xmlns:cx2="http://schemas.microsoft.com/office/drawing/2015/10/21/chartex" xmlns:cx3="http://schemas.microsoft.com/office/drawing/2016/5/9/chartex" xmlns:cx4="http://schemas.microsoft.com/office/drawing/2016/5/10/chartex" xmlns:cx5="http://schemas.microsoft.com/office/drawing/2016/5/11/chartex" xmlns:cx6="http://schemas.microsoft.com/office/drawing/2016/5/12/chartex" xmlns:cx7="http://schemas.microsoft.com/office/drawing/2016/5/13/chartex" xmlns:cx8="http://schemas.microsoft.com/office/drawing/2016/5/14/chartex" xmlns:mc="http://schemas.openxmlformats.org/markup-compatibility/2006" xmlns:aink="http://schemas.microsoft.com/office/drawing/2016/ink" xmlns:am3d="http://schemas.microsoft.com/office/drawing/2017/model3d" xmlns:o="urn:schemas-microsoft-com:office:office" xmlns:r="http://schemas.openxmlformats.org/officeDocument/2006/relationships" xmlns:m="http://schemas.openxmlformats.org/officeDocument/2006/math" xmlns:v="urn:schemas-microsoft-com:vml" xmlns:wp14="http://schemas.microsoft.com/office/word/2010/wordprocessingDrawing" xmlns:wp="http://schemas.openxmlformats.org/drawingml/2006/wordprocessingDrawing" xmlns:w10="urn:schemas-microsoft-com:office:word" xmlns:w="http://schemas.openxmlformats.org/wordprocessingml/2006/main" xmlns:w14="http://schemas.microsoft.com/office/word/2010/wordml" xmlns:w15="http://schemas.microsoft.com/office/word/2012/wordml" xmlns:w16cex="http://schemas.microsoft.com/office/word/2018/wordml/cex" xmlns:w16cid="http://schemas.microsoft.com/office/word/2016/wordml/cid" xmlns:w16="http://schemas.microsoft.com/office/word/2018/wordml" xmlns:w16se="http://schemas.microsoft.com/office/word/2015/wordml/symex" xmlns:wpg="http://schemas.microsoft.com/office/word/2010/wordprocessingGroup" xmlns:wpi="http://schemas.microsoft.com/office/word/2010/wordprocessingInk" xmlns:wne="http://schemas.microsoft.com/office/word/2006/wordml" xmlns:wps="http://schemas.microsoft.com/office/word/2010/wordprocessingShape" mc:Ignorable="w14 w15 w16se w16cid w16 w16cex wp14">
   <w:footnote w:type="separator" w:id="-1">
     <w:p>
       <w:pPr>
@@ -42829,7 +43270,7 @@
 </file>
 
 <file path=word/numbering.xml><?xml version="1.0" encoding="utf-8"?>
-<w:numbering xmlns:wpc="http://schemas.microsoft.com/office/word/2010/wordprocessingCanvas" xmlns:cx="http://schemas.microsoft.com/office/drawing/2014/chartex" xmlns:cx1="http://schemas.microsoft.com/office/drawing/2015/9/8/chartex" xmlns:cx2="http://schemas.microsoft.com/office/drawing/2015/10/21/chartex" xmlns:cx3="http://schemas.microsoft.com/office/drawing/2016/5/9/chartex" xmlns:cx4="http://schemas.microsoft.com/office/drawing/2016/5/10/chartex" xmlns:cx5="http://schemas.microsoft.com/office/drawing/2016/5/11/chartex" xmlns:cx6="http://schemas.microsoft.com/office/drawing/2016/5/12/chartex" xmlns:cx7="http://schemas.microsoft.com/office/drawing/2016/5/13/chartex" xmlns:cx8="http://schemas.microsoft.com/office/drawing/2016/5/14/chartex" xmlns:mc="http://schemas.openxmlformats.org/markup-compatibility/2006" xmlns:aink="http://schemas.microsoft.com/office/drawing/2016/ink" xmlns:am3d="http://schemas.microsoft.com/office/drawing/2017/model3d" xmlns:o="urn:schemas-microsoft-com:office:office" xmlns:r="http://schemas.openxmlformats.org/officeDocument/2006/relationships" xmlns:m="http://schemas.openxmlformats.org/officeDocument/2006/math" xmlns:v="urn:schemas-microsoft-com:vml" xmlns:wp14="http://schemas.microsoft.com/office/word/2010/wordprocessingDrawing" xmlns:wp="http://schemas.openxmlformats.org/drawingml/2006/wordprocessingDrawing" xmlns:w10="urn:schemas-microsoft-com:office:word" xmlns:w="http://schemas.openxmlformats.org/wordprocessingml/2006/main" xmlns:w14="http://schemas.microsoft.com/office/word/2010/wordml" xmlns:w15="http://schemas.microsoft.com/office/word/2012/wordml" xmlns:w16cid="http://schemas.microsoft.com/office/word/2016/wordml/cid" xmlns:w16se="http://schemas.microsoft.com/office/word/2015/wordml/symex" xmlns:wpg="http://schemas.microsoft.com/office/word/2010/wordprocessingGroup" xmlns:wpi="http://schemas.microsoft.com/office/word/2010/wordprocessingInk" xmlns:wne="http://schemas.microsoft.com/office/word/2006/wordml" xmlns:wps="http://schemas.microsoft.com/office/word/2010/wordprocessingShape" mc:Ignorable="w14 w15 w16se w16cid wp14">
+<w:numbering xmlns:wpc="http://schemas.microsoft.com/office/word/2010/wordprocessingCanvas" xmlns:cx="http://schemas.microsoft.com/office/drawing/2014/chartex" xmlns:cx1="http://schemas.microsoft.com/office/drawing/2015/9/8/chartex" xmlns:cx2="http://schemas.microsoft.com/office/drawing/2015/10/21/chartex" xmlns:cx3="http://schemas.microsoft.com/office/drawing/2016/5/9/chartex" xmlns:cx4="http://schemas.microsoft.com/office/drawing/2016/5/10/chartex" xmlns:cx5="http://schemas.microsoft.com/office/drawing/2016/5/11/chartex" xmlns:cx6="http://schemas.microsoft.com/office/drawing/2016/5/12/chartex" xmlns:cx7="http://schemas.microsoft.com/office/drawing/2016/5/13/chartex" xmlns:cx8="http://schemas.microsoft.com/office/drawing/2016/5/14/chartex" xmlns:mc="http://schemas.openxmlformats.org/markup-compatibility/2006" xmlns:aink="http://schemas.microsoft.com/office/drawing/2016/ink" xmlns:am3d="http://schemas.microsoft.com/office/drawing/2017/model3d" xmlns:o="urn:schemas-microsoft-com:office:office" xmlns:r="http://schemas.openxmlformats.org/officeDocument/2006/relationships" xmlns:m="http://schemas.openxmlformats.org/officeDocument/2006/math" xmlns:v="urn:schemas-microsoft-com:vml" xmlns:wp14="http://schemas.microsoft.com/office/word/2010/wordprocessingDrawing" xmlns:wp="http://schemas.openxmlformats.org/drawingml/2006/wordprocessingDrawing" xmlns:w10="urn:schemas-microsoft-com:office:word" xmlns:w="http://schemas.openxmlformats.org/wordprocessingml/2006/main" xmlns:w14="http://schemas.microsoft.com/office/word/2010/wordml" xmlns:w15="http://schemas.microsoft.com/office/word/2012/wordml" xmlns:w16cex="http://schemas.microsoft.com/office/word/2018/wordml/cex" xmlns:w16cid="http://schemas.microsoft.com/office/word/2016/wordml/cid" xmlns:w16="http://schemas.microsoft.com/office/word/2018/wordml" xmlns:w16se="http://schemas.microsoft.com/office/word/2015/wordml/symex" xmlns:wpg="http://schemas.microsoft.com/office/word/2010/wordprocessingGroup" xmlns:wpi="http://schemas.microsoft.com/office/word/2010/wordprocessingInk" xmlns:wne="http://schemas.microsoft.com/office/word/2006/wordml" xmlns:wps="http://schemas.microsoft.com/office/word/2010/wordprocessingShape" mc:Ignorable="w14 w15 w16se w16cid w16 w16cex wp14">
   <w:abstractNum w:abstractNumId="0" w15:restartNumberingAfterBreak="0">
     <w:nsid w:val="660B09E4"/>
     <w:multiLevelType w:val="hybridMultilevel"/>
@@ -42949,7 +43390,7 @@
 </file>
 
 <file path=word/styles.xml><?xml version="1.0" encoding="utf-8"?>
-<w:styles xmlns:mc="http://schemas.openxmlformats.org/markup-compatibility/2006" xmlns:r="http://schemas.openxmlformats.org/officeDocument/2006/relationships" xmlns:w="http://schemas.openxmlformats.org/wordprocessingml/2006/main" xmlns:w14="http://schemas.microsoft.com/office/word/2010/wordml" xmlns:w15="http://schemas.microsoft.com/office/word/2012/wordml" xmlns:w16cid="http://schemas.microsoft.com/office/word/2016/wordml/cid" xmlns:w16se="http://schemas.microsoft.com/office/word/2015/wordml/symex" mc:Ignorable="w14 w15 w16se w16cid">
+<w:styles xmlns:mc="http://schemas.openxmlformats.org/markup-compatibility/2006" xmlns:r="http://schemas.openxmlformats.org/officeDocument/2006/relationships" xmlns:w="http://schemas.openxmlformats.org/wordprocessingml/2006/main" xmlns:w14="http://schemas.microsoft.com/office/word/2010/wordml" xmlns:w15="http://schemas.microsoft.com/office/word/2012/wordml" xmlns:w16cex="http://schemas.microsoft.com/office/word/2018/wordml/cex" xmlns:w16cid="http://schemas.microsoft.com/office/word/2016/wordml/cid" xmlns:w16="http://schemas.microsoft.com/office/word/2018/wordml" xmlns:w16se="http://schemas.microsoft.com/office/word/2015/wordml/symex" mc:Ignorable="w14 w15 w16se w16cid w16 w16cex">
   <w:docDefaults>
     <w:rPrDefault>
       <w:rPr>

</xml_diff>

<commit_message>
Correction to v3.4.0-to-v3.5.0 translation documentation: * Corrected documentation of translation of eHistory.17 code 3117011
</commit_message>
<xml_diff>
--- a/Translation/v3.4.0 to v3.5.0/documentation.docx
+++ b/Translation/v3.4.0 to v3.5.0/documentation.docx
@@ -1,6 +1,6 @@
 
 <file path=word/document.xml><?xml version="1.0" encoding="utf-8"?>
-<w:document xmlns:wpc="http://schemas.microsoft.com/office/word/2010/wordprocessingCanvas" xmlns:cx="http://schemas.microsoft.com/office/drawing/2014/chartex" xmlns:cx1="http://schemas.microsoft.com/office/drawing/2015/9/8/chartex" xmlns:cx2="http://schemas.microsoft.com/office/drawing/2015/10/21/chartex" xmlns:cx3="http://schemas.microsoft.com/office/drawing/2016/5/9/chartex" xmlns:cx4="http://schemas.microsoft.com/office/drawing/2016/5/10/chartex" xmlns:cx5="http://schemas.microsoft.com/office/drawing/2016/5/11/chartex" xmlns:cx6="http://schemas.microsoft.com/office/drawing/2016/5/12/chartex" xmlns:cx7="http://schemas.microsoft.com/office/drawing/2016/5/13/chartex" xmlns:cx8="http://schemas.microsoft.com/office/drawing/2016/5/14/chartex" xmlns:mc="http://schemas.openxmlformats.org/markup-compatibility/2006" xmlns:aink="http://schemas.microsoft.com/office/drawing/2016/ink" xmlns:am3d="http://schemas.microsoft.com/office/drawing/2017/model3d" xmlns:o="urn:schemas-microsoft-com:office:office" xmlns:r="http://schemas.openxmlformats.org/officeDocument/2006/relationships" xmlns:m="http://schemas.openxmlformats.org/officeDocument/2006/math" xmlns:v="urn:schemas-microsoft-com:vml" xmlns:wp14="http://schemas.microsoft.com/office/word/2010/wordprocessingDrawing" xmlns:wp="http://schemas.openxmlformats.org/drawingml/2006/wordprocessingDrawing" xmlns:w10="urn:schemas-microsoft-com:office:word" xmlns:w="http://schemas.openxmlformats.org/wordprocessingml/2006/main" xmlns:w14="http://schemas.microsoft.com/office/word/2010/wordml" xmlns:w15="http://schemas.microsoft.com/office/word/2012/wordml" xmlns:w16cex="http://schemas.microsoft.com/office/word/2018/wordml/cex" xmlns:w16cid="http://schemas.microsoft.com/office/word/2016/wordml/cid" xmlns:w16="http://schemas.microsoft.com/office/word/2018/wordml" xmlns:w16se="http://schemas.microsoft.com/office/word/2015/wordml/symex" xmlns:wpg="http://schemas.microsoft.com/office/word/2010/wordprocessingGroup" xmlns:wpi="http://schemas.microsoft.com/office/word/2010/wordprocessingInk" xmlns:wne="http://schemas.microsoft.com/office/word/2006/wordml" xmlns:wps="http://schemas.microsoft.com/office/word/2010/wordprocessingShape" mc:Ignorable="w14 w15 w16se w16cid w16 w16cex wp14">
+<w:document xmlns:wpc="http://schemas.microsoft.com/office/word/2010/wordprocessingCanvas" xmlns:cx="http://schemas.microsoft.com/office/drawing/2014/chartex" xmlns:cx1="http://schemas.microsoft.com/office/drawing/2015/9/8/chartex" xmlns:cx2="http://schemas.microsoft.com/office/drawing/2015/10/21/chartex" xmlns:cx3="http://schemas.microsoft.com/office/drawing/2016/5/9/chartex" xmlns:cx4="http://schemas.microsoft.com/office/drawing/2016/5/10/chartex" xmlns:cx5="http://schemas.microsoft.com/office/drawing/2016/5/11/chartex" xmlns:cx6="http://schemas.microsoft.com/office/drawing/2016/5/12/chartex" xmlns:cx7="http://schemas.microsoft.com/office/drawing/2016/5/13/chartex" xmlns:cx8="http://schemas.microsoft.com/office/drawing/2016/5/14/chartex" xmlns:mc="http://schemas.openxmlformats.org/markup-compatibility/2006" xmlns:aink="http://schemas.microsoft.com/office/drawing/2016/ink" xmlns:am3d="http://schemas.microsoft.com/office/drawing/2017/model3d" xmlns:o="urn:schemas-microsoft-com:office:office" xmlns:r="http://schemas.openxmlformats.org/officeDocument/2006/relationships" xmlns:m="http://schemas.openxmlformats.org/officeDocument/2006/math" xmlns:v="urn:schemas-microsoft-com:vml" xmlns:wp14="http://schemas.microsoft.com/office/word/2010/wordprocessingDrawing" xmlns:wp="http://schemas.openxmlformats.org/drawingml/2006/wordprocessingDrawing" xmlns:w10="urn:schemas-microsoft-com:office:word" xmlns:w="http://schemas.openxmlformats.org/wordprocessingml/2006/main" xmlns:w14="http://schemas.microsoft.com/office/word/2010/wordml" xmlns:w15="http://schemas.microsoft.com/office/word/2012/wordml" xmlns:w16cex="http://schemas.microsoft.com/office/word/2018/wordml/cex" xmlns:w16cid="http://schemas.microsoft.com/office/word/2016/wordml/cid" xmlns:w16="http://schemas.microsoft.com/office/word/2018/wordml" xmlns:w16sdtdh="http://schemas.microsoft.com/office/word/2020/wordml/sdtdatahash" xmlns:w16se="http://schemas.microsoft.com/office/word/2015/wordml/symex" xmlns:wpg="http://schemas.microsoft.com/office/word/2010/wordprocessingGroup" xmlns:wpi="http://schemas.microsoft.com/office/word/2010/wordprocessingInk" xmlns:wne="http://schemas.microsoft.com/office/word/2006/wordml" xmlns:wps="http://schemas.microsoft.com/office/word/2010/wordprocessingShape" mc:Ignorable="w14 w15 w16se w16cid w16 w16cex w16sdtdh wp14">
   <w:body>
     <w:p>
       <w:pPr>
@@ -82,6 +82,15 @@
       </w:r>
       <w:r>
         <w:t>to eDisposition.29)</w:t>
+      </w:r>
+      <w:r>
+        <w:br/>
+      </w:r>
+      <w:r>
+        <w:t>July 27, 2021</w:t>
+      </w:r>
+      <w:r>
+        <w:t xml:space="preserve"> (corrected documentation of translation of eHistory.17 code 3117011)</w:t>
       </w:r>
     </w:p>
     <w:p>
@@ -313,7 +322,6 @@
                 <w:szCs w:val="18"/>
               </w:rPr>
             </w:pPr>
-            <w:proofErr w:type="spellStart"/>
             <w:r>
               <w:rPr>
                 <w:rFonts w:cstheme="minorHAnsi"/>
@@ -322,7 +330,6 @@
               </w:rPr>
               <w:t>eState</w:t>
             </w:r>
-            <w:proofErr w:type="spellEnd"/>
           </w:p>
         </w:tc>
         <w:tc>
@@ -1030,7 +1037,6 @@
                 <w:szCs w:val="18"/>
               </w:rPr>
             </w:pPr>
-            <w:proofErr w:type="spellStart"/>
             <w:r>
               <w:rPr>
                 <w:rFonts w:cstheme="minorHAnsi"/>
@@ -1039,7 +1045,6 @@
               </w:rPr>
               <w:t>dState</w:t>
             </w:r>
-            <w:proofErr w:type="spellEnd"/>
           </w:p>
         </w:tc>
         <w:tc>
@@ -1574,6 +1579,7 @@
                 <w:sz w:val="18"/>
                 <w:szCs w:val="18"/>
               </w:rPr>
+              <w:lastRenderedPageBreak/>
               <w:t>sSoftware.02</w:t>
             </w:r>
           </w:p>
@@ -3346,6 +3352,7 @@
                 <w:sz w:val="18"/>
                 <w:szCs w:val="18"/>
               </w:rPr>
+              <w:lastRenderedPageBreak/>
               <w:t>eOutcome.16</w:t>
             </w:r>
           </w:p>
@@ -3499,7 +3506,6 @@
                 <w:sz w:val="18"/>
                 <w:szCs w:val="18"/>
               </w:rPr>
-              <w:lastRenderedPageBreak/>
               <w:t>StateDataSet dConfiguration.03</w:t>
             </w:r>
           </w:p>
@@ -3741,11 +3747,9 @@
           <w:rFonts w:eastAsia="Times New Roman"/>
         </w:rPr>
       </w:pPr>
-      <w:proofErr w:type="spellStart"/>
       <w:r>
         <w:t>CorrelationID</w:t>
       </w:r>
-      <w:proofErr w:type="spellEnd"/>
     </w:p>
     <w:p>
       <w:r>
@@ -4187,37 +4191,12 @@
                 <w:szCs w:val="18"/>
               </w:rPr>
             </w:pPr>
-            <w:proofErr w:type="spellStart"/>
-            <w:r>
-              <w:rPr>
-                <w:sz w:val="18"/>
-                <w:szCs w:val="18"/>
-              </w:rPr>
-              <w:t>CorrelationID</w:t>
-            </w:r>
-            <w:proofErr w:type="spellEnd"/>
-            <w:r>
-              <w:rPr>
-                <w:sz w:val="18"/>
-                <w:szCs w:val="18"/>
-              </w:rPr>
-              <w:t xml:space="preserve"> of </w:t>
-            </w:r>
-            <w:proofErr w:type="spellStart"/>
-            <w:r>
-              <w:rPr>
-                <w:sz w:val="18"/>
-                <w:szCs w:val="18"/>
-              </w:rPr>
-              <w:t>PatientCareReport</w:t>
-            </w:r>
-            <w:proofErr w:type="spellEnd"/>
-            <w:r>
-              <w:rPr>
-                <w:sz w:val="18"/>
-                <w:szCs w:val="18"/>
-              </w:rPr>
-              <w:t xml:space="preserve"> Element or Group</w:t>
+            <w:r>
+              <w:rPr>
+                <w:sz w:val="18"/>
+                <w:szCs w:val="18"/>
+              </w:rPr>
+              <w:t>CorrelationID of PatientCareReport Element or Group</w:t>
             </w:r>
           </w:p>
         </w:tc>
@@ -4401,37 +4380,12 @@
                 <w:szCs w:val="18"/>
               </w:rPr>
             </w:pPr>
-            <w:proofErr w:type="spellStart"/>
-            <w:r>
-              <w:rPr>
-                <w:sz w:val="18"/>
-                <w:szCs w:val="18"/>
-              </w:rPr>
-              <w:t>CorrelationID</w:t>
-            </w:r>
-            <w:proofErr w:type="spellEnd"/>
-            <w:r>
-              <w:rPr>
-                <w:sz w:val="18"/>
-                <w:szCs w:val="18"/>
-              </w:rPr>
-              <w:t xml:space="preserve"> of </w:t>
-            </w:r>
-            <w:proofErr w:type="spellStart"/>
-            <w:r>
-              <w:rPr>
-                <w:sz w:val="18"/>
-                <w:szCs w:val="18"/>
-              </w:rPr>
-              <w:t>DemographicReport</w:t>
-            </w:r>
-            <w:proofErr w:type="spellEnd"/>
-            <w:r>
-              <w:rPr>
-                <w:sz w:val="18"/>
-                <w:szCs w:val="18"/>
-              </w:rPr>
-              <w:t xml:space="preserve"> Element or Group</w:t>
+            <w:r>
+              <w:rPr>
+                <w:sz w:val="18"/>
+                <w:szCs w:val="18"/>
+              </w:rPr>
+              <w:t>CorrelationID of DemographicReport Element or Group</w:t>
             </w:r>
           </w:p>
         </w:tc>
@@ -4445,11 +4399,9 @@
           <w:rFonts w:eastAsia="Times New Roman"/>
         </w:rPr>
       </w:pPr>
-      <w:proofErr w:type="spellStart"/>
       <w:r>
         <w:t>CustomDefinition</w:t>
       </w:r>
-      <w:proofErr w:type="spellEnd"/>
     </w:p>
     <w:p>
       <w:r>
@@ -6183,7 +6135,7 @@
                 <w:sz w:val="18"/>
                 <w:szCs w:val="18"/>
               </w:rPr>
-              <w:t>3330003</w:t>
+              <w:t>3117011</w:t>
             </w:r>
           </w:p>
         </w:tc>
@@ -6242,7 +6194,7 @@
                 <w:sz w:val="18"/>
                 <w:szCs w:val="18"/>
               </w:rPr>
-              <w:t>3330004</w:t>
+              <w:t>3117013</w:t>
             </w:r>
           </w:p>
         </w:tc>
@@ -14508,7 +14460,6 @@
                 <w:sz w:val="18"/>
                 <w:szCs w:val="18"/>
               </w:rPr>
-              <w:lastRenderedPageBreak/>
               <w:t>2207013</w:t>
             </w:r>
           </w:p>
@@ -14663,11 +14614,9 @@
       <w:pPr>
         <w:pStyle w:val="Heading2"/>
       </w:pPr>
-      <w:proofErr w:type="spellStart"/>
       <w:r>
         <w:t>eVitals.CardiacRhythmGroup</w:t>
       </w:r>
-      <w:proofErr w:type="spellEnd"/>
     </w:p>
     <w:p>
       <w:r>
@@ -14696,15 +14645,7 @@
         <w:t xml:space="preserve">add </w:t>
       </w:r>
       <w:r>
-        <w:t>@</w:t>
-      </w:r>
-      <w:proofErr w:type="gramStart"/>
-      <w:r>
-        <w:t>ETCOType</w:t>
-      </w:r>
-      <w:proofErr w:type="gramEnd"/>
-      <w:r>
-        <w:t xml:space="preserve"> and set to </w:t>
+        <w:t xml:space="preserve">@ETCOType and set to </w:t>
       </w:r>
       <w:r>
         <w:t>3440001 (mmHg).</w:t>
@@ -14772,23 +14713,7 @@
     </w:p>
     <w:p>
       <w:r>
-        <w:t xml:space="preserve">Map values to new elements in </w:t>
-      </w:r>
-      <w:proofErr w:type="spellStart"/>
-      <w:r>
-        <w:t>eExam.LungGroup</w:t>
-      </w:r>
-      <w:proofErr w:type="spellEnd"/>
-      <w:r>
-        <w:t xml:space="preserve"> and </w:t>
-      </w:r>
-      <w:proofErr w:type="spellStart"/>
-      <w:r>
-        <w:t>eExam.ChestGroup</w:t>
-      </w:r>
-      <w:proofErr w:type="spellEnd"/>
-      <w:r>
-        <w:t xml:space="preserve">. </w:t>
+        <w:t xml:space="preserve">Map values to new elements in eExam.LungGroup and eExam.ChestGroup. </w:t>
       </w:r>
       <w:r>
         <w:t xml:space="preserve">Attach </w:t>
@@ -14800,36 +14725,12 @@
         <w:t xml:space="preserve">to </w:t>
       </w:r>
       <w:r>
-        <w:t xml:space="preserve">the first instance of </w:t>
-      </w:r>
-      <w:proofErr w:type="spellStart"/>
-      <w:r>
-        <w:t>eExam.LungGroup</w:t>
-      </w:r>
-      <w:proofErr w:type="spellEnd"/>
-      <w:r>
-        <w:t xml:space="preserve"> or </w:t>
-      </w:r>
-      <w:proofErr w:type="spellStart"/>
-      <w:r>
-        <w:t>eExam.ChestGroup</w:t>
-      </w:r>
-      <w:proofErr w:type="spellEnd"/>
-      <w:r>
-        <w:t>.</w:t>
+        <w:t>the first instance of eExam.LungGroup or eExam.ChestGroup.</w:t>
       </w:r>
     </w:p>
     <w:p>
       <w:r>
-        <w:t xml:space="preserve">Values are mapped to </w:t>
-      </w:r>
-      <w:proofErr w:type="spellStart"/>
-      <w:r>
-        <w:t>eExam.LungGroup</w:t>
-      </w:r>
-      <w:proofErr w:type="spellEnd"/>
-      <w:r>
-        <w:t xml:space="preserve"> as follows</w:t>
+        <w:t>Values are mapped to eExam.LungGroup as follows</w:t>
       </w:r>
       <w:r>
         <w:t>.</w:t>
@@ -18717,6 +18618,7 @@
                 <w:sz w:val="18"/>
                 <w:szCs w:val="18"/>
               </w:rPr>
+              <w:lastRenderedPageBreak/>
               <w:t>3508095</w:t>
             </w:r>
           </w:p>
@@ -18841,15 +18743,7 @@
     <w:p/>
     <w:p>
       <w:r>
-        <w:t xml:space="preserve">Values are mapped to </w:t>
-      </w:r>
-      <w:proofErr w:type="spellStart"/>
-      <w:r>
-        <w:t>eExam.ChestGroup</w:t>
-      </w:r>
-      <w:proofErr w:type="spellEnd"/>
-      <w:r>
-        <w:t xml:space="preserve"> as follows</w:t>
+        <w:t>Values are mapped to eExam.ChestGroup as follows</w:t>
       </w:r>
       <w:r>
         <w:t>.</w:t>
@@ -18906,7 +18800,6 @@
                 <w:sz w:val="18"/>
                 <w:szCs w:val="18"/>
               </w:rPr>
-              <w:lastRenderedPageBreak/>
               <w:t>3.4.0</w:t>
             </w:r>
           </w:p>
@@ -23008,34 +22901,16 @@
         <w:t xml:space="preserve">add </w:t>
       </w:r>
       <w:r>
-        <w:t>@</w:t>
-      </w:r>
-      <w:proofErr w:type="gramStart"/>
-      <w:r>
-        <w:t>CodeType</w:t>
-      </w:r>
-      <w:proofErr w:type="gramEnd"/>
-      <w:r>
-        <w:t xml:space="preserve"> and set to 9924003 (</w:t>
-      </w:r>
-      <w:proofErr w:type="spellStart"/>
-      <w:r>
-        <w:t>RxNorm</w:t>
-      </w:r>
-      <w:proofErr w:type="spellEnd"/>
-      <w:r>
-        <w:t>).</w:t>
+        <w:t>@CodeType and set to 9924003 (RxNorm).</w:t>
       </w:r>
     </w:p>
     <w:p>
       <w:pPr>
         <w:pStyle w:val="Heading2"/>
       </w:pPr>
-      <w:proofErr w:type="spellStart"/>
       <w:r>
         <w:t>eDisposition.IncidentDispositionGroup</w:t>
       </w:r>
-      <w:proofErr w:type="spellEnd"/>
     </w:p>
     <w:p>
       <w:r>
@@ -23192,6 +23067,7 @@
                 <w:sz w:val="18"/>
                 <w:szCs w:val="18"/>
               </w:rPr>
+              <w:lastRenderedPageBreak/>
               <w:t>eDisposition.12</w:t>
             </w:r>
           </w:p>
@@ -23665,27 +23541,7 @@
                 <w:sz w:val="18"/>
                 <w:szCs w:val="18"/>
               </w:rPr>
-              <w:t xml:space="preserve">Canceled (Prior to Arrival </w:t>
-            </w:r>
-            <w:proofErr w:type="gramStart"/>
-            <w:r>
-              <w:rPr>
-                <w:rFonts w:cstheme="minorHAnsi"/>
-                <w:color w:val="000000"/>
-                <w:sz w:val="18"/>
-                <w:szCs w:val="18"/>
-              </w:rPr>
-              <w:t>At</w:t>
-            </w:r>
-            <w:proofErr w:type="gramEnd"/>
-            <w:r>
-              <w:rPr>
-                <w:rFonts w:cstheme="minorHAnsi"/>
-                <w:color w:val="000000"/>
-                <w:sz w:val="18"/>
-                <w:szCs w:val="18"/>
-              </w:rPr>
-              <w:t xml:space="preserve"> Scene)</w:t>
+              <w:t>Canceled (Prior to Arrival At Scene)</w:t>
             </w:r>
           </w:p>
         </w:tc>
@@ -23921,7 +23777,6 @@
                 <w:sz w:val="18"/>
                 <w:szCs w:val="18"/>
               </w:rPr>
-              <w:lastRenderedPageBreak/>
               <w:t>4212011</w:t>
             </w:r>
           </w:p>
@@ -26487,27 +26342,7 @@
                 <w:sz w:val="18"/>
                 <w:szCs w:val="18"/>
               </w:rPr>
-              <w:t xml:space="preserve">Canceled (Prior to Arrival </w:t>
-            </w:r>
-            <w:proofErr w:type="gramStart"/>
-            <w:r>
-              <w:rPr>
-                <w:rFonts w:cstheme="minorHAnsi"/>
-                <w:color w:val="000000"/>
-                <w:sz w:val="18"/>
-                <w:szCs w:val="18"/>
-              </w:rPr>
-              <w:t>At</w:t>
-            </w:r>
-            <w:proofErr w:type="gramEnd"/>
-            <w:r>
-              <w:rPr>
-                <w:rFonts w:cstheme="minorHAnsi"/>
-                <w:color w:val="000000"/>
-                <w:sz w:val="18"/>
-                <w:szCs w:val="18"/>
-              </w:rPr>
-              <w:t xml:space="preserve"> Scene)</w:t>
+              <w:t>Canceled (Prior to Arrival At Scene)</w:t>
             </w:r>
           </w:p>
         </w:tc>
@@ -28707,6 +28542,7 @@
                 <w:sz w:val="18"/>
                 <w:szCs w:val="18"/>
               </w:rPr>
+              <w:lastRenderedPageBreak/>
               <w:t>4212043</w:t>
             </w:r>
           </w:p>
@@ -28847,7 +28683,6 @@
                 <w:sz w:val="18"/>
                 <w:szCs w:val="18"/>
               </w:rPr>
-              <w:lastRenderedPageBreak/>
               <w:t>3.4.0</w:t>
             </w:r>
           </w:p>
@@ -29371,27 +29206,7 @@
                 <w:sz w:val="18"/>
                 <w:szCs w:val="18"/>
               </w:rPr>
-              <w:t xml:space="preserve">Canceled (Prior to Arrival </w:t>
-            </w:r>
-            <w:proofErr w:type="gramStart"/>
-            <w:r>
-              <w:rPr>
-                <w:rFonts w:cstheme="minorHAnsi"/>
-                <w:color w:val="000000"/>
-                <w:sz w:val="18"/>
-                <w:szCs w:val="18"/>
-              </w:rPr>
-              <w:t>At</w:t>
-            </w:r>
-            <w:proofErr w:type="gramEnd"/>
-            <w:r>
-              <w:rPr>
-                <w:rFonts w:cstheme="minorHAnsi"/>
-                <w:color w:val="000000"/>
-                <w:sz w:val="18"/>
-                <w:szCs w:val="18"/>
-              </w:rPr>
-              <w:t xml:space="preserve"> Scene)</w:t>
+              <w:t>Canceled (Prior to Arrival At Scene)</w:t>
             </w:r>
           </w:p>
         </w:tc>
@@ -32313,27 +32128,7 @@
                 <w:sz w:val="18"/>
                 <w:szCs w:val="18"/>
               </w:rPr>
-              <w:t xml:space="preserve">Canceled (Prior to Arrival </w:t>
-            </w:r>
-            <w:proofErr w:type="gramStart"/>
-            <w:r>
-              <w:rPr>
-                <w:rFonts w:cstheme="minorHAnsi"/>
-                <w:color w:val="000000"/>
-                <w:sz w:val="18"/>
-                <w:szCs w:val="18"/>
-              </w:rPr>
-              <w:t>At</w:t>
-            </w:r>
-            <w:proofErr w:type="gramEnd"/>
-            <w:r>
-              <w:rPr>
-                <w:rFonts w:cstheme="minorHAnsi"/>
-                <w:color w:val="000000"/>
-                <w:sz w:val="18"/>
-                <w:szCs w:val="18"/>
-              </w:rPr>
-              <w:t xml:space="preserve"> Scene)</w:t>
+              <w:t>Canceled (Prior to Arrival At Scene)</w:t>
             </w:r>
           </w:p>
         </w:tc>
@@ -32684,7 +32479,6 @@
         <w:tc>
           <w:tcPr>
             <w:tcW w:w="900" w:type="dxa"/>
-            <w:vMerge w:val="restart"/>
             <w:tcBorders>
               <w:top w:val="single" w:sz="4" w:space="0" w:color="auto"/>
               <w:left w:val="single" w:sz="4" w:space="0" w:color="auto"/>
@@ -32718,7 +32512,6 @@
         <w:tc>
           <w:tcPr>
             <w:tcW w:w="2160" w:type="dxa"/>
-            <w:vMerge w:val="restart"/>
             <w:tcBorders>
               <w:top w:val="single" w:sz="4" w:space="0" w:color="auto"/>
               <w:left w:val="single" w:sz="4" w:space="0" w:color="auto"/>
@@ -32820,7 +32613,6 @@
         <w:tc>
           <w:tcPr>
             <w:tcW w:w="900" w:type="dxa"/>
-            <w:vMerge w:val="restart"/>
             <w:tcBorders>
               <w:top w:val="single" w:sz="4" w:space="0" w:color="auto"/>
               <w:left w:val="single" w:sz="4" w:space="0" w:color="auto"/>
@@ -32854,7 +32646,6 @@
         <w:tc>
           <w:tcPr>
             <w:tcW w:w="2160" w:type="dxa"/>
-            <w:vMerge w:val="restart"/>
             <w:tcBorders>
               <w:top w:val="single" w:sz="4" w:space="0" w:color="auto"/>
               <w:left w:val="single" w:sz="4" w:space="0" w:color="auto"/>
@@ -32956,7 +32747,6 @@
         <w:tc>
           <w:tcPr>
             <w:tcW w:w="900" w:type="dxa"/>
-            <w:vMerge w:val="restart"/>
             <w:tcBorders>
               <w:top w:val="single" w:sz="4" w:space="0" w:color="auto"/>
               <w:left w:val="single" w:sz="4" w:space="0" w:color="auto"/>
@@ -32990,7 +32780,6 @@
         <w:tc>
           <w:tcPr>
             <w:tcW w:w="2160" w:type="dxa"/>
-            <w:vMerge w:val="restart"/>
             <w:tcBorders>
               <w:top w:val="single" w:sz="4" w:space="0" w:color="auto"/>
               <w:left w:val="single" w:sz="4" w:space="0" w:color="auto"/>
@@ -33053,6 +32842,7 @@
                 <w:sz w:val="18"/>
                 <w:szCs w:val="18"/>
               </w:rPr>
+              <w:lastRenderedPageBreak/>
               <w:t>4212019</w:t>
             </w:r>
           </w:p>
@@ -33342,7 +33132,6 @@
         <w:tc>
           <w:tcPr>
             <w:tcW w:w="900" w:type="dxa"/>
-            <w:vMerge w:val="restart"/>
             <w:tcBorders>
               <w:top w:val="single" w:sz="4" w:space="0" w:color="auto"/>
               <w:left w:val="single" w:sz="4" w:space="0" w:color="auto"/>
@@ -33376,7 +33165,6 @@
         <w:tc>
           <w:tcPr>
             <w:tcW w:w="2160" w:type="dxa"/>
-            <w:vMerge w:val="restart"/>
             <w:tcBorders>
               <w:top w:val="single" w:sz="4" w:space="0" w:color="auto"/>
               <w:left w:val="single" w:sz="4" w:space="0" w:color="auto"/>
@@ -33478,7 +33266,6 @@
         <w:tc>
           <w:tcPr>
             <w:tcW w:w="900" w:type="dxa"/>
-            <w:vMerge w:val="restart"/>
             <w:tcBorders>
               <w:top w:val="single" w:sz="4" w:space="0" w:color="auto"/>
               <w:left w:val="single" w:sz="4" w:space="0" w:color="auto"/>
@@ -33512,7 +33299,6 @@
         <w:tc>
           <w:tcPr>
             <w:tcW w:w="2160" w:type="dxa"/>
-            <w:vMerge w:val="restart"/>
             <w:tcBorders>
               <w:top w:val="single" w:sz="4" w:space="0" w:color="auto"/>
               <w:left w:val="single" w:sz="4" w:space="0" w:color="auto"/>
@@ -33614,7 +33400,6 @@
         <w:tc>
           <w:tcPr>
             <w:tcW w:w="900" w:type="dxa"/>
-            <w:vMerge w:val="restart"/>
             <w:tcBorders>
               <w:top w:val="single" w:sz="4" w:space="0" w:color="auto"/>
               <w:left w:val="single" w:sz="4" w:space="0" w:color="auto"/>
@@ -33648,7 +33433,6 @@
         <w:tc>
           <w:tcPr>
             <w:tcW w:w="2160" w:type="dxa"/>
-            <w:vMerge w:val="restart"/>
             <w:tcBorders>
               <w:top w:val="single" w:sz="4" w:space="0" w:color="auto"/>
               <w:left w:val="single" w:sz="4" w:space="0" w:color="auto"/>
@@ -33750,7 +33534,6 @@
         <w:tc>
           <w:tcPr>
             <w:tcW w:w="900" w:type="dxa"/>
-            <w:vMerge w:val="restart"/>
             <w:tcBorders>
               <w:top w:val="single" w:sz="4" w:space="0" w:color="auto"/>
               <w:left w:val="single" w:sz="4" w:space="0" w:color="auto"/>
@@ -33784,7 +33567,6 @@
         <w:tc>
           <w:tcPr>
             <w:tcW w:w="2160" w:type="dxa"/>
-            <w:vMerge w:val="restart"/>
             <w:tcBorders>
               <w:top w:val="single" w:sz="4" w:space="0" w:color="auto"/>
               <w:left w:val="single" w:sz="4" w:space="0" w:color="auto"/>
@@ -33847,7 +33629,6 @@
                 <w:sz w:val="18"/>
                 <w:szCs w:val="18"/>
               </w:rPr>
-              <w:lastRenderedPageBreak/>
               <w:t>4212031</w:t>
             </w:r>
           </w:p>
@@ -33887,7 +33668,6 @@
         <w:tc>
           <w:tcPr>
             <w:tcW w:w="900" w:type="dxa"/>
-            <w:vMerge w:val="restart"/>
             <w:tcBorders>
               <w:top w:val="single" w:sz="4" w:space="0" w:color="auto"/>
               <w:left w:val="single" w:sz="4" w:space="0" w:color="auto"/>
@@ -33921,7 +33701,6 @@
         <w:tc>
           <w:tcPr>
             <w:tcW w:w="2160" w:type="dxa"/>
-            <w:vMerge w:val="restart"/>
             <w:tcBorders>
               <w:top w:val="single" w:sz="4" w:space="0" w:color="auto"/>
               <w:left w:val="single" w:sz="4" w:space="0" w:color="auto"/>
@@ -34023,7 +33802,6 @@
         <w:tc>
           <w:tcPr>
             <w:tcW w:w="900" w:type="dxa"/>
-            <w:vMerge w:val="restart"/>
             <w:tcBorders>
               <w:top w:val="single" w:sz="4" w:space="0" w:color="auto"/>
               <w:left w:val="single" w:sz="4" w:space="0" w:color="auto"/>
@@ -34057,7 +33835,6 @@
         <w:tc>
           <w:tcPr>
             <w:tcW w:w="2160" w:type="dxa"/>
-            <w:vMerge w:val="restart"/>
             <w:tcBorders>
               <w:top w:val="single" w:sz="4" w:space="0" w:color="auto"/>
               <w:left w:val="single" w:sz="4" w:space="0" w:color="auto"/>
@@ -34677,7 +34454,6 @@
         <w:tc>
           <w:tcPr>
             <w:tcW w:w="900" w:type="dxa"/>
-            <w:vMerge w:val="restart"/>
             <w:tcBorders>
               <w:top w:val="single" w:sz="4" w:space="0" w:color="auto"/>
               <w:left w:val="single" w:sz="4" w:space="0" w:color="auto"/>
@@ -34711,7 +34487,6 @@
         <w:tc>
           <w:tcPr>
             <w:tcW w:w="2160" w:type="dxa"/>
-            <w:vMerge w:val="restart"/>
             <w:tcBorders>
               <w:top w:val="single" w:sz="4" w:space="0" w:color="auto"/>
               <w:left w:val="single" w:sz="4" w:space="0" w:color="auto"/>
@@ -35459,15 +35234,7 @@
         <w:t xml:space="preserve"> - Incident/Patient Disposition</w:t>
       </w:r>
       <w:r>
-        <w:t xml:space="preserve">, </w:t>
-      </w:r>
-      <w:proofErr w:type="spellStart"/>
-      <w:r>
-        <w:t>eProcedures.ProcedureGroup</w:t>
-      </w:r>
-      <w:proofErr w:type="spellEnd"/>
-      <w:r>
-        <w:t>,</w:t>
+        <w:t>, eProcedures.ProcedureGroup,</w:t>
       </w:r>
       <w:r>
         <w:t xml:space="preserve"> and eResponse.15</w:t>
@@ -36017,27 +35784,7 @@
                 <w:sz w:val="18"/>
                 <w:szCs w:val="18"/>
               </w:rPr>
-              <w:t xml:space="preserve">Canceled (Prior to Arrival </w:t>
-            </w:r>
-            <w:proofErr w:type="gramStart"/>
-            <w:r>
-              <w:rPr>
-                <w:rFonts w:cstheme="minorHAnsi"/>
-                <w:color w:val="000000"/>
-                <w:sz w:val="18"/>
-                <w:szCs w:val="18"/>
-              </w:rPr>
-              <w:t>At</w:t>
-            </w:r>
-            <w:proofErr w:type="gramEnd"/>
-            <w:r>
-              <w:rPr>
-                <w:rFonts w:cstheme="minorHAnsi"/>
-                <w:color w:val="000000"/>
-                <w:sz w:val="18"/>
-                <w:szCs w:val="18"/>
-              </w:rPr>
-              <w:t xml:space="preserve"> Scene)</w:t>
+              <w:t>Canceled (Prior to Arrival At Scene)</w:t>
             </w:r>
           </w:p>
         </w:tc>
@@ -36602,19 +36349,8 @@
                 <w:sz w:val="18"/>
                 <w:szCs w:val="18"/>
               </w:rPr>
-              <w:t xml:space="preserve">no procedures recorded in </w:t>
-            </w:r>
-            <w:proofErr w:type="spellStart"/>
-            <w:r>
-              <w:rPr>
-                <w:rFonts w:cstheme="minorHAnsi"/>
-                <w:color w:val="000000"/>
-                <w:sz w:val="18"/>
-                <w:szCs w:val="18"/>
-              </w:rPr>
-              <w:t>eProcedures.ProcedureGroup</w:t>
-            </w:r>
-            <w:proofErr w:type="spellEnd"/>
+              <w:t>no procedures recorded in eProcedures.ProcedureGroup</w:t>
+            </w:r>
           </w:p>
         </w:tc>
         <w:tc>
@@ -36662,6 +36398,7 @@
                 <w:sz w:val="18"/>
                 <w:szCs w:val="18"/>
               </w:rPr>
+              <w:lastRenderedPageBreak/>
               <w:t>4212013</w:t>
             </w:r>
           </w:p>
@@ -37218,7 +36955,6 @@
                 <w:sz w:val="18"/>
                 <w:szCs w:val="18"/>
               </w:rPr>
-              <w:lastRenderedPageBreak/>
               <w:t>2215001</w:t>
             </w:r>
           </w:p>
@@ -38416,11 +38152,9 @@
       <w:r>
         <w:t xml:space="preserve">Enclose in new element </w:t>
       </w:r>
-      <w:proofErr w:type="spellStart"/>
       <w:r>
         <w:t>eOutcome.EmergencyDepartmentProceduresGroup</w:t>
       </w:r>
-      <w:proofErr w:type="spellEnd"/>
       <w:r>
         <w:t xml:space="preserve">. </w:t>
       </w:r>
@@ -38430,11 +38164,9 @@
       <w:r>
         <w:t xml:space="preserve">@CorrelationID to </w:t>
       </w:r>
-      <w:proofErr w:type="spellStart"/>
       <w:r>
         <w:t>eOutcome.EmergencyDepartmentProceduresGroup</w:t>
       </w:r>
-      <w:proofErr w:type="spellEnd"/>
       <w:r>
         <w:t>.</w:t>
       </w:r>
@@ -38451,7 +38183,6 @@
       <w:r>
         <w:t xml:space="preserve">Enclose in new element </w:t>
       </w:r>
-      <w:proofErr w:type="spellStart"/>
       <w:r>
         <w:t>eOutcome.</w:t>
       </w:r>
@@ -38461,7 +38192,6 @@
       <w:r>
         <w:t>ProceduresGroup</w:t>
       </w:r>
-      <w:proofErr w:type="spellEnd"/>
       <w:r>
         <w:t xml:space="preserve">. </w:t>
       </w:r>
@@ -38477,7 +38207,6 @@
       <w:r>
         <w:t xml:space="preserve"> </w:t>
       </w:r>
-      <w:proofErr w:type="spellStart"/>
       <w:r>
         <w:t>eOutcome.</w:t>
       </w:r>
@@ -38487,7 +38216,6 @@
       <w:r>
         <w:t>ProceduresGroup</w:t>
       </w:r>
-      <w:proofErr w:type="spellEnd"/>
       <w:r>
         <w:t>.</w:t>
       </w:r>
@@ -38763,7 +38491,6 @@
                 <w:szCs w:val="18"/>
               </w:rPr>
             </w:pPr>
-            <w:proofErr w:type="spellStart"/>
             <w:r>
               <w:rPr>
                 <w:sz w:val="18"/>
@@ -38771,7 +38498,6 @@
               </w:rPr>
               <w:t>dCustomConfiguration</w:t>
             </w:r>
-            <w:proofErr w:type="spellEnd"/>
           </w:p>
         </w:tc>
         <w:tc>
@@ -38787,7 +38513,6 @@
                 <w:szCs w:val="18"/>
               </w:rPr>
             </w:pPr>
-            <w:proofErr w:type="spellStart"/>
             <w:r>
               <w:rPr>
                 <w:sz w:val="18"/>
@@ -38795,7 +38520,6 @@
               </w:rPr>
               <w:t>sdCustomConfiguration</w:t>
             </w:r>
-            <w:proofErr w:type="spellEnd"/>
           </w:p>
         </w:tc>
         <w:tc>
@@ -38831,21 +38555,12 @@
                 <w:szCs w:val="18"/>
               </w:rPr>
             </w:pPr>
-            <w:proofErr w:type="spellStart"/>
-            <w:r>
-              <w:rPr>
-                <w:sz w:val="18"/>
-                <w:szCs w:val="18"/>
-              </w:rPr>
-              <w:t>dCustomConfiguration</w:t>
-            </w:r>
-            <w:proofErr w:type="spellEnd"/>
-            <w:r>
-              <w:rPr>
-                <w:sz w:val="18"/>
-                <w:szCs w:val="18"/>
-              </w:rPr>
-              <w:t>.</w:t>
+            <w:r>
+              <w:rPr>
+                <w:sz w:val="18"/>
+                <w:szCs w:val="18"/>
+              </w:rPr>
+              <w:t>dCustomConfiguration.</w:t>
             </w:r>
             <w:r>
               <w:rPr>
@@ -38854,7 +38569,6 @@
               </w:rPr>
               <w:t>‌</w:t>
             </w:r>
-            <w:proofErr w:type="spellStart"/>
             <w:r>
               <w:rPr>
                 <w:sz w:val="18"/>
@@ -38862,7 +38576,6 @@
               </w:rPr>
               <w:t>CustomGroup</w:t>
             </w:r>
-            <w:proofErr w:type="spellEnd"/>
           </w:p>
         </w:tc>
         <w:tc>
@@ -38878,21 +38591,12 @@
                 <w:szCs w:val="18"/>
               </w:rPr>
             </w:pPr>
-            <w:proofErr w:type="spellStart"/>
-            <w:r>
-              <w:rPr>
-                <w:sz w:val="18"/>
-                <w:szCs w:val="18"/>
-              </w:rPr>
-              <w:t>sdCustomConfiguration</w:t>
-            </w:r>
-            <w:proofErr w:type="spellEnd"/>
-            <w:r>
-              <w:rPr>
-                <w:sz w:val="18"/>
-                <w:szCs w:val="18"/>
-              </w:rPr>
-              <w:t>.</w:t>
+            <w:r>
+              <w:rPr>
+                <w:sz w:val="18"/>
+                <w:szCs w:val="18"/>
+              </w:rPr>
+              <w:t>sdCustomConfiguration.</w:t>
             </w:r>
             <w:r>
               <w:rPr>
@@ -38901,7 +38605,6 @@
               </w:rPr>
               <w:t xml:space="preserve"> ‌</w:t>
             </w:r>
-            <w:proofErr w:type="spellStart"/>
             <w:r>
               <w:rPr>
                 <w:sz w:val="18"/>
@@ -38909,7 +38612,6 @@
               </w:rPr>
               <w:t>CustomGroup</w:t>
             </w:r>
-            <w:proofErr w:type="spellEnd"/>
           </w:p>
         </w:tc>
         <w:tc>
@@ -39584,7 +39286,6 @@
                 <w:szCs w:val="18"/>
               </w:rPr>
             </w:pPr>
-            <w:proofErr w:type="spellStart"/>
             <w:r>
               <w:rPr>
                 <w:sz w:val="18"/>
@@ -39592,7 +39293,6 @@
               </w:rPr>
               <w:t>eCustomConfiguration</w:t>
             </w:r>
-            <w:proofErr w:type="spellEnd"/>
           </w:p>
         </w:tc>
         <w:tc>
@@ -39608,7 +39308,6 @@
                 <w:szCs w:val="18"/>
               </w:rPr>
             </w:pPr>
-            <w:proofErr w:type="spellStart"/>
             <w:r>
               <w:rPr>
                 <w:sz w:val="18"/>
@@ -39616,7 +39315,6 @@
               </w:rPr>
               <w:t>seCustomConfiguration</w:t>
             </w:r>
-            <w:proofErr w:type="spellEnd"/>
           </w:p>
         </w:tc>
         <w:tc>
@@ -39652,21 +39350,12 @@
                 <w:szCs w:val="18"/>
               </w:rPr>
             </w:pPr>
-            <w:proofErr w:type="spellStart"/>
-            <w:r>
-              <w:rPr>
-                <w:sz w:val="18"/>
-                <w:szCs w:val="18"/>
-              </w:rPr>
-              <w:t>eCustomConfiguration</w:t>
-            </w:r>
-            <w:proofErr w:type="spellEnd"/>
-            <w:r>
-              <w:rPr>
-                <w:sz w:val="18"/>
-                <w:szCs w:val="18"/>
-              </w:rPr>
-              <w:t>.</w:t>
+            <w:r>
+              <w:rPr>
+                <w:sz w:val="18"/>
+                <w:szCs w:val="18"/>
+              </w:rPr>
+              <w:t>eCustomConfiguration.</w:t>
             </w:r>
             <w:r>
               <w:rPr>
@@ -39675,7 +39364,6 @@
               </w:rPr>
               <w:t xml:space="preserve"> ‌</w:t>
             </w:r>
-            <w:proofErr w:type="spellStart"/>
             <w:r>
               <w:rPr>
                 <w:sz w:val="18"/>
@@ -39683,7 +39371,6 @@
               </w:rPr>
               <w:t>CustomGroup</w:t>
             </w:r>
-            <w:proofErr w:type="spellEnd"/>
           </w:p>
         </w:tc>
         <w:tc>
@@ -39699,21 +39386,12 @@
                 <w:szCs w:val="18"/>
               </w:rPr>
             </w:pPr>
-            <w:proofErr w:type="spellStart"/>
-            <w:r>
-              <w:rPr>
-                <w:sz w:val="18"/>
-                <w:szCs w:val="18"/>
-              </w:rPr>
-              <w:t>seCustomConfiguration</w:t>
-            </w:r>
-            <w:proofErr w:type="spellEnd"/>
-            <w:r>
-              <w:rPr>
-                <w:sz w:val="18"/>
-                <w:szCs w:val="18"/>
-              </w:rPr>
-              <w:t>.</w:t>
+            <w:r>
+              <w:rPr>
+                <w:sz w:val="18"/>
+                <w:szCs w:val="18"/>
+              </w:rPr>
+              <w:t>seCustomConfiguration.</w:t>
             </w:r>
             <w:r>
               <w:rPr>
@@ -39722,7 +39400,6 @@
               </w:rPr>
               <w:t xml:space="preserve"> ‌</w:t>
             </w:r>
-            <w:proofErr w:type="spellStart"/>
             <w:r>
               <w:rPr>
                 <w:sz w:val="18"/>
@@ -39730,7 +39407,6 @@
               </w:rPr>
               <w:t>CustomGroup</w:t>
             </w:r>
-            <w:proofErr w:type="spellEnd"/>
           </w:p>
         </w:tc>
         <w:tc>
@@ -39771,6 +39447,7 @@
                 <w:sz w:val="18"/>
                 <w:szCs w:val="18"/>
               </w:rPr>
+              <w:lastRenderedPageBreak/>
               <w:t>eCustomConfiguration.01</w:t>
             </w:r>
           </w:p>
@@ -40268,7 +39945,6 @@
                 <w:sz w:val="18"/>
                 <w:szCs w:val="18"/>
               </w:rPr>
-              <w:lastRenderedPageBreak/>
               <w:t>eCustomConfiguration.08</w:t>
             </w:r>
           </w:p>
@@ -40405,7 +40081,6 @@
                 <w:szCs w:val="18"/>
               </w:rPr>
             </w:pPr>
-            <w:proofErr w:type="spellStart"/>
             <w:r>
               <w:rPr>
                 <w:sz w:val="18"/>
@@ -40413,7 +40088,6 @@
               </w:rPr>
               <w:t>dState</w:t>
             </w:r>
-            <w:proofErr w:type="spellEnd"/>
           </w:p>
         </w:tc>
         <w:tc>
@@ -40428,7 +40102,6 @@
                 <w:szCs w:val="18"/>
               </w:rPr>
             </w:pPr>
-            <w:proofErr w:type="spellStart"/>
             <w:r>
               <w:rPr>
                 <w:sz w:val="18"/>
@@ -40436,7 +40109,6 @@
               </w:rPr>
               <w:t>sElement</w:t>
             </w:r>
-            <w:proofErr w:type="spellEnd"/>
           </w:p>
         </w:tc>
         <w:tc>
@@ -40541,7 +40213,6 @@
                 <w:szCs w:val="18"/>
               </w:rPr>
             </w:pPr>
-            <w:proofErr w:type="spellStart"/>
             <w:r>
               <w:rPr>
                 <w:sz w:val="18"/>
@@ -40549,7 +40220,6 @@
               </w:rPr>
               <w:t>eState</w:t>
             </w:r>
-            <w:proofErr w:type="spellEnd"/>
           </w:p>
         </w:tc>
         <w:tc>
@@ -40564,7 +40234,6 @@
                 <w:szCs w:val="18"/>
               </w:rPr>
             </w:pPr>
-            <w:proofErr w:type="spellStart"/>
             <w:r>
               <w:rPr>
                 <w:sz w:val="18"/>
@@ -40572,7 +40241,6 @@
               </w:rPr>
               <w:t>sElement</w:t>
             </w:r>
-            <w:proofErr w:type="spellEnd"/>
           </w:p>
         </w:tc>
         <w:tc>
@@ -40678,7 +40346,6 @@
                 <w:szCs w:val="18"/>
               </w:rPr>
             </w:pPr>
-            <w:proofErr w:type="spellStart"/>
             <w:r>
               <w:rPr>
                 <w:sz w:val="18"/>
@@ -40686,7 +40353,6 @@
               </w:rPr>
               <w:t>dConfiguration</w:t>
             </w:r>
-            <w:proofErr w:type="spellEnd"/>
           </w:p>
         </w:tc>
         <w:tc>
@@ -40702,7 +40368,6 @@
                 <w:szCs w:val="18"/>
               </w:rPr>
             </w:pPr>
-            <w:proofErr w:type="spellStart"/>
             <w:r>
               <w:rPr>
                 <w:sz w:val="18"/>
@@ -40710,7 +40375,6 @@
               </w:rPr>
               <w:t>sConfiguration</w:t>
             </w:r>
-            <w:proofErr w:type="spellEnd"/>
           </w:p>
         </w:tc>
         <w:tc>
@@ -40817,21 +40481,12 @@
                 <w:szCs w:val="18"/>
               </w:rPr>
             </w:pPr>
-            <w:proofErr w:type="spellStart"/>
-            <w:r>
-              <w:rPr>
-                <w:sz w:val="18"/>
-                <w:szCs w:val="18"/>
-              </w:rPr>
-              <w:t>dConfiguration</w:t>
-            </w:r>
-            <w:proofErr w:type="spellEnd"/>
-            <w:r>
-              <w:rPr>
-                <w:sz w:val="18"/>
-                <w:szCs w:val="18"/>
-              </w:rPr>
-              <w:t>.</w:t>
+            <w:r>
+              <w:rPr>
+                <w:sz w:val="18"/>
+                <w:szCs w:val="18"/>
+              </w:rPr>
+              <w:t>dConfiguration.</w:t>
             </w:r>
             <w:r>
               <w:rPr>
@@ -40840,7 +40495,6 @@
               </w:rPr>
               <w:t xml:space="preserve"> ‌</w:t>
             </w:r>
-            <w:proofErr w:type="spellStart"/>
             <w:r>
               <w:rPr>
                 <w:sz w:val="18"/>
@@ -40848,7 +40502,6 @@
               </w:rPr>
               <w:t>ProcedureGroup</w:t>
             </w:r>
-            <w:proofErr w:type="spellEnd"/>
           </w:p>
         </w:tc>
         <w:tc>
@@ -40864,21 +40517,12 @@
                 <w:szCs w:val="18"/>
               </w:rPr>
             </w:pPr>
-            <w:proofErr w:type="spellStart"/>
-            <w:r>
-              <w:rPr>
-                <w:sz w:val="18"/>
-                <w:szCs w:val="18"/>
-              </w:rPr>
-              <w:t>sConfiguration</w:t>
-            </w:r>
-            <w:proofErr w:type="spellEnd"/>
-            <w:r>
-              <w:rPr>
-                <w:sz w:val="18"/>
-                <w:szCs w:val="18"/>
-              </w:rPr>
-              <w:t>.</w:t>
+            <w:r>
+              <w:rPr>
+                <w:sz w:val="18"/>
+                <w:szCs w:val="18"/>
+              </w:rPr>
+              <w:t>sConfiguration.</w:t>
             </w:r>
             <w:r>
               <w:rPr>
@@ -40887,7 +40531,6 @@
               </w:rPr>
               <w:t xml:space="preserve"> ‌</w:t>
             </w:r>
-            <w:proofErr w:type="spellStart"/>
             <w:r>
               <w:rPr>
                 <w:sz w:val="18"/>
@@ -40895,7 +40538,6 @@
               </w:rPr>
               <w:t>ProcedureGroup</w:t>
             </w:r>
-            <w:proofErr w:type="spellEnd"/>
           </w:p>
         </w:tc>
         <w:tc>
@@ -41073,21 +40715,12 @@
                 <w:szCs w:val="18"/>
               </w:rPr>
             </w:pPr>
-            <w:proofErr w:type="spellStart"/>
-            <w:r>
-              <w:rPr>
-                <w:sz w:val="18"/>
-                <w:szCs w:val="18"/>
-              </w:rPr>
-              <w:t>dConfiguration</w:t>
-            </w:r>
-            <w:proofErr w:type="spellEnd"/>
-            <w:r>
-              <w:rPr>
-                <w:sz w:val="18"/>
-                <w:szCs w:val="18"/>
-              </w:rPr>
-              <w:t>.</w:t>
+            <w:r>
+              <w:rPr>
+                <w:sz w:val="18"/>
+                <w:szCs w:val="18"/>
+              </w:rPr>
+              <w:t>dConfiguration.</w:t>
             </w:r>
             <w:r>
               <w:rPr>
@@ -41096,7 +40729,6 @@
               </w:rPr>
               <w:t xml:space="preserve"> ‌</w:t>
             </w:r>
-            <w:proofErr w:type="spellStart"/>
             <w:r>
               <w:rPr>
                 <w:sz w:val="18"/>
@@ -41104,7 +40736,6 @@
               </w:rPr>
               <w:t>MedicationGroup</w:t>
             </w:r>
-            <w:proofErr w:type="spellEnd"/>
           </w:p>
         </w:tc>
         <w:tc>
@@ -41120,21 +40751,12 @@
                 <w:szCs w:val="18"/>
               </w:rPr>
             </w:pPr>
-            <w:proofErr w:type="spellStart"/>
-            <w:r>
-              <w:rPr>
-                <w:sz w:val="18"/>
-                <w:szCs w:val="18"/>
-              </w:rPr>
-              <w:t>sConfiguration</w:t>
-            </w:r>
-            <w:proofErr w:type="spellEnd"/>
-            <w:r>
-              <w:rPr>
-                <w:sz w:val="18"/>
-                <w:szCs w:val="18"/>
-              </w:rPr>
-              <w:t>.</w:t>
+            <w:r>
+              <w:rPr>
+                <w:sz w:val="18"/>
+                <w:szCs w:val="18"/>
+              </w:rPr>
+              <w:t>sConfiguration.</w:t>
             </w:r>
             <w:r>
               <w:rPr>
@@ -41143,7 +40765,6 @@
               </w:rPr>
               <w:t xml:space="preserve"> ‌</w:t>
             </w:r>
-            <w:proofErr w:type="spellStart"/>
             <w:r>
               <w:rPr>
                 <w:sz w:val="18"/>
@@ -41151,7 +40772,6 @@
               </w:rPr>
               <w:t>MedicationGroup</w:t>
             </w:r>
-            <w:proofErr w:type="spellEnd"/>
           </w:p>
         </w:tc>
         <w:tc>
@@ -41400,7 +41020,6 @@
                 <w:szCs w:val="18"/>
               </w:rPr>
             </w:pPr>
-            <w:proofErr w:type="spellStart"/>
             <w:r>
               <w:rPr>
                 <w:sz w:val="18"/>
@@ -41408,7 +41027,6 @@
               </w:rPr>
               <w:t>dAgency</w:t>
             </w:r>
-            <w:proofErr w:type="spellEnd"/>
           </w:p>
         </w:tc>
         <w:tc>
@@ -41424,7 +41042,6 @@
                 <w:szCs w:val="18"/>
               </w:rPr>
             </w:pPr>
-            <w:proofErr w:type="spellStart"/>
             <w:r>
               <w:rPr>
                 <w:sz w:val="18"/>
@@ -41432,7 +41049,6 @@
               </w:rPr>
               <w:t>sAgency</w:t>
             </w:r>
-            <w:proofErr w:type="spellEnd"/>
           </w:p>
         </w:tc>
         <w:tc>
@@ -41468,7 +41084,6 @@
                 <w:szCs w:val="18"/>
               </w:rPr>
             </w:pPr>
-            <w:proofErr w:type="spellStart"/>
             <w:r>
               <w:rPr>
                 <w:sz w:val="18"/>
@@ -41476,7 +41091,6 @@
               </w:rPr>
               <w:t>dAgencyGroup</w:t>
             </w:r>
-            <w:proofErr w:type="spellEnd"/>
           </w:p>
         </w:tc>
         <w:tc>
@@ -41492,7 +41106,6 @@
                 <w:szCs w:val="18"/>
               </w:rPr>
             </w:pPr>
-            <w:proofErr w:type="spellStart"/>
             <w:r>
               <w:rPr>
                 <w:sz w:val="18"/>
@@ -41500,7 +41113,6 @@
               </w:rPr>
               <w:t>sAgencyGroup</w:t>
             </w:r>
-            <w:proofErr w:type="spellEnd"/>
           </w:p>
         </w:tc>
         <w:tc>
@@ -41749,7 +41361,6 @@
                 <w:szCs w:val="18"/>
               </w:rPr>
             </w:pPr>
-            <w:proofErr w:type="spellStart"/>
             <w:r>
               <w:rPr>
                 <w:sz w:val="18"/>
@@ -41757,7 +41368,6 @@
               </w:rPr>
               <w:t>dFacility</w:t>
             </w:r>
-            <w:proofErr w:type="spellEnd"/>
           </w:p>
         </w:tc>
         <w:tc>
@@ -41773,7 +41383,6 @@
                 <w:szCs w:val="18"/>
               </w:rPr>
             </w:pPr>
-            <w:proofErr w:type="spellStart"/>
             <w:r>
               <w:rPr>
                 <w:sz w:val="18"/>
@@ -41781,7 +41390,6 @@
               </w:rPr>
               <w:t>sFacility</w:t>
             </w:r>
-            <w:proofErr w:type="spellEnd"/>
           </w:p>
         </w:tc>
         <w:tc>
@@ -41817,7 +41425,6 @@
                 <w:szCs w:val="18"/>
               </w:rPr>
             </w:pPr>
-            <w:proofErr w:type="spellStart"/>
             <w:r>
               <w:rPr>
                 <w:sz w:val="18"/>
@@ -41825,7 +41432,6 @@
               </w:rPr>
               <w:t>dFacilityGroup</w:t>
             </w:r>
-            <w:proofErr w:type="spellEnd"/>
           </w:p>
         </w:tc>
         <w:tc>
@@ -41841,7 +41447,6 @@
                 <w:szCs w:val="18"/>
               </w:rPr>
             </w:pPr>
-            <w:proofErr w:type="spellStart"/>
             <w:r>
               <w:rPr>
                 <w:sz w:val="18"/>
@@ -41849,7 +41454,6 @@
               </w:rPr>
               <w:t>sFacilityGroup</w:t>
             </w:r>
-            <w:proofErr w:type="spellEnd"/>
           </w:p>
         </w:tc>
         <w:tc>
@@ -41956,7 +41560,6 @@
                 <w:szCs w:val="18"/>
               </w:rPr>
             </w:pPr>
-            <w:proofErr w:type="spellStart"/>
             <w:r>
               <w:rPr>
                 <w:sz w:val="18"/>
@@ -41964,7 +41567,6 @@
               </w:rPr>
               <w:t>dFacility.FacilityGroup</w:t>
             </w:r>
-            <w:proofErr w:type="spellEnd"/>
           </w:p>
         </w:tc>
         <w:tc>
@@ -41980,7 +41582,6 @@
                 <w:szCs w:val="18"/>
               </w:rPr>
             </w:pPr>
-            <w:proofErr w:type="spellStart"/>
             <w:r>
               <w:rPr>
                 <w:sz w:val="18"/>
@@ -41988,7 +41589,6 @@
               </w:rPr>
               <w:t>sFacility.FacilityGroup</w:t>
             </w:r>
-            <w:proofErr w:type="spellEnd"/>
           </w:p>
         </w:tc>
         <w:tc>
@@ -43019,15 +42619,7 @@
     </w:p>
     <w:p>
       <w:r>
-        <w:t xml:space="preserve">Enclose in new element </w:t>
-      </w:r>
-      <w:proofErr w:type="spellStart"/>
-      <w:r>
-        <w:t>sState</w:t>
-      </w:r>
-      <w:proofErr w:type="spellEnd"/>
-      <w:r>
-        <w:t>.</w:t>
+        <w:t>Enclose in new element sState.</w:t>
       </w:r>
     </w:p>
     <w:p>
@@ -43035,22 +42627,13 @@
         <w:pStyle w:val="Heading2"/>
       </w:pPr>
       <w:r>
-        <w:t xml:space="preserve">StateDataSet </w:t>
+        <w:lastRenderedPageBreak/>
+        <w:t>StateDataSet dCustomConfiguration</w:t>
       </w:r>
-      <w:proofErr w:type="spellStart"/>
-      <w:r>
-        <w:t>dCustomConfiguration</w:t>
-      </w:r>
-      <w:proofErr w:type="spellEnd"/>
       <w:r>
         <w:br/>
-        <w:t xml:space="preserve">StateDataSet </w:t>
+        <w:t>StateDataSet eCustomConfiguration</w:t>
       </w:r>
-      <w:proofErr w:type="spellStart"/>
-      <w:r>
-        <w:t>eCustomConfiguration</w:t>
-      </w:r>
-      <w:proofErr w:type="spellEnd"/>
     </w:p>
     <w:p>
       <w:r>
@@ -43065,38 +42648,22 @@
         <w:pStyle w:val="Heading2"/>
       </w:pPr>
       <w:r>
-        <w:lastRenderedPageBreak/>
-        <w:t xml:space="preserve">StateDataSet </w:t>
+        <w:t>StateDataSet dState</w:t>
       </w:r>
-      <w:proofErr w:type="spellStart"/>
-      <w:r>
-        <w:t>dState</w:t>
-      </w:r>
-      <w:proofErr w:type="spellEnd"/>
       <w:r>
         <w:br/>
         <w:t xml:space="preserve">StateDataSet </w:t>
       </w:r>
-      <w:proofErr w:type="spellStart"/>
       <w:r>
         <w:t>eState</w:t>
       </w:r>
-      <w:proofErr w:type="spellEnd"/>
     </w:p>
     <w:p>
       <w:r>
         <w:t>Merge into one</w:t>
       </w:r>
       <w:r>
-        <w:t xml:space="preserve"> </w:t>
-      </w:r>
-      <w:proofErr w:type="spellStart"/>
-      <w:r>
-        <w:t>sElement</w:t>
-      </w:r>
-      <w:proofErr w:type="spellEnd"/>
-      <w:r>
-        <w:t xml:space="preserve"> group.</w:t>
+        <w:t xml:space="preserve"> sElement group.</w:t>
       </w:r>
     </w:p>
     <w:p>
@@ -43166,7 +42733,7 @@
 </file>
 
 <file path=word/endnotes.xml><?xml version="1.0" encoding="utf-8"?>
-<w:endnotes xmlns:wpc="http://schemas.microsoft.com/office/word/2010/wordprocessingCanvas" xmlns:cx="http://schemas.microsoft.com/office/drawing/2014/chartex" xmlns:cx1="http://schemas.microsoft.com/office/drawing/2015/9/8/chartex" xmlns:cx2="http://schemas.microsoft.com/office/drawing/2015/10/21/chartex" xmlns:cx3="http://schemas.microsoft.com/office/drawing/2016/5/9/chartex" xmlns:cx4="http://schemas.microsoft.com/office/drawing/2016/5/10/chartex" xmlns:cx5="http://schemas.microsoft.com/office/drawing/2016/5/11/chartex" xmlns:cx6="http://schemas.microsoft.com/office/drawing/2016/5/12/chartex" xmlns:cx7="http://schemas.microsoft.com/office/drawing/2016/5/13/chartex" xmlns:cx8="http://schemas.microsoft.com/office/drawing/2016/5/14/chartex" xmlns:mc="http://schemas.openxmlformats.org/markup-compatibility/2006" xmlns:aink="http://schemas.microsoft.com/office/drawing/2016/ink" xmlns:am3d="http://schemas.microsoft.com/office/drawing/2017/model3d" xmlns:o="urn:schemas-microsoft-com:office:office" xmlns:r="http://schemas.openxmlformats.org/officeDocument/2006/relationships" xmlns:m="http://schemas.openxmlformats.org/officeDocument/2006/math" xmlns:v="urn:schemas-microsoft-com:vml" xmlns:wp14="http://schemas.microsoft.com/office/word/2010/wordprocessingDrawing" xmlns:wp="http://schemas.openxmlformats.org/drawingml/2006/wordprocessingDrawing" xmlns:w10="urn:schemas-microsoft-com:office:word" xmlns:w="http://schemas.openxmlformats.org/wordprocessingml/2006/main" xmlns:w14="http://schemas.microsoft.com/office/word/2010/wordml" xmlns:w15="http://schemas.microsoft.com/office/word/2012/wordml" xmlns:w16cex="http://schemas.microsoft.com/office/word/2018/wordml/cex" xmlns:w16cid="http://schemas.microsoft.com/office/word/2016/wordml/cid" xmlns:w16="http://schemas.microsoft.com/office/word/2018/wordml" xmlns:w16se="http://schemas.microsoft.com/office/word/2015/wordml/symex" xmlns:wpg="http://schemas.microsoft.com/office/word/2010/wordprocessingGroup" xmlns:wpi="http://schemas.microsoft.com/office/word/2010/wordprocessingInk" xmlns:wne="http://schemas.microsoft.com/office/word/2006/wordml" xmlns:wps="http://schemas.microsoft.com/office/word/2010/wordprocessingShape" mc:Ignorable="w14 w15 w16se w16cid w16 w16cex wp14">
+<w:endnotes xmlns:wpc="http://schemas.microsoft.com/office/word/2010/wordprocessingCanvas" xmlns:cx="http://schemas.microsoft.com/office/drawing/2014/chartex" xmlns:cx1="http://schemas.microsoft.com/office/drawing/2015/9/8/chartex" xmlns:cx2="http://schemas.microsoft.com/office/drawing/2015/10/21/chartex" xmlns:cx3="http://schemas.microsoft.com/office/drawing/2016/5/9/chartex" xmlns:cx4="http://schemas.microsoft.com/office/drawing/2016/5/10/chartex" xmlns:cx5="http://schemas.microsoft.com/office/drawing/2016/5/11/chartex" xmlns:cx6="http://schemas.microsoft.com/office/drawing/2016/5/12/chartex" xmlns:cx7="http://schemas.microsoft.com/office/drawing/2016/5/13/chartex" xmlns:cx8="http://schemas.microsoft.com/office/drawing/2016/5/14/chartex" xmlns:mc="http://schemas.openxmlformats.org/markup-compatibility/2006" xmlns:aink="http://schemas.microsoft.com/office/drawing/2016/ink" xmlns:am3d="http://schemas.microsoft.com/office/drawing/2017/model3d" xmlns:o="urn:schemas-microsoft-com:office:office" xmlns:r="http://schemas.openxmlformats.org/officeDocument/2006/relationships" xmlns:m="http://schemas.openxmlformats.org/officeDocument/2006/math" xmlns:v="urn:schemas-microsoft-com:vml" xmlns:wp14="http://schemas.microsoft.com/office/word/2010/wordprocessingDrawing" xmlns:wp="http://schemas.openxmlformats.org/drawingml/2006/wordprocessingDrawing" xmlns:w10="urn:schemas-microsoft-com:office:word" xmlns:w="http://schemas.openxmlformats.org/wordprocessingml/2006/main" xmlns:w14="http://schemas.microsoft.com/office/word/2010/wordml" xmlns:w15="http://schemas.microsoft.com/office/word/2012/wordml" xmlns:w16cex="http://schemas.microsoft.com/office/word/2018/wordml/cex" xmlns:w16cid="http://schemas.microsoft.com/office/word/2016/wordml/cid" xmlns:w16="http://schemas.microsoft.com/office/word/2018/wordml" xmlns:w16sdtdh="http://schemas.microsoft.com/office/word/2020/wordml/sdtdatahash" xmlns:w16se="http://schemas.microsoft.com/office/word/2015/wordml/symex" xmlns:wpg="http://schemas.microsoft.com/office/word/2010/wordprocessingGroup" xmlns:wpi="http://schemas.microsoft.com/office/word/2010/wordprocessingInk" xmlns:wne="http://schemas.microsoft.com/office/word/2006/wordml" xmlns:wps="http://schemas.microsoft.com/office/word/2010/wordprocessingShape" mc:Ignorable="w14 w15 w16se w16cid w16 w16cex w16sdtdh wp14">
   <w:endnote w:type="separator" w:id="-1">
     <w:p>
       <w:pPr>
@@ -43191,7 +42758,7 @@
 </file>
 
 <file path=word/footer1.xml><?xml version="1.0" encoding="utf-8"?>
-<w:ftr xmlns:wpc="http://schemas.microsoft.com/office/word/2010/wordprocessingCanvas" xmlns:cx="http://schemas.microsoft.com/office/drawing/2014/chartex" xmlns:cx1="http://schemas.microsoft.com/office/drawing/2015/9/8/chartex" xmlns:cx2="http://schemas.microsoft.com/office/drawing/2015/10/21/chartex" xmlns:cx3="http://schemas.microsoft.com/office/drawing/2016/5/9/chartex" xmlns:cx4="http://schemas.microsoft.com/office/drawing/2016/5/10/chartex" xmlns:cx5="http://schemas.microsoft.com/office/drawing/2016/5/11/chartex" xmlns:cx6="http://schemas.microsoft.com/office/drawing/2016/5/12/chartex" xmlns:cx7="http://schemas.microsoft.com/office/drawing/2016/5/13/chartex" xmlns:cx8="http://schemas.microsoft.com/office/drawing/2016/5/14/chartex" xmlns:mc="http://schemas.openxmlformats.org/markup-compatibility/2006" xmlns:aink="http://schemas.microsoft.com/office/drawing/2016/ink" xmlns:am3d="http://schemas.microsoft.com/office/drawing/2017/model3d" xmlns:o="urn:schemas-microsoft-com:office:office" xmlns:r="http://schemas.openxmlformats.org/officeDocument/2006/relationships" xmlns:m="http://schemas.openxmlformats.org/officeDocument/2006/math" xmlns:v="urn:schemas-microsoft-com:vml" xmlns:wp14="http://schemas.microsoft.com/office/word/2010/wordprocessingDrawing" xmlns:wp="http://schemas.openxmlformats.org/drawingml/2006/wordprocessingDrawing" xmlns:w10="urn:schemas-microsoft-com:office:word" xmlns:w="http://schemas.openxmlformats.org/wordprocessingml/2006/main" xmlns:w14="http://schemas.microsoft.com/office/word/2010/wordml" xmlns:w15="http://schemas.microsoft.com/office/word/2012/wordml" xmlns:w16cex="http://schemas.microsoft.com/office/word/2018/wordml/cex" xmlns:w16cid="http://schemas.microsoft.com/office/word/2016/wordml/cid" xmlns:w16="http://schemas.microsoft.com/office/word/2018/wordml" xmlns:w16se="http://schemas.microsoft.com/office/word/2015/wordml/symex" xmlns:wpg="http://schemas.microsoft.com/office/word/2010/wordprocessingGroup" xmlns:wpi="http://schemas.microsoft.com/office/word/2010/wordprocessingInk" xmlns:wne="http://schemas.microsoft.com/office/word/2006/wordml" xmlns:wps="http://schemas.microsoft.com/office/word/2010/wordprocessingShape" mc:Ignorable="w14 w15 w16se w16cid w16 w16cex wp14">
+<w:ftr xmlns:wpc="http://schemas.microsoft.com/office/word/2010/wordprocessingCanvas" xmlns:cx="http://schemas.microsoft.com/office/drawing/2014/chartex" xmlns:cx1="http://schemas.microsoft.com/office/drawing/2015/9/8/chartex" xmlns:cx2="http://schemas.microsoft.com/office/drawing/2015/10/21/chartex" xmlns:cx3="http://schemas.microsoft.com/office/drawing/2016/5/9/chartex" xmlns:cx4="http://schemas.microsoft.com/office/drawing/2016/5/10/chartex" xmlns:cx5="http://schemas.microsoft.com/office/drawing/2016/5/11/chartex" xmlns:cx6="http://schemas.microsoft.com/office/drawing/2016/5/12/chartex" xmlns:cx7="http://schemas.microsoft.com/office/drawing/2016/5/13/chartex" xmlns:cx8="http://schemas.microsoft.com/office/drawing/2016/5/14/chartex" xmlns:mc="http://schemas.openxmlformats.org/markup-compatibility/2006" xmlns:aink="http://schemas.microsoft.com/office/drawing/2016/ink" xmlns:am3d="http://schemas.microsoft.com/office/drawing/2017/model3d" xmlns:o="urn:schemas-microsoft-com:office:office" xmlns:r="http://schemas.openxmlformats.org/officeDocument/2006/relationships" xmlns:m="http://schemas.openxmlformats.org/officeDocument/2006/math" xmlns:v="urn:schemas-microsoft-com:vml" xmlns:wp14="http://schemas.microsoft.com/office/word/2010/wordprocessingDrawing" xmlns:wp="http://schemas.openxmlformats.org/drawingml/2006/wordprocessingDrawing" xmlns:w10="urn:schemas-microsoft-com:office:word" xmlns:w="http://schemas.openxmlformats.org/wordprocessingml/2006/main" xmlns:w14="http://schemas.microsoft.com/office/word/2010/wordml" xmlns:w15="http://schemas.microsoft.com/office/word/2012/wordml" xmlns:w16cex="http://schemas.microsoft.com/office/word/2018/wordml/cex" xmlns:w16cid="http://schemas.microsoft.com/office/word/2016/wordml/cid" xmlns:w16="http://schemas.microsoft.com/office/word/2018/wordml" xmlns:w16sdtdh="http://schemas.microsoft.com/office/word/2020/wordml/sdtdatahash" xmlns:w16se="http://schemas.microsoft.com/office/word/2015/wordml/symex" xmlns:wpg="http://schemas.microsoft.com/office/word/2010/wordprocessingGroup" xmlns:wpi="http://schemas.microsoft.com/office/word/2010/wordprocessingInk" xmlns:wne="http://schemas.microsoft.com/office/word/2006/wordml" xmlns:wps="http://schemas.microsoft.com/office/word/2010/wordprocessingShape" mc:Ignorable="w14 w15 w16se w16cid w16 w16cex w16sdtdh wp14">
   <w:sdt>
     <w:sdtPr>
       <w:id w:val="1223571379"/>
@@ -43245,7 +42812,7 @@
 </file>
 
 <file path=word/footnotes.xml><?xml version="1.0" encoding="utf-8"?>
-<w:footnotes xmlns:wpc="http://schemas.microsoft.com/office/word/2010/wordprocessingCanvas" xmlns:cx="http://schemas.microsoft.com/office/drawing/2014/chartex" xmlns:cx1="http://schemas.microsoft.com/office/drawing/2015/9/8/chartex" xmlns:cx2="http://schemas.microsoft.com/office/drawing/2015/10/21/chartex" xmlns:cx3="http://schemas.microsoft.com/office/drawing/2016/5/9/chartex" xmlns:cx4="http://schemas.microsoft.com/office/drawing/2016/5/10/chartex" xmlns:cx5="http://schemas.microsoft.com/office/drawing/2016/5/11/chartex" xmlns:cx6="http://schemas.microsoft.com/office/drawing/2016/5/12/chartex" xmlns:cx7="http://schemas.microsoft.com/office/drawing/2016/5/13/chartex" xmlns:cx8="http://schemas.microsoft.com/office/drawing/2016/5/14/chartex" xmlns:mc="http://schemas.openxmlformats.org/markup-compatibility/2006" xmlns:aink="http://schemas.microsoft.com/office/drawing/2016/ink" xmlns:am3d="http://schemas.microsoft.com/office/drawing/2017/model3d" xmlns:o="urn:schemas-microsoft-com:office:office" xmlns:r="http://schemas.openxmlformats.org/officeDocument/2006/relationships" xmlns:m="http://schemas.openxmlformats.org/officeDocument/2006/math" xmlns:v="urn:schemas-microsoft-com:vml" xmlns:wp14="http://schemas.microsoft.com/office/word/2010/wordprocessingDrawing" xmlns:wp="http://schemas.openxmlformats.org/drawingml/2006/wordprocessingDrawing" xmlns:w10="urn:schemas-microsoft-com:office:word" xmlns:w="http://schemas.openxmlformats.org/wordprocessingml/2006/main" xmlns:w14="http://schemas.microsoft.com/office/word/2010/wordml" xmlns:w15="http://schemas.microsoft.com/office/word/2012/wordml" xmlns:w16cex="http://schemas.microsoft.com/office/word/2018/wordml/cex" xmlns:w16cid="http://schemas.microsoft.com/office/word/2016/wordml/cid" xmlns:w16="http://schemas.microsoft.com/office/word/2018/wordml" xmlns:w16se="http://schemas.microsoft.com/office/word/2015/wordml/symex" xmlns:wpg="http://schemas.microsoft.com/office/word/2010/wordprocessingGroup" xmlns:wpi="http://schemas.microsoft.com/office/word/2010/wordprocessingInk" xmlns:wne="http://schemas.microsoft.com/office/word/2006/wordml" xmlns:wps="http://schemas.microsoft.com/office/word/2010/wordprocessingShape" mc:Ignorable="w14 w15 w16se w16cid w16 w16cex wp14">
+<w:footnotes xmlns:wpc="http://schemas.microsoft.com/office/word/2010/wordprocessingCanvas" xmlns:cx="http://schemas.microsoft.com/office/drawing/2014/chartex" xmlns:cx1="http://schemas.microsoft.com/office/drawing/2015/9/8/chartex" xmlns:cx2="http://schemas.microsoft.com/office/drawing/2015/10/21/chartex" xmlns:cx3="http://schemas.microsoft.com/office/drawing/2016/5/9/chartex" xmlns:cx4="http://schemas.microsoft.com/office/drawing/2016/5/10/chartex" xmlns:cx5="http://schemas.microsoft.com/office/drawing/2016/5/11/chartex" xmlns:cx6="http://schemas.microsoft.com/office/drawing/2016/5/12/chartex" xmlns:cx7="http://schemas.microsoft.com/office/drawing/2016/5/13/chartex" xmlns:cx8="http://schemas.microsoft.com/office/drawing/2016/5/14/chartex" xmlns:mc="http://schemas.openxmlformats.org/markup-compatibility/2006" xmlns:aink="http://schemas.microsoft.com/office/drawing/2016/ink" xmlns:am3d="http://schemas.microsoft.com/office/drawing/2017/model3d" xmlns:o="urn:schemas-microsoft-com:office:office" xmlns:r="http://schemas.openxmlformats.org/officeDocument/2006/relationships" xmlns:m="http://schemas.openxmlformats.org/officeDocument/2006/math" xmlns:v="urn:schemas-microsoft-com:vml" xmlns:wp14="http://schemas.microsoft.com/office/word/2010/wordprocessingDrawing" xmlns:wp="http://schemas.openxmlformats.org/drawingml/2006/wordprocessingDrawing" xmlns:w10="urn:schemas-microsoft-com:office:word" xmlns:w="http://schemas.openxmlformats.org/wordprocessingml/2006/main" xmlns:w14="http://schemas.microsoft.com/office/word/2010/wordml" xmlns:w15="http://schemas.microsoft.com/office/word/2012/wordml" xmlns:w16cex="http://schemas.microsoft.com/office/word/2018/wordml/cex" xmlns:w16cid="http://schemas.microsoft.com/office/word/2016/wordml/cid" xmlns:w16="http://schemas.microsoft.com/office/word/2018/wordml" xmlns:w16sdtdh="http://schemas.microsoft.com/office/word/2020/wordml/sdtdatahash" xmlns:w16se="http://schemas.microsoft.com/office/word/2015/wordml/symex" xmlns:wpg="http://schemas.microsoft.com/office/word/2010/wordprocessingGroup" xmlns:wpi="http://schemas.microsoft.com/office/word/2010/wordprocessingInk" xmlns:wne="http://schemas.microsoft.com/office/word/2006/wordml" xmlns:wps="http://schemas.microsoft.com/office/word/2010/wordprocessingShape" mc:Ignorable="w14 w15 w16se w16cid w16 w16cex w16sdtdh wp14">
   <w:footnote w:type="separator" w:id="-1">
     <w:p>
       <w:pPr>
@@ -43270,7 +42837,7 @@
 </file>
 
 <file path=word/numbering.xml><?xml version="1.0" encoding="utf-8"?>
-<w:numbering xmlns:wpc="http://schemas.microsoft.com/office/word/2010/wordprocessingCanvas" xmlns:cx="http://schemas.microsoft.com/office/drawing/2014/chartex" xmlns:cx1="http://schemas.microsoft.com/office/drawing/2015/9/8/chartex" xmlns:cx2="http://schemas.microsoft.com/office/drawing/2015/10/21/chartex" xmlns:cx3="http://schemas.microsoft.com/office/drawing/2016/5/9/chartex" xmlns:cx4="http://schemas.microsoft.com/office/drawing/2016/5/10/chartex" xmlns:cx5="http://schemas.microsoft.com/office/drawing/2016/5/11/chartex" xmlns:cx6="http://schemas.microsoft.com/office/drawing/2016/5/12/chartex" xmlns:cx7="http://schemas.microsoft.com/office/drawing/2016/5/13/chartex" xmlns:cx8="http://schemas.microsoft.com/office/drawing/2016/5/14/chartex" xmlns:mc="http://schemas.openxmlformats.org/markup-compatibility/2006" xmlns:aink="http://schemas.microsoft.com/office/drawing/2016/ink" xmlns:am3d="http://schemas.microsoft.com/office/drawing/2017/model3d" xmlns:o="urn:schemas-microsoft-com:office:office" xmlns:r="http://schemas.openxmlformats.org/officeDocument/2006/relationships" xmlns:m="http://schemas.openxmlformats.org/officeDocument/2006/math" xmlns:v="urn:schemas-microsoft-com:vml" xmlns:wp14="http://schemas.microsoft.com/office/word/2010/wordprocessingDrawing" xmlns:wp="http://schemas.openxmlformats.org/drawingml/2006/wordprocessingDrawing" xmlns:w10="urn:schemas-microsoft-com:office:word" xmlns:w="http://schemas.openxmlformats.org/wordprocessingml/2006/main" xmlns:w14="http://schemas.microsoft.com/office/word/2010/wordml" xmlns:w15="http://schemas.microsoft.com/office/word/2012/wordml" xmlns:w16cex="http://schemas.microsoft.com/office/word/2018/wordml/cex" xmlns:w16cid="http://schemas.microsoft.com/office/word/2016/wordml/cid" xmlns:w16="http://schemas.microsoft.com/office/word/2018/wordml" xmlns:w16se="http://schemas.microsoft.com/office/word/2015/wordml/symex" xmlns:wpg="http://schemas.microsoft.com/office/word/2010/wordprocessingGroup" xmlns:wpi="http://schemas.microsoft.com/office/word/2010/wordprocessingInk" xmlns:wne="http://schemas.microsoft.com/office/word/2006/wordml" xmlns:wps="http://schemas.microsoft.com/office/word/2010/wordprocessingShape" mc:Ignorable="w14 w15 w16se w16cid w16 w16cex wp14">
+<w:numbering xmlns:wpc="http://schemas.microsoft.com/office/word/2010/wordprocessingCanvas" xmlns:cx="http://schemas.microsoft.com/office/drawing/2014/chartex" xmlns:cx1="http://schemas.microsoft.com/office/drawing/2015/9/8/chartex" xmlns:cx2="http://schemas.microsoft.com/office/drawing/2015/10/21/chartex" xmlns:cx3="http://schemas.microsoft.com/office/drawing/2016/5/9/chartex" xmlns:cx4="http://schemas.microsoft.com/office/drawing/2016/5/10/chartex" xmlns:cx5="http://schemas.microsoft.com/office/drawing/2016/5/11/chartex" xmlns:cx6="http://schemas.microsoft.com/office/drawing/2016/5/12/chartex" xmlns:cx7="http://schemas.microsoft.com/office/drawing/2016/5/13/chartex" xmlns:cx8="http://schemas.microsoft.com/office/drawing/2016/5/14/chartex" xmlns:mc="http://schemas.openxmlformats.org/markup-compatibility/2006" xmlns:aink="http://schemas.microsoft.com/office/drawing/2016/ink" xmlns:am3d="http://schemas.microsoft.com/office/drawing/2017/model3d" xmlns:o="urn:schemas-microsoft-com:office:office" xmlns:r="http://schemas.openxmlformats.org/officeDocument/2006/relationships" xmlns:m="http://schemas.openxmlformats.org/officeDocument/2006/math" xmlns:v="urn:schemas-microsoft-com:vml" xmlns:wp14="http://schemas.microsoft.com/office/word/2010/wordprocessingDrawing" xmlns:wp="http://schemas.openxmlformats.org/drawingml/2006/wordprocessingDrawing" xmlns:w10="urn:schemas-microsoft-com:office:word" xmlns:w="http://schemas.openxmlformats.org/wordprocessingml/2006/main" xmlns:w14="http://schemas.microsoft.com/office/word/2010/wordml" xmlns:w15="http://schemas.microsoft.com/office/word/2012/wordml" xmlns:w16cex="http://schemas.microsoft.com/office/word/2018/wordml/cex" xmlns:w16cid="http://schemas.microsoft.com/office/word/2016/wordml/cid" xmlns:w16="http://schemas.microsoft.com/office/word/2018/wordml" xmlns:w16sdtdh="http://schemas.microsoft.com/office/word/2020/wordml/sdtdatahash" xmlns:w16se="http://schemas.microsoft.com/office/word/2015/wordml/symex" xmlns:wpg="http://schemas.microsoft.com/office/word/2010/wordprocessingGroup" xmlns:wpi="http://schemas.microsoft.com/office/word/2010/wordprocessingInk" xmlns:wne="http://schemas.microsoft.com/office/word/2006/wordml" xmlns:wps="http://schemas.microsoft.com/office/word/2010/wordprocessingShape" mc:Ignorable="w14 w15 w16se w16cid w16 w16cex w16sdtdh wp14">
   <w:abstractNum w:abstractNumId="0" w15:restartNumberingAfterBreak="0">
     <w:nsid w:val="660B09E4"/>
     <w:multiLevelType w:val="hybridMultilevel"/>
@@ -43390,7 +42957,7 @@
 </file>
 
 <file path=word/styles.xml><?xml version="1.0" encoding="utf-8"?>
-<w:styles xmlns:mc="http://schemas.openxmlformats.org/markup-compatibility/2006" xmlns:r="http://schemas.openxmlformats.org/officeDocument/2006/relationships" xmlns:w="http://schemas.openxmlformats.org/wordprocessingml/2006/main" xmlns:w14="http://schemas.microsoft.com/office/word/2010/wordml" xmlns:w15="http://schemas.microsoft.com/office/word/2012/wordml" xmlns:w16cex="http://schemas.microsoft.com/office/word/2018/wordml/cex" xmlns:w16cid="http://schemas.microsoft.com/office/word/2016/wordml/cid" xmlns:w16="http://schemas.microsoft.com/office/word/2018/wordml" xmlns:w16se="http://schemas.microsoft.com/office/word/2015/wordml/symex" mc:Ignorable="w14 w15 w16se w16cid w16 w16cex">
+<w:styles xmlns:mc="http://schemas.openxmlformats.org/markup-compatibility/2006" xmlns:r="http://schemas.openxmlformats.org/officeDocument/2006/relationships" xmlns:w="http://schemas.openxmlformats.org/wordprocessingml/2006/main" xmlns:w14="http://schemas.microsoft.com/office/word/2010/wordml" xmlns:w15="http://schemas.microsoft.com/office/word/2012/wordml" xmlns:w16cex="http://schemas.microsoft.com/office/word/2018/wordml/cex" xmlns:w16cid="http://schemas.microsoft.com/office/word/2016/wordml/cid" xmlns:w16="http://schemas.microsoft.com/office/word/2018/wordml" xmlns:w16sdtdh="http://schemas.microsoft.com/office/word/2020/wordml/sdtdatahash" xmlns:w16se="http://schemas.microsoft.com/office/word/2015/wordml/symex" mc:Ignorable="w14 w15 w16se w16cid w16 w16cex w16sdtdh">
   <w:docDefaults>
     <w:rPrDefault>
       <w:rPr>

</xml_diff>

<commit_message>
Updates to 3.4.0-to-3.5.0 and 3.5.0-to-3.4.0 translations. Changes include improvements to translation of gender and incident disposition.
</commit_message>
<xml_diff>
--- a/Translation/v3.4.0 to v3.5.0/documentation.docx
+++ b/Translation/v3.4.0 to v3.5.0/documentation.docx
@@ -92,6 +92,24 @@
       <w:r>
         <w:t xml:space="preserve"> (corrected documentation of translation of eHistory.17 code 3117011)</w:t>
       </w:r>
+      <w:bookmarkStart w:id="0" w:name="_Hlk92108830"/>
+      <w:r>
+        <w:br/>
+        <w:t xml:space="preserve">January </w:t>
+      </w:r>
+      <w:r>
+        <w:t>6</w:t>
+      </w:r>
+      <w:r>
+        <w:t>, 2022 (</w:t>
+      </w:r>
+      <w:r>
+        <w:t>corrected documentation: eResponse.07; improved translation: “Dead…”, “Assist…”, and “Canceled” in eDisposition.12; improved translation: “Dead…” in eDisposition.19; improved translation: eDisposition.32</w:t>
+      </w:r>
+      <w:r>
+        <w:t>)</w:t>
+      </w:r>
+      <w:bookmarkEnd w:id="0"/>
     </w:p>
     <w:p>
       <w:pPr>
@@ -130,20 +148,16 @@
         <w:t xml:space="preserve"> documents from version </w:t>
       </w:r>
       <w:r>
-        <w:t>3.4.0</w:t>
-      </w:r>
-      <w:r>
-        <w:t>.160713CP2</w:t>
+        <w:t>3.4.0.200910CP2</w:t>
       </w:r>
       <w:r>
         <w:t xml:space="preserve"> to version </w:t>
       </w:r>
+      <w:bookmarkStart w:id="1" w:name="_Hlk92362339"/>
       <w:r>
-        <w:t>3.5.0</w:t>
+        <w:t>3.5.0.211008CP3</w:t>
       </w:r>
-      <w:r>
-        <w:t>.191130CP1</w:t>
-      </w:r>
+      <w:bookmarkEnd w:id="1"/>
       <w:r>
         <w:t>.</w:t>
       </w:r>
@@ -322,6 +336,7 @@
                 <w:szCs w:val="18"/>
               </w:rPr>
             </w:pPr>
+            <w:proofErr w:type="spellStart"/>
             <w:r>
               <w:rPr>
                 <w:rFonts w:cstheme="minorHAnsi"/>
@@ -330,6 +345,7 @@
               </w:rPr>
               <w:t>eState</w:t>
             </w:r>
+            <w:proofErr w:type="spellEnd"/>
           </w:p>
         </w:tc>
         <w:tc>
@@ -1037,6 +1053,7 @@
                 <w:szCs w:val="18"/>
               </w:rPr>
             </w:pPr>
+            <w:proofErr w:type="spellStart"/>
             <w:r>
               <w:rPr>
                 <w:rFonts w:cstheme="minorHAnsi"/>
@@ -1045,6 +1062,7 @@
               </w:rPr>
               <w:t>dState</w:t>
             </w:r>
+            <w:proofErr w:type="spellEnd"/>
           </w:p>
         </w:tc>
         <w:tc>
@@ -1360,10 +1378,14 @@
         <w:rPr>
           <w:rFonts w:eastAsia="Times New Roman"/>
         </w:rPr>
+        <w:lastRenderedPageBreak/>
         <w:t>Mandatory Elements Added</w:t>
       </w:r>
     </w:p>
     <w:p>
+      <w:pPr>
+        <w:keepNext/>
+      </w:pPr>
       <w:r>
         <w:t>Add t</w:t>
       </w:r>
@@ -1579,7 +1601,6 @@
                 <w:sz w:val="18"/>
                 <w:szCs w:val="18"/>
               </w:rPr>
-              <w:lastRenderedPageBreak/>
               <w:t>sSoftware.02</w:t>
             </w:r>
           </w:p>
@@ -1696,7 +1717,7 @@
                 <w:sz w:val="18"/>
                 <w:szCs w:val="18"/>
               </w:rPr>
-              <w:t>3.4.0.160713CP2_3.5.0.191130CP1_191206 (dev)</w:t>
+              <w:t>3.4.0.200910CP2_3.5.0.211008CP3_220106</w:t>
             </w:r>
           </w:p>
         </w:tc>
@@ -3148,6 +3169,7 @@
                 <w:sz w:val="18"/>
                 <w:szCs w:val="18"/>
               </w:rPr>
+              <w:lastRenderedPageBreak/>
               <w:t>eOutcome.10</w:t>
             </w:r>
           </w:p>
@@ -3352,7 +3374,6 @@
                 <w:sz w:val="18"/>
                 <w:szCs w:val="18"/>
               </w:rPr>
-              <w:lastRenderedPageBreak/>
               <w:t>eOutcome.16</w:t>
             </w:r>
           </w:p>
@@ -3747,9 +3768,11 @@
           <w:rFonts w:eastAsia="Times New Roman"/>
         </w:rPr>
       </w:pPr>
+      <w:proofErr w:type="spellStart"/>
       <w:r>
         <w:t>CorrelationID</w:t>
       </w:r>
+      <w:proofErr w:type="spellEnd"/>
     </w:p>
     <w:p>
       <w:r>
@@ -4191,12 +4214,37 @@
                 <w:szCs w:val="18"/>
               </w:rPr>
             </w:pPr>
-            <w:r>
-              <w:rPr>
-                <w:sz w:val="18"/>
-                <w:szCs w:val="18"/>
-              </w:rPr>
-              <w:t>CorrelationID of PatientCareReport Element or Group</w:t>
+            <w:proofErr w:type="spellStart"/>
+            <w:r>
+              <w:rPr>
+                <w:sz w:val="18"/>
+                <w:szCs w:val="18"/>
+              </w:rPr>
+              <w:t>CorrelationID</w:t>
+            </w:r>
+            <w:proofErr w:type="spellEnd"/>
+            <w:r>
+              <w:rPr>
+                <w:sz w:val="18"/>
+                <w:szCs w:val="18"/>
+              </w:rPr>
+              <w:t xml:space="preserve"> of </w:t>
+            </w:r>
+            <w:proofErr w:type="spellStart"/>
+            <w:r>
+              <w:rPr>
+                <w:sz w:val="18"/>
+                <w:szCs w:val="18"/>
+              </w:rPr>
+              <w:t>PatientCareReport</w:t>
+            </w:r>
+            <w:proofErr w:type="spellEnd"/>
+            <w:r>
+              <w:rPr>
+                <w:sz w:val="18"/>
+                <w:szCs w:val="18"/>
+              </w:rPr>
+              <w:t xml:space="preserve"> Element or Group</w:t>
             </w:r>
           </w:p>
         </w:tc>
@@ -4380,12 +4428,37 @@
                 <w:szCs w:val="18"/>
               </w:rPr>
             </w:pPr>
-            <w:r>
-              <w:rPr>
-                <w:sz w:val="18"/>
-                <w:szCs w:val="18"/>
-              </w:rPr>
-              <w:t>CorrelationID of DemographicReport Element or Group</w:t>
+            <w:proofErr w:type="spellStart"/>
+            <w:r>
+              <w:rPr>
+                <w:sz w:val="18"/>
+                <w:szCs w:val="18"/>
+              </w:rPr>
+              <w:t>CorrelationID</w:t>
+            </w:r>
+            <w:proofErr w:type="spellEnd"/>
+            <w:r>
+              <w:rPr>
+                <w:sz w:val="18"/>
+                <w:szCs w:val="18"/>
+              </w:rPr>
+              <w:t xml:space="preserve"> of </w:t>
+            </w:r>
+            <w:proofErr w:type="spellStart"/>
+            <w:r>
+              <w:rPr>
+                <w:sz w:val="18"/>
+                <w:szCs w:val="18"/>
+              </w:rPr>
+              <w:t>DemographicReport</w:t>
+            </w:r>
+            <w:proofErr w:type="spellEnd"/>
+            <w:r>
+              <w:rPr>
+                <w:sz w:val="18"/>
+                <w:szCs w:val="18"/>
+              </w:rPr>
+              <w:t xml:space="preserve"> Element or Group</w:t>
             </w:r>
           </w:p>
         </w:tc>
@@ -4399,9 +4472,11 @@
           <w:rFonts w:eastAsia="Times New Roman"/>
         </w:rPr>
       </w:pPr>
+      <w:proofErr w:type="spellStart"/>
       <w:r>
         <w:t>CustomDefinition</w:t>
       </w:r>
+      <w:proofErr w:type="spellEnd"/>
     </w:p>
     <w:p>
       <w:r>
@@ -5407,6 +5482,7 @@
                 <w:sz w:val="18"/>
                 <w:szCs w:val="18"/>
               </w:rPr>
+              <w:lastRenderedPageBreak/>
               <w:t>ePayment.42</w:t>
             </w:r>
           </w:p>
@@ -10274,6 +10350,7 @@
                 <w:sz w:val="18"/>
                 <w:szCs w:val="18"/>
               </w:rPr>
+              <w:lastRenderedPageBreak/>
               <w:t>StateDataSet dConfiguration.02</w:t>
             </w:r>
           </w:p>
@@ -13481,7 +13558,7 @@
                 <w:sz w:val="18"/>
                 <w:szCs w:val="18"/>
               </w:rPr>
-              <w:t>4219009</w:t>
+              <w:t>2207015</w:t>
             </w:r>
           </w:p>
         </w:tc>
@@ -13650,22 +13727,25 @@
           <w:p>
             <w:pPr>
               <w:pStyle w:val="NoSpacing"/>
-              <w:rPr>
-                <w:sz w:val="18"/>
-                <w:szCs w:val="18"/>
-              </w:rPr>
-            </w:pPr>
-            <w:r>
-              <w:rPr>
-                <w:sz w:val="18"/>
-                <w:szCs w:val="18"/>
-              </w:rPr>
+              <w:keepNext/>
+              <w:rPr>
+                <w:sz w:val="18"/>
+                <w:szCs w:val="18"/>
+              </w:rPr>
+            </w:pPr>
+            <w:r>
+              <w:rPr>
+                <w:sz w:val="18"/>
+                <w:szCs w:val="18"/>
+              </w:rPr>
+              <w:lastRenderedPageBreak/>
               <w:t>2207005</w:t>
             </w:r>
           </w:p>
           <w:p>
             <w:pPr>
               <w:pStyle w:val="NoSpacing"/>
+              <w:keepNext/>
               <w:rPr>
                 <w:sz w:val="18"/>
                 <w:szCs w:val="18"/>
@@ -13682,6 +13762,7 @@
           <w:p>
             <w:pPr>
               <w:pStyle w:val="NoSpacing"/>
+              <w:keepNext/>
               <w:rPr>
                 <w:sz w:val="18"/>
                 <w:szCs w:val="18"/>
@@ -13857,7 +13938,7 @@
                 <w:sz w:val="18"/>
                 <w:szCs w:val="18"/>
               </w:rPr>
-              <w:t>2207017</w:t>
+              <w:t>2207023</w:t>
             </w:r>
           </w:p>
         </w:tc>
@@ -14088,7 +14169,7 @@
                 <w:sz w:val="18"/>
                 <w:szCs w:val="18"/>
               </w:rPr>
-              <w:t>4219009</w:t>
+              <w:t>2207021</w:t>
             </w:r>
           </w:p>
         </w:tc>
@@ -14614,9 +14695,11 @@
       <w:pPr>
         <w:pStyle w:val="Heading2"/>
       </w:pPr>
+      <w:proofErr w:type="spellStart"/>
       <w:r>
         <w:t>eVitals.CardiacRhythmGroup</w:t>
       </w:r>
+      <w:proofErr w:type="spellEnd"/>
     </w:p>
     <w:p>
       <w:r>
@@ -14645,7 +14728,15 @@
         <w:t xml:space="preserve">add </w:t>
       </w:r>
       <w:r>
-        <w:t xml:space="preserve">@ETCOType and set to </w:t>
+        <w:t>@</w:t>
+      </w:r>
+      <w:proofErr w:type="gramStart"/>
+      <w:r>
+        <w:t>ETCOType</w:t>
+      </w:r>
+      <w:proofErr w:type="gramEnd"/>
+      <w:r>
+        <w:t xml:space="preserve"> and set to </w:t>
       </w:r>
       <w:r>
         <w:t>3440001 (mmHg).</w:t>
@@ -14713,7 +14804,23 @@
     </w:p>
     <w:p>
       <w:r>
-        <w:t xml:space="preserve">Map values to new elements in eExam.LungGroup and eExam.ChestGroup. </w:t>
+        <w:t xml:space="preserve">Map values to new elements in </w:t>
+      </w:r>
+      <w:proofErr w:type="spellStart"/>
+      <w:r>
+        <w:t>eExam.LungGroup</w:t>
+      </w:r>
+      <w:proofErr w:type="spellEnd"/>
+      <w:r>
+        <w:t xml:space="preserve"> and </w:t>
+      </w:r>
+      <w:proofErr w:type="spellStart"/>
+      <w:r>
+        <w:t>eExam.ChestGroup</w:t>
+      </w:r>
+      <w:proofErr w:type="spellEnd"/>
+      <w:r>
+        <w:t xml:space="preserve">. </w:t>
       </w:r>
       <w:r>
         <w:t xml:space="preserve">Attach </w:t>
@@ -14725,12 +14832,36 @@
         <w:t xml:space="preserve">to </w:t>
       </w:r>
       <w:r>
-        <w:t>the first instance of eExam.LungGroup or eExam.ChestGroup.</w:t>
+        <w:t xml:space="preserve">the first instance of </w:t>
+      </w:r>
+      <w:proofErr w:type="spellStart"/>
+      <w:r>
+        <w:t>eExam.LungGroup</w:t>
+      </w:r>
+      <w:proofErr w:type="spellEnd"/>
+      <w:r>
+        <w:t xml:space="preserve"> or </w:t>
+      </w:r>
+      <w:proofErr w:type="spellStart"/>
+      <w:r>
+        <w:t>eExam.ChestGroup</w:t>
+      </w:r>
+      <w:proofErr w:type="spellEnd"/>
+      <w:r>
+        <w:t>.</w:t>
       </w:r>
     </w:p>
     <w:p>
       <w:r>
-        <w:t>Values are mapped to eExam.LungGroup as follows</w:t>
+        <w:t xml:space="preserve">Values are mapped to </w:t>
+      </w:r>
+      <w:proofErr w:type="spellStart"/>
+      <w:r>
+        <w:t>eExam.LungGroup</w:t>
+      </w:r>
+      <w:proofErr w:type="spellEnd"/>
+      <w:r>
+        <w:t xml:space="preserve"> as follows</w:t>
       </w:r>
       <w:r>
         <w:t>.</w:t>
@@ -17080,6 +17211,7 @@
                 <w:sz w:val="18"/>
                 <w:szCs w:val="18"/>
               </w:rPr>
+              <w:lastRenderedPageBreak/>
               <w:t>3508065</w:t>
             </w:r>
           </w:p>
@@ -18618,7 +18750,6 @@
                 <w:sz w:val="18"/>
                 <w:szCs w:val="18"/>
               </w:rPr>
-              <w:lastRenderedPageBreak/>
               <w:t>3508095</w:t>
             </w:r>
           </w:p>
@@ -18743,7 +18874,15 @@
     <w:p/>
     <w:p>
       <w:r>
-        <w:t>Values are mapped to eExam.ChestGroup as follows</w:t>
+        <w:t xml:space="preserve">Values are mapped to </w:t>
+      </w:r>
+      <w:proofErr w:type="spellStart"/>
+      <w:r>
+        <w:t>eExam.ChestGroup</w:t>
+      </w:r>
+      <w:proofErr w:type="spellEnd"/>
+      <w:r>
+        <w:t xml:space="preserve"> as follows</w:t>
       </w:r>
       <w:r>
         <w:t>.</w:t>
@@ -22876,6 +23015,7 @@
         <w:pStyle w:val="Heading2"/>
       </w:pPr>
       <w:r>
+        <w:lastRenderedPageBreak/>
         <w:t>eMedications.03</w:t>
       </w:r>
       <w:r>
@@ -22901,7 +23041,23 @@
         <w:t xml:space="preserve">add </w:t>
       </w:r>
       <w:r>
-        <w:t>@CodeType and set to 9924003 (RxNorm).</w:t>
+        <w:t>@</w:t>
+      </w:r>
+      <w:proofErr w:type="gramStart"/>
+      <w:r>
+        <w:t>CodeType</w:t>
+      </w:r>
+      <w:proofErr w:type="gramEnd"/>
+      <w:r>
+        <w:t xml:space="preserve"> and set to 9924003 (</w:t>
+      </w:r>
+      <w:proofErr w:type="spellStart"/>
+      <w:r>
+        <w:t>RxNorm</w:t>
+      </w:r>
+      <w:proofErr w:type="spellEnd"/>
+      <w:r>
+        <w:t>).</w:t>
       </w:r>
     </w:p>
     <w:p>
@@ -22909,8 +23065,448 @@
         <w:pStyle w:val="Heading2"/>
       </w:pPr>
       <w:r>
+        <w:t>eDisposition.19 - Final Patient Acuity</w:t>
+      </w:r>
+    </w:p>
+    <w:p>
+      <w:pPr>
+        <w:keepNext/>
+      </w:pPr>
+      <w:r>
+        <w:t>Map to new v3.5.0 value in the following case. Otherwise, copy value as-is.</w:t>
+      </w:r>
+    </w:p>
+    <w:tbl>
+      <w:tblPr>
+        <w:tblW w:w="9553" w:type="dxa"/>
+        <w:tblInd w:w="5" w:type="dxa"/>
+        <w:tblBorders>
+          <w:top w:val="single" w:sz="4" w:space="0" w:color="auto"/>
+          <w:left w:val="single" w:sz="4" w:space="0" w:color="auto"/>
+          <w:bottom w:val="single" w:sz="4" w:space="0" w:color="auto"/>
+          <w:right w:val="single" w:sz="4" w:space="0" w:color="auto"/>
+          <w:insideH w:val="single" w:sz="4" w:space="0" w:color="auto"/>
+          <w:insideV w:val="single" w:sz="4" w:space="0" w:color="auto"/>
+        </w:tblBorders>
+        <w:tblLook w:val="04A0" w:firstRow="1" w:lastRow="0" w:firstColumn="1" w:lastColumn="0" w:noHBand="0" w:noVBand="1"/>
+      </w:tblPr>
+      <w:tblGrid>
+        <w:gridCol w:w="373"/>
+        <w:gridCol w:w="540"/>
+        <w:gridCol w:w="360"/>
+        <w:gridCol w:w="3870"/>
+        <w:gridCol w:w="855"/>
+        <w:gridCol w:w="3555"/>
+      </w:tblGrid>
+      <w:tr>
+        <w:trPr>
+          <w:cantSplit/>
+        </w:trPr>
+        <w:tc>
+          <w:tcPr>
+            <w:tcW w:w="5143" w:type="dxa"/>
+            <w:gridSpan w:val="4"/>
+            <w:shd w:val="clear" w:color="000000" w:fill="D9D9D9"/>
+            <w:noWrap/>
+          </w:tcPr>
+          <w:p>
+            <w:pPr>
+              <w:pStyle w:val="NoSpacing"/>
+              <w:rPr>
+                <w:sz w:val="18"/>
+                <w:szCs w:val="18"/>
+              </w:rPr>
+            </w:pPr>
+            <w:r>
+              <w:rPr>
+                <w:sz w:val="18"/>
+                <w:szCs w:val="18"/>
+              </w:rPr>
+              <w:t>v3.4.0</w:t>
+            </w:r>
+          </w:p>
+        </w:tc>
+        <w:tc>
+          <w:tcPr>
+            <w:tcW w:w="4410" w:type="dxa"/>
+            <w:gridSpan w:val="2"/>
+            <w:shd w:val="clear" w:color="000000" w:fill="D9D9D9"/>
+            <w:noWrap/>
+          </w:tcPr>
+          <w:p>
+            <w:pPr>
+              <w:pStyle w:val="NoSpacing"/>
+              <w:rPr>
+                <w:sz w:val="18"/>
+                <w:szCs w:val="18"/>
+              </w:rPr>
+            </w:pPr>
+            <w:r>
+              <w:rPr>
+                <w:sz w:val="18"/>
+                <w:szCs w:val="18"/>
+              </w:rPr>
+              <w:t>v3.5.0</w:t>
+            </w:r>
+          </w:p>
+        </w:tc>
+      </w:tr>
+      <w:tr>
+        <w:trPr>
+          <w:cantSplit/>
+        </w:trPr>
+        <w:tc>
+          <w:tcPr>
+            <w:tcW w:w="5143" w:type="dxa"/>
+            <w:gridSpan w:val="4"/>
+            <w:shd w:val="clear" w:color="000000" w:fill="D9D9D9"/>
+            <w:noWrap/>
+          </w:tcPr>
+          <w:p>
+            <w:pPr>
+              <w:pStyle w:val="NoSpacing"/>
+              <w:rPr>
+                <w:sz w:val="18"/>
+                <w:szCs w:val="18"/>
+              </w:rPr>
+            </w:pPr>
+            <w:r>
+              <w:rPr>
+                <w:sz w:val="18"/>
+                <w:szCs w:val="18"/>
+              </w:rPr>
+              <w:t>eDisposition.19 - Final Patient Acuity</w:t>
+            </w:r>
+          </w:p>
+        </w:tc>
+        <w:tc>
+          <w:tcPr>
+            <w:tcW w:w="4410" w:type="dxa"/>
+            <w:gridSpan w:val="2"/>
+            <w:shd w:val="clear" w:color="000000" w:fill="D9D9D9"/>
+            <w:noWrap/>
+          </w:tcPr>
+          <w:p>
+            <w:pPr>
+              <w:pStyle w:val="NoSpacing"/>
+              <w:rPr>
+                <w:sz w:val="18"/>
+                <w:szCs w:val="18"/>
+              </w:rPr>
+            </w:pPr>
+            <w:r>
+              <w:rPr>
+                <w:sz w:val="18"/>
+                <w:szCs w:val="18"/>
+              </w:rPr>
+              <w:t>eDisposition.19 - Final Patient Acuity</w:t>
+            </w:r>
+          </w:p>
+        </w:tc>
+      </w:tr>
+      <w:tr>
+        <w:trPr>
+          <w:cantSplit/>
+        </w:trPr>
+        <w:tc>
+          <w:tcPr>
+            <w:tcW w:w="913" w:type="dxa"/>
+            <w:gridSpan w:val="2"/>
+            <w:shd w:val="clear" w:color="auto" w:fill="auto"/>
+            <w:noWrap/>
+          </w:tcPr>
+          <w:p>
+            <w:pPr>
+              <w:pStyle w:val="NoSpacing"/>
+              <w:rPr>
+                <w:sz w:val="18"/>
+                <w:szCs w:val="18"/>
+              </w:rPr>
+            </w:pPr>
+            <w:r>
+              <w:rPr>
+                <w:rFonts w:ascii="Calibri" w:hAnsi="Calibri" w:cs="Calibri"/>
+                <w:color w:val="000000"/>
+                <w:sz w:val="18"/>
+                <w:szCs w:val="18"/>
+              </w:rPr>
+              <w:t>421900</w:t>
+            </w:r>
+            <w:r>
+              <w:rPr>
+                <w:rFonts w:ascii="Calibri" w:hAnsi="Calibri" w:cs="Calibri"/>
+                <w:color w:val="000000"/>
+                <w:sz w:val="18"/>
+                <w:szCs w:val="18"/>
+              </w:rPr>
+              <w:t>7</w:t>
+            </w:r>
+          </w:p>
+        </w:tc>
+        <w:tc>
+          <w:tcPr>
+            <w:tcW w:w="4230" w:type="dxa"/>
+            <w:gridSpan w:val="2"/>
+            <w:shd w:val="clear" w:color="auto" w:fill="auto"/>
+            <w:noWrap/>
+          </w:tcPr>
+          <w:p>
+            <w:pPr>
+              <w:pStyle w:val="NoSpacing"/>
+              <w:rPr>
+                <w:sz w:val="18"/>
+                <w:szCs w:val="18"/>
+              </w:rPr>
+            </w:pPr>
+            <w:r>
+              <w:rPr>
+                <w:rFonts w:ascii="Calibri" w:hAnsi="Calibri" w:cs="Calibri"/>
+                <w:color w:val="000000"/>
+                <w:sz w:val="18"/>
+                <w:szCs w:val="18"/>
+              </w:rPr>
+              <w:t>Dead with</w:t>
+            </w:r>
+            <w:r>
+              <w:rPr>
+                <w:rFonts w:ascii="Calibri" w:hAnsi="Calibri" w:cs="Calibri"/>
+                <w:color w:val="000000"/>
+                <w:sz w:val="18"/>
+                <w:szCs w:val="18"/>
+              </w:rPr>
+              <w:t>out</w:t>
+            </w:r>
+            <w:r>
+              <w:rPr>
+                <w:rFonts w:ascii="Calibri" w:hAnsi="Calibri" w:cs="Calibri"/>
+                <w:color w:val="000000"/>
+                <w:sz w:val="18"/>
+                <w:szCs w:val="18"/>
+              </w:rPr>
+              <w:t xml:space="preserve"> Resuscitation Efforts (Black)</w:t>
+            </w:r>
+          </w:p>
+        </w:tc>
+        <w:tc>
+          <w:tcPr>
+            <w:tcW w:w="4410" w:type="dxa"/>
+            <w:gridSpan w:val="2"/>
+            <w:vMerge w:val="restart"/>
+            <w:shd w:val="clear" w:color="auto" w:fill="D9D9D9" w:themeFill="background1" w:themeFillShade="D9"/>
+            <w:noWrap/>
+          </w:tcPr>
+          <w:p>
+            <w:pPr>
+              <w:pStyle w:val="NoSpacing"/>
+              <w:rPr>
+                <w:rFonts w:ascii="Calibri" w:hAnsi="Calibri"/>
+                <w:sz w:val="18"/>
+                <w:szCs w:val="18"/>
+              </w:rPr>
+            </w:pPr>
+          </w:p>
+        </w:tc>
+      </w:tr>
+      <w:tr>
+        <w:trPr>
+          <w:gridBefore w:val="1"/>
+          <w:wBefore w:w="373" w:type="dxa"/>
+          <w:cantSplit/>
+        </w:trPr>
+        <w:tc>
+          <w:tcPr>
+            <w:tcW w:w="4770" w:type="dxa"/>
+            <w:gridSpan w:val="3"/>
+            <w:shd w:val="clear" w:color="000000" w:fill="D9D9D9"/>
+            <w:noWrap/>
+            <w:hideMark/>
+          </w:tcPr>
+          <w:p>
+            <w:pPr>
+              <w:pStyle w:val="NoSpacing"/>
+              <w:rPr>
+                <w:sz w:val="18"/>
+                <w:szCs w:val="18"/>
+              </w:rPr>
+            </w:pPr>
+            <w:r>
+              <w:rPr>
+                <w:sz w:val="18"/>
+                <w:szCs w:val="18"/>
+              </w:rPr>
+              <w:t>eDisposition.12 - Incident/Patient Disposition</w:t>
+            </w:r>
+          </w:p>
+        </w:tc>
+        <w:tc>
+          <w:tcPr>
+            <w:tcW w:w="4410" w:type="dxa"/>
+            <w:gridSpan w:val="2"/>
+            <w:vMerge/>
+            <w:shd w:val="clear" w:color="auto" w:fill="D9D9D9" w:themeFill="background1" w:themeFillShade="D9"/>
+            <w:noWrap/>
+          </w:tcPr>
+          <w:p>
+            <w:pPr>
+              <w:pStyle w:val="NoSpacing"/>
+              <w:rPr>
+                <w:sz w:val="18"/>
+                <w:szCs w:val="18"/>
+              </w:rPr>
+            </w:pPr>
+          </w:p>
+        </w:tc>
+      </w:tr>
+      <w:tr>
+        <w:trPr>
+          <w:gridBefore w:val="1"/>
+          <w:wBefore w:w="373" w:type="dxa"/>
+          <w:cantSplit/>
+        </w:trPr>
+        <w:tc>
+          <w:tcPr>
+            <w:tcW w:w="900" w:type="dxa"/>
+            <w:gridSpan w:val="2"/>
+            <w:shd w:val="clear" w:color="auto" w:fill="auto"/>
+            <w:noWrap/>
+          </w:tcPr>
+          <w:p>
+            <w:pPr>
+              <w:pStyle w:val="NoSpacing"/>
+              <w:rPr>
+                <w:rFonts w:ascii="Calibri" w:hAnsi="Calibri"/>
+                <w:sz w:val="18"/>
+                <w:szCs w:val="18"/>
+              </w:rPr>
+            </w:pPr>
+            <w:r>
+              <w:rPr>
+                <w:rFonts w:ascii="Calibri" w:hAnsi="Calibri"/>
+                <w:sz w:val="18"/>
+                <w:szCs w:val="18"/>
+              </w:rPr>
+              <w:t>4212017</w:t>
+            </w:r>
+          </w:p>
+          <w:p>
+            <w:pPr>
+              <w:pStyle w:val="NoSpacing"/>
+              <w:rPr>
+                <w:sz w:val="18"/>
+                <w:szCs w:val="18"/>
+              </w:rPr>
+            </w:pPr>
+            <w:r>
+              <w:rPr>
+                <w:rFonts w:ascii="Calibri" w:hAnsi="Calibri"/>
+                <w:sz w:val="18"/>
+                <w:szCs w:val="18"/>
+              </w:rPr>
+              <w:t>4212019</w:t>
+            </w:r>
+          </w:p>
+        </w:tc>
+        <w:tc>
+          <w:tcPr>
+            <w:tcW w:w="3870" w:type="dxa"/>
+            <w:shd w:val="clear" w:color="auto" w:fill="auto"/>
+            <w:noWrap/>
+          </w:tcPr>
+          <w:p>
+            <w:pPr>
+              <w:pStyle w:val="NoSpacing"/>
+              <w:rPr>
+                <w:rFonts w:ascii="Calibri" w:hAnsi="Calibri"/>
+                <w:sz w:val="18"/>
+                <w:szCs w:val="18"/>
+              </w:rPr>
+            </w:pPr>
+            <w:r>
+              <w:rPr>
+                <w:rFonts w:ascii="Calibri" w:hAnsi="Calibri"/>
+                <w:sz w:val="18"/>
+                <w:szCs w:val="18"/>
+              </w:rPr>
+              <w:t>Patient Dead at Scene-Resuscitation Attempted</w:t>
+            </w:r>
+            <w:r>
+              <w:rPr>
+                <w:rFonts w:ascii="Calibri" w:hAnsi="Calibri"/>
+                <w:sz w:val="18"/>
+                <w:szCs w:val="18"/>
+              </w:rPr>
+              <w:t>…</w:t>
+            </w:r>
+          </w:p>
+        </w:tc>
+        <w:tc>
+          <w:tcPr>
+            <w:tcW w:w="540" w:type="dxa"/>
+            <w:tcBorders>
+              <w:bottom w:val="single" w:sz="4" w:space="0" w:color="auto"/>
+            </w:tcBorders>
+            <w:shd w:val="clear" w:color="auto" w:fill="auto"/>
+            <w:noWrap/>
+          </w:tcPr>
+          <w:p>
+            <w:pPr>
+              <w:pStyle w:val="NoSpacing"/>
+              <w:rPr>
+                <w:rFonts w:ascii="Calibri" w:hAnsi="Calibri"/>
+                <w:sz w:val="18"/>
+                <w:szCs w:val="18"/>
+              </w:rPr>
+            </w:pPr>
+            <w:r>
+              <w:rPr>
+                <w:rFonts w:ascii="Calibri" w:hAnsi="Calibri"/>
+                <w:sz w:val="18"/>
+                <w:szCs w:val="18"/>
+              </w:rPr>
+              <w:t>4219009</w:t>
+            </w:r>
+          </w:p>
+        </w:tc>
+        <w:tc>
+          <w:tcPr>
+            <w:tcW w:w="3870" w:type="dxa"/>
+            <w:tcBorders>
+              <w:bottom w:val="single" w:sz="4" w:space="0" w:color="auto"/>
+            </w:tcBorders>
+            <w:shd w:val="clear" w:color="auto" w:fill="auto"/>
+          </w:tcPr>
+          <w:p>
+            <w:pPr>
+              <w:pStyle w:val="NoSpacing"/>
+              <w:rPr>
+                <w:rFonts w:ascii="Calibri" w:hAnsi="Calibri"/>
+                <w:sz w:val="18"/>
+                <w:szCs w:val="18"/>
+              </w:rPr>
+            </w:pPr>
+            <w:r>
+              <w:rPr>
+                <w:rFonts w:ascii="Calibri" w:hAnsi="Calibri" w:cs="Calibri"/>
+                <w:color w:val="000000"/>
+                <w:sz w:val="18"/>
+                <w:szCs w:val="18"/>
+              </w:rPr>
+              <w:t>Dead with Resuscitation Efforts (Black)</w:t>
+            </w:r>
+          </w:p>
+        </w:tc>
+      </w:tr>
+    </w:tbl>
+    <w:p/>
+    <w:p>
+      <w:pPr>
+        <w:pStyle w:val="Heading2"/>
+      </w:pPr>
+      <w:proofErr w:type="spellStart"/>
+      <w:r>
         <w:t>eDisposition.IncidentDispositionGroup</w:t>
       </w:r>
+      <w:proofErr w:type="spellEnd"/>
     </w:p>
     <w:p>
       <w:r>
@@ -23067,7 +23663,6 @@
                 <w:sz w:val="18"/>
                 <w:szCs w:val="18"/>
               </w:rPr>
-              <w:lastRenderedPageBreak/>
               <w:t>eDisposition.12</w:t>
             </w:r>
           </w:p>
@@ -23173,7 +23768,6 @@
         <w:tc>
           <w:tcPr>
             <w:tcW w:w="900" w:type="dxa"/>
-            <w:vMerge w:val="restart"/>
             <w:tcBorders>
               <w:top w:val="single" w:sz="4" w:space="0" w:color="auto"/>
               <w:left w:val="single" w:sz="4" w:space="0" w:color="auto"/>
@@ -23202,22 +23796,10 @@
               <w:t>4227007</w:t>
             </w:r>
           </w:p>
-          <w:p>
-            <w:pPr>
-              <w:spacing w:after="0" w:line="240" w:lineRule="auto"/>
-              <w:rPr>
-                <w:rFonts w:cstheme="minorHAnsi"/>
-                <w:color w:val="000000"/>
-                <w:sz w:val="18"/>
-                <w:szCs w:val="18"/>
-              </w:rPr>
-            </w:pPr>
-          </w:p>
         </w:tc>
         <w:tc>
           <w:tcPr>
             <w:tcW w:w="2160" w:type="dxa"/>
-            <w:vMerge w:val="restart"/>
             <w:tcBorders>
               <w:top w:val="single" w:sz="4" w:space="0" w:color="auto"/>
               <w:left w:val="single" w:sz="4" w:space="0" w:color="auto"/>
@@ -23318,46 +23900,62 @@
         <w:tc>
           <w:tcPr>
             <w:tcW w:w="900" w:type="dxa"/>
-            <w:vMerge/>
-            <w:tcBorders>
-              <w:left w:val="single" w:sz="4" w:space="0" w:color="auto"/>
-              <w:right w:val="single" w:sz="4" w:space="0" w:color="auto"/>
-            </w:tcBorders>
-            <w:shd w:val="clear" w:color="auto" w:fill="auto"/>
-            <w:noWrap/>
-          </w:tcPr>
-          <w:p>
-            <w:pPr>
-              <w:spacing w:after="0" w:line="240" w:lineRule="auto"/>
-              <w:rPr>
-                <w:rFonts w:cstheme="minorHAnsi"/>
-                <w:color w:val="000000"/>
-                <w:sz w:val="18"/>
-                <w:szCs w:val="18"/>
-              </w:rPr>
-            </w:pPr>
+            <w:tcBorders>
+              <w:left w:val="single" w:sz="4" w:space="0" w:color="auto"/>
+              <w:right w:val="single" w:sz="4" w:space="0" w:color="auto"/>
+            </w:tcBorders>
+            <w:shd w:val="clear" w:color="auto" w:fill="auto"/>
+            <w:noWrap/>
+          </w:tcPr>
+          <w:p>
+            <w:pPr>
+              <w:spacing w:after="0" w:line="240" w:lineRule="auto"/>
+              <w:rPr>
+                <w:rFonts w:cstheme="minorHAnsi"/>
+                <w:color w:val="000000"/>
+                <w:sz w:val="18"/>
+                <w:szCs w:val="18"/>
+              </w:rPr>
+            </w:pPr>
+            <w:r>
+              <w:rPr>
+                <w:rFonts w:cstheme="minorHAnsi"/>
+                <w:color w:val="000000"/>
+                <w:sz w:val="18"/>
+                <w:szCs w:val="18"/>
+              </w:rPr>
+              <w:t>4227011</w:t>
+            </w:r>
           </w:p>
         </w:tc>
         <w:tc>
           <w:tcPr>
             <w:tcW w:w="2160" w:type="dxa"/>
-            <w:vMerge/>
-            <w:tcBorders>
-              <w:left w:val="single" w:sz="4" w:space="0" w:color="auto"/>
-              <w:right w:val="single" w:sz="4" w:space="0" w:color="auto"/>
-            </w:tcBorders>
-            <w:shd w:val="clear" w:color="auto" w:fill="auto"/>
-          </w:tcPr>
-          <w:p>
-            <w:pPr>
-              <w:spacing w:after="0" w:line="240" w:lineRule="auto"/>
-              <w:rPr>
-                <w:rFonts w:cstheme="minorHAnsi"/>
-                <w:color w:val="000000"/>
-                <w:sz w:val="18"/>
-                <w:szCs w:val="18"/>
-              </w:rPr>
-            </w:pPr>
+            <w:tcBorders>
+              <w:left w:val="single" w:sz="4" w:space="0" w:color="auto"/>
+              <w:right w:val="single" w:sz="4" w:space="0" w:color="auto"/>
+            </w:tcBorders>
+            <w:shd w:val="clear" w:color="auto" w:fill="auto"/>
+          </w:tcPr>
+          <w:p>
+            <w:pPr>
+              <w:spacing w:after="0" w:line="240" w:lineRule="auto"/>
+              <w:rPr>
+                <w:rFonts w:cstheme="minorHAnsi"/>
+                <w:color w:val="000000"/>
+                <w:sz w:val="18"/>
+                <w:szCs w:val="18"/>
+              </w:rPr>
+            </w:pPr>
+            <w:r>
+              <w:rPr>
+                <w:rFonts w:cstheme="minorHAnsi"/>
+                <w:color w:val="000000"/>
+                <w:sz w:val="18"/>
+                <w:szCs w:val="18"/>
+              </w:rPr>
+              <w:t>Non-Patient Incident (Not Otherwise Listed)</w:t>
+            </w:r>
           </w:p>
         </w:tc>
       </w:tr>
@@ -23432,48 +24030,64 @@
         <w:tc>
           <w:tcPr>
             <w:tcW w:w="900" w:type="dxa"/>
-            <w:vMerge/>
-            <w:tcBorders>
-              <w:left w:val="single" w:sz="4" w:space="0" w:color="auto"/>
-              <w:bottom w:val="single" w:sz="4" w:space="0" w:color="auto"/>
-              <w:right w:val="single" w:sz="4" w:space="0" w:color="auto"/>
-            </w:tcBorders>
-            <w:shd w:val="clear" w:color="auto" w:fill="auto"/>
-            <w:noWrap/>
-          </w:tcPr>
-          <w:p>
-            <w:pPr>
-              <w:spacing w:after="0" w:line="240" w:lineRule="auto"/>
-              <w:rPr>
-                <w:rFonts w:cstheme="minorHAnsi"/>
-                <w:color w:val="000000"/>
-                <w:sz w:val="18"/>
-                <w:szCs w:val="18"/>
-              </w:rPr>
-            </w:pPr>
+            <w:tcBorders>
+              <w:left w:val="single" w:sz="4" w:space="0" w:color="auto"/>
+              <w:bottom w:val="single" w:sz="4" w:space="0" w:color="auto"/>
+              <w:right w:val="single" w:sz="4" w:space="0" w:color="auto"/>
+            </w:tcBorders>
+            <w:shd w:val="clear" w:color="auto" w:fill="auto"/>
+            <w:noWrap/>
+          </w:tcPr>
+          <w:p>
+            <w:pPr>
+              <w:spacing w:after="0" w:line="240" w:lineRule="auto"/>
+              <w:rPr>
+                <w:rFonts w:cstheme="minorHAnsi"/>
+                <w:color w:val="000000"/>
+                <w:sz w:val="18"/>
+                <w:szCs w:val="18"/>
+              </w:rPr>
+            </w:pPr>
+            <w:r>
+              <w:rPr>
+                <w:rFonts w:cstheme="minorHAnsi"/>
+                <w:color w:val="000000"/>
+                <w:sz w:val="18"/>
+                <w:szCs w:val="18"/>
+              </w:rPr>
+              <w:t>4227007</w:t>
+            </w:r>
           </w:p>
         </w:tc>
         <w:tc>
           <w:tcPr>
             <w:tcW w:w="2160" w:type="dxa"/>
-            <w:vMerge/>
-            <w:tcBorders>
-              <w:left w:val="single" w:sz="4" w:space="0" w:color="auto"/>
-              <w:bottom w:val="single" w:sz="4" w:space="0" w:color="auto"/>
-              <w:right w:val="single" w:sz="4" w:space="0" w:color="auto"/>
-            </w:tcBorders>
-            <w:shd w:val="clear" w:color="auto" w:fill="auto"/>
-          </w:tcPr>
-          <w:p>
-            <w:pPr>
-              <w:spacing w:after="0" w:line="240" w:lineRule="auto"/>
-              <w:rPr>
-                <w:rFonts w:cstheme="minorHAnsi"/>
-                <w:color w:val="000000"/>
-                <w:sz w:val="18"/>
-                <w:szCs w:val="18"/>
-              </w:rPr>
-            </w:pPr>
+            <w:tcBorders>
+              <w:left w:val="single" w:sz="4" w:space="0" w:color="auto"/>
+              <w:bottom w:val="single" w:sz="4" w:space="0" w:color="auto"/>
+              <w:right w:val="single" w:sz="4" w:space="0" w:color="auto"/>
+            </w:tcBorders>
+            <w:shd w:val="clear" w:color="auto" w:fill="auto"/>
+          </w:tcPr>
+          <w:p>
+            <w:pPr>
+              <w:spacing w:after="0" w:line="240" w:lineRule="auto"/>
+              <w:rPr>
+                <w:rFonts w:cstheme="minorHAnsi"/>
+                <w:color w:val="000000"/>
+                <w:sz w:val="18"/>
+                <w:szCs w:val="18"/>
+              </w:rPr>
+            </w:pPr>
+            <w:r>
+              <w:rPr>
+                <w:rFonts w:cstheme="minorHAnsi"/>
+                <w:color w:val="000000"/>
+                <w:sz w:val="18"/>
+                <w:szCs w:val="18"/>
+              </w:rPr>
+              <w:t>No Patient Contact</w:t>
+            </w:r>
           </w:p>
         </w:tc>
       </w:tr>
@@ -23541,7 +24155,27 @@
                 <w:sz w:val="18"/>
                 <w:szCs w:val="18"/>
               </w:rPr>
-              <w:t>Canceled (Prior to Arrival At Scene)</w:t>
+              <w:t xml:space="preserve">Canceled (Prior to Arrival </w:t>
+            </w:r>
+            <w:proofErr w:type="gramStart"/>
+            <w:r>
+              <w:rPr>
+                <w:rFonts w:cstheme="minorHAnsi"/>
+                <w:color w:val="000000"/>
+                <w:sz w:val="18"/>
+                <w:szCs w:val="18"/>
+              </w:rPr>
+              <w:t>At</w:t>
+            </w:r>
+            <w:proofErr w:type="gramEnd"/>
+            <w:r>
+              <w:rPr>
+                <w:rFonts w:cstheme="minorHAnsi"/>
+                <w:color w:val="000000"/>
+                <w:sz w:val="18"/>
+                <w:szCs w:val="18"/>
+              </w:rPr>
+              <w:t xml:space="preserve"> Scene)</w:t>
             </w:r>
           </w:p>
         </w:tc>
@@ -25750,7 +26384,11 @@
     </w:tbl>
     <w:p/>
     <w:p>
+      <w:pPr>
+        <w:keepNext/>
+      </w:pPr>
       <w:r>
+        <w:lastRenderedPageBreak/>
         <w:t>eDisposition.28 - Patient Evaluation/Care:</w:t>
       </w:r>
     </w:p>
@@ -25969,83 +26607,63 @@
         <w:tc>
           <w:tcPr>
             <w:tcW w:w="900" w:type="dxa"/>
-            <w:vMerge w:val="restart"/>
-            <w:tcBorders>
-              <w:top w:val="single" w:sz="4" w:space="0" w:color="auto"/>
-              <w:left w:val="single" w:sz="4" w:space="0" w:color="auto"/>
-              <w:right w:val="single" w:sz="4" w:space="0" w:color="auto"/>
-            </w:tcBorders>
-            <w:shd w:val="clear" w:color="auto" w:fill="auto"/>
-            <w:noWrap/>
-          </w:tcPr>
-          <w:p>
-            <w:pPr>
-              <w:spacing w:after="0" w:line="240" w:lineRule="auto"/>
-              <w:rPr>
-                <w:rFonts w:cstheme="minorHAnsi"/>
-                <w:color w:val="000000"/>
-                <w:sz w:val="18"/>
-                <w:szCs w:val="18"/>
-              </w:rPr>
-            </w:pPr>
-            <w:r>
-              <w:rPr>
-                <w:rFonts w:cstheme="minorHAnsi"/>
-                <w:color w:val="000000"/>
-                <w:sz w:val="18"/>
-                <w:szCs w:val="18"/>
-              </w:rPr>
-              <w:t>NV=</w:t>
-            </w:r>
-            <w:r>
-              <w:rPr>
-                <w:rFonts w:cstheme="minorHAnsi"/>
-                <w:color w:val="000000"/>
-                <w:sz w:val="18"/>
-                <w:szCs w:val="18"/>
-              </w:rPr>
-              <w:t>‌</w:t>
-            </w:r>
-            <w:r>
-              <w:rPr>
-                <w:rFonts w:cstheme="minorHAnsi"/>
-                <w:color w:val="000000"/>
-                <w:sz w:val="18"/>
-                <w:szCs w:val="18"/>
-              </w:rPr>
-              <w:t>7701001</w:t>
+            <w:tcBorders>
+              <w:top w:val="single" w:sz="4" w:space="0" w:color="auto"/>
+              <w:left w:val="single" w:sz="4" w:space="0" w:color="auto"/>
+              <w:right w:val="single" w:sz="4" w:space="0" w:color="auto"/>
+            </w:tcBorders>
+            <w:shd w:val="clear" w:color="auto" w:fill="auto"/>
+            <w:noWrap/>
+          </w:tcPr>
+          <w:p>
+            <w:pPr>
+              <w:spacing w:after="0" w:line="240" w:lineRule="auto"/>
+              <w:rPr>
+                <w:rFonts w:cstheme="minorHAnsi"/>
+                <w:color w:val="000000"/>
+                <w:sz w:val="18"/>
+                <w:szCs w:val="18"/>
+              </w:rPr>
+            </w:pPr>
+            <w:r>
+              <w:rPr>
+                <w:rFonts w:cstheme="minorHAnsi"/>
+                <w:color w:val="000000"/>
+                <w:sz w:val="18"/>
+                <w:szCs w:val="18"/>
+              </w:rPr>
+              <w:t>4228009</w:t>
             </w:r>
           </w:p>
         </w:tc>
         <w:tc>
           <w:tcPr>
             <w:tcW w:w="2160" w:type="dxa"/>
-            <w:vMerge w:val="restart"/>
-            <w:tcBorders>
-              <w:top w:val="single" w:sz="4" w:space="0" w:color="auto"/>
-              <w:left w:val="single" w:sz="4" w:space="0" w:color="auto"/>
-              <w:right w:val="single" w:sz="4" w:space="0" w:color="auto"/>
-            </w:tcBorders>
-            <w:shd w:val="clear" w:color="auto" w:fill="auto"/>
-          </w:tcPr>
-          <w:p>
-            <w:pPr>
-              <w:spacing w:after="0" w:line="240" w:lineRule="auto"/>
-              <w:rPr>
-                <w:rFonts w:cstheme="minorHAnsi"/>
-                <w:color w:val="000000"/>
-                <w:sz w:val="18"/>
-                <w:szCs w:val="18"/>
-              </w:rPr>
-            </w:pPr>
-            <w:r>
-              <w:rPr>
-                <w:rFonts w:cstheme="minorHAnsi"/>
-                <w:color w:val="000000"/>
-                <w:sz w:val="18"/>
-                <w:szCs w:val="18"/>
-              </w:rPr>
-              <w:t>Not Applicable</w:t>
+            <w:tcBorders>
+              <w:top w:val="single" w:sz="4" w:space="0" w:color="auto"/>
+              <w:left w:val="single" w:sz="4" w:space="0" w:color="auto"/>
+              <w:right w:val="single" w:sz="4" w:space="0" w:color="auto"/>
+            </w:tcBorders>
+            <w:shd w:val="clear" w:color="auto" w:fill="auto"/>
+          </w:tcPr>
+          <w:p>
+            <w:pPr>
+              <w:spacing w:after="0" w:line="240" w:lineRule="auto"/>
+              <w:rPr>
+                <w:rFonts w:cstheme="minorHAnsi"/>
+                <w:color w:val="000000"/>
+                <w:sz w:val="18"/>
+                <w:szCs w:val="18"/>
+              </w:rPr>
+            </w:pPr>
+            <w:r>
+              <w:rPr>
+                <w:rFonts w:cstheme="minorHAnsi"/>
+                <w:color w:val="000000"/>
+                <w:sz w:val="18"/>
+                <w:szCs w:val="18"/>
+              </w:rPr>
+              <w:t>Patient Support Services Provided</w:t>
             </w:r>
           </w:p>
         </w:tc>
@@ -26121,46 +26739,82 @@
         <w:tc>
           <w:tcPr>
             <w:tcW w:w="900" w:type="dxa"/>
-            <w:vMerge/>
-            <w:tcBorders>
-              <w:left w:val="single" w:sz="4" w:space="0" w:color="auto"/>
-              <w:right w:val="single" w:sz="4" w:space="0" w:color="auto"/>
-            </w:tcBorders>
-            <w:shd w:val="clear" w:color="auto" w:fill="auto"/>
-            <w:noWrap/>
-          </w:tcPr>
-          <w:p>
-            <w:pPr>
-              <w:spacing w:after="0" w:line="240" w:lineRule="auto"/>
-              <w:rPr>
-                <w:rFonts w:cstheme="minorHAnsi"/>
-                <w:color w:val="000000"/>
-                <w:sz w:val="18"/>
-                <w:szCs w:val="18"/>
-              </w:rPr>
-            </w:pPr>
+            <w:tcBorders>
+              <w:top w:val="single" w:sz="4" w:space="0" w:color="auto"/>
+              <w:left w:val="single" w:sz="4" w:space="0" w:color="auto"/>
+              <w:right w:val="single" w:sz="4" w:space="0" w:color="auto"/>
+            </w:tcBorders>
+            <w:shd w:val="clear" w:color="auto" w:fill="auto"/>
+            <w:noWrap/>
+          </w:tcPr>
+          <w:p>
+            <w:pPr>
+              <w:spacing w:after="0" w:line="240" w:lineRule="auto"/>
+              <w:rPr>
+                <w:rFonts w:cstheme="minorHAnsi"/>
+                <w:color w:val="000000"/>
+                <w:sz w:val="18"/>
+                <w:szCs w:val="18"/>
+              </w:rPr>
+            </w:pPr>
+            <w:r>
+              <w:rPr>
+                <w:rFonts w:cstheme="minorHAnsi"/>
+                <w:color w:val="000000"/>
+                <w:sz w:val="18"/>
+                <w:szCs w:val="18"/>
+              </w:rPr>
+              <w:t>NV=</w:t>
+            </w:r>
+            <w:r>
+              <w:rPr>
+                <w:rFonts w:cstheme="minorHAnsi"/>
+                <w:color w:val="000000"/>
+                <w:sz w:val="18"/>
+                <w:szCs w:val="18"/>
+              </w:rPr>
+              <w:t>‌</w:t>
+            </w:r>
+            <w:r>
+              <w:rPr>
+                <w:rFonts w:cstheme="minorHAnsi"/>
+                <w:color w:val="000000"/>
+                <w:sz w:val="18"/>
+                <w:szCs w:val="18"/>
+              </w:rPr>
+              <w:t>7701001</w:t>
+            </w:r>
           </w:p>
         </w:tc>
         <w:tc>
           <w:tcPr>
             <w:tcW w:w="2160" w:type="dxa"/>
-            <w:vMerge/>
-            <w:tcBorders>
-              <w:left w:val="single" w:sz="4" w:space="0" w:color="auto"/>
-              <w:right w:val="single" w:sz="4" w:space="0" w:color="auto"/>
-            </w:tcBorders>
-            <w:shd w:val="clear" w:color="auto" w:fill="auto"/>
-          </w:tcPr>
-          <w:p>
-            <w:pPr>
-              <w:spacing w:after="0" w:line="240" w:lineRule="auto"/>
-              <w:rPr>
-                <w:rFonts w:cstheme="minorHAnsi"/>
-                <w:color w:val="000000"/>
-                <w:sz w:val="18"/>
-                <w:szCs w:val="18"/>
-              </w:rPr>
-            </w:pPr>
+            <w:tcBorders>
+              <w:top w:val="single" w:sz="4" w:space="0" w:color="auto"/>
+              <w:left w:val="single" w:sz="4" w:space="0" w:color="auto"/>
+              <w:right w:val="single" w:sz="4" w:space="0" w:color="auto"/>
+            </w:tcBorders>
+            <w:shd w:val="clear" w:color="auto" w:fill="auto"/>
+          </w:tcPr>
+          <w:p>
+            <w:pPr>
+              <w:spacing w:after="0" w:line="240" w:lineRule="auto"/>
+              <w:rPr>
+                <w:rFonts w:cstheme="minorHAnsi"/>
+                <w:color w:val="000000"/>
+                <w:sz w:val="18"/>
+                <w:szCs w:val="18"/>
+              </w:rPr>
+            </w:pPr>
+            <w:r>
+              <w:rPr>
+                <w:rFonts w:cstheme="minorHAnsi"/>
+                <w:color w:val="000000"/>
+                <w:sz w:val="18"/>
+                <w:szCs w:val="18"/>
+              </w:rPr>
+              <w:t>Not Applicable</w:t>
+            </w:r>
           </w:p>
         </w:tc>
       </w:tr>
@@ -26235,46 +26889,62 @@
         <w:tc>
           <w:tcPr>
             <w:tcW w:w="900" w:type="dxa"/>
-            <w:vMerge/>
-            <w:tcBorders>
-              <w:left w:val="single" w:sz="4" w:space="0" w:color="auto"/>
-              <w:right w:val="single" w:sz="4" w:space="0" w:color="auto"/>
-            </w:tcBorders>
-            <w:shd w:val="clear" w:color="auto" w:fill="auto"/>
-            <w:noWrap/>
-          </w:tcPr>
-          <w:p>
-            <w:pPr>
-              <w:spacing w:after="0" w:line="240" w:lineRule="auto"/>
-              <w:rPr>
-                <w:rFonts w:cstheme="minorHAnsi"/>
-                <w:color w:val="000000"/>
-                <w:sz w:val="18"/>
-                <w:szCs w:val="18"/>
-              </w:rPr>
-            </w:pPr>
+            <w:tcBorders>
+              <w:left w:val="single" w:sz="4" w:space="0" w:color="auto"/>
+              <w:right w:val="single" w:sz="4" w:space="0" w:color="auto"/>
+            </w:tcBorders>
+            <w:shd w:val="clear" w:color="auto" w:fill="auto"/>
+            <w:noWrap/>
+          </w:tcPr>
+          <w:p>
+            <w:pPr>
+              <w:spacing w:after="0" w:line="240" w:lineRule="auto"/>
+              <w:rPr>
+                <w:rFonts w:cstheme="minorHAnsi"/>
+                <w:color w:val="000000"/>
+                <w:sz w:val="18"/>
+                <w:szCs w:val="18"/>
+              </w:rPr>
+            </w:pPr>
+            <w:r>
+              <w:rPr>
+                <w:rFonts w:cstheme="minorHAnsi"/>
+                <w:color w:val="000000"/>
+                <w:sz w:val="18"/>
+                <w:szCs w:val="18"/>
+              </w:rPr>
+              <w:t>4228009</w:t>
+            </w:r>
           </w:p>
         </w:tc>
         <w:tc>
           <w:tcPr>
             <w:tcW w:w="2160" w:type="dxa"/>
-            <w:vMerge/>
-            <w:tcBorders>
-              <w:left w:val="single" w:sz="4" w:space="0" w:color="auto"/>
-              <w:right w:val="single" w:sz="4" w:space="0" w:color="auto"/>
-            </w:tcBorders>
-            <w:shd w:val="clear" w:color="auto" w:fill="auto"/>
-          </w:tcPr>
-          <w:p>
-            <w:pPr>
-              <w:spacing w:after="0" w:line="240" w:lineRule="auto"/>
-              <w:rPr>
-                <w:rFonts w:cstheme="minorHAnsi"/>
-                <w:color w:val="000000"/>
-                <w:sz w:val="18"/>
-                <w:szCs w:val="18"/>
-              </w:rPr>
-            </w:pPr>
+            <w:tcBorders>
+              <w:left w:val="single" w:sz="4" w:space="0" w:color="auto"/>
+              <w:right w:val="single" w:sz="4" w:space="0" w:color="auto"/>
+            </w:tcBorders>
+            <w:shd w:val="clear" w:color="auto" w:fill="auto"/>
+          </w:tcPr>
+          <w:p>
+            <w:pPr>
+              <w:spacing w:after="0" w:line="240" w:lineRule="auto"/>
+              <w:rPr>
+                <w:rFonts w:cstheme="minorHAnsi"/>
+                <w:color w:val="000000"/>
+                <w:sz w:val="18"/>
+                <w:szCs w:val="18"/>
+              </w:rPr>
+            </w:pPr>
+            <w:r>
+              <w:rPr>
+                <w:rFonts w:cstheme="minorHAnsi"/>
+                <w:color w:val="000000"/>
+                <w:sz w:val="18"/>
+                <w:szCs w:val="18"/>
+              </w:rPr>
+              <w:t>Patient Support Services Provided</w:t>
+            </w:r>
           </w:p>
         </w:tc>
       </w:tr>
@@ -26342,53 +27012,109 @@
                 <w:sz w:val="18"/>
                 <w:szCs w:val="18"/>
               </w:rPr>
-              <w:t>Canceled (Prior to Arrival At Scene)</w:t>
+              <w:t xml:space="preserve">Canceled (Prior to Arrival </w:t>
+            </w:r>
+            <w:proofErr w:type="gramStart"/>
+            <w:r>
+              <w:rPr>
+                <w:rFonts w:cstheme="minorHAnsi"/>
+                <w:color w:val="000000"/>
+                <w:sz w:val="18"/>
+                <w:szCs w:val="18"/>
+              </w:rPr>
+              <w:t>At</w:t>
+            </w:r>
+            <w:proofErr w:type="gramEnd"/>
+            <w:r>
+              <w:rPr>
+                <w:rFonts w:cstheme="minorHAnsi"/>
+                <w:color w:val="000000"/>
+                <w:sz w:val="18"/>
+                <w:szCs w:val="18"/>
+              </w:rPr>
+              <w:t xml:space="preserve"> Scene)</w:t>
             </w:r>
           </w:p>
         </w:tc>
         <w:tc>
           <w:tcPr>
             <w:tcW w:w="900" w:type="dxa"/>
-            <w:vMerge/>
-            <w:tcBorders>
-              <w:left w:val="single" w:sz="4" w:space="0" w:color="auto"/>
-              <w:right w:val="single" w:sz="4" w:space="0" w:color="auto"/>
-            </w:tcBorders>
-            <w:shd w:val="clear" w:color="auto" w:fill="auto"/>
-            <w:noWrap/>
-          </w:tcPr>
-          <w:p>
-            <w:pPr>
-              <w:spacing w:after="0" w:line="240" w:lineRule="auto"/>
-              <w:rPr>
-                <w:rFonts w:cstheme="minorHAnsi"/>
-                <w:color w:val="000000"/>
-                <w:sz w:val="18"/>
-                <w:szCs w:val="18"/>
-              </w:rPr>
-            </w:pPr>
+            <w:vMerge w:val="restart"/>
+            <w:tcBorders>
+              <w:left w:val="single" w:sz="4" w:space="0" w:color="auto"/>
+              <w:right w:val="single" w:sz="4" w:space="0" w:color="auto"/>
+            </w:tcBorders>
+            <w:shd w:val="clear" w:color="auto" w:fill="auto"/>
+            <w:noWrap/>
+          </w:tcPr>
+          <w:p>
+            <w:pPr>
+              <w:spacing w:after="0" w:line="240" w:lineRule="auto"/>
+              <w:rPr>
+                <w:rFonts w:cstheme="minorHAnsi"/>
+                <w:color w:val="000000"/>
+                <w:sz w:val="18"/>
+                <w:szCs w:val="18"/>
+              </w:rPr>
+            </w:pPr>
+            <w:r>
+              <w:rPr>
+                <w:rFonts w:cstheme="minorHAnsi"/>
+                <w:color w:val="000000"/>
+                <w:sz w:val="18"/>
+                <w:szCs w:val="18"/>
+              </w:rPr>
+              <w:t>NV=</w:t>
+            </w:r>
+            <w:r>
+              <w:rPr>
+                <w:rFonts w:cstheme="minorHAnsi"/>
+                <w:color w:val="000000"/>
+                <w:sz w:val="18"/>
+                <w:szCs w:val="18"/>
+              </w:rPr>
+              <w:t>‌</w:t>
+            </w:r>
+            <w:r>
+              <w:rPr>
+                <w:rFonts w:cstheme="minorHAnsi"/>
+                <w:color w:val="000000"/>
+                <w:sz w:val="18"/>
+                <w:szCs w:val="18"/>
+              </w:rPr>
+              <w:t>7701001</w:t>
+            </w:r>
           </w:p>
         </w:tc>
         <w:tc>
           <w:tcPr>
             <w:tcW w:w="2160" w:type="dxa"/>
-            <w:vMerge/>
-            <w:tcBorders>
-              <w:left w:val="single" w:sz="4" w:space="0" w:color="auto"/>
-              <w:right w:val="single" w:sz="4" w:space="0" w:color="auto"/>
-            </w:tcBorders>
-            <w:shd w:val="clear" w:color="auto" w:fill="auto"/>
-          </w:tcPr>
-          <w:p>
-            <w:pPr>
-              <w:spacing w:after="0" w:line="240" w:lineRule="auto"/>
-              <w:rPr>
-                <w:rFonts w:cstheme="minorHAnsi"/>
-                <w:color w:val="000000"/>
-                <w:sz w:val="18"/>
-                <w:szCs w:val="18"/>
-              </w:rPr>
-            </w:pPr>
+            <w:vMerge w:val="restart"/>
+            <w:tcBorders>
+              <w:left w:val="single" w:sz="4" w:space="0" w:color="auto"/>
+              <w:right w:val="single" w:sz="4" w:space="0" w:color="auto"/>
+            </w:tcBorders>
+            <w:shd w:val="clear" w:color="auto" w:fill="auto"/>
+          </w:tcPr>
+          <w:p>
+            <w:pPr>
+              <w:spacing w:after="0" w:line="240" w:lineRule="auto"/>
+              <w:rPr>
+                <w:rFonts w:cstheme="minorHAnsi"/>
+                <w:color w:val="000000"/>
+                <w:sz w:val="18"/>
+                <w:szCs w:val="18"/>
+              </w:rPr>
+            </w:pPr>
+            <w:r>
+              <w:rPr>
+                <w:rFonts w:cstheme="minorHAnsi"/>
+                <w:color w:val="000000"/>
+                <w:sz w:val="18"/>
+                <w:szCs w:val="18"/>
+              </w:rPr>
+              <w:t>Not Applicable</w:t>
+            </w:r>
           </w:p>
         </w:tc>
       </w:tr>
@@ -26693,10 +27419,10 @@
         <w:tc>
           <w:tcPr>
             <w:tcW w:w="900" w:type="dxa"/>
-            <w:tcBorders>
-              <w:top w:val="single" w:sz="4" w:space="0" w:color="auto"/>
-              <w:left w:val="single" w:sz="4" w:space="0" w:color="auto"/>
-              <w:bottom w:val="single" w:sz="4" w:space="0" w:color="auto"/>
+            <w:vMerge w:val="restart"/>
+            <w:tcBorders>
+              <w:top w:val="single" w:sz="4" w:space="0" w:color="auto"/>
+              <w:left w:val="single" w:sz="4" w:space="0" w:color="auto"/>
               <w:right w:val="single" w:sz="4" w:space="0" w:color="auto"/>
             </w:tcBorders>
             <w:shd w:val="clear" w:color="auto" w:fill="auto"/>
@@ -26726,10 +27452,10 @@
         <w:tc>
           <w:tcPr>
             <w:tcW w:w="2160" w:type="dxa"/>
-            <w:tcBorders>
-              <w:top w:val="single" w:sz="4" w:space="0" w:color="auto"/>
-              <w:left w:val="single" w:sz="4" w:space="0" w:color="auto"/>
-              <w:bottom w:val="single" w:sz="4" w:space="0" w:color="auto"/>
+            <w:vMerge w:val="restart"/>
+            <w:tcBorders>
+              <w:top w:val="single" w:sz="4" w:space="0" w:color="auto"/>
+              <w:left w:val="single" w:sz="4" w:space="0" w:color="auto"/>
               <w:right w:val="single" w:sz="4" w:space="0" w:color="auto"/>
             </w:tcBorders>
             <w:shd w:val="clear" w:color="auto" w:fill="auto"/>
@@ -26827,66 +27553,48 @@
         <w:tc>
           <w:tcPr>
             <w:tcW w:w="900" w:type="dxa"/>
-            <w:tcBorders>
-              <w:top w:val="single" w:sz="4" w:space="0" w:color="auto"/>
-              <w:left w:val="single" w:sz="4" w:space="0" w:color="auto"/>
-              <w:bottom w:val="single" w:sz="4" w:space="0" w:color="auto"/>
-              <w:right w:val="single" w:sz="4" w:space="0" w:color="auto"/>
-            </w:tcBorders>
-            <w:shd w:val="clear" w:color="auto" w:fill="auto"/>
-            <w:noWrap/>
-          </w:tcPr>
-          <w:p>
-            <w:pPr>
-              <w:spacing w:after="0" w:line="240" w:lineRule="auto"/>
-              <w:rPr>
-                <w:rFonts w:cstheme="minorHAnsi"/>
-                <w:color w:val="000000"/>
-                <w:sz w:val="18"/>
-                <w:szCs w:val="18"/>
-              </w:rPr>
-            </w:pPr>
-            <w:r>
-              <w:rPr>
-                <w:rFonts w:cstheme="minorHAnsi"/>
-                <w:color w:val="000000"/>
-                <w:sz w:val="18"/>
-                <w:szCs w:val="18"/>
-              </w:rPr>
-              <w:t>4228005</w:t>
-            </w:r>
+            <w:vMerge/>
+            <w:tcBorders>
+              <w:left w:val="single" w:sz="4" w:space="0" w:color="auto"/>
+              <w:bottom w:val="single" w:sz="4" w:space="0" w:color="auto"/>
+              <w:right w:val="single" w:sz="4" w:space="0" w:color="auto"/>
+            </w:tcBorders>
+            <w:shd w:val="clear" w:color="auto" w:fill="auto"/>
+            <w:noWrap/>
+          </w:tcPr>
+          <w:p>
+            <w:pPr>
+              <w:spacing w:after="0" w:line="240" w:lineRule="auto"/>
+              <w:rPr>
+                <w:rFonts w:cstheme="minorHAnsi"/>
+                <w:color w:val="000000"/>
+                <w:sz w:val="18"/>
+                <w:szCs w:val="18"/>
+              </w:rPr>
+            </w:pPr>
           </w:p>
         </w:tc>
         <w:tc>
           <w:tcPr>
             <w:tcW w:w="2160" w:type="dxa"/>
-            <w:tcBorders>
-              <w:top w:val="single" w:sz="4" w:space="0" w:color="auto"/>
-              <w:left w:val="single" w:sz="4" w:space="0" w:color="auto"/>
-              <w:bottom w:val="single" w:sz="4" w:space="0" w:color="auto"/>
-              <w:right w:val="single" w:sz="4" w:space="0" w:color="auto"/>
-            </w:tcBorders>
-            <w:shd w:val="clear" w:color="auto" w:fill="auto"/>
-          </w:tcPr>
-          <w:p>
-            <w:pPr>
-              <w:spacing w:after="0" w:line="240" w:lineRule="auto"/>
-              <w:rPr>
-                <w:rFonts w:cstheme="minorHAnsi"/>
-                <w:color w:val="000000"/>
-                <w:sz w:val="18"/>
-                <w:szCs w:val="18"/>
-              </w:rPr>
-            </w:pPr>
-            <w:r>
-              <w:rPr>
-                <w:rFonts w:cstheme="minorHAnsi"/>
-                <w:color w:val="000000"/>
-                <w:sz w:val="18"/>
-                <w:szCs w:val="18"/>
-              </w:rPr>
-              <w:t>Patient Evaluated, No Care Required</w:t>
-            </w:r>
+            <w:vMerge/>
+            <w:tcBorders>
+              <w:left w:val="single" w:sz="4" w:space="0" w:color="auto"/>
+              <w:bottom w:val="single" w:sz="4" w:space="0" w:color="auto"/>
+              <w:right w:val="single" w:sz="4" w:space="0" w:color="auto"/>
+            </w:tcBorders>
+            <w:shd w:val="clear" w:color="auto" w:fill="auto"/>
+          </w:tcPr>
+          <w:p>
+            <w:pPr>
+              <w:spacing w:after="0" w:line="240" w:lineRule="auto"/>
+              <w:rPr>
+                <w:rFonts w:cstheme="minorHAnsi"/>
+                <w:color w:val="000000"/>
+                <w:sz w:val="18"/>
+                <w:szCs w:val="18"/>
+              </w:rPr>
+            </w:pPr>
           </w:p>
         </w:tc>
       </w:tr>
@@ -26907,6 +27615,7 @@
           </w:tcPr>
           <w:p>
             <w:pPr>
+              <w:keepNext/>
               <w:spacing w:after="0" w:line="240" w:lineRule="auto"/>
               <w:rPr>
                 <w:rFonts w:cstheme="minorHAnsi"/>
@@ -26961,10 +27670,10 @@
         <w:tc>
           <w:tcPr>
             <w:tcW w:w="900" w:type="dxa"/>
-            <w:tcBorders>
-              <w:top w:val="single" w:sz="4" w:space="0" w:color="auto"/>
-              <w:left w:val="single" w:sz="4" w:space="0" w:color="auto"/>
-              <w:bottom w:val="single" w:sz="4" w:space="0" w:color="auto"/>
+            <w:vMerge w:val="restart"/>
+            <w:tcBorders>
+              <w:top w:val="single" w:sz="4" w:space="0" w:color="auto"/>
+              <w:left w:val="single" w:sz="4" w:space="0" w:color="auto"/>
               <w:right w:val="single" w:sz="4" w:space="0" w:color="auto"/>
             </w:tcBorders>
             <w:shd w:val="clear" w:color="auto" w:fill="auto"/>
@@ -26994,16 +27703,17 @@
         <w:tc>
           <w:tcPr>
             <w:tcW w:w="2160" w:type="dxa"/>
-            <w:tcBorders>
-              <w:top w:val="single" w:sz="4" w:space="0" w:color="auto"/>
-              <w:left w:val="single" w:sz="4" w:space="0" w:color="auto"/>
-              <w:bottom w:val="single" w:sz="4" w:space="0" w:color="auto"/>
-              <w:right w:val="single" w:sz="4" w:space="0" w:color="auto"/>
-            </w:tcBorders>
-            <w:shd w:val="clear" w:color="auto" w:fill="auto"/>
-          </w:tcPr>
-          <w:p>
-            <w:pPr>
+            <w:vMerge w:val="restart"/>
+            <w:tcBorders>
+              <w:top w:val="single" w:sz="4" w:space="0" w:color="auto"/>
+              <w:left w:val="single" w:sz="4" w:space="0" w:color="auto"/>
+              <w:right w:val="single" w:sz="4" w:space="0" w:color="auto"/>
+            </w:tcBorders>
+            <w:shd w:val="clear" w:color="auto" w:fill="auto"/>
+          </w:tcPr>
+          <w:p>
+            <w:pPr>
+              <w:keepLines/>
               <w:spacing w:after="0" w:line="240" w:lineRule="auto"/>
               <w:rPr>
                 <w:rFonts w:cstheme="minorHAnsi"/>
@@ -27095,64 +27805,46 @@
         <w:tc>
           <w:tcPr>
             <w:tcW w:w="900" w:type="dxa"/>
-            <w:tcBorders>
-              <w:top w:val="single" w:sz="4" w:space="0" w:color="auto"/>
-              <w:left w:val="single" w:sz="4" w:space="0" w:color="auto"/>
-              <w:right w:val="single" w:sz="4" w:space="0" w:color="auto"/>
-            </w:tcBorders>
-            <w:shd w:val="clear" w:color="auto" w:fill="auto"/>
-            <w:noWrap/>
-          </w:tcPr>
-          <w:p>
-            <w:pPr>
-              <w:spacing w:after="0" w:line="240" w:lineRule="auto"/>
-              <w:rPr>
-                <w:rFonts w:cstheme="minorHAnsi"/>
-                <w:color w:val="000000"/>
-                <w:sz w:val="18"/>
-                <w:szCs w:val="18"/>
-              </w:rPr>
-            </w:pPr>
-            <w:r>
-              <w:rPr>
-                <w:rFonts w:cstheme="minorHAnsi"/>
-                <w:color w:val="000000"/>
-                <w:sz w:val="18"/>
-                <w:szCs w:val="18"/>
-              </w:rPr>
-              <w:t>4228001</w:t>
-            </w:r>
+            <w:vMerge/>
+            <w:tcBorders>
+              <w:left w:val="single" w:sz="4" w:space="0" w:color="auto"/>
+              <w:right w:val="single" w:sz="4" w:space="0" w:color="auto"/>
+            </w:tcBorders>
+            <w:shd w:val="clear" w:color="auto" w:fill="auto"/>
+            <w:noWrap/>
+          </w:tcPr>
+          <w:p>
+            <w:pPr>
+              <w:spacing w:after="0" w:line="240" w:lineRule="auto"/>
+              <w:rPr>
+                <w:rFonts w:cstheme="minorHAnsi"/>
+                <w:color w:val="000000"/>
+                <w:sz w:val="18"/>
+                <w:szCs w:val="18"/>
+              </w:rPr>
+            </w:pPr>
           </w:p>
         </w:tc>
         <w:tc>
           <w:tcPr>
             <w:tcW w:w="2160" w:type="dxa"/>
-            <w:tcBorders>
-              <w:top w:val="single" w:sz="4" w:space="0" w:color="auto"/>
-              <w:left w:val="single" w:sz="4" w:space="0" w:color="auto"/>
-              <w:right w:val="single" w:sz="4" w:space="0" w:color="auto"/>
-            </w:tcBorders>
-            <w:shd w:val="clear" w:color="auto" w:fill="auto"/>
-          </w:tcPr>
-          <w:p>
-            <w:pPr>
-              <w:spacing w:after="0" w:line="240" w:lineRule="auto"/>
-              <w:rPr>
-                <w:rFonts w:cstheme="minorHAnsi"/>
-                <w:color w:val="000000"/>
-                <w:sz w:val="18"/>
-                <w:szCs w:val="18"/>
-              </w:rPr>
-            </w:pPr>
-            <w:r>
-              <w:rPr>
-                <w:rFonts w:cstheme="minorHAnsi"/>
-                <w:color w:val="000000"/>
-                <w:sz w:val="18"/>
-                <w:szCs w:val="18"/>
-              </w:rPr>
-              <w:t>Patient Evaluated and Care Provided</w:t>
-            </w:r>
+            <w:vMerge/>
+            <w:tcBorders>
+              <w:left w:val="single" w:sz="4" w:space="0" w:color="auto"/>
+              <w:right w:val="single" w:sz="4" w:space="0" w:color="auto"/>
+            </w:tcBorders>
+            <w:shd w:val="clear" w:color="auto" w:fill="auto"/>
+          </w:tcPr>
+          <w:p>
+            <w:pPr>
+              <w:spacing w:after="0" w:line="240" w:lineRule="auto"/>
+              <w:rPr>
+                <w:rFonts w:cstheme="minorHAnsi"/>
+                <w:color w:val="000000"/>
+                <w:sz w:val="18"/>
+                <w:szCs w:val="18"/>
+              </w:rPr>
+            </w:pPr>
           </w:p>
         </w:tc>
       </w:tr>
@@ -28542,7 +29234,6 @@
                 <w:sz w:val="18"/>
                 <w:szCs w:val="18"/>
               </w:rPr>
-              <w:lastRenderedPageBreak/>
               <w:t>4212043</w:t>
             </w:r>
           </w:p>
@@ -28631,7 +29322,13 @@
     <w:p/>
     <w:p>
       <w:r>
-        <w:t>eDisposition.29 -Crew Disposition:</w:t>
+        <w:t>eDisposition.29 -</w:t>
+      </w:r>
+      <w:r>
+        <w:t xml:space="preserve"> </w:t>
+      </w:r>
+      <w:r>
+        <w:t>Crew Disposition:</w:t>
       </w:r>
     </w:p>
     <w:tbl>
@@ -28849,65 +29546,63 @@
         <w:tc>
           <w:tcPr>
             <w:tcW w:w="900" w:type="dxa"/>
-            <w:vMerge w:val="restart"/>
-            <w:tcBorders>
-              <w:top w:val="single" w:sz="4" w:space="0" w:color="auto"/>
-              <w:left w:val="single" w:sz="4" w:space="0" w:color="auto"/>
-              <w:right w:val="single" w:sz="4" w:space="0" w:color="auto"/>
-            </w:tcBorders>
-            <w:shd w:val="clear" w:color="auto" w:fill="auto"/>
-            <w:noWrap/>
-          </w:tcPr>
-          <w:p>
-            <w:pPr>
-              <w:spacing w:after="0" w:line="240" w:lineRule="auto"/>
-              <w:rPr>
-                <w:rFonts w:cstheme="minorHAnsi"/>
-                <w:color w:val="000000"/>
-                <w:sz w:val="18"/>
-                <w:szCs w:val="18"/>
-              </w:rPr>
-            </w:pPr>
-            <w:r>
-              <w:rPr>
-                <w:rFonts w:cstheme="minorHAnsi"/>
-                <w:color w:val="000000"/>
-                <w:sz w:val="18"/>
-                <w:szCs w:val="18"/>
-              </w:rPr>
-              <w:t>4229009</w:t>
+            <w:tcBorders>
+              <w:top w:val="single" w:sz="4" w:space="0" w:color="auto"/>
+              <w:left w:val="single" w:sz="4" w:space="0" w:color="auto"/>
+              <w:right w:val="single" w:sz="4" w:space="0" w:color="auto"/>
+            </w:tcBorders>
+            <w:shd w:val="clear" w:color="auto" w:fill="auto"/>
+            <w:noWrap/>
+          </w:tcPr>
+          <w:p>
+            <w:pPr>
+              <w:spacing w:after="0" w:line="240" w:lineRule="auto"/>
+              <w:rPr>
+                <w:rFonts w:cstheme="minorHAnsi"/>
+                <w:color w:val="000000"/>
+                <w:sz w:val="18"/>
+                <w:szCs w:val="18"/>
+              </w:rPr>
+            </w:pPr>
+            <w:r>
+              <w:rPr>
+                <w:rFonts w:cstheme="minorHAnsi"/>
+                <w:color w:val="000000"/>
+                <w:sz w:val="18"/>
+                <w:szCs w:val="18"/>
+              </w:rPr>
+              <w:t>4229005</w:t>
             </w:r>
           </w:p>
         </w:tc>
         <w:tc>
           <w:tcPr>
             <w:tcW w:w="3330" w:type="dxa"/>
-            <w:vMerge w:val="restart"/>
-            <w:tcBorders>
-              <w:top w:val="single" w:sz="4" w:space="0" w:color="auto"/>
-              <w:left w:val="single" w:sz="4" w:space="0" w:color="auto"/>
-              <w:right w:val="single" w:sz="4" w:space="0" w:color="auto"/>
-            </w:tcBorders>
-            <w:shd w:val="clear" w:color="auto" w:fill="auto"/>
-          </w:tcPr>
-          <w:p>
-            <w:pPr>
-              <w:spacing w:after="0" w:line="240" w:lineRule="auto"/>
-              <w:rPr>
-                <w:rFonts w:cstheme="minorHAnsi"/>
-                <w:color w:val="000000"/>
-                <w:sz w:val="18"/>
-                <w:szCs w:val="18"/>
-              </w:rPr>
-            </w:pPr>
-            <w:r>
-              <w:rPr>
-                <w:rFonts w:cstheme="minorHAnsi"/>
-                <w:color w:val="000000"/>
-                <w:sz w:val="18"/>
-                <w:szCs w:val="18"/>
-              </w:rPr>
-              <w:t>Incident Support Services Provided (Including Standby)</w:t>
+            <w:tcBorders>
+              <w:top w:val="single" w:sz="4" w:space="0" w:color="auto"/>
+              <w:left w:val="single" w:sz="4" w:space="0" w:color="auto"/>
+              <w:right w:val="single" w:sz="4" w:space="0" w:color="auto"/>
+            </w:tcBorders>
+            <w:shd w:val="clear" w:color="auto" w:fill="auto"/>
+          </w:tcPr>
+          <w:p>
+            <w:pPr>
+              <w:spacing w:after="0" w:line="240" w:lineRule="auto"/>
+              <w:rPr>
+                <w:rFonts w:cstheme="minorHAnsi"/>
+                <w:color w:val="000000"/>
+                <w:sz w:val="18"/>
+                <w:szCs w:val="18"/>
+              </w:rPr>
+            </w:pPr>
+            <w:r>
+              <w:rPr>
+                <w:rFonts w:cstheme="minorHAnsi"/>
+                <w:color w:val="000000"/>
+                <w:sz w:val="18"/>
+                <w:szCs w:val="18"/>
+              </w:rPr>
+              <w:t>Provided Care Supporting Primary EMS Crew</w:t>
             </w:r>
           </w:p>
         </w:tc>
@@ -28983,46 +29678,62 @@
         <w:tc>
           <w:tcPr>
             <w:tcW w:w="900" w:type="dxa"/>
-            <w:vMerge/>
-            <w:tcBorders>
-              <w:left w:val="single" w:sz="4" w:space="0" w:color="auto"/>
-              <w:right w:val="single" w:sz="4" w:space="0" w:color="auto"/>
-            </w:tcBorders>
-            <w:shd w:val="clear" w:color="auto" w:fill="auto"/>
-            <w:noWrap/>
-          </w:tcPr>
-          <w:p>
-            <w:pPr>
-              <w:spacing w:after="0" w:line="240" w:lineRule="auto"/>
-              <w:rPr>
-                <w:rFonts w:cstheme="minorHAnsi"/>
-                <w:color w:val="000000"/>
-                <w:sz w:val="18"/>
-                <w:szCs w:val="18"/>
-              </w:rPr>
-            </w:pPr>
+            <w:tcBorders>
+              <w:left w:val="single" w:sz="4" w:space="0" w:color="auto"/>
+              <w:right w:val="single" w:sz="4" w:space="0" w:color="auto"/>
+            </w:tcBorders>
+            <w:shd w:val="clear" w:color="auto" w:fill="auto"/>
+            <w:noWrap/>
+          </w:tcPr>
+          <w:p>
+            <w:pPr>
+              <w:spacing w:after="0" w:line="240" w:lineRule="auto"/>
+              <w:rPr>
+                <w:rFonts w:cstheme="minorHAnsi"/>
+                <w:color w:val="000000"/>
+                <w:sz w:val="18"/>
+                <w:szCs w:val="18"/>
+              </w:rPr>
+            </w:pPr>
+            <w:r>
+              <w:rPr>
+                <w:rFonts w:cstheme="minorHAnsi"/>
+                <w:color w:val="000000"/>
+                <w:sz w:val="18"/>
+                <w:szCs w:val="18"/>
+              </w:rPr>
+              <w:t>4229011</w:t>
+            </w:r>
           </w:p>
         </w:tc>
         <w:tc>
           <w:tcPr>
             <w:tcW w:w="3330" w:type="dxa"/>
-            <w:vMerge/>
-            <w:tcBorders>
-              <w:left w:val="single" w:sz="4" w:space="0" w:color="auto"/>
-              <w:right w:val="single" w:sz="4" w:space="0" w:color="auto"/>
-            </w:tcBorders>
-            <w:shd w:val="clear" w:color="auto" w:fill="auto"/>
-          </w:tcPr>
-          <w:p>
-            <w:pPr>
-              <w:spacing w:after="0" w:line="240" w:lineRule="auto"/>
-              <w:rPr>
-                <w:rFonts w:cstheme="minorHAnsi"/>
-                <w:color w:val="000000"/>
-                <w:sz w:val="18"/>
-                <w:szCs w:val="18"/>
-              </w:rPr>
-            </w:pPr>
+            <w:tcBorders>
+              <w:left w:val="single" w:sz="4" w:space="0" w:color="auto"/>
+              <w:right w:val="single" w:sz="4" w:space="0" w:color="auto"/>
+            </w:tcBorders>
+            <w:shd w:val="clear" w:color="auto" w:fill="auto"/>
+          </w:tcPr>
+          <w:p>
+            <w:pPr>
+              <w:spacing w:after="0" w:line="240" w:lineRule="auto"/>
+              <w:rPr>
+                <w:rFonts w:cstheme="minorHAnsi"/>
+                <w:color w:val="000000"/>
+                <w:sz w:val="18"/>
+                <w:szCs w:val="18"/>
+              </w:rPr>
+            </w:pPr>
+            <w:r>
+              <w:rPr>
+                <w:rFonts w:cstheme="minorHAnsi"/>
+                <w:color w:val="000000"/>
+                <w:sz w:val="18"/>
+                <w:szCs w:val="18"/>
+              </w:rPr>
+              <w:t>Back in Service, No Care/Support Services Required</w:t>
+            </w:r>
           </w:p>
         </w:tc>
       </w:tr>
@@ -29097,48 +29808,64 @@
         <w:tc>
           <w:tcPr>
             <w:tcW w:w="900" w:type="dxa"/>
-            <w:vMerge/>
-            <w:tcBorders>
-              <w:left w:val="single" w:sz="4" w:space="0" w:color="auto"/>
-              <w:bottom w:val="single" w:sz="4" w:space="0" w:color="auto"/>
-              <w:right w:val="single" w:sz="4" w:space="0" w:color="auto"/>
-            </w:tcBorders>
-            <w:shd w:val="clear" w:color="auto" w:fill="auto"/>
-            <w:noWrap/>
-          </w:tcPr>
-          <w:p>
-            <w:pPr>
-              <w:spacing w:after="0" w:line="240" w:lineRule="auto"/>
-              <w:rPr>
-                <w:rFonts w:cstheme="minorHAnsi"/>
-                <w:color w:val="000000"/>
-                <w:sz w:val="18"/>
-                <w:szCs w:val="18"/>
-              </w:rPr>
-            </w:pPr>
+            <w:tcBorders>
+              <w:left w:val="single" w:sz="4" w:space="0" w:color="auto"/>
+              <w:bottom w:val="single" w:sz="4" w:space="0" w:color="auto"/>
+              <w:right w:val="single" w:sz="4" w:space="0" w:color="auto"/>
+            </w:tcBorders>
+            <w:shd w:val="clear" w:color="auto" w:fill="auto"/>
+            <w:noWrap/>
+          </w:tcPr>
+          <w:p>
+            <w:pPr>
+              <w:spacing w:after="0" w:line="240" w:lineRule="auto"/>
+              <w:rPr>
+                <w:rFonts w:cstheme="minorHAnsi"/>
+                <w:color w:val="000000"/>
+                <w:sz w:val="18"/>
+                <w:szCs w:val="18"/>
+              </w:rPr>
+            </w:pPr>
+            <w:r>
+              <w:rPr>
+                <w:rFonts w:cstheme="minorHAnsi"/>
+                <w:color w:val="000000"/>
+                <w:sz w:val="18"/>
+                <w:szCs w:val="18"/>
+              </w:rPr>
+              <w:t>4229005</w:t>
+            </w:r>
           </w:p>
         </w:tc>
         <w:tc>
           <w:tcPr>
             <w:tcW w:w="3330" w:type="dxa"/>
-            <w:vMerge/>
-            <w:tcBorders>
-              <w:left w:val="single" w:sz="4" w:space="0" w:color="auto"/>
-              <w:bottom w:val="single" w:sz="4" w:space="0" w:color="auto"/>
-              <w:right w:val="single" w:sz="4" w:space="0" w:color="auto"/>
-            </w:tcBorders>
-            <w:shd w:val="clear" w:color="auto" w:fill="auto"/>
-          </w:tcPr>
-          <w:p>
-            <w:pPr>
-              <w:spacing w:after="0" w:line="240" w:lineRule="auto"/>
-              <w:rPr>
-                <w:rFonts w:cstheme="minorHAnsi"/>
-                <w:color w:val="000000"/>
-                <w:sz w:val="18"/>
-                <w:szCs w:val="18"/>
-              </w:rPr>
-            </w:pPr>
+            <w:tcBorders>
+              <w:left w:val="single" w:sz="4" w:space="0" w:color="auto"/>
+              <w:bottom w:val="single" w:sz="4" w:space="0" w:color="auto"/>
+              <w:right w:val="single" w:sz="4" w:space="0" w:color="auto"/>
+            </w:tcBorders>
+            <w:shd w:val="clear" w:color="auto" w:fill="auto"/>
+          </w:tcPr>
+          <w:p>
+            <w:pPr>
+              <w:spacing w:after="0" w:line="240" w:lineRule="auto"/>
+              <w:rPr>
+                <w:rFonts w:cstheme="minorHAnsi"/>
+                <w:color w:val="000000"/>
+                <w:sz w:val="18"/>
+                <w:szCs w:val="18"/>
+              </w:rPr>
+            </w:pPr>
+            <w:r>
+              <w:rPr>
+                <w:rFonts w:cstheme="minorHAnsi"/>
+                <w:color w:val="000000"/>
+                <w:sz w:val="18"/>
+                <w:szCs w:val="18"/>
+              </w:rPr>
+              <w:t>Provided Care Supporting Primary EMS Crew</w:t>
+            </w:r>
           </w:p>
         </w:tc>
       </w:tr>
@@ -29206,7 +29933,27 @@
                 <w:sz w:val="18"/>
                 <w:szCs w:val="18"/>
               </w:rPr>
-              <w:t>Canceled (Prior to Arrival At Scene)</w:t>
+              <w:t xml:space="preserve">Canceled (Prior to Arrival </w:t>
+            </w:r>
+            <w:proofErr w:type="gramStart"/>
+            <w:r>
+              <w:rPr>
+                <w:rFonts w:cstheme="minorHAnsi"/>
+                <w:color w:val="000000"/>
+                <w:sz w:val="18"/>
+                <w:szCs w:val="18"/>
+              </w:rPr>
+              <w:t>At</w:t>
+            </w:r>
+            <w:proofErr w:type="gramEnd"/>
+            <w:r>
+              <w:rPr>
+                <w:rFonts w:cstheme="minorHAnsi"/>
+                <w:color w:val="000000"/>
+                <w:sz w:val="18"/>
+                <w:szCs w:val="18"/>
+              </w:rPr>
+              <w:t xml:space="preserve"> Scene)</w:t>
             </w:r>
           </w:p>
         </w:tc>
@@ -29603,7 +30350,7 @@
                 <w:sz w:val="18"/>
                 <w:szCs w:val="18"/>
               </w:rPr>
-              <w:t>4229009</w:t>
+              <w:t>4229011</w:t>
             </w:r>
           </w:p>
         </w:tc>
@@ -29635,7 +30382,7 @@
                 <w:sz w:val="18"/>
                 <w:szCs w:val="18"/>
               </w:rPr>
-              <w:t>Incident Support Services Provided (Including Standby)</w:t>
+              <w:t>Back in Service, No Care/Support Services Required</w:t>
             </w:r>
           </w:p>
         </w:tc>
@@ -30175,21 +30922,23 @@
           </w:tcPr>
           <w:p>
             <w:pPr>
-              <w:spacing w:after="0" w:line="240" w:lineRule="auto"/>
-              <w:rPr>
-                <w:rFonts w:cstheme="minorHAnsi"/>
-                <w:color w:val="000000"/>
-                <w:sz w:val="18"/>
-                <w:szCs w:val="18"/>
-              </w:rPr>
-            </w:pPr>
-            <w:r>
-              <w:rPr>
-                <w:rFonts w:cstheme="minorHAnsi"/>
-                <w:color w:val="000000"/>
-                <w:sz w:val="18"/>
-                <w:szCs w:val="18"/>
-              </w:rPr>
+              <w:keepNext/>
+              <w:spacing w:after="0" w:line="240" w:lineRule="auto"/>
+              <w:rPr>
+                <w:rFonts w:cstheme="minorHAnsi"/>
+                <w:color w:val="000000"/>
+                <w:sz w:val="18"/>
+                <w:szCs w:val="18"/>
+              </w:rPr>
+            </w:pPr>
+            <w:r>
+              <w:rPr>
+                <w:rFonts w:cstheme="minorHAnsi"/>
+                <w:color w:val="000000"/>
+                <w:sz w:val="18"/>
+                <w:szCs w:val="18"/>
+              </w:rPr>
+              <w:lastRenderedPageBreak/>
               <w:t>4212023</w:t>
             </w:r>
           </w:p>
@@ -30283,6 +31032,7 @@
           </w:tcPr>
           <w:p>
             <w:pPr>
+              <w:keepLines/>
               <w:spacing w:after="0" w:line="240" w:lineRule="auto"/>
               <w:rPr>
                 <w:rFonts w:cstheme="minorHAnsi"/>
@@ -30820,6 +31570,7 @@
           </w:tcPr>
           <w:p>
             <w:pPr>
+              <w:keepNext/>
               <w:spacing w:after="0" w:line="240" w:lineRule="auto"/>
               <w:rPr>
                 <w:rFonts w:cstheme="minorHAnsi"/>
@@ -30852,6 +31603,7 @@
           </w:tcPr>
           <w:p>
             <w:pPr>
+              <w:keepNext/>
               <w:spacing w:after="0" w:line="240" w:lineRule="auto"/>
               <w:rPr>
                 <w:rFonts w:cstheme="minorHAnsi"/>
@@ -31554,6 +32306,7 @@
     </w:tbl>
     <w:p/>
     <w:p>
+      <w:bookmarkStart w:id="2" w:name="_Hlk81985358"/>
       <w:r>
         <w:t>eDisposition.30 - Transport Disposition:</w:t>
       </w:r>
@@ -31590,6 +32343,7 @@
             <w:gridSpan w:val="2"/>
             <w:shd w:val="clear" w:color="000000" w:fill="D9D9D9"/>
           </w:tcPr>
+          <w:bookmarkEnd w:id="2"/>
           <w:p>
             <w:pPr>
               <w:spacing w:after="0" w:line="240" w:lineRule="auto"/>
@@ -31868,7 +32622,7 @@
                 <w:sz w:val="18"/>
                 <w:szCs w:val="18"/>
               </w:rPr>
-              <w:t>4212003</w:t>
+              <w:t>4212005</w:t>
             </w:r>
           </w:p>
         </w:tc>
@@ -31900,7 +32654,7 @@
                 <w:sz w:val="18"/>
                 <w:szCs w:val="18"/>
               </w:rPr>
-              <w:t>Assist, Public</w:t>
+              <w:t>Assist, Unit</w:t>
             </w:r>
           </w:p>
         </w:tc>
@@ -31982,7 +32736,7 @@
                 <w:sz w:val="18"/>
                 <w:szCs w:val="18"/>
               </w:rPr>
-              <w:t>4212005</w:t>
+              <w:t>4212003</w:t>
             </w:r>
           </w:p>
         </w:tc>
@@ -32014,53 +32768,71 @@
                 <w:sz w:val="18"/>
                 <w:szCs w:val="18"/>
               </w:rPr>
-              <w:t>Assist, Unit</w:t>
+              <w:t>Assist, Public</w:t>
             </w:r>
           </w:p>
         </w:tc>
         <w:tc>
           <w:tcPr>
             <w:tcW w:w="900" w:type="dxa"/>
-            <w:vMerge/>
-            <w:tcBorders>
-              <w:left w:val="single" w:sz="4" w:space="0" w:color="auto"/>
-              <w:right w:val="single" w:sz="4" w:space="0" w:color="auto"/>
-            </w:tcBorders>
-            <w:shd w:val="clear" w:color="auto" w:fill="auto"/>
-            <w:noWrap/>
-          </w:tcPr>
-          <w:p>
-            <w:pPr>
-              <w:spacing w:after="0" w:line="240" w:lineRule="auto"/>
-              <w:rPr>
-                <w:rFonts w:cstheme="minorHAnsi"/>
-                <w:color w:val="000000"/>
-                <w:sz w:val="18"/>
-                <w:szCs w:val="18"/>
-              </w:rPr>
-            </w:pPr>
+            <w:vMerge w:val="restart"/>
+            <w:tcBorders>
+              <w:left w:val="single" w:sz="4" w:space="0" w:color="auto"/>
+              <w:right w:val="single" w:sz="4" w:space="0" w:color="auto"/>
+            </w:tcBorders>
+            <w:shd w:val="clear" w:color="auto" w:fill="auto"/>
+            <w:noWrap/>
+          </w:tcPr>
+          <w:p>
+            <w:pPr>
+              <w:spacing w:after="0" w:line="240" w:lineRule="auto"/>
+              <w:rPr>
+                <w:rFonts w:cstheme="minorHAnsi"/>
+                <w:color w:val="000000"/>
+                <w:sz w:val="18"/>
+                <w:szCs w:val="18"/>
+              </w:rPr>
+            </w:pPr>
+            <w:r>
+              <w:rPr>
+                <w:rFonts w:cstheme="minorHAnsi"/>
+                <w:color w:val="000000"/>
+                <w:sz w:val="18"/>
+                <w:szCs w:val="18"/>
+              </w:rPr>
+              <w:t>NV=‌7701001</w:t>
+            </w:r>
           </w:p>
         </w:tc>
         <w:tc>
           <w:tcPr>
             <w:tcW w:w="2160" w:type="dxa"/>
-            <w:vMerge/>
-            <w:tcBorders>
-              <w:left w:val="single" w:sz="4" w:space="0" w:color="auto"/>
-              <w:right w:val="single" w:sz="4" w:space="0" w:color="auto"/>
-            </w:tcBorders>
-            <w:shd w:val="clear" w:color="auto" w:fill="auto"/>
-          </w:tcPr>
-          <w:p>
-            <w:pPr>
-              <w:spacing w:after="0" w:line="240" w:lineRule="auto"/>
-              <w:rPr>
-                <w:rFonts w:cstheme="minorHAnsi"/>
-                <w:color w:val="000000"/>
-                <w:sz w:val="18"/>
-                <w:szCs w:val="18"/>
-              </w:rPr>
-            </w:pPr>
+            <w:vMerge w:val="restart"/>
+            <w:tcBorders>
+              <w:left w:val="single" w:sz="4" w:space="0" w:color="auto"/>
+              <w:right w:val="single" w:sz="4" w:space="0" w:color="auto"/>
+            </w:tcBorders>
+            <w:shd w:val="clear" w:color="auto" w:fill="auto"/>
+          </w:tcPr>
+          <w:p>
+            <w:pPr>
+              <w:spacing w:after="0" w:line="240" w:lineRule="auto"/>
+              <w:rPr>
+                <w:rFonts w:cstheme="minorHAnsi"/>
+                <w:color w:val="000000"/>
+                <w:sz w:val="18"/>
+                <w:szCs w:val="18"/>
+              </w:rPr>
+            </w:pPr>
+            <w:r>
+              <w:rPr>
+                <w:rFonts w:cstheme="minorHAnsi"/>
+                <w:color w:val="000000"/>
+                <w:sz w:val="18"/>
+                <w:szCs w:val="18"/>
+              </w:rPr>
+              <w:t>Not Applicable</w:t>
+            </w:r>
           </w:p>
         </w:tc>
       </w:tr>
@@ -32128,7 +32900,27 @@
                 <w:sz w:val="18"/>
                 <w:szCs w:val="18"/>
               </w:rPr>
-              <w:t>Canceled (Prior to Arrival At Scene)</w:t>
+              <w:t xml:space="preserve">Canceled (Prior to Arrival </w:t>
+            </w:r>
+            <w:proofErr w:type="gramStart"/>
+            <w:r>
+              <w:rPr>
+                <w:rFonts w:cstheme="minorHAnsi"/>
+                <w:color w:val="000000"/>
+                <w:sz w:val="18"/>
+                <w:szCs w:val="18"/>
+              </w:rPr>
+              <w:t>At</w:t>
+            </w:r>
+            <w:proofErr w:type="gramEnd"/>
+            <w:r>
+              <w:rPr>
+                <w:rFonts w:cstheme="minorHAnsi"/>
+                <w:color w:val="000000"/>
+                <w:sz w:val="18"/>
+                <w:szCs w:val="18"/>
+              </w:rPr>
+              <w:t xml:space="preserve"> Scene)</w:t>
             </w:r>
           </w:p>
         </w:tc>
@@ -32842,7 +33634,6 @@
                 <w:sz w:val="18"/>
                 <w:szCs w:val="18"/>
               </w:rPr>
-              <w:lastRenderedPageBreak/>
               <w:t>4212019</w:t>
             </w:r>
           </w:p>
@@ -34520,6 +35311,10 @@
     </w:tbl>
     <w:p/>
     <w:p>
+      <w:pPr>
+        <w:keepNext/>
+        <w:spacing w:after="0" w:line="240" w:lineRule="auto"/>
+      </w:pPr>
       <w:r>
         <w:t>eDisposition.31 - Reason for Refusal/Release</w:t>
       </w:r>
@@ -34564,6 +35359,7 @@
           </w:tcPr>
           <w:p>
             <w:pPr>
+              <w:keepNext/>
               <w:spacing w:after="0" w:line="240" w:lineRule="auto"/>
               <w:rPr>
                 <w:rFonts w:cstheme="minorHAnsi"/>
@@ -34625,6 +35421,7 @@
           </w:tcPr>
           <w:p>
             <w:pPr>
+              <w:keepNext/>
               <w:spacing w:after="0" w:line="240" w:lineRule="auto"/>
               <w:rPr>
                 <w:rFonts w:cstheme="minorHAnsi"/>
@@ -34840,6 +35637,7 @@
                 <w:sz w:val="18"/>
                 <w:szCs w:val="18"/>
               </w:rPr>
+              <w:lastRenderedPageBreak/>
               <w:t>4212027</w:t>
             </w:r>
           </w:p>
@@ -35234,7 +36032,15 @@
         <w:t xml:space="preserve"> - Incident/Patient Disposition</w:t>
       </w:r>
       <w:r>
-        <w:t>, eProcedures.ProcedureGroup,</w:t>
+        <w:t xml:space="preserve">, </w:t>
+      </w:r>
+      <w:proofErr w:type="spellStart"/>
+      <w:r>
+        <w:t>eProcedures.ProcedureGroup</w:t>
+      </w:r>
+      <w:proofErr w:type="spellEnd"/>
+      <w:r>
+        <w:t>,</w:t>
       </w:r>
       <w:r>
         <w:t xml:space="preserve"> and eResponse.15</w:t>
@@ -35465,7 +36271,7 @@
                 <w:sz w:val="18"/>
                 <w:szCs w:val="18"/>
               </w:rPr>
-              <w:t>4212001</w:t>
+              <w:t>4212003</w:t>
             </w:r>
           </w:p>
         </w:tc>
@@ -35490,7 +36296,7 @@
                 <w:sz w:val="18"/>
                 <w:szCs w:val="18"/>
               </w:rPr>
-              <w:t>Assist, Agency</w:t>
+              <w:t>Assist, Public</w:t>
             </w:r>
           </w:p>
         </w:tc>
@@ -35518,7 +36324,25 @@
                 <w:sz w:val="18"/>
                 <w:szCs w:val="18"/>
               </w:rPr>
-              <w:t>4232013</w:t>
+              <w:t>NV=</w:t>
+            </w:r>
+            <w:r>
+              <w:rPr>
+                <w:rFonts w:cstheme="minorHAnsi"/>
+                <w:color w:val="000000"/>
+                <w:sz w:val="18"/>
+                <w:szCs w:val="18"/>
+              </w:rPr>
+              <w:t>‌</w:t>
+            </w:r>
+            <w:r>
+              <w:rPr>
+                <w:rFonts w:cstheme="minorHAnsi"/>
+                <w:color w:val="000000"/>
+                <w:sz w:val="18"/>
+                <w:szCs w:val="18"/>
+              </w:rPr>
+              <w:t>7701001</w:t>
             </w:r>
           </w:p>
         </w:tc>
@@ -35545,7 +36369,7 @@
                 <w:sz w:val="18"/>
                 <w:szCs w:val="18"/>
               </w:rPr>
-              <w:t>No Care Provided</w:t>
+              <w:t>Not Applicable</w:t>
             </w:r>
           </w:p>
         </w:tc>
@@ -35575,7 +36399,7 @@
                 <w:sz w:val="18"/>
                 <w:szCs w:val="18"/>
               </w:rPr>
-              <w:t>4212003</w:t>
+              <w:t>4212007</w:t>
             </w:r>
           </w:p>
         </w:tc>
@@ -35600,7 +36424,27 @@
                 <w:sz w:val="18"/>
                 <w:szCs w:val="18"/>
               </w:rPr>
-              <w:t>Assist, Public</w:t>
+              <w:t xml:space="preserve">Canceled (Prior to Arrival </w:t>
+            </w:r>
+            <w:proofErr w:type="gramStart"/>
+            <w:r>
+              <w:rPr>
+                <w:rFonts w:cstheme="minorHAnsi"/>
+                <w:color w:val="000000"/>
+                <w:sz w:val="18"/>
+                <w:szCs w:val="18"/>
+              </w:rPr>
+              <w:t>At</w:t>
+            </w:r>
+            <w:proofErr w:type="gramEnd"/>
+            <w:r>
+              <w:rPr>
+                <w:rFonts w:cstheme="minorHAnsi"/>
+                <w:color w:val="000000"/>
+                <w:sz w:val="18"/>
+                <w:szCs w:val="18"/>
+              </w:rPr>
+              <w:t xml:space="preserve"> Scene)</w:t>
             </w:r>
           </w:p>
         </w:tc>
@@ -35667,7 +36511,7 @@
                 <w:sz w:val="18"/>
                 <w:szCs w:val="18"/>
               </w:rPr>
-              <w:t>4212005</w:t>
+              <w:t>4212009</w:t>
             </w:r>
           </w:p>
         </w:tc>
@@ -35692,7 +36536,7 @@
                 <w:sz w:val="18"/>
                 <w:szCs w:val="18"/>
               </w:rPr>
-              <w:t>Assist, Unit</w:t>
+              <w:t>Canceled on Scene (No Patient Contact)</w:t>
             </w:r>
           </w:p>
         </w:tc>
@@ -35759,7 +36603,7 @@
                 <w:sz w:val="18"/>
                 <w:szCs w:val="18"/>
               </w:rPr>
-              <w:t>4212007</w:t>
+              <w:t>4212011</w:t>
             </w:r>
           </w:p>
         </w:tc>
@@ -35784,7 +36628,7 @@
                 <w:sz w:val="18"/>
                 <w:szCs w:val="18"/>
               </w:rPr>
-              <w:t>Canceled (Prior to Arrival At Scene)</w:t>
+              <w:t>Canceled on Scene (No Patient Found)</w:t>
             </w:r>
           </w:p>
         </w:tc>
@@ -35851,7 +36695,7 @@
                 <w:sz w:val="18"/>
                 <w:szCs w:val="18"/>
               </w:rPr>
-              <w:t>4212009</w:t>
+              <w:t>4212039</w:t>
             </w:r>
           </w:p>
         </w:tc>
@@ -35876,7 +36720,7 @@
                 <w:sz w:val="18"/>
                 <w:szCs w:val="18"/>
               </w:rPr>
-              <w:t>Canceled on Scene (No Patient Contact)</w:t>
+              <w:t>Standby-No Services or Support Provided</w:t>
             </w:r>
           </w:p>
         </w:tc>
@@ -35943,7 +36787,7 @@
                 <w:sz w:val="18"/>
                 <w:szCs w:val="18"/>
               </w:rPr>
-              <w:t>4212011</w:t>
+              <w:t>4212041</w:t>
             </w:r>
           </w:p>
         </w:tc>
@@ -35968,7 +36812,7 @@
                 <w:sz w:val="18"/>
                 <w:szCs w:val="18"/>
               </w:rPr>
-              <w:t>Canceled on Scene (No Patient Found)</w:t>
+              <w:t>Standby-Public Safety, Fire, or EMS Operational Support Provided</w:t>
             </w:r>
           </w:p>
         </w:tc>
@@ -36035,7 +36879,7 @@
                 <w:sz w:val="18"/>
                 <w:szCs w:val="18"/>
               </w:rPr>
-              <w:t>4212039</w:t>
+              <w:t>4212043</w:t>
             </w:r>
           </w:p>
         </w:tc>
@@ -36060,7 +36904,7 @@
                 <w:sz w:val="18"/>
                 <w:szCs w:val="18"/>
               </w:rPr>
-              <w:t>Standby-No Services or Support Provided</w:t>
+              <w:t>Transport Non-Patient, Organs, etc.</w:t>
             </w:r>
           </w:p>
         </w:tc>
@@ -36108,78 +36952,84 @@
         </w:trPr>
         <w:tc>
           <w:tcPr>
-            <w:tcW w:w="913" w:type="dxa"/>
-          </w:tcPr>
-          <w:p>
-            <w:pPr>
-              <w:spacing w:after="0" w:line="240" w:lineRule="auto"/>
-              <w:rPr>
-                <w:rFonts w:cstheme="minorHAnsi"/>
-                <w:color w:val="000000"/>
-                <w:sz w:val="18"/>
-                <w:szCs w:val="18"/>
-              </w:rPr>
-            </w:pPr>
-            <w:r>
-              <w:rPr>
-                <w:rFonts w:cstheme="minorHAnsi"/>
-                <w:color w:val="000000"/>
-                <w:sz w:val="18"/>
-                <w:szCs w:val="18"/>
-              </w:rPr>
-              <w:t>4212041</w:t>
-            </w:r>
-          </w:p>
-        </w:tc>
-        <w:tc>
-          <w:tcPr>
-            <w:tcW w:w="4950" w:type="dxa"/>
-          </w:tcPr>
-          <w:p>
-            <w:pPr>
-              <w:spacing w:after="0" w:line="240" w:lineRule="auto"/>
-              <w:rPr>
-                <w:rFonts w:cstheme="minorHAnsi"/>
-                <w:color w:val="000000"/>
-                <w:sz w:val="18"/>
-                <w:szCs w:val="18"/>
-              </w:rPr>
-            </w:pPr>
-            <w:r>
-              <w:rPr>
-                <w:rFonts w:cstheme="minorHAnsi"/>
-                <w:color w:val="000000"/>
-                <w:sz w:val="18"/>
-                <w:szCs w:val="18"/>
-              </w:rPr>
-              <w:t>Standby-Public Safety, Fire, or EMS Operational Support Provided</w:t>
-            </w:r>
-          </w:p>
-        </w:tc>
-        <w:tc>
-          <w:tcPr>
-            <w:tcW w:w="900" w:type="dxa"/>
-            <w:vMerge/>
-            <w:shd w:val="clear" w:color="auto" w:fill="auto"/>
-            <w:noWrap/>
-          </w:tcPr>
-          <w:p>
-            <w:pPr>
-              <w:spacing w:after="0" w:line="240" w:lineRule="auto"/>
-              <w:rPr>
-                <w:rFonts w:cstheme="minorHAnsi"/>
-                <w:color w:val="000000"/>
-                <w:sz w:val="18"/>
-                <w:szCs w:val="18"/>
-              </w:rPr>
-            </w:pPr>
-          </w:p>
-        </w:tc>
-        <w:tc>
-          <w:tcPr>
-            <w:tcW w:w="2700" w:type="dxa"/>
-            <w:vMerge/>
-            <w:shd w:val="clear" w:color="auto" w:fill="auto"/>
+            <w:tcW w:w="5863" w:type="dxa"/>
+            <w:gridSpan w:val="2"/>
+            <w:shd w:val="clear" w:color="auto" w:fill="E7E6E6" w:themeFill="background2"/>
+          </w:tcPr>
+          <w:p>
+            <w:pPr>
+              <w:spacing w:after="0" w:line="240" w:lineRule="auto"/>
+              <w:rPr>
+                <w:rFonts w:cstheme="minorHAnsi"/>
+                <w:color w:val="000000"/>
+                <w:sz w:val="18"/>
+                <w:szCs w:val="18"/>
+              </w:rPr>
+            </w:pPr>
+            <w:r>
+              <w:rPr>
+                <w:rFonts w:cstheme="minorHAnsi"/>
+                <w:color w:val="000000"/>
+                <w:sz w:val="18"/>
+                <w:szCs w:val="18"/>
+              </w:rPr>
+              <w:t>eDisposition.12</w:t>
+            </w:r>
+            <w:r>
+              <w:rPr>
+                <w:rFonts w:cstheme="minorHAnsi"/>
+                <w:color w:val="000000"/>
+                <w:sz w:val="18"/>
+                <w:szCs w:val="18"/>
+              </w:rPr>
+              <w:t>,</w:t>
+            </w:r>
+            <w:r>
+              <w:rPr>
+                <w:rFonts w:cstheme="minorHAnsi"/>
+                <w:color w:val="000000"/>
+                <w:sz w:val="18"/>
+                <w:szCs w:val="18"/>
+              </w:rPr>
+              <w:t xml:space="preserve"> </w:t>
+            </w:r>
+            <w:r>
+              <w:rPr>
+                <w:rFonts w:cstheme="minorHAnsi"/>
+                <w:color w:val="000000"/>
+                <w:sz w:val="18"/>
+                <w:szCs w:val="18"/>
+              </w:rPr>
+              <w:t xml:space="preserve">with </w:t>
+            </w:r>
+            <w:r>
+              <w:rPr>
+                <w:rFonts w:cstheme="minorHAnsi"/>
+                <w:color w:val="000000"/>
+                <w:sz w:val="18"/>
+                <w:szCs w:val="18"/>
+              </w:rPr>
+              <w:t xml:space="preserve">no procedures recorded in </w:t>
+            </w:r>
+            <w:proofErr w:type="spellStart"/>
+            <w:r>
+              <w:rPr>
+                <w:rFonts w:cstheme="minorHAnsi"/>
+                <w:color w:val="000000"/>
+                <w:sz w:val="18"/>
+                <w:szCs w:val="18"/>
+              </w:rPr>
+              <w:t>eProcedures.ProcedureGroup</w:t>
+            </w:r>
+            <w:proofErr w:type="spellEnd"/>
+          </w:p>
+        </w:tc>
+        <w:tc>
+          <w:tcPr>
+            <w:tcW w:w="3600" w:type="dxa"/>
+            <w:gridSpan w:val="2"/>
+            <w:shd w:val="clear" w:color="auto" w:fill="E7E6E6" w:themeFill="background2"/>
+            <w:noWrap/>
           </w:tcPr>
           <w:p>
             <w:pPr>
@@ -36219,7 +37069,7 @@
                 <w:sz w:val="18"/>
                 <w:szCs w:val="18"/>
               </w:rPr>
-              <w:t>4212043</w:t>
+              <w:t>4212001</w:t>
             </w:r>
           </w:p>
         </w:tc>
@@ -36244,45 +37094,63 @@
                 <w:sz w:val="18"/>
                 <w:szCs w:val="18"/>
               </w:rPr>
-              <w:t>Transport Non-Patient, Organs, etc.</w:t>
+              <w:t>Assist, Agency</w:t>
             </w:r>
           </w:p>
         </w:tc>
         <w:tc>
           <w:tcPr>
             <w:tcW w:w="900" w:type="dxa"/>
-            <w:vMerge/>
-            <w:shd w:val="clear" w:color="auto" w:fill="auto"/>
-            <w:noWrap/>
-          </w:tcPr>
-          <w:p>
-            <w:pPr>
-              <w:spacing w:after="0" w:line="240" w:lineRule="auto"/>
-              <w:rPr>
-                <w:rFonts w:cstheme="minorHAnsi"/>
-                <w:color w:val="000000"/>
-                <w:sz w:val="18"/>
-                <w:szCs w:val="18"/>
-              </w:rPr>
-            </w:pPr>
+            <w:vMerge w:val="restart"/>
+            <w:shd w:val="clear" w:color="auto" w:fill="auto"/>
+            <w:noWrap/>
+          </w:tcPr>
+          <w:p>
+            <w:pPr>
+              <w:spacing w:after="0" w:line="240" w:lineRule="auto"/>
+              <w:rPr>
+                <w:rFonts w:cstheme="minorHAnsi"/>
+                <w:color w:val="000000"/>
+                <w:sz w:val="18"/>
+                <w:szCs w:val="18"/>
+              </w:rPr>
+            </w:pPr>
+            <w:r>
+              <w:rPr>
+                <w:rFonts w:cstheme="minorHAnsi"/>
+                <w:color w:val="000000"/>
+                <w:sz w:val="18"/>
+                <w:szCs w:val="18"/>
+              </w:rPr>
+              <w:t>4232013</w:t>
+            </w:r>
           </w:p>
         </w:tc>
         <w:tc>
           <w:tcPr>
             <w:tcW w:w="2700" w:type="dxa"/>
-            <w:vMerge/>
-            <w:shd w:val="clear" w:color="auto" w:fill="auto"/>
-          </w:tcPr>
-          <w:p>
-            <w:pPr>
-              <w:spacing w:after="0" w:line="240" w:lineRule="auto"/>
-              <w:rPr>
-                <w:rFonts w:cstheme="minorHAnsi"/>
-                <w:color w:val="000000"/>
-                <w:sz w:val="18"/>
-                <w:szCs w:val="18"/>
-              </w:rPr>
-            </w:pPr>
+            <w:vMerge w:val="restart"/>
+            <w:shd w:val="clear" w:color="auto" w:fill="auto"/>
+          </w:tcPr>
+          <w:p>
+            <w:pPr>
+              <w:spacing w:after="0" w:line="240" w:lineRule="auto"/>
+              <w:rPr>
+                <w:rFonts w:cstheme="minorHAnsi"/>
+                <w:color w:val="000000"/>
+                <w:sz w:val="18"/>
+                <w:szCs w:val="18"/>
+              </w:rPr>
+            </w:pPr>
+            <w:r>
+              <w:rPr>
+                <w:rFonts w:cstheme="minorHAnsi"/>
+                <w:color w:val="000000"/>
+                <w:sz w:val="18"/>
+                <w:szCs w:val="18"/>
+              </w:rPr>
+              <w:t>No Care Provided</w:t>
+            </w:r>
           </w:p>
         </w:tc>
       </w:tr>
@@ -36292,73 +37160,78 @@
         </w:trPr>
         <w:tc>
           <w:tcPr>
-            <w:tcW w:w="5863" w:type="dxa"/>
-            <w:gridSpan w:val="2"/>
-            <w:shd w:val="clear" w:color="auto" w:fill="E7E6E6" w:themeFill="background2"/>
-          </w:tcPr>
-          <w:p>
-            <w:pPr>
-              <w:spacing w:after="0" w:line="240" w:lineRule="auto"/>
-              <w:rPr>
-                <w:rFonts w:cstheme="minorHAnsi"/>
-                <w:color w:val="000000"/>
-                <w:sz w:val="18"/>
-                <w:szCs w:val="18"/>
-              </w:rPr>
-            </w:pPr>
-            <w:r>
-              <w:rPr>
-                <w:rFonts w:cstheme="minorHAnsi"/>
-                <w:color w:val="000000"/>
-                <w:sz w:val="18"/>
-                <w:szCs w:val="18"/>
-              </w:rPr>
-              <w:t>eDisposition.12</w:t>
-            </w:r>
-            <w:r>
-              <w:rPr>
-                <w:rFonts w:cstheme="minorHAnsi"/>
-                <w:color w:val="000000"/>
-                <w:sz w:val="18"/>
-                <w:szCs w:val="18"/>
-              </w:rPr>
-              <w:t>,</w:t>
-            </w:r>
-            <w:r>
-              <w:rPr>
-                <w:rFonts w:cstheme="minorHAnsi"/>
-                <w:color w:val="000000"/>
-                <w:sz w:val="18"/>
-                <w:szCs w:val="18"/>
-              </w:rPr>
-              <w:t xml:space="preserve"> </w:t>
-            </w:r>
-            <w:r>
-              <w:rPr>
-                <w:rFonts w:cstheme="minorHAnsi"/>
-                <w:color w:val="000000"/>
-                <w:sz w:val="18"/>
-                <w:szCs w:val="18"/>
-              </w:rPr>
-              <w:t xml:space="preserve">with </w:t>
-            </w:r>
-            <w:r>
-              <w:rPr>
-                <w:rFonts w:cstheme="minorHAnsi"/>
-                <w:color w:val="000000"/>
-                <w:sz w:val="18"/>
-                <w:szCs w:val="18"/>
-              </w:rPr>
-              <w:t>no procedures recorded in eProcedures.ProcedureGroup</w:t>
-            </w:r>
-          </w:p>
-        </w:tc>
-        <w:tc>
-          <w:tcPr>
-            <w:tcW w:w="3600" w:type="dxa"/>
-            <w:gridSpan w:val="2"/>
-            <w:shd w:val="clear" w:color="auto" w:fill="E7E6E6" w:themeFill="background2"/>
-            <w:noWrap/>
+            <w:tcW w:w="913" w:type="dxa"/>
+          </w:tcPr>
+          <w:p>
+            <w:pPr>
+              <w:spacing w:after="0" w:line="240" w:lineRule="auto"/>
+              <w:rPr>
+                <w:rFonts w:cstheme="minorHAnsi"/>
+                <w:color w:val="000000"/>
+                <w:sz w:val="18"/>
+                <w:szCs w:val="18"/>
+              </w:rPr>
+            </w:pPr>
+            <w:r>
+              <w:rPr>
+                <w:rFonts w:cstheme="minorHAnsi"/>
+                <w:color w:val="000000"/>
+                <w:sz w:val="18"/>
+                <w:szCs w:val="18"/>
+              </w:rPr>
+              <w:t>4212005</w:t>
+            </w:r>
+          </w:p>
+        </w:tc>
+        <w:tc>
+          <w:tcPr>
+            <w:tcW w:w="4950" w:type="dxa"/>
+          </w:tcPr>
+          <w:p>
+            <w:pPr>
+              <w:spacing w:after="0" w:line="240" w:lineRule="auto"/>
+              <w:rPr>
+                <w:rFonts w:cstheme="minorHAnsi"/>
+                <w:color w:val="000000"/>
+                <w:sz w:val="18"/>
+                <w:szCs w:val="18"/>
+              </w:rPr>
+            </w:pPr>
+            <w:r>
+              <w:rPr>
+                <w:rFonts w:cstheme="minorHAnsi"/>
+                <w:color w:val="000000"/>
+                <w:sz w:val="18"/>
+                <w:szCs w:val="18"/>
+              </w:rPr>
+              <w:t>Assist, Unit</w:t>
+            </w:r>
+          </w:p>
+        </w:tc>
+        <w:tc>
+          <w:tcPr>
+            <w:tcW w:w="900" w:type="dxa"/>
+            <w:vMerge/>
+            <w:shd w:val="clear" w:color="auto" w:fill="auto"/>
+            <w:noWrap/>
+          </w:tcPr>
+          <w:p>
+            <w:pPr>
+              <w:spacing w:after="0" w:line="240" w:lineRule="auto"/>
+              <w:rPr>
+                <w:rFonts w:cstheme="minorHAnsi"/>
+                <w:color w:val="000000"/>
+                <w:sz w:val="18"/>
+                <w:szCs w:val="18"/>
+              </w:rPr>
+            </w:pPr>
+          </w:p>
+        </w:tc>
+        <w:tc>
+          <w:tcPr>
+            <w:tcW w:w="2700" w:type="dxa"/>
+            <w:vMerge/>
+            <w:shd w:val="clear" w:color="auto" w:fill="auto"/>
           </w:tcPr>
           <w:p>
             <w:pPr>
@@ -36398,7 +37271,6 @@
                 <w:sz w:val="18"/>
                 <w:szCs w:val="18"/>
               </w:rPr>
-              <w:lastRenderedPageBreak/>
               <w:t>4212013</w:t>
             </w:r>
           </w:p>
@@ -36424,72 +37296,45 @@
                 <w:sz w:val="18"/>
                 <w:szCs w:val="18"/>
               </w:rPr>
-              <w:t xml:space="preserve">Patient Dead at Scene-No </w:t>
-            </w:r>
-            <w:r>
-              <w:rPr>
-                <w:rFonts w:cstheme="minorHAnsi"/>
-                <w:color w:val="000000"/>
-                <w:sz w:val="18"/>
-                <w:szCs w:val="18"/>
-              </w:rPr>
-              <w:t>Resuscitation Attempted (With Transport)</w:t>
+              <w:t>Patient Dead at Scene-No Resuscitation Attempted (With Transport)</w:t>
             </w:r>
           </w:p>
         </w:tc>
         <w:tc>
           <w:tcPr>
             <w:tcW w:w="900" w:type="dxa"/>
-            <w:vMerge w:val="restart"/>
-            <w:shd w:val="clear" w:color="auto" w:fill="auto"/>
-            <w:noWrap/>
-          </w:tcPr>
-          <w:p>
-            <w:pPr>
-              <w:spacing w:after="0" w:line="240" w:lineRule="auto"/>
-              <w:rPr>
-                <w:rFonts w:cstheme="minorHAnsi"/>
-                <w:color w:val="000000"/>
-                <w:sz w:val="18"/>
-                <w:szCs w:val="18"/>
-              </w:rPr>
-            </w:pPr>
-            <w:r>
-              <w:rPr>
-                <w:rFonts w:cstheme="minorHAnsi"/>
-                <w:color w:val="000000"/>
-                <w:sz w:val="18"/>
-                <w:szCs w:val="18"/>
-              </w:rPr>
-              <w:t>4232013</w:t>
-            </w:r>
+            <w:vMerge/>
+            <w:shd w:val="clear" w:color="auto" w:fill="auto"/>
+            <w:noWrap/>
+          </w:tcPr>
+          <w:p>
+            <w:pPr>
+              <w:spacing w:after="0" w:line="240" w:lineRule="auto"/>
+              <w:rPr>
+                <w:rFonts w:cstheme="minorHAnsi"/>
+                <w:color w:val="000000"/>
+                <w:sz w:val="18"/>
+                <w:szCs w:val="18"/>
+              </w:rPr>
+            </w:pPr>
           </w:p>
         </w:tc>
         <w:tc>
           <w:tcPr>
             <w:tcW w:w="2700" w:type="dxa"/>
-            <w:vMerge w:val="restart"/>
-            <w:shd w:val="clear" w:color="auto" w:fill="auto"/>
-          </w:tcPr>
-          <w:p>
-            <w:pPr>
-              <w:spacing w:after="0" w:line="240" w:lineRule="auto"/>
-              <w:rPr>
-                <w:rFonts w:cstheme="minorHAnsi"/>
-                <w:color w:val="000000"/>
-                <w:sz w:val="18"/>
-                <w:szCs w:val="18"/>
-              </w:rPr>
-            </w:pPr>
-            <w:r>
-              <w:rPr>
-                <w:rFonts w:cstheme="minorHAnsi"/>
-                <w:color w:val="000000"/>
-                <w:sz w:val="18"/>
-                <w:szCs w:val="18"/>
-              </w:rPr>
-              <w:t>No Care Provided</w:t>
-            </w:r>
+            <w:vMerge/>
+            <w:shd w:val="clear" w:color="auto" w:fill="auto"/>
+          </w:tcPr>
+          <w:p>
+            <w:pPr>
+              <w:spacing w:after="0" w:line="240" w:lineRule="auto"/>
+              <w:rPr>
+                <w:rFonts w:cstheme="minorHAnsi"/>
+                <w:color w:val="000000"/>
+                <w:sz w:val="18"/>
+                <w:szCs w:val="18"/>
+              </w:rPr>
+            </w:pPr>
           </w:p>
         </w:tc>
       </w:tr>
@@ -38145,6 +38990,7 @@
         <w:pStyle w:val="Heading2"/>
       </w:pPr>
       <w:r>
+        <w:lastRenderedPageBreak/>
         <w:t>eOutcome.09 - Emergency Department Procedures</w:t>
       </w:r>
     </w:p>
@@ -38152,9 +38998,11 @@
       <w:r>
         <w:t xml:space="preserve">Enclose in new element </w:t>
       </w:r>
+      <w:proofErr w:type="spellStart"/>
       <w:r>
         <w:t>eOutcome.EmergencyDepartmentProceduresGroup</w:t>
       </w:r>
+      <w:proofErr w:type="spellEnd"/>
       <w:r>
         <w:t xml:space="preserve">. </w:t>
       </w:r>
@@ -38164,9 +39012,11 @@
       <w:r>
         <w:t xml:space="preserve">@CorrelationID to </w:t>
       </w:r>
+      <w:proofErr w:type="spellStart"/>
       <w:r>
         <w:t>eOutcome.EmergencyDepartmentProceduresGroup</w:t>
       </w:r>
+      <w:proofErr w:type="spellEnd"/>
       <w:r>
         <w:t>.</w:t>
       </w:r>
@@ -38183,6 +39033,7 @@
       <w:r>
         <w:t xml:space="preserve">Enclose in new element </w:t>
       </w:r>
+      <w:proofErr w:type="spellStart"/>
       <w:r>
         <w:t>eOutcome.</w:t>
       </w:r>
@@ -38192,6 +39043,7 @@
       <w:r>
         <w:t>ProceduresGroup</w:t>
       </w:r>
+      <w:proofErr w:type="spellEnd"/>
       <w:r>
         <w:t xml:space="preserve">. </w:t>
       </w:r>
@@ -38207,6 +39059,7 @@
       <w:r>
         <w:t xml:space="preserve"> </w:t>
       </w:r>
+      <w:proofErr w:type="spellStart"/>
       <w:r>
         <w:t>eOutcome.</w:t>
       </w:r>
@@ -38216,6 +39069,7 @@
       <w:r>
         <w:t>ProceduresGroup</w:t>
       </w:r>
+      <w:proofErr w:type="spellEnd"/>
       <w:r>
         <w:t>.</w:t>
       </w:r>
@@ -38491,6 +39345,7 @@
                 <w:szCs w:val="18"/>
               </w:rPr>
             </w:pPr>
+            <w:proofErr w:type="spellStart"/>
             <w:r>
               <w:rPr>
                 <w:sz w:val="18"/>
@@ -38498,6 +39353,7 @@
               </w:rPr>
               <w:t>dCustomConfiguration</w:t>
             </w:r>
+            <w:proofErr w:type="spellEnd"/>
           </w:p>
         </w:tc>
         <w:tc>
@@ -38513,6 +39369,7 @@
                 <w:szCs w:val="18"/>
               </w:rPr>
             </w:pPr>
+            <w:proofErr w:type="spellStart"/>
             <w:r>
               <w:rPr>
                 <w:sz w:val="18"/>
@@ -38520,6 +39377,7 @@
               </w:rPr>
               <w:t>sdCustomConfiguration</w:t>
             </w:r>
+            <w:proofErr w:type="spellEnd"/>
           </w:p>
         </w:tc>
         <w:tc>
@@ -38555,12 +39413,21 @@
                 <w:szCs w:val="18"/>
               </w:rPr>
             </w:pPr>
-            <w:r>
-              <w:rPr>
-                <w:sz w:val="18"/>
-                <w:szCs w:val="18"/>
-              </w:rPr>
-              <w:t>dCustomConfiguration.</w:t>
+            <w:proofErr w:type="spellStart"/>
+            <w:r>
+              <w:rPr>
+                <w:sz w:val="18"/>
+                <w:szCs w:val="18"/>
+              </w:rPr>
+              <w:t>dCustomConfiguration</w:t>
+            </w:r>
+            <w:proofErr w:type="spellEnd"/>
+            <w:r>
+              <w:rPr>
+                <w:sz w:val="18"/>
+                <w:szCs w:val="18"/>
+              </w:rPr>
+              <w:t>.</w:t>
             </w:r>
             <w:r>
               <w:rPr>
@@ -38569,6 +39436,7 @@
               </w:rPr>
               <w:t>‌</w:t>
             </w:r>
+            <w:proofErr w:type="spellStart"/>
             <w:r>
               <w:rPr>
                 <w:sz w:val="18"/>
@@ -38576,6 +39444,7 @@
               </w:rPr>
               <w:t>CustomGroup</w:t>
             </w:r>
+            <w:proofErr w:type="spellEnd"/>
           </w:p>
         </w:tc>
         <w:tc>
@@ -38591,12 +39460,21 @@
                 <w:szCs w:val="18"/>
               </w:rPr>
             </w:pPr>
-            <w:r>
-              <w:rPr>
-                <w:sz w:val="18"/>
-                <w:szCs w:val="18"/>
-              </w:rPr>
-              <w:t>sdCustomConfiguration.</w:t>
+            <w:proofErr w:type="spellStart"/>
+            <w:r>
+              <w:rPr>
+                <w:sz w:val="18"/>
+                <w:szCs w:val="18"/>
+              </w:rPr>
+              <w:t>sdCustomConfiguration</w:t>
+            </w:r>
+            <w:proofErr w:type="spellEnd"/>
+            <w:r>
+              <w:rPr>
+                <w:sz w:val="18"/>
+                <w:szCs w:val="18"/>
+              </w:rPr>
+              <w:t>.</w:t>
             </w:r>
             <w:r>
               <w:rPr>
@@ -38605,6 +39483,7 @@
               </w:rPr>
               <w:t xml:space="preserve"> ‌</w:t>
             </w:r>
+            <w:proofErr w:type="spellStart"/>
             <w:r>
               <w:rPr>
                 <w:sz w:val="18"/>
@@ -38612,6 +39491,7 @@
               </w:rPr>
               <w:t>CustomGroup</w:t>
             </w:r>
+            <w:proofErr w:type="spellEnd"/>
           </w:p>
         </w:tc>
         <w:tc>
@@ -39286,6 +40166,7 @@
                 <w:szCs w:val="18"/>
               </w:rPr>
             </w:pPr>
+            <w:proofErr w:type="spellStart"/>
             <w:r>
               <w:rPr>
                 <w:sz w:val="18"/>
@@ -39293,6 +40174,7 @@
               </w:rPr>
               <w:t>eCustomConfiguration</w:t>
             </w:r>
+            <w:proofErr w:type="spellEnd"/>
           </w:p>
         </w:tc>
         <w:tc>
@@ -39308,6 +40190,7 @@
                 <w:szCs w:val="18"/>
               </w:rPr>
             </w:pPr>
+            <w:proofErr w:type="spellStart"/>
             <w:r>
               <w:rPr>
                 <w:sz w:val="18"/>
@@ -39315,6 +40198,7 @@
               </w:rPr>
               <w:t>seCustomConfiguration</w:t>
             </w:r>
+            <w:proofErr w:type="spellEnd"/>
           </w:p>
         </w:tc>
         <w:tc>
@@ -39350,12 +40234,21 @@
                 <w:szCs w:val="18"/>
               </w:rPr>
             </w:pPr>
-            <w:r>
-              <w:rPr>
-                <w:sz w:val="18"/>
-                <w:szCs w:val="18"/>
-              </w:rPr>
-              <w:t>eCustomConfiguration.</w:t>
+            <w:proofErr w:type="spellStart"/>
+            <w:r>
+              <w:rPr>
+                <w:sz w:val="18"/>
+                <w:szCs w:val="18"/>
+              </w:rPr>
+              <w:t>eCustomConfiguration</w:t>
+            </w:r>
+            <w:proofErr w:type="spellEnd"/>
+            <w:r>
+              <w:rPr>
+                <w:sz w:val="18"/>
+                <w:szCs w:val="18"/>
+              </w:rPr>
+              <w:t>.</w:t>
             </w:r>
             <w:r>
               <w:rPr>
@@ -39364,6 +40257,7 @@
               </w:rPr>
               <w:t xml:space="preserve"> ‌</w:t>
             </w:r>
+            <w:proofErr w:type="spellStart"/>
             <w:r>
               <w:rPr>
                 <w:sz w:val="18"/>
@@ -39371,6 +40265,7 @@
               </w:rPr>
               <w:t>CustomGroup</w:t>
             </w:r>
+            <w:proofErr w:type="spellEnd"/>
           </w:p>
         </w:tc>
         <w:tc>
@@ -39386,12 +40281,21 @@
                 <w:szCs w:val="18"/>
               </w:rPr>
             </w:pPr>
-            <w:r>
-              <w:rPr>
-                <w:sz w:val="18"/>
-                <w:szCs w:val="18"/>
-              </w:rPr>
-              <w:t>seCustomConfiguration.</w:t>
+            <w:proofErr w:type="spellStart"/>
+            <w:r>
+              <w:rPr>
+                <w:sz w:val="18"/>
+                <w:szCs w:val="18"/>
+              </w:rPr>
+              <w:t>seCustomConfiguration</w:t>
+            </w:r>
+            <w:proofErr w:type="spellEnd"/>
+            <w:r>
+              <w:rPr>
+                <w:sz w:val="18"/>
+                <w:szCs w:val="18"/>
+              </w:rPr>
+              <w:t>.</w:t>
             </w:r>
             <w:r>
               <w:rPr>
@@ -39400,6 +40304,7 @@
               </w:rPr>
               <w:t xml:space="preserve"> ‌</w:t>
             </w:r>
+            <w:proofErr w:type="spellStart"/>
             <w:r>
               <w:rPr>
                 <w:sz w:val="18"/>
@@ -39407,6 +40312,7 @@
               </w:rPr>
               <w:t>CustomGroup</w:t>
             </w:r>
+            <w:proofErr w:type="spellEnd"/>
           </w:p>
         </w:tc>
         <w:tc>
@@ -39447,7 +40353,6 @@
                 <w:sz w:val="18"/>
                 <w:szCs w:val="18"/>
               </w:rPr>
-              <w:lastRenderedPageBreak/>
               <w:t>eCustomConfiguration.01</w:t>
             </w:r>
           </w:p>
@@ -40081,6 +40986,7 @@
                 <w:szCs w:val="18"/>
               </w:rPr>
             </w:pPr>
+            <w:proofErr w:type="spellStart"/>
             <w:r>
               <w:rPr>
                 <w:sz w:val="18"/>
@@ -40088,6 +40994,7 @@
               </w:rPr>
               <w:t>dState</w:t>
             </w:r>
+            <w:proofErr w:type="spellEnd"/>
           </w:p>
         </w:tc>
         <w:tc>
@@ -40102,6 +41009,7 @@
                 <w:szCs w:val="18"/>
               </w:rPr>
             </w:pPr>
+            <w:proofErr w:type="spellStart"/>
             <w:r>
               <w:rPr>
                 <w:sz w:val="18"/>
@@ -40109,6 +41017,7 @@
               </w:rPr>
               <w:t>sElement</w:t>
             </w:r>
+            <w:proofErr w:type="spellEnd"/>
           </w:p>
         </w:tc>
         <w:tc>
@@ -40213,6 +41122,7 @@
                 <w:szCs w:val="18"/>
               </w:rPr>
             </w:pPr>
+            <w:proofErr w:type="spellStart"/>
             <w:r>
               <w:rPr>
                 <w:sz w:val="18"/>
@@ -40220,6 +41130,7 @@
               </w:rPr>
               <w:t>eState</w:t>
             </w:r>
+            <w:proofErr w:type="spellEnd"/>
           </w:p>
         </w:tc>
         <w:tc>
@@ -40234,6 +41145,7 @@
                 <w:szCs w:val="18"/>
               </w:rPr>
             </w:pPr>
+            <w:proofErr w:type="spellStart"/>
             <w:r>
               <w:rPr>
                 <w:sz w:val="18"/>
@@ -40241,6 +41153,7 @@
               </w:rPr>
               <w:t>sElement</w:t>
             </w:r>
+            <w:proofErr w:type="spellEnd"/>
           </w:p>
         </w:tc>
         <w:tc>
@@ -40346,6 +41259,7 @@
                 <w:szCs w:val="18"/>
               </w:rPr>
             </w:pPr>
+            <w:proofErr w:type="spellStart"/>
             <w:r>
               <w:rPr>
                 <w:sz w:val="18"/>
@@ -40353,6 +41267,7 @@
               </w:rPr>
               <w:t>dConfiguration</w:t>
             </w:r>
+            <w:proofErr w:type="spellEnd"/>
           </w:p>
         </w:tc>
         <w:tc>
@@ -40368,6 +41283,7 @@
                 <w:szCs w:val="18"/>
               </w:rPr>
             </w:pPr>
+            <w:proofErr w:type="spellStart"/>
             <w:r>
               <w:rPr>
                 <w:sz w:val="18"/>
@@ -40375,6 +41291,7 @@
               </w:rPr>
               <w:t>sConfiguration</w:t>
             </w:r>
+            <w:proofErr w:type="spellEnd"/>
           </w:p>
         </w:tc>
         <w:tc>
@@ -40481,12 +41398,21 @@
                 <w:szCs w:val="18"/>
               </w:rPr>
             </w:pPr>
-            <w:r>
-              <w:rPr>
-                <w:sz w:val="18"/>
-                <w:szCs w:val="18"/>
-              </w:rPr>
-              <w:t>dConfiguration.</w:t>
+            <w:proofErr w:type="spellStart"/>
+            <w:r>
+              <w:rPr>
+                <w:sz w:val="18"/>
+                <w:szCs w:val="18"/>
+              </w:rPr>
+              <w:t>dConfiguration</w:t>
+            </w:r>
+            <w:proofErr w:type="spellEnd"/>
+            <w:r>
+              <w:rPr>
+                <w:sz w:val="18"/>
+                <w:szCs w:val="18"/>
+              </w:rPr>
+              <w:t>.</w:t>
             </w:r>
             <w:r>
               <w:rPr>
@@ -40495,6 +41421,7 @@
               </w:rPr>
               <w:t xml:space="preserve"> ‌</w:t>
             </w:r>
+            <w:proofErr w:type="spellStart"/>
             <w:r>
               <w:rPr>
                 <w:sz w:val="18"/>
@@ -40502,6 +41429,7 @@
               </w:rPr>
               <w:t>ProcedureGroup</w:t>
             </w:r>
+            <w:proofErr w:type="spellEnd"/>
           </w:p>
         </w:tc>
         <w:tc>
@@ -40517,12 +41445,21 @@
                 <w:szCs w:val="18"/>
               </w:rPr>
             </w:pPr>
-            <w:r>
-              <w:rPr>
-                <w:sz w:val="18"/>
-                <w:szCs w:val="18"/>
-              </w:rPr>
-              <w:t>sConfiguration.</w:t>
+            <w:proofErr w:type="spellStart"/>
+            <w:r>
+              <w:rPr>
+                <w:sz w:val="18"/>
+                <w:szCs w:val="18"/>
+              </w:rPr>
+              <w:t>sConfiguration</w:t>
+            </w:r>
+            <w:proofErr w:type="spellEnd"/>
+            <w:r>
+              <w:rPr>
+                <w:sz w:val="18"/>
+                <w:szCs w:val="18"/>
+              </w:rPr>
+              <w:t>.</w:t>
             </w:r>
             <w:r>
               <w:rPr>
@@ -40531,6 +41468,7 @@
               </w:rPr>
               <w:t xml:space="preserve"> ‌</w:t>
             </w:r>
+            <w:proofErr w:type="spellStart"/>
             <w:r>
               <w:rPr>
                 <w:sz w:val="18"/>
@@ -40538,6 +41476,7 @@
               </w:rPr>
               <w:t>ProcedureGroup</w:t>
             </w:r>
+            <w:proofErr w:type="spellEnd"/>
           </w:p>
         </w:tc>
         <w:tc>
@@ -40715,12 +41654,21 @@
                 <w:szCs w:val="18"/>
               </w:rPr>
             </w:pPr>
-            <w:r>
-              <w:rPr>
-                <w:sz w:val="18"/>
-                <w:szCs w:val="18"/>
-              </w:rPr>
-              <w:t>dConfiguration.</w:t>
+            <w:proofErr w:type="spellStart"/>
+            <w:r>
+              <w:rPr>
+                <w:sz w:val="18"/>
+                <w:szCs w:val="18"/>
+              </w:rPr>
+              <w:t>dConfiguration</w:t>
+            </w:r>
+            <w:proofErr w:type="spellEnd"/>
+            <w:r>
+              <w:rPr>
+                <w:sz w:val="18"/>
+                <w:szCs w:val="18"/>
+              </w:rPr>
+              <w:t>.</w:t>
             </w:r>
             <w:r>
               <w:rPr>
@@ -40729,6 +41677,7 @@
               </w:rPr>
               <w:t xml:space="preserve"> ‌</w:t>
             </w:r>
+            <w:proofErr w:type="spellStart"/>
             <w:r>
               <w:rPr>
                 <w:sz w:val="18"/>
@@ -40736,6 +41685,7 @@
               </w:rPr>
               <w:t>MedicationGroup</w:t>
             </w:r>
+            <w:proofErr w:type="spellEnd"/>
           </w:p>
         </w:tc>
         <w:tc>
@@ -40751,12 +41701,21 @@
                 <w:szCs w:val="18"/>
               </w:rPr>
             </w:pPr>
-            <w:r>
-              <w:rPr>
-                <w:sz w:val="18"/>
-                <w:szCs w:val="18"/>
-              </w:rPr>
-              <w:t>sConfiguration.</w:t>
+            <w:proofErr w:type="spellStart"/>
+            <w:r>
+              <w:rPr>
+                <w:sz w:val="18"/>
+                <w:szCs w:val="18"/>
+              </w:rPr>
+              <w:t>sConfiguration</w:t>
+            </w:r>
+            <w:proofErr w:type="spellEnd"/>
+            <w:r>
+              <w:rPr>
+                <w:sz w:val="18"/>
+                <w:szCs w:val="18"/>
+              </w:rPr>
+              <w:t>.</w:t>
             </w:r>
             <w:r>
               <w:rPr>
@@ -40765,6 +41724,7 @@
               </w:rPr>
               <w:t xml:space="preserve"> ‌</w:t>
             </w:r>
+            <w:proofErr w:type="spellStart"/>
             <w:r>
               <w:rPr>
                 <w:sz w:val="18"/>
@@ -40772,6 +41732,7 @@
               </w:rPr>
               <w:t>MedicationGroup</w:t>
             </w:r>
+            <w:proofErr w:type="spellEnd"/>
           </w:p>
         </w:tc>
         <w:tc>
@@ -40812,6 +41773,7 @@
                 <w:sz w:val="18"/>
                 <w:szCs w:val="18"/>
               </w:rPr>
+              <w:lastRenderedPageBreak/>
               <w:t>dConfiguration.08</w:t>
             </w:r>
           </w:p>
@@ -41020,6 +41982,7 @@
                 <w:szCs w:val="18"/>
               </w:rPr>
             </w:pPr>
+            <w:proofErr w:type="spellStart"/>
             <w:r>
               <w:rPr>
                 <w:sz w:val="18"/>
@@ -41027,6 +41990,7 @@
               </w:rPr>
               <w:t>dAgency</w:t>
             </w:r>
+            <w:proofErr w:type="spellEnd"/>
           </w:p>
         </w:tc>
         <w:tc>
@@ -41042,6 +42006,7 @@
                 <w:szCs w:val="18"/>
               </w:rPr>
             </w:pPr>
+            <w:proofErr w:type="spellStart"/>
             <w:r>
               <w:rPr>
                 <w:sz w:val="18"/>
@@ -41049,6 +42014,7 @@
               </w:rPr>
               <w:t>sAgency</w:t>
             </w:r>
+            <w:proofErr w:type="spellEnd"/>
           </w:p>
         </w:tc>
         <w:tc>
@@ -41084,6 +42050,7 @@
                 <w:szCs w:val="18"/>
               </w:rPr>
             </w:pPr>
+            <w:proofErr w:type="spellStart"/>
             <w:r>
               <w:rPr>
                 <w:sz w:val="18"/>
@@ -41091,6 +42058,7 @@
               </w:rPr>
               <w:t>dAgencyGroup</w:t>
             </w:r>
+            <w:proofErr w:type="spellEnd"/>
           </w:p>
         </w:tc>
         <w:tc>
@@ -41106,6 +42074,7 @@
                 <w:szCs w:val="18"/>
               </w:rPr>
             </w:pPr>
+            <w:proofErr w:type="spellStart"/>
             <w:r>
               <w:rPr>
                 <w:sz w:val="18"/>
@@ -41113,6 +42082,7 @@
               </w:rPr>
               <w:t>sAgencyGroup</w:t>
             </w:r>
+            <w:proofErr w:type="spellEnd"/>
           </w:p>
         </w:tc>
         <w:tc>
@@ -41361,6 +42331,7 @@
                 <w:szCs w:val="18"/>
               </w:rPr>
             </w:pPr>
+            <w:proofErr w:type="spellStart"/>
             <w:r>
               <w:rPr>
                 <w:sz w:val="18"/>
@@ -41368,6 +42339,7 @@
               </w:rPr>
               <w:t>dFacility</w:t>
             </w:r>
+            <w:proofErr w:type="spellEnd"/>
           </w:p>
         </w:tc>
         <w:tc>
@@ -41383,6 +42355,7 @@
                 <w:szCs w:val="18"/>
               </w:rPr>
             </w:pPr>
+            <w:proofErr w:type="spellStart"/>
             <w:r>
               <w:rPr>
                 <w:sz w:val="18"/>
@@ -41390,6 +42363,7 @@
               </w:rPr>
               <w:t>sFacility</w:t>
             </w:r>
+            <w:proofErr w:type="spellEnd"/>
           </w:p>
         </w:tc>
         <w:tc>
@@ -41425,6 +42399,7 @@
                 <w:szCs w:val="18"/>
               </w:rPr>
             </w:pPr>
+            <w:proofErr w:type="spellStart"/>
             <w:r>
               <w:rPr>
                 <w:sz w:val="18"/>
@@ -41432,6 +42407,7 @@
               </w:rPr>
               <w:t>dFacilityGroup</w:t>
             </w:r>
+            <w:proofErr w:type="spellEnd"/>
           </w:p>
         </w:tc>
         <w:tc>
@@ -41447,6 +42423,7 @@
                 <w:szCs w:val="18"/>
               </w:rPr>
             </w:pPr>
+            <w:proofErr w:type="spellStart"/>
             <w:r>
               <w:rPr>
                 <w:sz w:val="18"/>
@@ -41454,6 +42431,7 @@
               </w:rPr>
               <w:t>sFacilityGroup</w:t>
             </w:r>
+            <w:proofErr w:type="spellEnd"/>
           </w:p>
         </w:tc>
         <w:tc>
@@ -41560,6 +42538,7 @@
                 <w:szCs w:val="18"/>
               </w:rPr>
             </w:pPr>
+            <w:proofErr w:type="spellStart"/>
             <w:r>
               <w:rPr>
                 <w:sz w:val="18"/>
@@ -41567,6 +42546,7 @@
               </w:rPr>
               <w:t>dFacility.FacilityGroup</w:t>
             </w:r>
+            <w:proofErr w:type="spellEnd"/>
           </w:p>
         </w:tc>
         <w:tc>
@@ -41582,6 +42562,7 @@
                 <w:szCs w:val="18"/>
               </w:rPr>
             </w:pPr>
+            <w:proofErr w:type="spellStart"/>
             <w:r>
               <w:rPr>
                 <w:sz w:val="18"/>
@@ -41589,6 +42570,7 @@
               </w:rPr>
               <w:t>sFacility.FacilityGroup</w:t>
             </w:r>
+            <w:proofErr w:type="spellEnd"/>
           </w:p>
         </w:tc>
         <w:tc>
@@ -42619,7 +43601,15 @@
     </w:p>
     <w:p>
       <w:r>
-        <w:t>Enclose in new element sState.</w:t>
+        <w:t xml:space="preserve">Enclose in new element </w:t>
+      </w:r>
+      <w:proofErr w:type="spellStart"/>
+      <w:r>
+        <w:t>sState</w:t>
+      </w:r>
+      <w:proofErr w:type="spellEnd"/>
+      <w:r>
+        <w:t>.</w:t>
       </w:r>
     </w:p>
     <w:p>
@@ -42627,13 +43617,22 @@
         <w:pStyle w:val="Heading2"/>
       </w:pPr>
       <w:r>
-        <w:lastRenderedPageBreak/>
-        <w:t>StateDataSet dCustomConfiguration</w:t>
+        <w:t xml:space="preserve">StateDataSet </w:t>
       </w:r>
+      <w:proofErr w:type="spellStart"/>
+      <w:r>
+        <w:t>dCustomConfiguration</w:t>
+      </w:r>
+      <w:proofErr w:type="spellEnd"/>
       <w:r>
         <w:br/>
-        <w:t>StateDataSet eCustomConfiguration</w:t>
+        <w:t xml:space="preserve">StateDataSet </w:t>
       </w:r>
+      <w:proofErr w:type="spellStart"/>
+      <w:r>
+        <w:t>eCustomConfiguration</w:t>
+      </w:r>
+      <w:proofErr w:type="spellEnd"/>
     </w:p>
     <w:p>
       <w:r>
@@ -42648,22 +43647,37 @@
         <w:pStyle w:val="Heading2"/>
       </w:pPr>
       <w:r>
-        <w:t>StateDataSet dState</w:t>
+        <w:t xml:space="preserve">StateDataSet </w:t>
       </w:r>
+      <w:proofErr w:type="spellStart"/>
+      <w:r>
+        <w:t>dState</w:t>
+      </w:r>
+      <w:proofErr w:type="spellEnd"/>
       <w:r>
         <w:br/>
         <w:t xml:space="preserve">StateDataSet </w:t>
       </w:r>
+      <w:proofErr w:type="spellStart"/>
       <w:r>
         <w:t>eState</w:t>
       </w:r>
+      <w:proofErr w:type="spellEnd"/>
     </w:p>
     <w:p>
       <w:r>
         <w:t>Merge into one</w:t>
       </w:r>
       <w:r>
-        <w:t xml:space="preserve"> sElement group.</w:t>
+        <w:t xml:space="preserve"> </w:t>
+      </w:r>
+      <w:proofErr w:type="spellStart"/>
+      <w:r>
+        <w:t>sElement</w:t>
+      </w:r>
+      <w:proofErr w:type="spellEnd"/>
+      <w:r>
+        <w:t xml:space="preserve"> group.</w:t>
       </w:r>
     </w:p>
     <w:p>
@@ -43630,7 +44644,6 @@
     <w:basedOn w:val="Normal"/>
     <w:link w:val="CommentTextChar"/>
     <w:uiPriority w:val="99"/>
-    <w:semiHidden/>
     <w:unhideWhenUsed/>
     <w:rsid w:val="004E5BA1"/>
     <w:pPr>
@@ -43646,7 +44659,6 @@
     <w:basedOn w:val="DefaultParagraphFont"/>
     <w:link w:val="CommentText"/>
     <w:uiPriority w:val="99"/>
-    <w:semiHidden/>
     <w:rsid w:val="004E5BA1"/>
     <w:rPr>
       <w:sz w:val="20"/>
@@ -43710,6 +44722,16 @@
       <w:sz w:val="18"/>
       <w:szCs w:val="18"/>
     </w:rPr>
+  </w:style>
+  <w:style w:type="paragraph" w:styleId="Revision">
+    <w:name w:val="Revision"/>
+    <w:hidden/>
+    <w:uiPriority w:val="99"/>
+    <w:semiHidden/>
+    <w:rsid w:val="002D224C"/>
+    <w:pPr>
+      <w:spacing w:after="0" w:line="240" w:lineRule="auto"/>
+    </w:pPr>
   </w:style>
 </w:styles>
 </file>

</xml_diff>

<commit_message>
v3.5.0-to-v3.4.0 translation: new values in eInjury.03 and 04 in v3.5.0.230317CP4, fixes in translation of eExam.19 and eDisposition.23. v3.4.0-to-v3.5.0 translation: Updated to v3.5.0.230317CP4.
</commit_message>
<xml_diff>
--- a/Translation/v3.4.0 to v3.5.0/documentation.docx
+++ b/Translation/v3.4.0 to v3.5.0/documentation.docx
@@ -1,6 +1,6 @@
 
 <file path=word/document.xml><?xml version="1.0" encoding="utf-8"?>
-<w:document xmlns:wpc="http://schemas.microsoft.com/office/word/2010/wordprocessingCanvas" xmlns:cx="http://schemas.microsoft.com/office/drawing/2014/chartex" xmlns:cx1="http://schemas.microsoft.com/office/drawing/2015/9/8/chartex" xmlns:cx2="http://schemas.microsoft.com/office/drawing/2015/10/21/chartex" xmlns:cx3="http://schemas.microsoft.com/office/drawing/2016/5/9/chartex" xmlns:cx4="http://schemas.microsoft.com/office/drawing/2016/5/10/chartex" xmlns:cx5="http://schemas.microsoft.com/office/drawing/2016/5/11/chartex" xmlns:cx6="http://schemas.microsoft.com/office/drawing/2016/5/12/chartex" xmlns:cx7="http://schemas.microsoft.com/office/drawing/2016/5/13/chartex" xmlns:cx8="http://schemas.microsoft.com/office/drawing/2016/5/14/chartex" xmlns:mc="http://schemas.openxmlformats.org/markup-compatibility/2006" xmlns:aink="http://schemas.microsoft.com/office/drawing/2016/ink" xmlns:am3d="http://schemas.microsoft.com/office/drawing/2017/model3d" xmlns:o="urn:schemas-microsoft-com:office:office" xmlns:r="http://schemas.openxmlformats.org/officeDocument/2006/relationships" xmlns:m="http://schemas.openxmlformats.org/officeDocument/2006/math" xmlns:v="urn:schemas-microsoft-com:vml" xmlns:wp14="http://schemas.microsoft.com/office/word/2010/wordprocessingDrawing" xmlns:wp="http://schemas.openxmlformats.org/drawingml/2006/wordprocessingDrawing" xmlns:w10="urn:schemas-microsoft-com:office:word" xmlns:w="http://schemas.openxmlformats.org/wordprocessingml/2006/main" xmlns:w14="http://schemas.microsoft.com/office/word/2010/wordml" xmlns:w15="http://schemas.microsoft.com/office/word/2012/wordml" xmlns:w16cex="http://schemas.microsoft.com/office/word/2018/wordml/cex" xmlns:w16cid="http://schemas.microsoft.com/office/word/2016/wordml/cid" xmlns:w16="http://schemas.microsoft.com/office/word/2018/wordml" xmlns:w16sdtdh="http://schemas.microsoft.com/office/word/2020/wordml/sdtdatahash" xmlns:w16se="http://schemas.microsoft.com/office/word/2015/wordml/symex" xmlns:wpg="http://schemas.microsoft.com/office/word/2010/wordprocessingGroup" xmlns:wpi="http://schemas.microsoft.com/office/word/2010/wordprocessingInk" xmlns:wne="http://schemas.microsoft.com/office/word/2006/wordml" xmlns:wps="http://schemas.microsoft.com/office/word/2010/wordprocessingShape" mc:Ignorable="w14 w15 w16se w16cid w16 w16cex w16sdtdh wp14">
+<w:document xmlns:wpc="http://schemas.microsoft.com/office/word/2010/wordprocessingCanvas" xmlns:cx="http://schemas.microsoft.com/office/drawing/2014/chartex" xmlns:cx1="http://schemas.microsoft.com/office/drawing/2015/9/8/chartex" xmlns:cx2="http://schemas.microsoft.com/office/drawing/2015/10/21/chartex" xmlns:cx3="http://schemas.microsoft.com/office/drawing/2016/5/9/chartex" xmlns:cx4="http://schemas.microsoft.com/office/drawing/2016/5/10/chartex" xmlns:cx5="http://schemas.microsoft.com/office/drawing/2016/5/11/chartex" xmlns:cx6="http://schemas.microsoft.com/office/drawing/2016/5/12/chartex" xmlns:cx7="http://schemas.microsoft.com/office/drawing/2016/5/13/chartex" xmlns:cx8="http://schemas.microsoft.com/office/drawing/2016/5/14/chartex" xmlns:mc="http://schemas.openxmlformats.org/markup-compatibility/2006" xmlns:aink="http://schemas.microsoft.com/office/drawing/2016/ink" xmlns:am3d="http://schemas.microsoft.com/office/drawing/2017/model3d" xmlns:o="urn:schemas-microsoft-com:office:office" xmlns:oel="http://schemas.microsoft.com/office/2019/extlst" xmlns:r="http://schemas.openxmlformats.org/officeDocument/2006/relationships" xmlns:m="http://schemas.openxmlformats.org/officeDocument/2006/math" xmlns:v="urn:schemas-microsoft-com:vml" xmlns:wp14="http://schemas.microsoft.com/office/word/2010/wordprocessingDrawing" xmlns:wp="http://schemas.openxmlformats.org/drawingml/2006/wordprocessingDrawing" xmlns:w10="urn:schemas-microsoft-com:office:word" xmlns:w="http://schemas.openxmlformats.org/wordprocessingml/2006/main" xmlns:w14="http://schemas.microsoft.com/office/word/2010/wordml" xmlns:w15="http://schemas.microsoft.com/office/word/2012/wordml" xmlns:w16cex="http://schemas.microsoft.com/office/word/2018/wordml/cex" xmlns:w16cid="http://schemas.microsoft.com/office/word/2016/wordml/cid" xmlns:w16="http://schemas.microsoft.com/office/word/2018/wordml" xmlns:w16du="http://schemas.microsoft.com/office/word/2023/wordml/word16du" xmlns:w16sdtdh="http://schemas.microsoft.com/office/word/2020/wordml/sdtdatahash" xmlns:w16se="http://schemas.microsoft.com/office/word/2015/wordml/symex" xmlns:wpg="http://schemas.microsoft.com/office/word/2010/wordprocessingGroup" xmlns:wpi="http://schemas.microsoft.com/office/word/2010/wordprocessingInk" xmlns:wne="http://schemas.microsoft.com/office/word/2006/wordml" xmlns:wps="http://schemas.microsoft.com/office/word/2010/wordprocessingShape" mc:Ignorable="w14 w15 w16se w16cid w16 w16cex w16sdtdh wp14">
   <w:body>
     <w:p>
       <w:pPr>
@@ -110,6 +110,16 @@
         <w:t>)</w:t>
       </w:r>
       <w:bookmarkEnd w:id="0"/>
+      <w:r>
+        <w:br/>
+        <w:t xml:space="preserve">April </w:t>
+      </w:r>
+      <w:r>
+        <w:t>25</w:t>
+      </w:r>
+      <w:r>
+        <w:t>, 2023 (updated to version 3.5.0.230317CP4)</w:t>
+      </w:r>
     </w:p>
     <w:p>
       <w:pPr>
@@ -155,9 +165,12 @@
       </w:r>
       <w:bookmarkStart w:id="1" w:name="_Hlk92362339"/>
       <w:r>
-        <w:t>3.5.0.211008CP3</w:t>
+        <w:t>3.5.0.</w:t>
       </w:r>
       <w:bookmarkEnd w:id="1"/>
+      <w:r>
+        <w:t>230317CP4</w:t>
+      </w:r>
       <w:r>
         <w:t>.</w:t>
       </w:r>
@@ -336,7 +349,6 @@
                 <w:szCs w:val="18"/>
               </w:rPr>
             </w:pPr>
-            <w:proofErr w:type="spellStart"/>
             <w:r>
               <w:rPr>
                 <w:rFonts w:cstheme="minorHAnsi"/>
@@ -345,7 +357,6 @@
               </w:rPr>
               <w:t>eState</w:t>
             </w:r>
-            <w:proofErr w:type="spellEnd"/>
           </w:p>
         </w:tc>
         <w:tc>
@@ -1053,7 +1064,6 @@
                 <w:szCs w:val="18"/>
               </w:rPr>
             </w:pPr>
-            <w:proofErr w:type="spellStart"/>
             <w:r>
               <w:rPr>
                 <w:rFonts w:cstheme="minorHAnsi"/>
@@ -1062,7 +1072,6 @@
               </w:rPr>
               <w:t>dState</w:t>
             </w:r>
-            <w:proofErr w:type="spellEnd"/>
           </w:p>
         </w:tc>
         <w:tc>
@@ -1717,7 +1726,14 @@
                 <w:sz w:val="18"/>
                 <w:szCs w:val="18"/>
               </w:rPr>
-              <w:t>3.4.0.200910CP2_3.5.0.211008CP3_220106</w:t>
+              <w:t>3.4.0.200910CP2_3.5.0.</w:t>
+            </w:r>
+            <w:r>
+              <w:rPr>
+                <w:sz w:val="18"/>
+                <w:szCs w:val="18"/>
+              </w:rPr>
+              <w:t>230317CP4_230410</w:t>
             </w:r>
           </w:p>
         </w:tc>
@@ -3768,11 +3784,9 @@
           <w:rFonts w:eastAsia="Times New Roman"/>
         </w:rPr>
       </w:pPr>
-      <w:proofErr w:type="spellStart"/>
       <w:r>
         <w:t>CorrelationID</w:t>
       </w:r>
-      <w:proofErr w:type="spellEnd"/>
     </w:p>
     <w:p>
       <w:r>
@@ -4214,37 +4228,12 @@
                 <w:szCs w:val="18"/>
               </w:rPr>
             </w:pPr>
-            <w:proofErr w:type="spellStart"/>
-            <w:r>
-              <w:rPr>
-                <w:sz w:val="18"/>
-                <w:szCs w:val="18"/>
-              </w:rPr>
-              <w:t>CorrelationID</w:t>
-            </w:r>
-            <w:proofErr w:type="spellEnd"/>
-            <w:r>
-              <w:rPr>
-                <w:sz w:val="18"/>
-                <w:szCs w:val="18"/>
-              </w:rPr>
-              <w:t xml:space="preserve"> of </w:t>
-            </w:r>
-            <w:proofErr w:type="spellStart"/>
-            <w:r>
-              <w:rPr>
-                <w:sz w:val="18"/>
-                <w:szCs w:val="18"/>
-              </w:rPr>
-              <w:t>PatientCareReport</w:t>
-            </w:r>
-            <w:proofErr w:type="spellEnd"/>
-            <w:r>
-              <w:rPr>
-                <w:sz w:val="18"/>
-                <w:szCs w:val="18"/>
-              </w:rPr>
-              <w:t xml:space="preserve"> Element or Group</w:t>
+            <w:r>
+              <w:rPr>
+                <w:sz w:val="18"/>
+                <w:szCs w:val="18"/>
+              </w:rPr>
+              <w:t>CorrelationID of PatientCareReport Element or Group</w:t>
             </w:r>
           </w:p>
         </w:tc>
@@ -4428,37 +4417,12 @@
                 <w:szCs w:val="18"/>
               </w:rPr>
             </w:pPr>
-            <w:proofErr w:type="spellStart"/>
-            <w:r>
-              <w:rPr>
-                <w:sz w:val="18"/>
-                <w:szCs w:val="18"/>
-              </w:rPr>
-              <w:t>CorrelationID</w:t>
-            </w:r>
-            <w:proofErr w:type="spellEnd"/>
-            <w:r>
-              <w:rPr>
-                <w:sz w:val="18"/>
-                <w:szCs w:val="18"/>
-              </w:rPr>
-              <w:t xml:space="preserve"> of </w:t>
-            </w:r>
-            <w:proofErr w:type="spellStart"/>
-            <w:r>
-              <w:rPr>
-                <w:sz w:val="18"/>
-                <w:szCs w:val="18"/>
-              </w:rPr>
-              <w:t>DemographicReport</w:t>
-            </w:r>
-            <w:proofErr w:type="spellEnd"/>
-            <w:r>
-              <w:rPr>
-                <w:sz w:val="18"/>
-                <w:szCs w:val="18"/>
-              </w:rPr>
-              <w:t xml:space="preserve"> Element or Group</w:t>
+            <w:r>
+              <w:rPr>
+                <w:sz w:val="18"/>
+                <w:szCs w:val="18"/>
+              </w:rPr>
+              <w:t>CorrelationID of DemographicReport Element or Group</w:t>
             </w:r>
           </w:p>
         </w:tc>
@@ -4472,11 +4436,9 @@
           <w:rFonts w:eastAsia="Times New Roman"/>
         </w:rPr>
       </w:pPr>
-      <w:proofErr w:type="spellStart"/>
       <w:r>
         <w:t>CustomDefinition</w:t>
       </w:r>
-      <w:proofErr w:type="spellEnd"/>
     </w:p>
     <w:p>
       <w:r>
@@ -14695,11 +14657,9 @@
       <w:pPr>
         <w:pStyle w:val="Heading2"/>
       </w:pPr>
-      <w:proofErr w:type="spellStart"/>
       <w:r>
         <w:t>eVitals.CardiacRhythmGroup</w:t>
       </w:r>
-      <w:proofErr w:type="spellEnd"/>
     </w:p>
     <w:p>
       <w:r>
@@ -14728,15 +14688,7 @@
         <w:t xml:space="preserve">add </w:t>
       </w:r>
       <w:r>
-        <w:t>@</w:t>
-      </w:r>
-      <w:proofErr w:type="gramStart"/>
-      <w:r>
-        <w:t>ETCOType</w:t>
-      </w:r>
-      <w:proofErr w:type="gramEnd"/>
-      <w:r>
-        <w:t xml:space="preserve"> and set to </w:t>
+        <w:t xml:space="preserve">@ETCOType and set to </w:t>
       </w:r>
       <w:r>
         <w:t>3440001 (mmHg).</w:t>
@@ -14804,23 +14756,7 @@
     </w:p>
     <w:p>
       <w:r>
-        <w:t xml:space="preserve">Map values to new elements in </w:t>
-      </w:r>
-      <w:proofErr w:type="spellStart"/>
-      <w:r>
-        <w:t>eExam.LungGroup</w:t>
-      </w:r>
-      <w:proofErr w:type="spellEnd"/>
-      <w:r>
-        <w:t xml:space="preserve"> and </w:t>
-      </w:r>
-      <w:proofErr w:type="spellStart"/>
-      <w:r>
-        <w:t>eExam.ChestGroup</w:t>
-      </w:r>
-      <w:proofErr w:type="spellEnd"/>
-      <w:r>
-        <w:t xml:space="preserve">. </w:t>
+        <w:t xml:space="preserve">Map values to new elements in eExam.LungGroup and eExam.ChestGroup. </w:t>
       </w:r>
       <w:r>
         <w:t xml:space="preserve">Attach </w:t>
@@ -14832,36 +14768,12 @@
         <w:t xml:space="preserve">to </w:t>
       </w:r>
       <w:r>
-        <w:t xml:space="preserve">the first instance of </w:t>
-      </w:r>
-      <w:proofErr w:type="spellStart"/>
-      <w:r>
-        <w:t>eExam.LungGroup</w:t>
-      </w:r>
-      <w:proofErr w:type="spellEnd"/>
-      <w:r>
-        <w:t xml:space="preserve"> or </w:t>
-      </w:r>
-      <w:proofErr w:type="spellStart"/>
-      <w:r>
-        <w:t>eExam.ChestGroup</w:t>
-      </w:r>
-      <w:proofErr w:type="spellEnd"/>
-      <w:r>
-        <w:t>.</w:t>
+        <w:t>the first instance of eExam.LungGroup or eExam.ChestGroup.</w:t>
       </w:r>
     </w:p>
     <w:p>
       <w:r>
-        <w:t xml:space="preserve">Values are mapped to </w:t>
-      </w:r>
-      <w:proofErr w:type="spellStart"/>
-      <w:r>
-        <w:t>eExam.LungGroup</w:t>
-      </w:r>
-      <w:proofErr w:type="spellEnd"/>
-      <w:r>
-        <w:t xml:space="preserve"> as follows</w:t>
+        <w:t>Values are mapped to eExam.LungGroup as follows</w:t>
       </w:r>
       <w:r>
         <w:t>.</w:t>
@@ -18874,15 +18786,7 @@
     <w:p/>
     <w:p>
       <w:r>
-        <w:t xml:space="preserve">Values are mapped to </w:t>
-      </w:r>
-      <w:proofErr w:type="spellStart"/>
-      <w:r>
-        <w:t>eExam.ChestGroup</w:t>
-      </w:r>
-      <w:proofErr w:type="spellEnd"/>
-      <w:r>
-        <w:t xml:space="preserve"> as follows</w:t>
+        <w:t>Values are mapped to eExam.ChestGroup as follows</w:t>
       </w:r>
       <w:r>
         <w:t>.</w:t>
@@ -23041,23 +22945,7 @@
         <w:t xml:space="preserve">add </w:t>
       </w:r>
       <w:r>
-        <w:t>@</w:t>
-      </w:r>
-      <w:proofErr w:type="gramStart"/>
-      <w:r>
-        <w:t>CodeType</w:t>
-      </w:r>
-      <w:proofErr w:type="gramEnd"/>
-      <w:r>
-        <w:t xml:space="preserve"> and set to 9924003 (</w:t>
-      </w:r>
-      <w:proofErr w:type="spellStart"/>
-      <w:r>
-        <w:t>RxNorm</w:t>
-      </w:r>
-      <w:proofErr w:type="spellEnd"/>
-      <w:r>
-        <w:t>).</w:t>
+        <w:t>@CodeType and set to 9924003 (RxNorm).</w:t>
       </w:r>
     </w:p>
     <w:p>
@@ -23502,11 +23390,9 @@
       <w:pPr>
         <w:pStyle w:val="Heading2"/>
       </w:pPr>
-      <w:proofErr w:type="spellStart"/>
       <w:r>
         <w:t>eDisposition.IncidentDispositionGroup</w:t>
       </w:r>
-      <w:proofErr w:type="spellEnd"/>
     </w:p>
     <w:p>
       <w:r>
@@ -24155,27 +24041,7 @@
                 <w:sz w:val="18"/>
                 <w:szCs w:val="18"/>
               </w:rPr>
-              <w:t xml:space="preserve">Canceled (Prior to Arrival </w:t>
-            </w:r>
-            <w:proofErr w:type="gramStart"/>
-            <w:r>
-              <w:rPr>
-                <w:rFonts w:cstheme="minorHAnsi"/>
-                <w:color w:val="000000"/>
-                <w:sz w:val="18"/>
-                <w:szCs w:val="18"/>
-              </w:rPr>
-              <w:t>At</w:t>
-            </w:r>
-            <w:proofErr w:type="gramEnd"/>
-            <w:r>
-              <w:rPr>
-                <w:rFonts w:cstheme="minorHAnsi"/>
-                <w:color w:val="000000"/>
-                <w:sz w:val="18"/>
-                <w:szCs w:val="18"/>
-              </w:rPr>
-              <w:t xml:space="preserve"> Scene)</w:t>
+              <w:t>Canceled (Prior to Arrival At Scene)</w:t>
             </w:r>
           </w:p>
         </w:tc>
@@ -27012,27 +26878,7 @@
                 <w:sz w:val="18"/>
                 <w:szCs w:val="18"/>
               </w:rPr>
-              <w:t xml:space="preserve">Canceled (Prior to Arrival </w:t>
-            </w:r>
-            <w:proofErr w:type="gramStart"/>
-            <w:r>
-              <w:rPr>
-                <w:rFonts w:cstheme="minorHAnsi"/>
-                <w:color w:val="000000"/>
-                <w:sz w:val="18"/>
-                <w:szCs w:val="18"/>
-              </w:rPr>
-              <w:t>At</w:t>
-            </w:r>
-            <w:proofErr w:type="gramEnd"/>
-            <w:r>
-              <w:rPr>
-                <w:rFonts w:cstheme="minorHAnsi"/>
-                <w:color w:val="000000"/>
-                <w:sz w:val="18"/>
-                <w:szCs w:val="18"/>
-              </w:rPr>
-              <w:t xml:space="preserve"> Scene)</w:t>
+              <w:t>Canceled (Prior to Arrival At Scene)</w:t>
             </w:r>
           </w:p>
         </w:tc>
@@ -29933,27 +29779,7 @@
                 <w:sz w:val="18"/>
                 <w:szCs w:val="18"/>
               </w:rPr>
-              <w:t xml:space="preserve">Canceled (Prior to Arrival </w:t>
-            </w:r>
-            <w:proofErr w:type="gramStart"/>
-            <w:r>
-              <w:rPr>
-                <w:rFonts w:cstheme="minorHAnsi"/>
-                <w:color w:val="000000"/>
-                <w:sz w:val="18"/>
-                <w:szCs w:val="18"/>
-              </w:rPr>
-              <w:t>At</w:t>
-            </w:r>
-            <w:proofErr w:type="gramEnd"/>
-            <w:r>
-              <w:rPr>
-                <w:rFonts w:cstheme="minorHAnsi"/>
-                <w:color w:val="000000"/>
-                <w:sz w:val="18"/>
-                <w:szCs w:val="18"/>
-              </w:rPr>
-              <w:t xml:space="preserve"> Scene)</w:t>
+              <w:t>Canceled (Prior to Arrival At Scene)</w:t>
             </w:r>
           </w:p>
         </w:tc>
@@ -32900,27 +32726,7 @@
                 <w:sz w:val="18"/>
                 <w:szCs w:val="18"/>
               </w:rPr>
-              <w:t xml:space="preserve">Canceled (Prior to Arrival </w:t>
-            </w:r>
-            <w:proofErr w:type="gramStart"/>
-            <w:r>
-              <w:rPr>
-                <w:rFonts w:cstheme="minorHAnsi"/>
-                <w:color w:val="000000"/>
-                <w:sz w:val="18"/>
-                <w:szCs w:val="18"/>
-              </w:rPr>
-              <w:t>At</w:t>
-            </w:r>
-            <w:proofErr w:type="gramEnd"/>
-            <w:r>
-              <w:rPr>
-                <w:rFonts w:cstheme="minorHAnsi"/>
-                <w:color w:val="000000"/>
-                <w:sz w:val="18"/>
-                <w:szCs w:val="18"/>
-              </w:rPr>
-              <w:t xml:space="preserve"> Scene)</w:t>
+              <w:t>Canceled (Prior to Arrival At Scene)</w:t>
             </w:r>
           </w:p>
         </w:tc>
@@ -36032,15 +35838,7 @@
         <w:t xml:space="preserve"> - Incident/Patient Disposition</w:t>
       </w:r>
       <w:r>
-        <w:t xml:space="preserve">, </w:t>
-      </w:r>
-      <w:proofErr w:type="spellStart"/>
-      <w:r>
-        <w:t>eProcedures.ProcedureGroup</w:t>
-      </w:r>
-      <w:proofErr w:type="spellEnd"/>
-      <w:r>
-        <w:t>,</w:t>
+        <w:t>, eProcedures.ProcedureGroup,</w:t>
       </w:r>
       <w:r>
         <w:t xml:space="preserve"> and eResponse.15</w:t>
@@ -36424,27 +36222,7 @@
                 <w:sz w:val="18"/>
                 <w:szCs w:val="18"/>
               </w:rPr>
-              <w:t xml:space="preserve">Canceled (Prior to Arrival </w:t>
-            </w:r>
-            <w:proofErr w:type="gramStart"/>
-            <w:r>
-              <w:rPr>
-                <w:rFonts w:cstheme="minorHAnsi"/>
-                <w:color w:val="000000"/>
-                <w:sz w:val="18"/>
-                <w:szCs w:val="18"/>
-              </w:rPr>
-              <w:t>At</w:t>
-            </w:r>
-            <w:proofErr w:type="gramEnd"/>
-            <w:r>
-              <w:rPr>
-                <w:rFonts w:cstheme="minorHAnsi"/>
-                <w:color w:val="000000"/>
-                <w:sz w:val="18"/>
-                <w:szCs w:val="18"/>
-              </w:rPr>
-              <w:t xml:space="preserve"> Scene)</w:t>
+              <w:t>Canceled (Prior to Arrival At Scene)</w:t>
             </w:r>
           </w:p>
         </w:tc>
@@ -37009,19 +36787,8 @@
                 <w:sz w:val="18"/>
                 <w:szCs w:val="18"/>
               </w:rPr>
-              <w:t xml:space="preserve">no procedures recorded in </w:t>
-            </w:r>
-            <w:proofErr w:type="spellStart"/>
-            <w:r>
-              <w:rPr>
-                <w:rFonts w:cstheme="minorHAnsi"/>
-                <w:color w:val="000000"/>
-                <w:sz w:val="18"/>
-                <w:szCs w:val="18"/>
-              </w:rPr>
-              <w:t>eProcedures.ProcedureGroup</w:t>
-            </w:r>
-            <w:proofErr w:type="spellEnd"/>
+              <w:t>no procedures recorded in eProcedures.ProcedureGroup</w:t>
+            </w:r>
           </w:p>
         </w:tc>
         <w:tc>
@@ -38998,11 +38765,9 @@
       <w:r>
         <w:t xml:space="preserve">Enclose in new element </w:t>
       </w:r>
-      <w:proofErr w:type="spellStart"/>
       <w:r>
         <w:t>eOutcome.EmergencyDepartmentProceduresGroup</w:t>
       </w:r>
-      <w:proofErr w:type="spellEnd"/>
       <w:r>
         <w:t xml:space="preserve">. </w:t>
       </w:r>
@@ -39012,11 +38777,9 @@
       <w:r>
         <w:t xml:space="preserve">@CorrelationID to </w:t>
       </w:r>
-      <w:proofErr w:type="spellStart"/>
       <w:r>
         <w:t>eOutcome.EmergencyDepartmentProceduresGroup</w:t>
       </w:r>
-      <w:proofErr w:type="spellEnd"/>
       <w:r>
         <w:t>.</w:t>
       </w:r>
@@ -39033,7 +38796,6 @@
       <w:r>
         <w:t xml:space="preserve">Enclose in new element </w:t>
       </w:r>
-      <w:proofErr w:type="spellStart"/>
       <w:r>
         <w:t>eOutcome.</w:t>
       </w:r>
@@ -39043,7 +38805,6 @@
       <w:r>
         <w:t>ProceduresGroup</w:t>
       </w:r>
-      <w:proofErr w:type="spellEnd"/>
       <w:r>
         <w:t xml:space="preserve">. </w:t>
       </w:r>
@@ -39059,7 +38820,6 @@
       <w:r>
         <w:t xml:space="preserve"> </w:t>
       </w:r>
-      <w:proofErr w:type="spellStart"/>
       <w:r>
         <w:t>eOutcome.</w:t>
       </w:r>
@@ -39069,7 +38829,6 @@
       <w:r>
         <w:t>ProceduresGroup</w:t>
       </w:r>
-      <w:proofErr w:type="spellEnd"/>
       <w:r>
         <w:t>.</w:t>
       </w:r>
@@ -39345,7 +39104,6 @@
                 <w:szCs w:val="18"/>
               </w:rPr>
             </w:pPr>
-            <w:proofErr w:type="spellStart"/>
             <w:r>
               <w:rPr>
                 <w:sz w:val="18"/>
@@ -39353,7 +39111,6 @@
               </w:rPr>
               <w:t>dCustomConfiguration</w:t>
             </w:r>
-            <w:proofErr w:type="spellEnd"/>
           </w:p>
         </w:tc>
         <w:tc>
@@ -39369,7 +39126,6 @@
                 <w:szCs w:val="18"/>
               </w:rPr>
             </w:pPr>
-            <w:proofErr w:type="spellStart"/>
             <w:r>
               <w:rPr>
                 <w:sz w:val="18"/>
@@ -39377,7 +39133,6 @@
               </w:rPr>
               <w:t>sdCustomConfiguration</w:t>
             </w:r>
-            <w:proofErr w:type="spellEnd"/>
           </w:p>
         </w:tc>
         <w:tc>
@@ -39413,21 +39168,12 @@
                 <w:szCs w:val="18"/>
               </w:rPr>
             </w:pPr>
-            <w:proofErr w:type="spellStart"/>
-            <w:r>
-              <w:rPr>
-                <w:sz w:val="18"/>
-                <w:szCs w:val="18"/>
-              </w:rPr>
-              <w:t>dCustomConfiguration</w:t>
-            </w:r>
-            <w:proofErr w:type="spellEnd"/>
-            <w:r>
-              <w:rPr>
-                <w:sz w:val="18"/>
-                <w:szCs w:val="18"/>
-              </w:rPr>
-              <w:t>.</w:t>
+            <w:r>
+              <w:rPr>
+                <w:sz w:val="18"/>
+                <w:szCs w:val="18"/>
+              </w:rPr>
+              <w:t>dCustomConfiguration.</w:t>
             </w:r>
             <w:r>
               <w:rPr>
@@ -39436,7 +39182,6 @@
               </w:rPr>
               <w:t>‌</w:t>
             </w:r>
-            <w:proofErr w:type="spellStart"/>
             <w:r>
               <w:rPr>
                 <w:sz w:val="18"/>
@@ -39444,7 +39189,6 @@
               </w:rPr>
               <w:t>CustomGroup</w:t>
             </w:r>
-            <w:proofErr w:type="spellEnd"/>
           </w:p>
         </w:tc>
         <w:tc>
@@ -39460,21 +39204,12 @@
                 <w:szCs w:val="18"/>
               </w:rPr>
             </w:pPr>
-            <w:proofErr w:type="spellStart"/>
-            <w:r>
-              <w:rPr>
-                <w:sz w:val="18"/>
-                <w:szCs w:val="18"/>
-              </w:rPr>
-              <w:t>sdCustomConfiguration</w:t>
-            </w:r>
-            <w:proofErr w:type="spellEnd"/>
-            <w:r>
-              <w:rPr>
-                <w:sz w:val="18"/>
-                <w:szCs w:val="18"/>
-              </w:rPr>
-              <w:t>.</w:t>
+            <w:r>
+              <w:rPr>
+                <w:sz w:val="18"/>
+                <w:szCs w:val="18"/>
+              </w:rPr>
+              <w:t>sdCustomConfiguration.</w:t>
             </w:r>
             <w:r>
               <w:rPr>
@@ -39483,7 +39218,6 @@
               </w:rPr>
               <w:t xml:space="preserve"> ‌</w:t>
             </w:r>
-            <w:proofErr w:type="spellStart"/>
             <w:r>
               <w:rPr>
                 <w:sz w:val="18"/>
@@ -39491,7 +39225,6 @@
               </w:rPr>
               <w:t>CustomGroup</w:t>
             </w:r>
-            <w:proofErr w:type="spellEnd"/>
           </w:p>
         </w:tc>
         <w:tc>
@@ -40166,7 +39899,6 @@
                 <w:szCs w:val="18"/>
               </w:rPr>
             </w:pPr>
-            <w:proofErr w:type="spellStart"/>
             <w:r>
               <w:rPr>
                 <w:sz w:val="18"/>
@@ -40174,7 +39906,6 @@
               </w:rPr>
               <w:t>eCustomConfiguration</w:t>
             </w:r>
-            <w:proofErr w:type="spellEnd"/>
           </w:p>
         </w:tc>
         <w:tc>
@@ -40190,7 +39921,6 @@
                 <w:szCs w:val="18"/>
               </w:rPr>
             </w:pPr>
-            <w:proofErr w:type="spellStart"/>
             <w:r>
               <w:rPr>
                 <w:sz w:val="18"/>
@@ -40198,7 +39928,6 @@
               </w:rPr>
               <w:t>seCustomConfiguration</w:t>
             </w:r>
-            <w:proofErr w:type="spellEnd"/>
           </w:p>
         </w:tc>
         <w:tc>
@@ -40234,21 +39963,12 @@
                 <w:szCs w:val="18"/>
               </w:rPr>
             </w:pPr>
-            <w:proofErr w:type="spellStart"/>
-            <w:r>
-              <w:rPr>
-                <w:sz w:val="18"/>
-                <w:szCs w:val="18"/>
-              </w:rPr>
-              <w:t>eCustomConfiguration</w:t>
-            </w:r>
-            <w:proofErr w:type="spellEnd"/>
-            <w:r>
-              <w:rPr>
-                <w:sz w:val="18"/>
-                <w:szCs w:val="18"/>
-              </w:rPr>
-              <w:t>.</w:t>
+            <w:r>
+              <w:rPr>
+                <w:sz w:val="18"/>
+                <w:szCs w:val="18"/>
+              </w:rPr>
+              <w:t>eCustomConfiguration.</w:t>
             </w:r>
             <w:r>
               <w:rPr>
@@ -40257,7 +39977,6 @@
               </w:rPr>
               <w:t xml:space="preserve"> ‌</w:t>
             </w:r>
-            <w:proofErr w:type="spellStart"/>
             <w:r>
               <w:rPr>
                 <w:sz w:val="18"/>
@@ -40265,7 +39984,6 @@
               </w:rPr>
               <w:t>CustomGroup</w:t>
             </w:r>
-            <w:proofErr w:type="spellEnd"/>
           </w:p>
         </w:tc>
         <w:tc>
@@ -40281,21 +39999,12 @@
                 <w:szCs w:val="18"/>
               </w:rPr>
             </w:pPr>
-            <w:proofErr w:type="spellStart"/>
-            <w:r>
-              <w:rPr>
-                <w:sz w:val="18"/>
-                <w:szCs w:val="18"/>
-              </w:rPr>
-              <w:t>seCustomConfiguration</w:t>
-            </w:r>
-            <w:proofErr w:type="spellEnd"/>
-            <w:r>
-              <w:rPr>
-                <w:sz w:val="18"/>
-                <w:szCs w:val="18"/>
-              </w:rPr>
-              <w:t>.</w:t>
+            <w:r>
+              <w:rPr>
+                <w:sz w:val="18"/>
+                <w:szCs w:val="18"/>
+              </w:rPr>
+              <w:t>seCustomConfiguration.</w:t>
             </w:r>
             <w:r>
               <w:rPr>
@@ -40304,7 +40013,6 @@
               </w:rPr>
               <w:t xml:space="preserve"> ‌</w:t>
             </w:r>
-            <w:proofErr w:type="spellStart"/>
             <w:r>
               <w:rPr>
                 <w:sz w:val="18"/>
@@ -40312,7 +40020,6 @@
               </w:rPr>
               <w:t>CustomGroup</w:t>
             </w:r>
-            <w:proofErr w:type="spellEnd"/>
           </w:p>
         </w:tc>
         <w:tc>
@@ -40986,7 +40693,6 @@
                 <w:szCs w:val="18"/>
               </w:rPr>
             </w:pPr>
-            <w:proofErr w:type="spellStart"/>
             <w:r>
               <w:rPr>
                 <w:sz w:val="18"/>
@@ -40994,7 +40700,6 @@
               </w:rPr>
               <w:t>dState</w:t>
             </w:r>
-            <w:proofErr w:type="spellEnd"/>
           </w:p>
         </w:tc>
         <w:tc>
@@ -41009,7 +40714,6 @@
                 <w:szCs w:val="18"/>
               </w:rPr>
             </w:pPr>
-            <w:proofErr w:type="spellStart"/>
             <w:r>
               <w:rPr>
                 <w:sz w:val="18"/>
@@ -41017,7 +40721,6 @@
               </w:rPr>
               <w:t>sElement</w:t>
             </w:r>
-            <w:proofErr w:type="spellEnd"/>
           </w:p>
         </w:tc>
         <w:tc>
@@ -41122,7 +40825,6 @@
                 <w:szCs w:val="18"/>
               </w:rPr>
             </w:pPr>
-            <w:proofErr w:type="spellStart"/>
             <w:r>
               <w:rPr>
                 <w:sz w:val="18"/>
@@ -41130,7 +40832,6 @@
               </w:rPr>
               <w:t>eState</w:t>
             </w:r>
-            <w:proofErr w:type="spellEnd"/>
           </w:p>
         </w:tc>
         <w:tc>
@@ -41145,7 +40846,6 @@
                 <w:szCs w:val="18"/>
               </w:rPr>
             </w:pPr>
-            <w:proofErr w:type="spellStart"/>
             <w:r>
               <w:rPr>
                 <w:sz w:val="18"/>
@@ -41153,7 +40853,6 @@
               </w:rPr>
               <w:t>sElement</w:t>
             </w:r>
-            <w:proofErr w:type="spellEnd"/>
           </w:p>
         </w:tc>
         <w:tc>
@@ -41259,7 +40958,6 @@
                 <w:szCs w:val="18"/>
               </w:rPr>
             </w:pPr>
-            <w:proofErr w:type="spellStart"/>
             <w:r>
               <w:rPr>
                 <w:sz w:val="18"/>
@@ -41267,7 +40965,6 @@
               </w:rPr>
               <w:t>dConfiguration</w:t>
             </w:r>
-            <w:proofErr w:type="spellEnd"/>
           </w:p>
         </w:tc>
         <w:tc>
@@ -41283,7 +40980,6 @@
                 <w:szCs w:val="18"/>
               </w:rPr>
             </w:pPr>
-            <w:proofErr w:type="spellStart"/>
             <w:r>
               <w:rPr>
                 <w:sz w:val="18"/>
@@ -41291,7 +40987,6 @@
               </w:rPr>
               <w:t>sConfiguration</w:t>
             </w:r>
-            <w:proofErr w:type="spellEnd"/>
           </w:p>
         </w:tc>
         <w:tc>
@@ -41398,21 +41093,12 @@
                 <w:szCs w:val="18"/>
               </w:rPr>
             </w:pPr>
-            <w:proofErr w:type="spellStart"/>
-            <w:r>
-              <w:rPr>
-                <w:sz w:val="18"/>
-                <w:szCs w:val="18"/>
-              </w:rPr>
-              <w:t>dConfiguration</w:t>
-            </w:r>
-            <w:proofErr w:type="spellEnd"/>
-            <w:r>
-              <w:rPr>
-                <w:sz w:val="18"/>
-                <w:szCs w:val="18"/>
-              </w:rPr>
-              <w:t>.</w:t>
+            <w:r>
+              <w:rPr>
+                <w:sz w:val="18"/>
+                <w:szCs w:val="18"/>
+              </w:rPr>
+              <w:t>dConfiguration.</w:t>
             </w:r>
             <w:r>
               <w:rPr>
@@ -41421,7 +41107,6 @@
               </w:rPr>
               <w:t xml:space="preserve"> ‌</w:t>
             </w:r>
-            <w:proofErr w:type="spellStart"/>
             <w:r>
               <w:rPr>
                 <w:sz w:val="18"/>
@@ -41429,7 +41114,6 @@
               </w:rPr>
               <w:t>ProcedureGroup</w:t>
             </w:r>
-            <w:proofErr w:type="spellEnd"/>
           </w:p>
         </w:tc>
         <w:tc>
@@ -41445,21 +41129,12 @@
                 <w:szCs w:val="18"/>
               </w:rPr>
             </w:pPr>
-            <w:proofErr w:type="spellStart"/>
-            <w:r>
-              <w:rPr>
-                <w:sz w:val="18"/>
-                <w:szCs w:val="18"/>
-              </w:rPr>
-              <w:t>sConfiguration</w:t>
-            </w:r>
-            <w:proofErr w:type="spellEnd"/>
-            <w:r>
-              <w:rPr>
-                <w:sz w:val="18"/>
-                <w:szCs w:val="18"/>
-              </w:rPr>
-              <w:t>.</w:t>
+            <w:r>
+              <w:rPr>
+                <w:sz w:val="18"/>
+                <w:szCs w:val="18"/>
+              </w:rPr>
+              <w:t>sConfiguration.</w:t>
             </w:r>
             <w:r>
               <w:rPr>
@@ -41468,7 +41143,6 @@
               </w:rPr>
               <w:t xml:space="preserve"> ‌</w:t>
             </w:r>
-            <w:proofErr w:type="spellStart"/>
             <w:r>
               <w:rPr>
                 <w:sz w:val="18"/>
@@ -41476,7 +41150,6 @@
               </w:rPr>
               <w:t>ProcedureGroup</w:t>
             </w:r>
-            <w:proofErr w:type="spellEnd"/>
           </w:p>
         </w:tc>
         <w:tc>
@@ -41654,21 +41327,12 @@
                 <w:szCs w:val="18"/>
               </w:rPr>
             </w:pPr>
-            <w:proofErr w:type="spellStart"/>
-            <w:r>
-              <w:rPr>
-                <w:sz w:val="18"/>
-                <w:szCs w:val="18"/>
-              </w:rPr>
-              <w:t>dConfiguration</w:t>
-            </w:r>
-            <w:proofErr w:type="spellEnd"/>
-            <w:r>
-              <w:rPr>
-                <w:sz w:val="18"/>
-                <w:szCs w:val="18"/>
-              </w:rPr>
-              <w:t>.</w:t>
+            <w:r>
+              <w:rPr>
+                <w:sz w:val="18"/>
+                <w:szCs w:val="18"/>
+              </w:rPr>
+              <w:t>dConfiguration.</w:t>
             </w:r>
             <w:r>
               <w:rPr>
@@ -41677,7 +41341,6 @@
               </w:rPr>
               <w:t xml:space="preserve"> ‌</w:t>
             </w:r>
-            <w:proofErr w:type="spellStart"/>
             <w:r>
               <w:rPr>
                 <w:sz w:val="18"/>
@@ -41685,7 +41348,6 @@
               </w:rPr>
               <w:t>MedicationGroup</w:t>
             </w:r>
-            <w:proofErr w:type="spellEnd"/>
           </w:p>
         </w:tc>
         <w:tc>
@@ -41701,21 +41363,12 @@
                 <w:szCs w:val="18"/>
               </w:rPr>
             </w:pPr>
-            <w:proofErr w:type="spellStart"/>
-            <w:r>
-              <w:rPr>
-                <w:sz w:val="18"/>
-                <w:szCs w:val="18"/>
-              </w:rPr>
-              <w:t>sConfiguration</w:t>
-            </w:r>
-            <w:proofErr w:type="spellEnd"/>
-            <w:r>
-              <w:rPr>
-                <w:sz w:val="18"/>
-                <w:szCs w:val="18"/>
-              </w:rPr>
-              <w:t>.</w:t>
+            <w:r>
+              <w:rPr>
+                <w:sz w:val="18"/>
+                <w:szCs w:val="18"/>
+              </w:rPr>
+              <w:t>sConfiguration.</w:t>
             </w:r>
             <w:r>
               <w:rPr>
@@ -41724,7 +41377,6 @@
               </w:rPr>
               <w:t xml:space="preserve"> ‌</w:t>
             </w:r>
-            <w:proofErr w:type="spellStart"/>
             <w:r>
               <w:rPr>
                 <w:sz w:val="18"/>
@@ -41732,7 +41384,6 @@
               </w:rPr>
               <w:t>MedicationGroup</w:t>
             </w:r>
-            <w:proofErr w:type="spellEnd"/>
           </w:p>
         </w:tc>
         <w:tc>
@@ -41982,7 +41633,6 @@
                 <w:szCs w:val="18"/>
               </w:rPr>
             </w:pPr>
-            <w:proofErr w:type="spellStart"/>
             <w:r>
               <w:rPr>
                 <w:sz w:val="18"/>
@@ -41990,7 +41640,6 @@
               </w:rPr>
               <w:t>dAgency</w:t>
             </w:r>
-            <w:proofErr w:type="spellEnd"/>
           </w:p>
         </w:tc>
         <w:tc>
@@ -42006,7 +41655,6 @@
                 <w:szCs w:val="18"/>
               </w:rPr>
             </w:pPr>
-            <w:proofErr w:type="spellStart"/>
             <w:r>
               <w:rPr>
                 <w:sz w:val="18"/>
@@ -42014,7 +41662,6 @@
               </w:rPr>
               <w:t>sAgency</w:t>
             </w:r>
-            <w:proofErr w:type="spellEnd"/>
           </w:p>
         </w:tc>
         <w:tc>
@@ -42050,7 +41697,6 @@
                 <w:szCs w:val="18"/>
               </w:rPr>
             </w:pPr>
-            <w:proofErr w:type="spellStart"/>
             <w:r>
               <w:rPr>
                 <w:sz w:val="18"/>
@@ -42058,7 +41704,6 @@
               </w:rPr>
               <w:t>dAgencyGroup</w:t>
             </w:r>
-            <w:proofErr w:type="spellEnd"/>
           </w:p>
         </w:tc>
         <w:tc>
@@ -42074,7 +41719,6 @@
                 <w:szCs w:val="18"/>
               </w:rPr>
             </w:pPr>
-            <w:proofErr w:type="spellStart"/>
             <w:r>
               <w:rPr>
                 <w:sz w:val="18"/>
@@ -42082,7 +41726,6 @@
               </w:rPr>
               <w:t>sAgencyGroup</w:t>
             </w:r>
-            <w:proofErr w:type="spellEnd"/>
           </w:p>
         </w:tc>
         <w:tc>
@@ -42331,7 +41974,6 @@
                 <w:szCs w:val="18"/>
               </w:rPr>
             </w:pPr>
-            <w:proofErr w:type="spellStart"/>
             <w:r>
               <w:rPr>
                 <w:sz w:val="18"/>
@@ -42339,7 +41981,6 @@
               </w:rPr>
               <w:t>dFacility</w:t>
             </w:r>
-            <w:proofErr w:type="spellEnd"/>
           </w:p>
         </w:tc>
         <w:tc>
@@ -42355,7 +41996,6 @@
                 <w:szCs w:val="18"/>
               </w:rPr>
             </w:pPr>
-            <w:proofErr w:type="spellStart"/>
             <w:r>
               <w:rPr>
                 <w:sz w:val="18"/>
@@ -42363,7 +42003,6 @@
               </w:rPr>
               <w:t>sFacility</w:t>
             </w:r>
-            <w:proofErr w:type="spellEnd"/>
           </w:p>
         </w:tc>
         <w:tc>
@@ -42399,7 +42038,6 @@
                 <w:szCs w:val="18"/>
               </w:rPr>
             </w:pPr>
-            <w:proofErr w:type="spellStart"/>
             <w:r>
               <w:rPr>
                 <w:sz w:val="18"/>
@@ -42407,7 +42045,6 @@
               </w:rPr>
               <w:t>dFacilityGroup</w:t>
             </w:r>
-            <w:proofErr w:type="spellEnd"/>
           </w:p>
         </w:tc>
         <w:tc>
@@ -42423,7 +42060,6 @@
                 <w:szCs w:val="18"/>
               </w:rPr>
             </w:pPr>
-            <w:proofErr w:type="spellStart"/>
             <w:r>
               <w:rPr>
                 <w:sz w:val="18"/>
@@ -42431,7 +42067,6 @@
               </w:rPr>
               <w:t>sFacilityGroup</w:t>
             </w:r>
-            <w:proofErr w:type="spellEnd"/>
           </w:p>
         </w:tc>
         <w:tc>
@@ -42538,7 +42173,6 @@
                 <w:szCs w:val="18"/>
               </w:rPr>
             </w:pPr>
-            <w:proofErr w:type="spellStart"/>
             <w:r>
               <w:rPr>
                 <w:sz w:val="18"/>
@@ -42546,7 +42180,6 @@
               </w:rPr>
               <w:t>dFacility.FacilityGroup</w:t>
             </w:r>
-            <w:proofErr w:type="spellEnd"/>
           </w:p>
         </w:tc>
         <w:tc>
@@ -42562,7 +42195,6 @@
                 <w:szCs w:val="18"/>
               </w:rPr>
             </w:pPr>
-            <w:proofErr w:type="spellStart"/>
             <w:r>
               <w:rPr>
                 <w:sz w:val="18"/>
@@ -42570,7 +42202,6 @@
               </w:rPr>
               <w:t>sFacility.FacilityGroup</w:t>
             </w:r>
-            <w:proofErr w:type="spellEnd"/>
           </w:p>
         </w:tc>
         <w:tc>
@@ -43601,15 +43232,7 @@
     </w:p>
     <w:p>
       <w:r>
-        <w:t xml:space="preserve">Enclose in new element </w:t>
-      </w:r>
-      <w:proofErr w:type="spellStart"/>
-      <w:r>
-        <w:t>sState</w:t>
-      </w:r>
-      <w:proofErr w:type="spellEnd"/>
-      <w:r>
-        <w:t>.</w:t>
+        <w:t>Enclose in new element sState.</w:t>
       </w:r>
     </w:p>
     <w:p>
@@ -43617,22 +43240,12 @@
         <w:pStyle w:val="Heading2"/>
       </w:pPr>
       <w:r>
-        <w:t xml:space="preserve">StateDataSet </w:t>
+        <w:t>StateDataSet dCustomConfiguration</w:t>
       </w:r>
-      <w:proofErr w:type="spellStart"/>
-      <w:r>
-        <w:t>dCustomConfiguration</w:t>
-      </w:r>
-      <w:proofErr w:type="spellEnd"/>
       <w:r>
         <w:br/>
-        <w:t xml:space="preserve">StateDataSet </w:t>
+        <w:t>StateDataSet eCustomConfiguration</w:t>
       </w:r>
-      <w:proofErr w:type="spellStart"/>
-      <w:r>
-        <w:t>eCustomConfiguration</w:t>
-      </w:r>
-      <w:proofErr w:type="spellEnd"/>
     </w:p>
     <w:p>
       <w:r>
@@ -43647,37 +43260,22 @@
         <w:pStyle w:val="Heading2"/>
       </w:pPr>
       <w:r>
-        <w:t xml:space="preserve">StateDataSet </w:t>
+        <w:t>StateDataSet dState</w:t>
       </w:r>
-      <w:proofErr w:type="spellStart"/>
-      <w:r>
-        <w:t>dState</w:t>
-      </w:r>
-      <w:proofErr w:type="spellEnd"/>
       <w:r>
         <w:br/>
         <w:t xml:space="preserve">StateDataSet </w:t>
       </w:r>
-      <w:proofErr w:type="spellStart"/>
       <w:r>
         <w:t>eState</w:t>
       </w:r>
-      <w:proofErr w:type="spellEnd"/>
     </w:p>
     <w:p>
       <w:r>
         <w:t>Merge into one</w:t>
       </w:r>
       <w:r>
-        <w:t xml:space="preserve"> </w:t>
-      </w:r>
-      <w:proofErr w:type="spellStart"/>
-      <w:r>
-        <w:t>sElement</w:t>
-      </w:r>
-      <w:proofErr w:type="spellEnd"/>
-      <w:r>
-        <w:t xml:space="preserve"> group.</w:t>
+        <w:t xml:space="preserve"> sElement group.</w:t>
       </w:r>
     </w:p>
     <w:p>
@@ -43747,7 +43345,7 @@
 </file>
 
 <file path=word/endnotes.xml><?xml version="1.0" encoding="utf-8"?>
-<w:endnotes xmlns:wpc="http://schemas.microsoft.com/office/word/2010/wordprocessingCanvas" xmlns:cx="http://schemas.microsoft.com/office/drawing/2014/chartex" xmlns:cx1="http://schemas.microsoft.com/office/drawing/2015/9/8/chartex" xmlns:cx2="http://schemas.microsoft.com/office/drawing/2015/10/21/chartex" xmlns:cx3="http://schemas.microsoft.com/office/drawing/2016/5/9/chartex" xmlns:cx4="http://schemas.microsoft.com/office/drawing/2016/5/10/chartex" xmlns:cx5="http://schemas.microsoft.com/office/drawing/2016/5/11/chartex" xmlns:cx6="http://schemas.microsoft.com/office/drawing/2016/5/12/chartex" xmlns:cx7="http://schemas.microsoft.com/office/drawing/2016/5/13/chartex" xmlns:cx8="http://schemas.microsoft.com/office/drawing/2016/5/14/chartex" xmlns:mc="http://schemas.openxmlformats.org/markup-compatibility/2006" xmlns:aink="http://schemas.microsoft.com/office/drawing/2016/ink" xmlns:am3d="http://schemas.microsoft.com/office/drawing/2017/model3d" xmlns:o="urn:schemas-microsoft-com:office:office" xmlns:r="http://schemas.openxmlformats.org/officeDocument/2006/relationships" xmlns:m="http://schemas.openxmlformats.org/officeDocument/2006/math" xmlns:v="urn:schemas-microsoft-com:vml" xmlns:wp14="http://schemas.microsoft.com/office/word/2010/wordprocessingDrawing" xmlns:wp="http://schemas.openxmlformats.org/drawingml/2006/wordprocessingDrawing" xmlns:w10="urn:schemas-microsoft-com:office:word" xmlns:w="http://schemas.openxmlformats.org/wordprocessingml/2006/main" xmlns:w14="http://schemas.microsoft.com/office/word/2010/wordml" xmlns:w15="http://schemas.microsoft.com/office/word/2012/wordml" xmlns:w16cex="http://schemas.microsoft.com/office/word/2018/wordml/cex" xmlns:w16cid="http://schemas.microsoft.com/office/word/2016/wordml/cid" xmlns:w16="http://schemas.microsoft.com/office/word/2018/wordml" xmlns:w16sdtdh="http://schemas.microsoft.com/office/word/2020/wordml/sdtdatahash" xmlns:w16se="http://schemas.microsoft.com/office/word/2015/wordml/symex" xmlns:wpg="http://schemas.microsoft.com/office/word/2010/wordprocessingGroup" xmlns:wpi="http://schemas.microsoft.com/office/word/2010/wordprocessingInk" xmlns:wne="http://schemas.microsoft.com/office/word/2006/wordml" xmlns:wps="http://schemas.microsoft.com/office/word/2010/wordprocessingShape" mc:Ignorable="w14 w15 w16se w16cid w16 w16cex w16sdtdh wp14">
+<w:endnotes xmlns:wpc="http://schemas.microsoft.com/office/word/2010/wordprocessingCanvas" xmlns:cx="http://schemas.microsoft.com/office/drawing/2014/chartex" xmlns:cx1="http://schemas.microsoft.com/office/drawing/2015/9/8/chartex" xmlns:cx2="http://schemas.microsoft.com/office/drawing/2015/10/21/chartex" xmlns:cx3="http://schemas.microsoft.com/office/drawing/2016/5/9/chartex" xmlns:cx4="http://schemas.microsoft.com/office/drawing/2016/5/10/chartex" xmlns:cx5="http://schemas.microsoft.com/office/drawing/2016/5/11/chartex" xmlns:cx6="http://schemas.microsoft.com/office/drawing/2016/5/12/chartex" xmlns:cx7="http://schemas.microsoft.com/office/drawing/2016/5/13/chartex" xmlns:cx8="http://schemas.microsoft.com/office/drawing/2016/5/14/chartex" xmlns:mc="http://schemas.openxmlformats.org/markup-compatibility/2006" xmlns:aink="http://schemas.microsoft.com/office/drawing/2016/ink" xmlns:am3d="http://schemas.microsoft.com/office/drawing/2017/model3d" xmlns:o="urn:schemas-microsoft-com:office:office" xmlns:oel="http://schemas.microsoft.com/office/2019/extlst" xmlns:r="http://schemas.openxmlformats.org/officeDocument/2006/relationships" xmlns:m="http://schemas.openxmlformats.org/officeDocument/2006/math" xmlns:v="urn:schemas-microsoft-com:vml" xmlns:wp14="http://schemas.microsoft.com/office/word/2010/wordprocessingDrawing" xmlns:wp="http://schemas.openxmlformats.org/drawingml/2006/wordprocessingDrawing" xmlns:w10="urn:schemas-microsoft-com:office:word" xmlns:w="http://schemas.openxmlformats.org/wordprocessingml/2006/main" xmlns:w14="http://schemas.microsoft.com/office/word/2010/wordml" xmlns:w15="http://schemas.microsoft.com/office/word/2012/wordml" xmlns:w16cex="http://schemas.microsoft.com/office/word/2018/wordml/cex" xmlns:w16cid="http://schemas.microsoft.com/office/word/2016/wordml/cid" xmlns:w16="http://schemas.microsoft.com/office/word/2018/wordml" xmlns:w16du="http://schemas.microsoft.com/office/word/2023/wordml/word16du" xmlns:w16sdtdh="http://schemas.microsoft.com/office/word/2020/wordml/sdtdatahash" xmlns:w16se="http://schemas.microsoft.com/office/word/2015/wordml/symex" xmlns:wpg="http://schemas.microsoft.com/office/word/2010/wordprocessingGroup" xmlns:wpi="http://schemas.microsoft.com/office/word/2010/wordprocessingInk" xmlns:wne="http://schemas.microsoft.com/office/word/2006/wordml" xmlns:wps="http://schemas.microsoft.com/office/word/2010/wordprocessingShape" mc:Ignorable="w14 w15 w16se w16cid w16 w16cex w16sdtdh wp14">
   <w:endnote w:type="separator" w:id="-1">
     <w:p>
       <w:pPr>
@@ -43772,7 +43370,7 @@
 </file>
 
 <file path=word/footer1.xml><?xml version="1.0" encoding="utf-8"?>
-<w:ftr xmlns:wpc="http://schemas.microsoft.com/office/word/2010/wordprocessingCanvas" xmlns:cx="http://schemas.microsoft.com/office/drawing/2014/chartex" xmlns:cx1="http://schemas.microsoft.com/office/drawing/2015/9/8/chartex" xmlns:cx2="http://schemas.microsoft.com/office/drawing/2015/10/21/chartex" xmlns:cx3="http://schemas.microsoft.com/office/drawing/2016/5/9/chartex" xmlns:cx4="http://schemas.microsoft.com/office/drawing/2016/5/10/chartex" xmlns:cx5="http://schemas.microsoft.com/office/drawing/2016/5/11/chartex" xmlns:cx6="http://schemas.microsoft.com/office/drawing/2016/5/12/chartex" xmlns:cx7="http://schemas.microsoft.com/office/drawing/2016/5/13/chartex" xmlns:cx8="http://schemas.microsoft.com/office/drawing/2016/5/14/chartex" xmlns:mc="http://schemas.openxmlformats.org/markup-compatibility/2006" xmlns:aink="http://schemas.microsoft.com/office/drawing/2016/ink" xmlns:am3d="http://schemas.microsoft.com/office/drawing/2017/model3d" xmlns:o="urn:schemas-microsoft-com:office:office" xmlns:r="http://schemas.openxmlformats.org/officeDocument/2006/relationships" xmlns:m="http://schemas.openxmlformats.org/officeDocument/2006/math" xmlns:v="urn:schemas-microsoft-com:vml" xmlns:wp14="http://schemas.microsoft.com/office/word/2010/wordprocessingDrawing" xmlns:wp="http://schemas.openxmlformats.org/drawingml/2006/wordprocessingDrawing" xmlns:w10="urn:schemas-microsoft-com:office:word" xmlns:w="http://schemas.openxmlformats.org/wordprocessingml/2006/main" xmlns:w14="http://schemas.microsoft.com/office/word/2010/wordml" xmlns:w15="http://schemas.microsoft.com/office/word/2012/wordml" xmlns:w16cex="http://schemas.microsoft.com/office/word/2018/wordml/cex" xmlns:w16cid="http://schemas.microsoft.com/office/word/2016/wordml/cid" xmlns:w16="http://schemas.microsoft.com/office/word/2018/wordml" xmlns:w16sdtdh="http://schemas.microsoft.com/office/word/2020/wordml/sdtdatahash" xmlns:w16se="http://schemas.microsoft.com/office/word/2015/wordml/symex" xmlns:wpg="http://schemas.microsoft.com/office/word/2010/wordprocessingGroup" xmlns:wpi="http://schemas.microsoft.com/office/word/2010/wordprocessingInk" xmlns:wne="http://schemas.microsoft.com/office/word/2006/wordml" xmlns:wps="http://schemas.microsoft.com/office/word/2010/wordprocessingShape" mc:Ignorable="w14 w15 w16se w16cid w16 w16cex w16sdtdh wp14">
+<w:ftr xmlns:wpc="http://schemas.microsoft.com/office/word/2010/wordprocessingCanvas" xmlns:cx="http://schemas.microsoft.com/office/drawing/2014/chartex" xmlns:cx1="http://schemas.microsoft.com/office/drawing/2015/9/8/chartex" xmlns:cx2="http://schemas.microsoft.com/office/drawing/2015/10/21/chartex" xmlns:cx3="http://schemas.microsoft.com/office/drawing/2016/5/9/chartex" xmlns:cx4="http://schemas.microsoft.com/office/drawing/2016/5/10/chartex" xmlns:cx5="http://schemas.microsoft.com/office/drawing/2016/5/11/chartex" xmlns:cx6="http://schemas.microsoft.com/office/drawing/2016/5/12/chartex" xmlns:cx7="http://schemas.microsoft.com/office/drawing/2016/5/13/chartex" xmlns:cx8="http://schemas.microsoft.com/office/drawing/2016/5/14/chartex" xmlns:mc="http://schemas.openxmlformats.org/markup-compatibility/2006" xmlns:aink="http://schemas.microsoft.com/office/drawing/2016/ink" xmlns:am3d="http://schemas.microsoft.com/office/drawing/2017/model3d" xmlns:o="urn:schemas-microsoft-com:office:office" xmlns:oel="http://schemas.microsoft.com/office/2019/extlst" xmlns:r="http://schemas.openxmlformats.org/officeDocument/2006/relationships" xmlns:m="http://schemas.openxmlformats.org/officeDocument/2006/math" xmlns:v="urn:schemas-microsoft-com:vml" xmlns:wp14="http://schemas.microsoft.com/office/word/2010/wordprocessingDrawing" xmlns:wp="http://schemas.openxmlformats.org/drawingml/2006/wordprocessingDrawing" xmlns:w10="urn:schemas-microsoft-com:office:word" xmlns:w="http://schemas.openxmlformats.org/wordprocessingml/2006/main" xmlns:w14="http://schemas.microsoft.com/office/word/2010/wordml" xmlns:w15="http://schemas.microsoft.com/office/word/2012/wordml" xmlns:w16cex="http://schemas.microsoft.com/office/word/2018/wordml/cex" xmlns:w16cid="http://schemas.microsoft.com/office/word/2016/wordml/cid" xmlns:w16="http://schemas.microsoft.com/office/word/2018/wordml" xmlns:w16du="http://schemas.microsoft.com/office/word/2023/wordml/word16du" xmlns:w16sdtdh="http://schemas.microsoft.com/office/word/2020/wordml/sdtdatahash" xmlns:w16se="http://schemas.microsoft.com/office/word/2015/wordml/symex" xmlns:wpg="http://schemas.microsoft.com/office/word/2010/wordprocessingGroup" xmlns:wpi="http://schemas.microsoft.com/office/word/2010/wordprocessingInk" xmlns:wne="http://schemas.microsoft.com/office/word/2006/wordml" xmlns:wps="http://schemas.microsoft.com/office/word/2010/wordprocessingShape" mc:Ignorable="w14 w15 w16se w16cid w16 w16cex w16sdtdh wp14">
   <w:sdt>
     <w:sdtPr>
       <w:id w:val="1223571379"/>
@@ -43826,7 +43424,7 @@
 </file>
 
 <file path=word/footnotes.xml><?xml version="1.0" encoding="utf-8"?>
-<w:footnotes xmlns:wpc="http://schemas.microsoft.com/office/word/2010/wordprocessingCanvas" xmlns:cx="http://schemas.microsoft.com/office/drawing/2014/chartex" xmlns:cx1="http://schemas.microsoft.com/office/drawing/2015/9/8/chartex" xmlns:cx2="http://schemas.microsoft.com/office/drawing/2015/10/21/chartex" xmlns:cx3="http://schemas.microsoft.com/office/drawing/2016/5/9/chartex" xmlns:cx4="http://schemas.microsoft.com/office/drawing/2016/5/10/chartex" xmlns:cx5="http://schemas.microsoft.com/office/drawing/2016/5/11/chartex" xmlns:cx6="http://schemas.microsoft.com/office/drawing/2016/5/12/chartex" xmlns:cx7="http://schemas.microsoft.com/office/drawing/2016/5/13/chartex" xmlns:cx8="http://schemas.microsoft.com/office/drawing/2016/5/14/chartex" xmlns:mc="http://schemas.openxmlformats.org/markup-compatibility/2006" xmlns:aink="http://schemas.microsoft.com/office/drawing/2016/ink" xmlns:am3d="http://schemas.microsoft.com/office/drawing/2017/model3d" xmlns:o="urn:schemas-microsoft-com:office:office" xmlns:r="http://schemas.openxmlformats.org/officeDocument/2006/relationships" xmlns:m="http://schemas.openxmlformats.org/officeDocument/2006/math" xmlns:v="urn:schemas-microsoft-com:vml" xmlns:wp14="http://schemas.microsoft.com/office/word/2010/wordprocessingDrawing" xmlns:wp="http://schemas.openxmlformats.org/drawingml/2006/wordprocessingDrawing" xmlns:w10="urn:schemas-microsoft-com:office:word" xmlns:w="http://schemas.openxmlformats.org/wordprocessingml/2006/main" xmlns:w14="http://schemas.microsoft.com/office/word/2010/wordml" xmlns:w15="http://schemas.microsoft.com/office/word/2012/wordml" xmlns:w16cex="http://schemas.microsoft.com/office/word/2018/wordml/cex" xmlns:w16cid="http://schemas.microsoft.com/office/word/2016/wordml/cid" xmlns:w16="http://schemas.microsoft.com/office/word/2018/wordml" xmlns:w16sdtdh="http://schemas.microsoft.com/office/word/2020/wordml/sdtdatahash" xmlns:w16se="http://schemas.microsoft.com/office/word/2015/wordml/symex" xmlns:wpg="http://schemas.microsoft.com/office/word/2010/wordprocessingGroup" xmlns:wpi="http://schemas.microsoft.com/office/word/2010/wordprocessingInk" xmlns:wne="http://schemas.microsoft.com/office/word/2006/wordml" xmlns:wps="http://schemas.microsoft.com/office/word/2010/wordprocessingShape" mc:Ignorable="w14 w15 w16se w16cid w16 w16cex w16sdtdh wp14">
+<w:footnotes xmlns:wpc="http://schemas.microsoft.com/office/word/2010/wordprocessingCanvas" xmlns:cx="http://schemas.microsoft.com/office/drawing/2014/chartex" xmlns:cx1="http://schemas.microsoft.com/office/drawing/2015/9/8/chartex" xmlns:cx2="http://schemas.microsoft.com/office/drawing/2015/10/21/chartex" xmlns:cx3="http://schemas.microsoft.com/office/drawing/2016/5/9/chartex" xmlns:cx4="http://schemas.microsoft.com/office/drawing/2016/5/10/chartex" xmlns:cx5="http://schemas.microsoft.com/office/drawing/2016/5/11/chartex" xmlns:cx6="http://schemas.microsoft.com/office/drawing/2016/5/12/chartex" xmlns:cx7="http://schemas.microsoft.com/office/drawing/2016/5/13/chartex" xmlns:cx8="http://schemas.microsoft.com/office/drawing/2016/5/14/chartex" xmlns:mc="http://schemas.openxmlformats.org/markup-compatibility/2006" xmlns:aink="http://schemas.microsoft.com/office/drawing/2016/ink" xmlns:am3d="http://schemas.microsoft.com/office/drawing/2017/model3d" xmlns:o="urn:schemas-microsoft-com:office:office" xmlns:oel="http://schemas.microsoft.com/office/2019/extlst" xmlns:r="http://schemas.openxmlformats.org/officeDocument/2006/relationships" xmlns:m="http://schemas.openxmlformats.org/officeDocument/2006/math" xmlns:v="urn:schemas-microsoft-com:vml" xmlns:wp14="http://schemas.microsoft.com/office/word/2010/wordprocessingDrawing" xmlns:wp="http://schemas.openxmlformats.org/drawingml/2006/wordprocessingDrawing" xmlns:w10="urn:schemas-microsoft-com:office:word" xmlns:w="http://schemas.openxmlformats.org/wordprocessingml/2006/main" xmlns:w14="http://schemas.microsoft.com/office/word/2010/wordml" xmlns:w15="http://schemas.microsoft.com/office/word/2012/wordml" xmlns:w16cex="http://schemas.microsoft.com/office/word/2018/wordml/cex" xmlns:w16cid="http://schemas.microsoft.com/office/word/2016/wordml/cid" xmlns:w16="http://schemas.microsoft.com/office/word/2018/wordml" xmlns:w16du="http://schemas.microsoft.com/office/word/2023/wordml/word16du" xmlns:w16sdtdh="http://schemas.microsoft.com/office/word/2020/wordml/sdtdatahash" xmlns:w16se="http://schemas.microsoft.com/office/word/2015/wordml/symex" xmlns:wpg="http://schemas.microsoft.com/office/word/2010/wordprocessingGroup" xmlns:wpi="http://schemas.microsoft.com/office/word/2010/wordprocessingInk" xmlns:wne="http://schemas.microsoft.com/office/word/2006/wordml" xmlns:wps="http://schemas.microsoft.com/office/word/2010/wordprocessingShape" mc:Ignorable="w14 w15 w16se w16cid w16 w16cex w16sdtdh wp14">
   <w:footnote w:type="separator" w:id="-1">
     <w:p>
       <w:pPr>
@@ -43851,7 +43449,7 @@
 </file>
 
 <file path=word/numbering.xml><?xml version="1.0" encoding="utf-8"?>
-<w:numbering xmlns:wpc="http://schemas.microsoft.com/office/word/2010/wordprocessingCanvas" xmlns:cx="http://schemas.microsoft.com/office/drawing/2014/chartex" xmlns:cx1="http://schemas.microsoft.com/office/drawing/2015/9/8/chartex" xmlns:cx2="http://schemas.microsoft.com/office/drawing/2015/10/21/chartex" xmlns:cx3="http://schemas.microsoft.com/office/drawing/2016/5/9/chartex" xmlns:cx4="http://schemas.microsoft.com/office/drawing/2016/5/10/chartex" xmlns:cx5="http://schemas.microsoft.com/office/drawing/2016/5/11/chartex" xmlns:cx6="http://schemas.microsoft.com/office/drawing/2016/5/12/chartex" xmlns:cx7="http://schemas.microsoft.com/office/drawing/2016/5/13/chartex" xmlns:cx8="http://schemas.microsoft.com/office/drawing/2016/5/14/chartex" xmlns:mc="http://schemas.openxmlformats.org/markup-compatibility/2006" xmlns:aink="http://schemas.microsoft.com/office/drawing/2016/ink" xmlns:am3d="http://schemas.microsoft.com/office/drawing/2017/model3d" xmlns:o="urn:schemas-microsoft-com:office:office" xmlns:r="http://schemas.openxmlformats.org/officeDocument/2006/relationships" xmlns:m="http://schemas.openxmlformats.org/officeDocument/2006/math" xmlns:v="urn:schemas-microsoft-com:vml" xmlns:wp14="http://schemas.microsoft.com/office/word/2010/wordprocessingDrawing" xmlns:wp="http://schemas.openxmlformats.org/drawingml/2006/wordprocessingDrawing" xmlns:w10="urn:schemas-microsoft-com:office:word" xmlns:w="http://schemas.openxmlformats.org/wordprocessingml/2006/main" xmlns:w14="http://schemas.microsoft.com/office/word/2010/wordml" xmlns:w15="http://schemas.microsoft.com/office/word/2012/wordml" xmlns:w16cex="http://schemas.microsoft.com/office/word/2018/wordml/cex" xmlns:w16cid="http://schemas.microsoft.com/office/word/2016/wordml/cid" xmlns:w16="http://schemas.microsoft.com/office/word/2018/wordml" xmlns:w16sdtdh="http://schemas.microsoft.com/office/word/2020/wordml/sdtdatahash" xmlns:w16se="http://schemas.microsoft.com/office/word/2015/wordml/symex" xmlns:wpg="http://schemas.microsoft.com/office/word/2010/wordprocessingGroup" xmlns:wpi="http://schemas.microsoft.com/office/word/2010/wordprocessingInk" xmlns:wne="http://schemas.microsoft.com/office/word/2006/wordml" xmlns:wps="http://schemas.microsoft.com/office/word/2010/wordprocessingShape" mc:Ignorable="w14 w15 w16se w16cid w16 w16cex w16sdtdh wp14">
+<w:numbering xmlns:wpc="http://schemas.microsoft.com/office/word/2010/wordprocessingCanvas" xmlns:cx="http://schemas.microsoft.com/office/drawing/2014/chartex" xmlns:cx1="http://schemas.microsoft.com/office/drawing/2015/9/8/chartex" xmlns:cx2="http://schemas.microsoft.com/office/drawing/2015/10/21/chartex" xmlns:cx3="http://schemas.microsoft.com/office/drawing/2016/5/9/chartex" xmlns:cx4="http://schemas.microsoft.com/office/drawing/2016/5/10/chartex" xmlns:cx5="http://schemas.microsoft.com/office/drawing/2016/5/11/chartex" xmlns:cx6="http://schemas.microsoft.com/office/drawing/2016/5/12/chartex" xmlns:cx7="http://schemas.microsoft.com/office/drawing/2016/5/13/chartex" xmlns:cx8="http://schemas.microsoft.com/office/drawing/2016/5/14/chartex" xmlns:mc="http://schemas.openxmlformats.org/markup-compatibility/2006" xmlns:aink="http://schemas.microsoft.com/office/drawing/2016/ink" xmlns:am3d="http://schemas.microsoft.com/office/drawing/2017/model3d" xmlns:o="urn:schemas-microsoft-com:office:office" xmlns:oel="http://schemas.microsoft.com/office/2019/extlst" xmlns:r="http://schemas.openxmlformats.org/officeDocument/2006/relationships" xmlns:m="http://schemas.openxmlformats.org/officeDocument/2006/math" xmlns:v="urn:schemas-microsoft-com:vml" xmlns:wp14="http://schemas.microsoft.com/office/word/2010/wordprocessingDrawing" xmlns:wp="http://schemas.openxmlformats.org/drawingml/2006/wordprocessingDrawing" xmlns:w10="urn:schemas-microsoft-com:office:word" xmlns:w="http://schemas.openxmlformats.org/wordprocessingml/2006/main" xmlns:w14="http://schemas.microsoft.com/office/word/2010/wordml" xmlns:w15="http://schemas.microsoft.com/office/word/2012/wordml" xmlns:w16cex="http://schemas.microsoft.com/office/word/2018/wordml/cex" xmlns:w16cid="http://schemas.microsoft.com/office/word/2016/wordml/cid" xmlns:w16="http://schemas.microsoft.com/office/word/2018/wordml" xmlns:w16du="http://schemas.microsoft.com/office/word/2023/wordml/word16du" xmlns:w16sdtdh="http://schemas.microsoft.com/office/word/2020/wordml/sdtdatahash" xmlns:w16se="http://schemas.microsoft.com/office/word/2015/wordml/symex" xmlns:wpg="http://schemas.microsoft.com/office/word/2010/wordprocessingGroup" xmlns:wpi="http://schemas.microsoft.com/office/word/2010/wordprocessingInk" xmlns:wne="http://schemas.microsoft.com/office/word/2006/wordml" xmlns:wps="http://schemas.microsoft.com/office/word/2010/wordprocessingShape" mc:Ignorable="w14 w15 w16se w16cid w16 w16cex w16sdtdh wp14">
   <w:abstractNum w:abstractNumId="0" w15:restartNumberingAfterBreak="0">
     <w:nsid w:val="660B09E4"/>
     <w:multiLevelType w:val="hybridMultilevel"/>
@@ -43964,7 +43562,7 @@
       </w:rPr>
     </w:lvl>
   </w:abstractNum>
-  <w:num w:numId="1">
+  <w:num w:numId="1" w16cid:durableId="1584221564">
     <w:abstractNumId w:val="0"/>
   </w:num>
 </w:numbering>

</xml_diff>

<commit_message>
v3.4.0-to-v3.5.0 translation: Changed translation of eDisposition.12 to eDisposition.27 for "Canceled on Scene (No Patient Contact)"
</commit_message>
<xml_diff>
--- a/Translation/v3.4.0 to v3.5.0/documentation.docx
+++ b/Translation/v3.4.0 to v3.5.0/documentation.docx
@@ -1,6 +1,6 @@
 
 <file path=word/document.xml><?xml version="1.0" encoding="utf-8"?>
-<w:document xmlns:wpc="http://schemas.microsoft.com/office/word/2010/wordprocessingCanvas" xmlns:cx="http://schemas.microsoft.com/office/drawing/2014/chartex" xmlns:cx1="http://schemas.microsoft.com/office/drawing/2015/9/8/chartex" xmlns:cx2="http://schemas.microsoft.com/office/drawing/2015/10/21/chartex" xmlns:cx3="http://schemas.microsoft.com/office/drawing/2016/5/9/chartex" xmlns:cx4="http://schemas.microsoft.com/office/drawing/2016/5/10/chartex" xmlns:cx5="http://schemas.microsoft.com/office/drawing/2016/5/11/chartex" xmlns:cx6="http://schemas.microsoft.com/office/drawing/2016/5/12/chartex" xmlns:cx7="http://schemas.microsoft.com/office/drawing/2016/5/13/chartex" xmlns:cx8="http://schemas.microsoft.com/office/drawing/2016/5/14/chartex" xmlns:mc="http://schemas.openxmlformats.org/markup-compatibility/2006" xmlns:aink="http://schemas.microsoft.com/office/drawing/2016/ink" xmlns:am3d="http://schemas.microsoft.com/office/drawing/2017/model3d" xmlns:o="urn:schemas-microsoft-com:office:office" xmlns:oel="http://schemas.microsoft.com/office/2019/extlst" xmlns:r="http://schemas.openxmlformats.org/officeDocument/2006/relationships" xmlns:m="http://schemas.openxmlformats.org/officeDocument/2006/math" xmlns:v="urn:schemas-microsoft-com:vml" xmlns:wp14="http://schemas.microsoft.com/office/word/2010/wordprocessingDrawing" xmlns:wp="http://schemas.openxmlformats.org/drawingml/2006/wordprocessingDrawing" xmlns:w10="urn:schemas-microsoft-com:office:word" xmlns:w="http://schemas.openxmlformats.org/wordprocessingml/2006/main" xmlns:w14="http://schemas.microsoft.com/office/word/2010/wordml" xmlns:w15="http://schemas.microsoft.com/office/word/2012/wordml" xmlns:w16cex="http://schemas.microsoft.com/office/word/2018/wordml/cex" xmlns:w16cid="http://schemas.microsoft.com/office/word/2016/wordml/cid" xmlns:w16="http://schemas.microsoft.com/office/word/2018/wordml" xmlns:w16du="http://schemas.microsoft.com/office/word/2023/wordml/word16du" xmlns:w16sdtdh="http://schemas.microsoft.com/office/word/2020/wordml/sdtdatahash" xmlns:w16se="http://schemas.microsoft.com/office/word/2015/wordml/symex" xmlns:wpg="http://schemas.microsoft.com/office/word/2010/wordprocessingGroup" xmlns:wpi="http://schemas.microsoft.com/office/word/2010/wordprocessingInk" xmlns:wne="http://schemas.microsoft.com/office/word/2006/wordml" xmlns:wps="http://schemas.microsoft.com/office/word/2010/wordprocessingShape" mc:Ignorable="w14 w15 w16se w16cid w16 w16cex w16sdtdh wp14">
+<w:document xmlns:wpc="http://schemas.microsoft.com/office/word/2010/wordprocessingCanvas" xmlns:cx="http://schemas.microsoft.com/office/drawing/2014/chartex" xmlns:cx1="http://schemas.microsoft.com/office/drawing/2015/9/8/chartex" xmlns:cx2="http://schemas.microsoft.com/office/drawing/2015/10/21/chartex" xmlns:cx3="http://schemas.microsoft.com/office/drawing/2016/5/9/chartex" xmlns:cx4="http://schemas.microsoft.com/office/drawing/2016/5/10/chartex" xmlns:cx5="http://schemas.microsoft.com/office/drawing/2016/5/11/chartex" xmlns:cx6="http://schemas.microsoft.com/office/drawing/2016/5/12/chartex" xmlns:cx7="http://schemas.microsoft.com/office/drawing/2016/5/13/chartex" xmlns:cx8="http://schemas.microsoft.com/office/drawing/2016/5/14/chartex" xmlns:mc="http://schemas.openxmlformats.org/markup-compatibility/2006" xmlns:aink="http://schemas.microsoft.com/office/drawing/2016/ink" xmlns:am3d="http://schemas.microsoft.com/office/drawing/2017/model3d" xmlns:o="urn:schemas-microsoft-com:office:office" xmlns:oel="http://schemas.microsoft.com/office/2019/extlst" xmlns:r="http://schemas.openxmlformats.org/officeDocument/2006/relationships" xmlns:m="http://schemas.openxmlformats.org/officeDocument/2006/math" xmlns:v="urn:schemas-microsoft-com:vml" xmlns:wp14="http://schemas.microsoft.com/office/word/2010/wordprocessingDrawing" xmlns:wp="http://schemas.openxmlformats.org/drawingml/2006/wordprocessingDrawing" xmlns:w10="urn:schemas-microsoft-com:office:word" xmlns:w="http://schemas.openxmlformats.org/wordprocessingml/2006/main" xmlns:w14="http://schemas.microsoft.com/office/word/2010/wordml" xmlns:w15="http://schemas.microsoft.com/office/word/2012/wordml" xmlns:w16cex="http://schemas.microsoft.com/office/word/2018/wordml/cex" xmlns:w16cid="http://schemas.microsoft.com/office/word/2016/wordml/cid" xmlns:w16="http://schemas.microsoft.com/office/word/2018/wordml" xmlns:w16sdtdh="http://schemas.microsoft.com/office/word/2020/wordml/sdtdatahash" xmlns:w16se="http://schemas.microsoft.com/office/word/2015/wordml/symex" xmlns:wpg="http://schemas.microsoft.com/office/word/2010/wordprocessingGroup" xmlns:wpi="http://schemas.microsoft.com/office/word/2010/wordprocessingInk" xmlns:wne="http://schemas.microsoft.com/office/word/2006/wordml" xmlns:wps="http://schemas.microsoft.com/office/word/2010/wordprocessingShape" mc:Ignorable="w14 w15 w16se w16cid w16 w16cex w16sdtdh wp14">
   <w:body>
     <w:p>
       <w:pPr>
@@ -119,6 +119,16 @@
       </w:r>
       <w:r>
         <w:t>, 2023 (updated to version 3.5.0.230317CP4)</w:t>
+      </w:r>
+      <w:r>
+        <w:br/>
+        <w:t>December 11, 2023 (changed translation of eDisposition.12 to eDisposition.27 for “</w:t>
+      </w:r>
+      <w:r>
+        <w:t>Canceled on Scene (No Patient Contact)</w:t>
+      </w:r>
+      <w:r>
+        <w:t>” from “No Patient Contact” to “Cancelled on Scene”)</w:t>
       </w:r>
     </w:p>
     <w:p>
@@ -349,6 +359,7 @@
                 <w:szCs w:val="18"/>
               </w:rPr>
             </w:pPr>
+            <w:proofErr w:type="spellStart"/>
             <w:r>
               <w:rPr>
                 <w:rFonts w:cstheme="minorHAnsi"/>
@@ -357,6 +368,7 @@
               </w:rPr>
               <w:t>eState</w:t>
             </w:r>
+            <w:proofErr w:type="spellEnd"/>
           </w:p>
         </w:tc>
         <w:tc>
@@ -1064,6 +1076,7 @@
                 <w:szCs w:val="18"/>
               </w:rPr>
             </w:pPr>
+            <w:proofErr w:type="spellStart"/>
             <w:r>
               <w:rPr>
                 <w:rFonts w:cstheme="minorHAnsi"/>
@@ -1072,6 +1085,7 @@
               </w:rPr>
               <w:t>dState</w:t>
             </w:r>
+            <w:proofErr w:type="spellEnd"/>
           </w:p>
         </w:tc>
         <w:tc>
@@ -1370,6 +1384,7 @@
     </w:tbl>
     <w:p>
       <w:r>
+        <w:lastRenderedPageBreak/>
         <w:t xml:space="preserve">* Elements with an asterisk are used </w:t>
       </w:r>
       <w:r>
@@ -1387,7 +1402,6 @@
         <w:rPr>
           <w:rFonts w:eastAsia="Times New Roman"/>
         </w:rPr>
-        <w:lastRenderedPageBreak/>
         <w:t>Mandatory Elements Added</w:t>
       </w:r>
     </w:p>
@@ -2077,7 +2091,15 @@
         <w:t>v3.</w:t>
       </w:r>
       <w:r>
-        <w:t>5.0. If they are missing, add with the following values</w:t>
+        <w:t xml:space="preserve">5.0. If they are missing, </w:t>
+      </w:r>
+      <w:proofErr w:type="gramStart"/>
+      <w:r>
+        <w:t>add with</w:t>
+      </w:r>
+      <w:proofErr w:type="gramEnd"/>
+      <w:r>
+        <w:t xml:space="preserve"> the following values</w:t>
       </w:r>
       <w:r>
         <w:t>.</w:t>
@@ -3083,6 +3105,7 @@
                 <w:sz w:val="18"/>
                 <w:szCs w:val="18"/>
               </w:rPr>
+              <w:lastRenderedPageBreak/>
               <w:t>eMedications.04</w:t>
             </w:r>
           </w:p>
@@ -3185,7 +3208,6 @@
                 <w:sz w:val="18"/>
                 <w:szCs w:val="18"/>
               </w:rPr>
-              <w:lastRenderedPageBreak/>
               <w:t>eOutcome.10</w:t>
             </w:r>
           </w:p>
@@ -3784,9 +3806,11 @@
           <w:rFonts w:eastAsia="Times New Roman"/>
         </w:rPr>
       </w:pPr>
+      <w:proofErr w:type="spellStart"/>
       <w:r>
         <w:t>CorrelationID</w:t>
       </w:r>
+      <w:proofErr w:type="spellEnd"/>
     </w:p>
     <w:p>
       <w:r>
@@ -4228,12 +4252,37 @@
                 <w:szCs w:val="18"/>
               </w:rPr>
             </w:pPr>
-            <w:r>
-              <w:rPr>
-                <w:sz w:val="18"/>
-                <w:szCs w:val="18"/>
-              </w:rPr>
-              <w:t>CorrelationID of PatientCareReport Element or Group</w:t>
+            <w:proofErr w:type="spellStart"/>
+            <w:r>
+              <w:rPr>
+                <w:sz w:val="18"/>
+                <w:szCs w:val="18"/>
+              </w:rPr>
+              <w:t>CorrelationID</w:t>
+            </w:r>
+            <w:proofErr w:type="spellEnd"/>
+            <w:r>
+              <w:rPr>
+                <w:sz w:val="18"/>
+                <w:szCs w:val="18"/>
+              </w:rPr>
+              <w:t xml:space="preserve"> of </w:t>
+            </w:r>
+            <w:proofErr w:type="spellStart"/>
+            <w:r>
+              <w:rPr>
+                <w:sz w:val="18"/>
+                <w:szCs w:val="18"/>
+              </w:rPr>
+              <w:t>PatientCareReport</w:t>
+            </w:r>
+            <w:proofErr w:type="spellEnd"/>
+            <w:r>
+              <w:rPr>
+                <w:sz w:val="18"/>
+                <w:szCs w:val="18"/>
+              </w:rPr>
+              <w:t xml:space="preserve"> Element or Group</w:t>
             </w:r>
           </w:p>
         </w:tc>
@@ -4417,12 +4466,37 @@
                 <w:szCs w:val="18"/>
               </w:rPr>
             </w:pPr>
-            <w:r>
-              <w:rPr>
-                <w:sz w:val="18"/>
-                <w:szCs w:val="18"/>
-              </w:rPr>
-              <w:t>CorrelationID of DemographicReport Element or Group</w:t>
+            <w:proofErr w:type="spellStart"/>
+            <w:r>
+              <w:rPr>
+                <w:sz w:val="18"/>
+                <w:szCs w:val="18"/>
+              </w:rPr>
+              <w:t>CorrelationID</w:t>
+            </w:r>
+            <w:proofErr w:type="spellEnd"/>
+            <w:r>
+              <w:rPr>
+                <w:sz w:val="18"/>
+                <w:szCs w:val="18"/>
+              </w:rPr>
+              <w:t xml:space="preserve"> of </w:t>
+            </w:r>
+            <w:proofErr w:type="spellStart"/>
+            <w:r>
+              <w:rPr>
+                <w:sz w:val="18"/>
+                <w:szCs w:val="18"/>
+              </w:rPr>
+              <w:t>DemographicReport</w:t>
+            </w:r>
+            <w:proofErr w:type="spellEnd"/>
+            <w:r>
+              <w:rPr>
+                <w:sz w:val="18"/>
+                <w:szCs w:val="18"/>
+              </w:rPr>
+              <w:t xml:space="preserve"> Element or Group</w:t>
             </w:r>
           </w:p>
         </w:tc>
@@ -4436,9 +4510,11 @@
           <w:rFonts w:eastAsia="Times New Roman"/>
         </w:rPr>
       </w:pPr>
+      <w:proofErr w:type="spellStart"/>
       <w:r>
         <w:t>CustomDefinition</w:t>
       </w:r>
+      <w:proofErr w:type="spellEnd"/>
     </w:p>
     <w:p>
       <w:r>
@@ -4680,7 +4756,15 @@
         <w:t>3.5.0</w:t>
       </w:r>
       <w:r>
-        <w:t xml:space="preserve"> as follows.</w:t>
+        <w:t xml:space="preserve"> </w:t>
+      </w:r>
+      <w:proofErr w:type="gramStart"/>
+      <w:r>
+        <w:t>as</w:t>
+      </w:r>
+      <w:proofErr w:type="gramEnd"/>
+      <w:r>
+        <w:t xml:space="preserve"> follows.</w:t>
       </w:r>
     </w:p>
     <w:tbl>
@@ -4925,7 +5009,15 @@
                 <w:sz w:val="18"/>
                 <w:szCs w:val="18"/>
               </w:rPr>
-              <w:t>EMS Personnel's Practice Level</w:t>
+              <w:t xml:space="preserve">EMS Personnel's Practice </w:t>
+            </w:r>
+            <w:r>
+              <w:rPr>
+                <w:sz w:val="18"/>
+                <w:szCs w:val="18"/>
+              </w:rPr>
+              <w:lastRenderedPageBreak/>
+              <w:t>Level</w:t>
             </w:r>
           </w:p>
         </w:tc>
@@ -4948,6 +5040,7 @@
                 <w:sz w:val="18"/>
                 <w:szCs w:val="18"/>
               </w:rPr>
+              <w:lastRenderedPageBreak/>
               <w:t>9925013</w:t>
             </w:r>
           </w:p>
@@ -5444,7 +5537,6 @@
                 <w:sz w:val="18"/>
                 <w:szCs w:val="18"/>
               </w:rPr>
-              <w:lastRenderedPageBreak/>
               <w:t>ePayment.42</w:t>
             </w:r>
           </w:p>
@@ -10312,7 +10404,6 @@
                 <w:sz w:val="18"/>
                 <w:szCs w:val="18"/>
               </w:rPr>
-              <w:lastRenderedPageBreak/>
               <w:t>StateDataSet dConfiguration.02</w:t>
             </w:r>
           </w:p>
@@ -14657,9 +14748,11 @@
       <w:pPr>
         <w:pStyle w:val="Heading2"/>
       </w:pPr>
+      <w:proofErr w:type="spellStart"/>
       <w:r>
         <w:t>eVitals.CardiacRhythmGroup</w:t>
       </w:r>
+      <w:proofErr w:type="spellEnd"/>
     </w:p>
     <w:p>
       <w:r>
@@ -14688,7 +14781,15 @@
         <w:t xml:space="preserve">add </w:t>
       </w:r>
       <w:r>
-        <w:t xml:space="preserve">@ETCOType and set to </w:t>
+        <w:t>@</w:t>
+      </w:r>
+      <w:proofErr w:type="gramStart"/>
+      <w:r>
+        <w:t>ETCOType</w:t>
+      </w:r>
+      <w:proofErr w:type="gramEnd"/>
+      <w:r>
+        <w:t xml:space="preserve"> and set to </w:t>
       </w:r>
       <w:r>
         <w:t>3440001 (mmHg).</w:t>
@@ -14756,7 +14857,23 @@
     </w:p>
     <w:p>
       <w:r>
-        <w:t xml:space="preserve">Map values to new elements in eExam.LungGroup and eExam.ChestGroup. </w:t>
+        <w:t xml:space="preserve">Map values to new elements in </w:t>
+      </w:r>
+      <w:proofErr w:type="spellStart"/>
+      <w:r>
+        <w:t>eExam.LungGroup</w:t>
+      </w:r>
+      <w:proofErr w:type="spellEnd"/>
+      <w:r>
+        <w:t xml:space="preserve"> and </w:t>
+      </w:r>
+      <w:proofErr w:type="spellStart"/>
+      <w:r>
+        <w:t>eExam.ChestGroup</w:t>
+      </w:r>
+      <w:proofErr w:type="spellEnd"/>
+      <w:r>
+        <w:t xml:space="preserve">. </w:t>
       </w:r>
       <w:r>
         <w:t xml:space="preserve">Attach </w:t>
@@ -14768,12 +14885,36 @@
         <w:t xml:space="preserve">to </w:t>
       </w:r>
       <w:r>
-        <w:t>the first instance of eExam.LungGroup or eExam.ChestGroup.</w:t>
+        <w:t xml:space="preserve">the first instance of </w:t>
+      </w:r>
+      <w:proofErr w:type="spellStart"/>
+      <w:r>
+        <w:t>eExam.LungGroup</w:t>
+      </w:r>
+      <w:proofErr w:type="spellEnd"/>
+      <w:r>
+        <w:t xml:space="preserve"> or </w:t>
+      </w:r>
+      <w:proofErr w:type="spellStart"/>
+      <w:r>
+        <w:t>eExam.ChestGroup</w:t>
+      </w:r>
+      <w:proofErr w:type="spellEnd"/>
+      <w:r>
+        <w:t>.</w:t>
       </w:r>
     </w:p>
     <w:p>
       <w:r>
-        <w:t>Values are mapped to eExam.LungGroup as follows</w:t>
+        <w:t xml:space="preserve">Values are mapped to </w:t>
+      </w:r>
+      <w:proofErr w:type="spellStart"/>
+      <w:r>
+        <w:t>eExam.LungGroup</w:t>
+      </w:r>
+      <w:proofErr w:type="spellEnd"/>
+      <w:r>
+        <w:t xml:space="preserve"> as follows</w:t>
       </w:r>
       <w:r>
         <w:t>.</w:t>
@@ -18786,7 +18927,15 @@
     <w:p/>
     <w:p>
       <w:r>
-        <w:t>Values are mapped to eExam.ChestGroup as follows</w:t>
+        <w:t xml:space="preserve">Values are mapped to </w:t>
+      </w:r>
+      <w:proofErr w:type="spellStart"/>
+      <w:r>
+        <w:t>eExam.ChestGroup</w:t>
+      </w:r>
+      <w:proofErr w:type="spellEnd"/>
+      <w:r>
+        <w:t xml:space="preserve"> as follows</w:t>
       </w:r>
       <w:r>
         <w:t>.</w:t>
@@ -22945,7 +23094,15 @@
         <w:t xml:space="preserve">add </w:t>
       </w:r>
       <w:r>
-        <w:t>@CodeType and set to 9924003 (RxNorm).</w:t>
+        <w:t>@</w:t>
+      </w:r>
+      <w:proofErr w:type="gramStart"/>
+      <w:r>
+        <w:t>CodeType</w:t>
+      </w:r>
+      <w:proofErr w:type="gramEnd"/>
+      <w:r>
+        <w:t xml:space="preserve"> and set to 9924003 (RxNorm).</w:t>
       </w:r>
     </w:p>
     <w:p>
@@ -23390,9 +23547,11 @@
       <w:pPr>
         <w:pStyle w:val="Heading2"/>
       </w:pPr>
+      <w:proofErr w:type="spellStart"/>
       <w:r>
         <w:t>eDisposition.IncidentDispositionGroup</w:t>
       </w:r>
+      <w:proofErr w:type="spellEnd"/>
     </w:p>
     <w:p>
       <w:r>
@@ -24041,7 +24200,27 @@
                 <w:sz w:val="18"/>
                 <w:szCs w:val="18"/>
               </w:rPr>
-              <w:t>Canceled (Prior to Arrival At Scene)</w:t>
+              <w:t xml:space="preserve">Canceled (Prior to Arrival </w:t>
+            </w:r>
+            <w:proofErr w:type="gramStart"/>
+            <w:r>
+              <w:rPr>
+                <w:rFonts w:cstheme="minorHAnsi"/>
+                <w:color w:val="000000"/>
+                <w:sz w:val="18"/>
+                <w:szCs w:val="18"/>
+              </w:rPr>
+              <w:t>At</w:t>
+            </w:r>
+            <w:proofErr w:type="gramEnd"/>
+            <w:r>
+              <w:rPr>
+                <w:rFonts w:cstheme="minorHAnsi"/>
+                <w:color w:val="000000"/>
+                <w:sz w:val="18"/>
+                <w:szCs w:val="18"/>
+              </w:rPr>
+              <w:t xml:space="preserve"> Scene)</w:t>
             </w:r>
           </w:p>
         </w:tc>
@@ -24136,6 +24315,7 @@
                 <w:szCs w:val="18"/>
               </w:rPr>
             </w:pPr>
+            <w:bookmarkStart w:id="2" w:name="_Hlk153193502"/>
             <w:r>
               <w:rPr>
                 <w:rFonts w:cstheme="minorHAnsi"/>
@@ -24208,7 +24388,16 @@
                 <w:sz w:val="18"/>
                 <w:szCs w:val="18"/>
               </w:rPr>
-              <w:t>4227007</w:t>
+              <w:t>422700</w:t>
+            </w:r>
+            <w:r>
+              <w:rPr>
+                <w:rFonts w:cstheme="minorHAnsi"/>
+                <w:color w:val="000000"/>
+                <w:sz w:val="18"/>
+                <w:szCs w:val="18"/>
+              </w:rPr>
+              <w:t>3</w:t>
             </w:r>
           </w:p>
         </w:tc>
@@ -24240,11 +24429,12 @@
                 <w:sz w:val="18"/>
                 <w:szCs w:val="18"/>
               </w:rPr>
-              <w:t>No Patient Contact</w:t>
+              <w:t>Cancelled on Scene</w:t>
             </w:r>
           </w:p>
         </w:tc>
       </w:tr>
+      <w:bookmarkEnd w:id="2"/>
       <w:tr>
         <w:trPr>
           <w:cantSplit/>
@@ -26878,7 +27068,27 @@
                 <w:sz w:val="18"/>
                 <w:szCs w:val="18"/>
               </w:rPr>
-              <w:t>Canceled (Prior to Arrival At Scene)</w:t>
+              <w:t xml:space="preserve">Canceled (Prior to Arrival </w:t>
+            </w:r>
+            <w:proofErr w:type="gramStart"/>
+            <w:r>
+              <w:rPr>
+                <w:rFonts w:cstheme="minorHAnsi"/>
+                <w:color w:val="000000"/>
+                <w:sz w:val="18"/>
+                <w:szCs w:val="18"/>
+              </w:rPr>
+              <w:t>At</w:t>
+            </w:r>
+            <w:proofErr w:type="gramEnd"/>
+            <w:r>
+              <w:rPr>
+                <w:rFonts w:cstheme="minorHAnsi"/>
+                <w:color w:val="000000"/>
+                <w:sz w:val="18"/>
+                <w:szCs w:val="18"/>
+              </w:rPr>
+              <w:t xml:space="preserve"> Scene)</w:t>
             </w:r>
           </w:p>
         </w:tc>
@@ -29779,7 +29989,27 @@
                 <w:sz w:val="18"/>
                 <w:szCs w:val="18"/>
               </w:rPr>
-              <w:t>Canceled (Prior to Arrival At Scene)</w:t>
+              <w:t xml:space="preserve">Canceled (Prior to Arrival </w:t>
+            </w:r>
+            <w:proofErr w:type="gramStart"/>
+            <w:r>
+              <w:rPr>
+                <w:rFonts w:cstheme="minorHAnsi"/>
+                <w:color w:val="000000"/>
+                <w:sz w:val="18"/>
+                <w:szCs w:val="18"/>
+              </w:rPr>
+              <w:t>At</w:t>
+            </w:r>
+            <w:proofErr w:type="gramEnd"/>
+            <w:r>
+              <w:rPr>
+                <w:rFonts w:cstheme="minorHAnsi"/>
+                <w:color w:val="000000"/>
+                <w:sz w:val="18"/>
+                <w:szCs w:val="18"/>
+              </w:rPr>
+              <w:t xml:space="preserve"> Scene)</w:t>
             </w:r>
           </w:p>
         </w:tc>
@@ -32132,7 +32362,7 @@
     </w:tbl>
     <w:p/>
     <w:p>
-      <w:bookmarkStart w:id="2" w:name="_Hlk81985358"/>
+      <w:bookmarkStart w:id="3" w:name="_Hlk81985358"/>
       <w:r>
         <w:t>eDisposition.30 - Transport Disposition:</w:t>
       </w:r>
@@ -32169,7 +32399,7 @@
             <w:gridSpan w:val="2"/>
             <w:shd w:val="clear" w:color="000000" w:fill="D9D9D9"/>
           </w:tcPr>
-          <w:bookmarkEnd w:id="2"/>
+          <w:bookmarkEnd w:id="3"/>
           <w:p>
             <w:pPr>
               <w:spacing w:after="0" w:line="240" w:lineRule="auto"/>
@@ -32726,7 +32956,27 @@
                 <w:sz w:val="18"/>
                 <w:szCs w:val="18"/>
               </w:rPr>
-              <w:t>Canceled (Prior to Arrival At Scene)</w:t>
+              <w:t xml:space="preserve">Canceled (Prior to Arrival </w:t>
+            </w:r>
+            <w:proofErr w:type="gramStart"/>
+            <w:r>
+              <w:rPr>
+                <w:rFonts w:cstheme="minorHAnsi"/>
+                <w:color w:val="000000"/>
+                <w:sz w:val="18"/>
+                <w:szCs w:val="18"/>
+              </w:rPr>
+              <w:t>At</w:t>
+            </w:r>
+            <w:proofErr w:type="gramEnd"/>
+            <w:r>
+              <w:rPr>
+                <w:rFonts w:cstheme="minorHAnsi"/>
+                <w:color w:val="000000"/>
+                <w:sz w:val="18"/>
+                <w:szCs w:val="18"/>
+              </w:rPr>
+              <w:t xml:space="preserve"> Scene)</w:t>
             </w:r>
           </w:p>
         </w:tc>
@@ -35838,7 +36088,15 @@
         <w:t xml:space="preserve"> - Incident/Patient Disposition</w:t>
       </w:r>
       <w:r>
-        <w:t>, eProcedures.ProcedureGroup,</w:t>
+        <w:t xml:space="preserve">, </w:t>
+      </w:r>
+      <w:proofErr w:type="spellStart"/>
+      <w:r>
+        <w:t>eProcedures.ProcedureGroup</w:t>
+      </w:r>
+      <w:proofErr w:type="spellEnd"/>
+      <w:r>
+        <w:t>,</w:t>
       </w:r>
       <w:r>
         <w:t xml:space="preserve"> and eResponse.15</w:t>
@@ -36222,7 +36480,27 @@
                 <w:sz w:val="18"/>
                 <w:szCs w:val="18"/>
               </w:rPr>
-              <w:t>Canceled (Prior to Arrival At Scene)</w:t>
+              <w:t xml:space="preserve">Canceled (Prior to Arrival </w:t>
+            </w:r>
+            <w:proofErr w:type="gramStart"/>
+            <w:r>
+              <w:rPr>
+                <w:rFonts w:cstheme="minorHAnsi"/>
+                <w:color w:val="000000"/>
+                <w:sz w:val="18"/>
+                <w:szCs w:val="18"/>
+              </w:rPr>
+              <w:t>At</w:t>
+            </w:r>
+            <w:proofErr w:type="gramEnd"/>
+            <w:r>
+              <w:rPr>
+                <w:rFonts w:cstheme="minorHAnsi"/>
+                <w:color w:val="000000"/>
+                <w:sz w:val="18"/>
+                <w:szCs w:val="18"/>
+              </w:rPr>
+              <w:t xml:space="preserve"> Scene)</w:t>
             </w:r>
           </w:p>
         </w:tc>
@@ -36787,8 +37065,19 @@
                 <w:sz w:val="18"/>
                 <w:szCs w:val="18"/>
               </w:rPr>
-              <w:t>no procedures recorded in eProcedures.ProcedureGroup</w:t>
-            </w:r>
+              <w:t xml:space="preserve">no procedures recorded in </w:t>
+            </w:r>
+            <w:proofErr w:type="spellStart"/>
+            <w:r>
+              <w:rPr>
+                <w:rFonts w:cstheme="minorHAnsi"/>
+                <w:color w:val="000000"/>
+                <w:sz w:val="18"/>
+                <w:szCs w:val="18"/>
+              </w:rPr>
+              <w:t>eProcedures.ProcedureGroup</w:t>
+            </w:r>
+            <w:proofErr w:type="spellEnd"/>
           </w:p>
         </w:tc>
         <w:tc>
@@ -38762,12 +39051,19 @@
       </w:r>
     </w:p>
     <w:p>
+      <w:proofErr w:type="gramStart"/>
       <w:r>
-        <w:t xml:space="preserve">Enclose in new element </w:t>
+        <w:t>Enclose</w:t>
       </w:r>
+      <w:proofErr w:type="gramEnd"/>
+      <w:r>
+        <w:t xml:space="preserve"> in new element </w:t>
+      </w:r>
+      <w:proofErr w:type="spellStart"/>
       <w:r>
         <w:t>eOutcome.EmergencyDepartmentProceduresGroup</w:t>
       </w:r>
+      <w:proofErr w:type="spellEnd"/>
       <w:r>
         <w:t xml:space="preserve">. </w:t>
       </w:r>
@@ -38777,9 +39073,11 @@
       <w:r>
         <w:t xml:space="preserve">@CorrelationID to </w:t>
       </w:r>
+      <w:proofErr w:type="spellStart"/>
       <w:r>
         <w:t>eOutcome.EmergencyDepartmentProceduresGroup</w:t>
       </w:r>
+      <w:proofErr w:type="spellEnd"/>
       <w:r>
         <w:t>.</w:t>
       </w:r>
@@ -38796,6 +39094,7 @@
       <w:r>
         <w:t xml:space="preserve">Enclose in new element </w:t>
       </w:r>
+      <w:proofErr w:type="spellStart"/>
       <w:r>
         <w:t>eOutcome.</w:t>
       </w:r>
@@ -38805,6 +39104,7 @@
       <w:r>
         <w:t>ProceduresGroup</w:t>
       </w:r>
+      <w:proofErr w:type="spellEnd"/>
       <w:r>
         <w:t xml:space="preserve">. </w:t>
       </w:r>
@@ -38820,6 +39120,7 @@
       <w:r>
         <w:t xml:space="preserve"> </w:t>
       </w:r>
+      <w:proofErr w:type="spellStart"/>
       <w:r>
         <w:t>eOutcome.</w:t>
       </w:r>
@@ -38829,6 +39130,7 @@
       <w:r>
         <w:t>ProceduresGroup</w:t>
       </w:r>
+      <w:proofErr w:type="spellEnd"/>
       <w:r>
         <w:t>.</w:t>
       </w:r>
@@ -39104,6 +39406,7 @@
                 <w:szCs w:val="18"/>
               </w:rPr>
             </w:pPr>
+            <w:proofErr w:type="spellStart"/>
             <w:r>
               <w:rPr>
                 <w:sz w:val="18"/>
@@ -39111,6 +39414,7 @@
               </w:rPr>
               <w:t>dCustomConfiguration</w:t>
             </w:r>
+            <w:proofErr w:type="spellEnd"/>
           </w:p>
         </w:tc>
         <w:tc>
@@ -39126,6 +39430,7 @@
                 <w:szCs w:val="18"/>
               </w:rPr>
             </w:pPr>
+            <w:proofErr w:type="spellStart"/>
             <w:r>
               <w:rPr>
                 <w:sz w:val="18"/>
@@ -39133,6 +39438,7 @@
               </w:rPr>
               <w:t>sdCustomConfiguration</w:t>
             </w:r>
+            <w:proofErr w:type="spellEnd"/>
           </w:p>
         </w:tc>
         <w:tc>
@@ -39168,12 +39474,21 @@
                 <w:szCs w:val="18"/>
               </w:rPr>
             </w:pPr>
-            <w:r>
-              <w:rPr>
-                <w:sz w:val="18"/>
-                <w:szCs w:val="18"/>
-              </w:rPr>
-              <w:t>dCustomConfiguration.</w:t>
+            <w:proofErr w:type="spellStart"/>
+            <w:r>
+              <w:rPr>
+                <w:sz w:val="18"/>
+                <w:szCs w:val="18"/>
+              </w:rPr>
+              <w:t>dCustomConfiguration</w:t>
+            </w:r>
+            <w:proofErr w:type="spellEnd"/>
+            <w:r>
+              <w:rPr>
+                <w:sz w:val="18"/>
+                <w:szCs w:val="18"/>
+              </w:rPr>
+              <w:t>.</w:t>
             </w:r>
             <w:r>
               <w:rPr>
@@ -39182,6 +39497,7 @@
               </w:rPr>
               <w:t>‌</w:t>
             </w:r>
+            <w:proofErr w:type="spellStart"/>
             <w:r>
               <w:rPr>
                 <w:sz w:val="18"/>
@@ -39189,6 +39505,7 @@
               </w:rPr>
               <w:t>CustomGroup</w:t>
             </w:r>
+            <w:proofErr w:type="spellEnd"/>
           </w:p>
         </w:tc>
         <w:tc>
@@ -39204,12 +39521,21 @@
                 <w:szCs w:val="18"/>
               </w:rPr>
             </w:pPr>
-            <w:r>
-              <w:rPr>
-                <w:sz w:val="18"/>
-                <w:szCs w:val="18"/>
-              </w:rPr>
-              <w:t>sdCustomConfiguration.</w:t>
+            <w:proofErr w:type="spellStart"/>
+            <w:r>
+              <w:rPr>
+                <w:sz w:val="18"/>
+                <w:szCs w:val="18"/>
+              </w:rPr>
+              <w:t>sdCustomConfiguration</w:t>
+            </w:r>
+            <w:proofErr w:type="spellEnd"/>
+            <w:r>
+              <w:rPr>
+                <w:sz w:val="18"/>
+                <w:szCs w:val="18"/>
+              </w:rPr>
+              <w:t>.</w:t>
             </w:r>
             <w:r>
               <w:rPr>
@@ -39218,6 +39544,7 @@
               </w:rPr>
               <w:t xml:space="preserve"> ‌</w:t>
             </w:r>
+            <w:proofErr w:type="spellStart"/>
             <w:r>
               <w:rPr>
                 <w:sz w:val="18"/>
@@ -39225,6 +39552,7 @@
               </w:rPr>
               <w:t>CustomGroup</w:t>
             </w:r>
+            <w:proofErr w:type="spellEnd"/>
           </w:p>
         </w:tc>
         <w:tc>
@@ -39899,6 +40227,7 @@
                 <w:szCs w:val="18"/>
               </w:rPr>
             </w:pPr>
+            <w:proofErr w:type="spellStart"/>
             <w:r>
               <w:rPr>
                 <w:sz w:val="18"/>
@@ -39906,6 +40235,7 @@
               </w:rPr>
               <w:t>eCustomConfiguration</w:t>
             </w:r>
+            <w:proofErr w:type="spellEnd"/>
           </w:p>
         </w:tc>
         <w:tc>
@@ -39921,6 +40251,7 @@
                 <w:szCs w:val="18"/>
               </w:rPr>
             </w:pPr>
+            <w:proofErr w:type="spellStart"/>
             <w:r>
               <w:rPr>
                 <w:sz w:val="18"/>
@@ -39928,6 +40259,7 @@
               </w:rPr>
               <w:t>seCustomConfiguration</w:t>
             </w:r>
+            <w:proofErr w:type="spellEnd"/>
           </w:p>
         </w:tc>
         <w:tc>
@@ -39963,12 +40295,21 @@
                 <w:szCs w:val="18"/>
               </w:rPr>
             </w:pPr>
-            <w:r>
-              <w:rPr>
-                <w:sz w:val="18"/>
-                <w:szCs w:val="18"/>
-              </w:rPr>
-              <w:t>eCustomConfiguration.</w:t>
+            <w:proofErr w:type="spellStart"/>
+            <w:r>
+              <w:rPr>
+                <w:sz w:val="18"/>
+                <w:szCs w:val="18"/>
+              </w:rPr>
+              <w:t>eCustomConfiguration</w:t>
+            </w:r>
+            <w:proofErr w:type="spellEnd"/>
+            <w:r>
+              <w:rPr>
+                <w:sz w:val="18"/>
+                <w:szCs w:val="18"/>
+              </w:rPr>
+              <w:t>.</w:t>
             </w:r>
             <w:r>
               <w:rPr>
@@ -39977,6 +40318,7 @@
               </w:rPr>
               <w:t xml:space="preserve"> ‌</w:t>
             </w:r>
+            <w:proofErr w:type="spellStart"/>
             <w:r>
               <w:rPr>
                 <w:sz w:val="18"/>
@@ -39984,6 +40326,7 @@
               </w:rPr>
               <w:t>CustomGroup</w:t>
             </w:r>
+            <w:proofErr w:type="spellEnd"/>
           </w:p>
         </w:tc>
         <w:tc>
@@ -39999,12 +40342,21 @@
                 <w:szCs w:val="18"/>
               </w:rPr>
             </w:pPr>
-            <w:r>
-              <w:rPr>
-                <w:sz w:val="18"/>
-                <w:szCs w:val="18"/>
-              </w:rPr>
-              <w:t>seCustomConfiguration.</w:t>
+            <w:proofErr w:type="spellStart"/>
+            <w:r>
+              <w:rPr>
+                <w:sz w:val="18"/>
+                <w:szCs w:val="18"/>
+              </w:rPr>
+              <w:t>seCustomConfiguration</w:t>
+            </w:r>
+            <w:proofErr w:type="spellEnd"/>
+            <w:r>
+              <w:rPr>
+                <w:sz w:val="18"/>
+                <w:szCs w:val="18"/>
+              </w:rPr>
+              <w:t>.</w:t>
             </w:r>
             <w:r>
               <w:rPr>
@@ -40013,6 +40365,7 @@
               </w:rPr>
               <w:t xml:space="preserve"> ‌</w:t>
             </w:r>
+            <w:proofErr w:type="spellStart"/>
             <w:r>
               <w:rPr>
                 <w:sz w:val="18"/>
@@ -40020,6 +40373,7 @@
               </w:rPr>
               <w:t>CustomGroup</w:t>
             </w:r>
+            <w:proofErr w:type="spellEnd"/>
           </w:p>
         </w:tc>
         <w:tc>
@@ -40693,6 +41047,7 @@
                 <w:szCs w:val="18"/>
               </w:rPr>
             </w:pPr>
+            <w:proofErr w:type="spellStart"/>
             <w:r>
               <w:rPr>
                 <w:sz w:val="18"/>
@@ -40700,6 +41055,7 @@
               </w:rPr>
               <w:t>dState</w:t>
             </w:r>
+            <w:proofErr w:type="spellEnd"/>
           </w:p>
         </w:tc>
         <w:tc>
@@ -40714,6 +41070,7 @@
                 <w:szCs w:val="18"/>
               </w:rPr>
             </w:pPr>
+            <w:proofErr w:type="spellStart"/>
             <w:r>
               <w:rPr>
                 <w:sz w:val="18"/>
@@ -40721,6 +41078,7 @@
               </w:rPr>
               <w:t>sElement</w:t>
             </w:r>
+            <w:proofErr w:type="spellEnd"/>
           </w:p>
         </w:tc>
         <w:tc>
@@ -40825,6 +41183,7 @@
                 <w:szCs w:val="18"/>
               </w:rPr>
             </w:pPr>
+            <w:proofErr w:type="spellStart"/>
             <w:r>
               <w:rPr>
                 <w:sz w:val="18"/>
@@ -40832,6 +41191,7 @@
               </w:rPr>
               <w:t>eState</w:t>
             </w:r>
+            <w:proofErr w:type="spellEnd"/>
           </w:p>
         </w:tc>
         <w:tc>
@@ -40846,6 +41206,7 @@
                 <w:szCs w:val="18"/>
               </w:rPr>
             </w:pPr>
+            <w:proofErr w:type="spellStart"/>
             <w:r>
               <w:rPr>
                 <w:sz w:val="18"/>
@@ -40853,6 +41214,7 @@
               </w:rPr>
               <w:t>sElement</w:t>
             </w:r>
+            <w:proofErr w:type="spellEnd"/>
           </w:p>
         </w:tc>
         <w:tc>
@@ -40958,6 +41320,7 @@
                 <w:szCs w:val="18"/>
               </w:rPr>
             </w:pPr>
+            <w:proofErr w:type="spellStart"/>
             <w:r>
               <w:rPr>
                 <w:sz w:val="18"/>
@@ -40965,6 +41328,7 @@
               </w:rPr>
               <w:t>dConfiguration</w:t>
             </w:r>
+            <w:proofErr w:type="spellEnd"/>
           </w:p>
         </w:tc>
         <w:tc>
@@ -40980,6 +41344,7 @@
                 <w:szCs w:val="18"/>
               </w:rPr>
             </w:pPr>
+            <w:proofErr w:type="spellStart"/>
             <w:r>
               <w:rPr>
                 <w:sz w:val="18"/>
@@ -40987,6 +41352,7 @@
               </w:rPr>
               <w:t>sConfiguration</w:t>
             </w:r>
+            <w:proofErr w:type="spellEnd"/>
           </w:p>
         </w:tc>
         <w:tc>
@@ -41093,12 +41459,21 @@
                 <w:szCs w:val="18"/>
               </w:rPr>
             </w:pPr>
-            <w:r>
-              <w:rPr>
-                <w:sz w:val="18"/>
-                <w:szCs w:val="18"/>
-              </w:rPr>
-              <w:t>dConfiguration.</w:t>
+            <w:proofErr w:type="spellStart"/>
+            <w:r>
+              <w:rPr>
+                <w:sz w:val="18"/>
+                <w:szCs w:val="18"/>
+              </w:rPr>
+              <w:t>dConfiguration</w:t>
+            </w:r>
+            <w:proofErr w:type="spellEnd"/>
+            <w:r>
+              <w:rPr>
+                <w:sz w:val="18"/>
+                <w:szCs w:val="18"/>
+              </w:rPr>
+              <w:t>.</w:t>
             </w:r>
             <w:r>
               <w:rPr>
@@ -41107,6 +41482,7 @@
               </w:rPr>
               <w:t xml:space="preserve"> ‌</w:t>
             </w:r>
+            <w:proofErr w:type="spellStart"/>
             <w:r>
               <w:rPr>
                 <w:sz w:val="18"/>
@@ -41114,6 +41490,7 @@
               </w:rPr>
               <w:t>ProcedureGroup</w:t>
             </w:r>
+            <w:proofErr w:type="spellEnd"/>
           </w:p>
         </w:tc>
         <w:tc>
@@ -41129,12 +41506,21 @@
                 <w:szCs w:val="18"/>
               </w:rPr>
             </w:pPr>
-            <w:r>
-              <w:rPr>
-                <w:sz w:val="18"/>
-                <w:szCs w:val="18"/>
-              </w:rPr>
-              <w:t>sConfiguration.</w:t>
+            <w:proofErr w:type="spellStart"/>
+            <w:r>
+              <w:rPr>
+                <w:sz w:val="18"/>
+                <w:szCs w:val="18"/>
+              </w:rPr>
+              <w:t>sConfiguration</w:t>
+            </w:r>
+            <w:proofErr w:type="spellEnd"/>
+            <w:r>
+              <w:rPr>
+                <w:sz w:val="18"/>
+                <w:szCs w:val="18"/>
+              </w:rPr>
+              <w:t>.</w:t>
             </w:r>
             <w:r>
               <w:rPr>
@@ -41143,6 +41529,7 @@
               </w:rPr>
               <w:t xml:space="preserve"> ‌</w:t>
             </w:r>
+            <w:proofErr w:type="spellStart"/>
             <w:r>
               <w:rPr>
                 <w:sz w:val="18"/>
@@ -41150,6 +41537,7 @@
               </w:rPr>
               <w:t>ProcedureGroup</w:t>
             </w:r>
+            <w:proofErr w:type="spellEnd"/>
           </w:p>
         </w:tc>
         <w:tc>
@@ -41327,12 +41715,21 @@
                 <w:szCs w:val="18"/>
               </w:rPr>
             </w:pPr>
-            <w:r>
-              <w:rPr>
-                <w:sz w:val="18"/>
-                <w:szCs w:val="18"/>
-              </w:rPr>
-              <w:t>dConfiguration.</w:t>
+            <w:proofErr w:type="spellStart"/>
+            <w:r>
+              <w:rPr>
+                <w:sz w:val="18"/>
+                <w:szCs w:val="18"/>
+              </w:rPr>
+              <w:t>dConfiguration</w:t>
+            </w:r>
+            <w:proofErr w:type="spellEnd"/>
+            <w:r>
+              <w:rPr>
+                <w:sz w:val="18"/>
+                <w:szCs w:val="18"/>
+              </w:rPr>
+              <w:t>.</w:t>
             </w:r>
             <w:r>
               <w:rPr>
@@ -41341,6 +41738,7 @@
               </w:rPr>
               <w:t xml:space="preserve"> ‌</w:t>
             </w:r>
+            <w:proofErr w:type="spellStart"/>
             <w:r>
               <w:rPr>
                 <w:sz w:val="18"/>
@@ -41348,6 +41746,7 @@
               </w:rPr>
               <w:t>MedicationGroup</w:t>
             </w:r>
+            <w:proofErr w:type="spellEnd"/>
           </w:p>
         </w:tc>
         <w:tc>
@@ -41363,12 +41762,21 @@
                 <w:szCs w:val="18"/>
               </w:rPr>
             </w:pPr>
-            <w:r>
-              <w:rPr>
-                <w:sz w:val="18"/>
-                <w:szCs w:val="18"/>
-              </w:rPr>
-              <w:t>sConfiguration.</w:t>
+            <w:proofErr w:type="spellStart"/>
+            <w:r>
+              <w:rPr>
+                <w:sz w:val="18"/>
+                <w:szCs w:val="18"/>
+              </w:rPr>
+              <w:t>sConfiguration</w:t>
+            </w:r>
+            <w:proofErr w:type="spellEnd"/>
+            <w:r>
+              <w:rPr>
+                <w:sz w:val="18"/>
+                <w:szCs w:val="18"/>
+              </w:rPr>
+              <w:t>.</w:t>
             </w:r>
             <w:r>
               <w:rPr>
@@ -41377,6 +41785,7 @@
               </w:rPr>
               <w:t xml:space="preserve"> ‌</w:t>
             </w:r>
+            <w:proofErr w:type="spellStart"/>
             <w:r>
               <w:rPr>
                 <w:sz w:val="18"/>
@@ -41384,6 +41793,7 @@
               </w:rPr>
               <w:t>MedicationGroup</w:t>
             </w:r>
+            <w:proofErr w:type="spellEnd"/>
           </w:p>
         </w:tc>
         <w:tc>
@@ -41633,6 +42043,7 @@
                 <w:szCs w:val="18"/>
               </w:rPr>
             </w:pPr>
+            <w:proofErr w:type="spellStart"/>
             <w:r>
               <w:rPr>
                 <w:sz w:val="18"/>
@@ -41640,6 +42051,7 @@
               </w:rPr>
               <w:t>dAgency</w:t>
             </w:r>
+            <w:proofErr w:type="spellEnd"/>
           </w:p>
         </w:tc>
         <w:tc>
@@ -41655,6 +42067,7 @@
                 <w:szCs w:val="18"/>
               </w:rPr>
             </w:pPr>
+            <w:proofErr w:type="spellStart"/>
             <w:r>
               <w:rPr>
                 <w:sz w:val="18"/>
@@ -41662,6 +42075,7 @@
               </w:rPr>
               <w:t>sAgency</w:t>
             </w:r>
+            <w:proofErr w:type="spellEnd"/>
           </w:p>
         </w:tc>
         <w:tc>
@@ -41697,6 +42111,7 @@
                 <w:szCs w:val="18"/>
               </w:rPr>
             </w:pPr>
+            <w:proofErr w:type="spellStart"/>
             <w:r>
               <w:rPr>
                 <w:sz w:val="18"/>
@@ -41704,6 +42119,7 @@
               </w:rPr>
               <w:t>dAgencyGroup</w:t>
             </w:r>
+            <w:proofErr w:type="spellEnd"/>
           </w:p>
         </w:tc>
         <w:tc>
@@ -41719,6 +42135,7 @@
                 <w:szCs w:val="18"/>
               </w:rPr>
             </w:pPr>
+            <w:proofErr w:type="spellStart"/>
             <w:r>
               <w:rPr>
                 <w:sz w:val="18"/>
@@ -41726,6 +42143,7 @@
               </w:rPr>
               <w:t>sAgencyGroup</w:t>
             </w:r>
+            <w:proofErr w:type="spellEnd"/>
           </w:p>
         </w:tc>
         <w:tc>
@@ -41974,6 +42392,7 @@
                 <w:szCs w:val="18"/>
               </w:rPr>
             </w:pPr>
+            <w:proofErr w:type="spellStart"/>
             <w:r>
               <w:rPr>
                 <w:sz w:val="18"/>
@@ -41981,6 +42400,7 @@
               </w:rPr>
               <w:t>dFacility</w:t>
             </w:r>
+            <w:proofErr w:type="spellEnd"/>
           </w:p>
         </w:tc>
         <w:tc>
@@ -41996,6 +42416,7 @@
                 <w:szCs w:val="18"/>
               </w:rPr>
             </w:pPr>
+            <w:proofErr w:type="spellStart"/>
             <w:r>
               <w:rPr>
                 <w:sz w:val="18"/>
@@ -42003,6 +42424,7 @@
               </w:rPr>
               <w:t>sFacility</w:t>
             </w:r>
+            <w:proofErr w:type="spellEnd"/>
           </w:p>
         </w:tc>
         <w:tc>
@@ -42038,6 +42460,7 @@
                 <w:szCs w:val="18"/>
               </w:rPr>
             </w:pPr>
+            <w:proofErr w:type="spellStart"/>
             <w:r>
               <w:rPr>
                 <w:sz w:val="18"/>
@@ -42045,6 +42468,7 @@
               </w:rPr>
               <w:t>dFacilityGroup</w:t>
             </w:r>
+            <w:proofErr w:type="spellEnd"/>
           </w:p>
         </w:tc>
         <w:tc>
@@ -42060,6 +42484,7 @@
                 <w:szCs w:val="18"/>
               </w:rPr>
             </w:pPr>
+            <w:proofErr w:type="spellStart"/>
             <w:r>
               <w:rPr>
                 <w:sz w:val="18"/>
@@ -42067,6 +42492,7 @@
               </w:rPr>
               <w:t>sFacilityGroup</w:t>
             </w:r>
+            <w:proofErr w:type="spellEnd"/>
           </w:p>
         </w:tc>
         <w:tc>
@@ -42173,6 +42599,7 @@
                 <w:szCs w:val="18"/>
               </w:rPr>
             </w:pPr>
+            <w:proofErr w:type="spellStart"/>
             <w:r>
               <w:rPr>
                 <w:sz w:val="18"/>
@@ -42180,6 +42607,7 @@
               </w:rPr>
               <w:t>dFacility.FacilityGroup</w:t>
             </w:r>
+            <w:proofErr w:type="spellEnd"/>
           </w:p>
         </w:tc>
         <w:tc>
@@ -42195,6 +42623,7 @@
                 <w:szCs w:val="18"/>
               </w:rPr>
             </w:pPr>
+            <w:proofErr w:type="spellStart"/>
             <w:r>
               <w:rPr>
                 <w:sz w:val="18"/>
@@ -42202,6 +42631,7 @@
               </w:rPr>
               <w:t>sFacility.FacilityGroup</w:t>
             </w:r>
+            <w:proofErr w:type="spellEnd"/>
           </w:p>
         </w:tc>
         <w:tc>
@@ -43231,8 +43661,21 @@
       </w:r>
     </w:p>
     <w:p>
+      <w:proofErr w:type="gramStart"/>
       <w:r>
-        <w:t>Enclose in new element sState.</w:t>
+        <w:t>Enclose</w:t>
+      </w:r>
+      <w:proofErr w:type="gramEnd"/>
+      <w:r>
+        <w:t xml:space="preserve"> in new element </w:t>
+      </w:r>
+      <w:proofErr w:type="spellStart"/>
+      <w:r>
+        <w:t>sState</w:t>
+      </w:r>
+      <w:proofErr w:type="spellEnd"/>
+      <w:r>
+        <w:t>.</w:t>
       </w:r>
     </w:p>
     <w:p>
@@ -43240,12 +43683,22 @@
         <w:pStyle w:val="Heading2"/>
       </w:pPr>
       <w:r>
-        <w:t>StateDataSet dCustomConfiguration</w:t>
+        <w:t xml:space="preserve">StateDataSet </w:t>
       </w:r>
+      <w:proofErr w:type="spellStart"/>
+      <w:r>
+        <w:t>dCustomConfiguration</w:t>
+      </w:r>
+      <w:proofErr w:type="spellEnd"/>
       <w:r>
         <w:br/>
-        <w:t>StateDataSet eCustomConfiguration</w:t>
+        <w:t xml:space="preserve">StateDataSet </w:t>
       </w:r>
+      <w:proofErr w:type="spellStart"/>
+      <w:r>
+        <w:t>eCustomConfiguration</w:t>
+      </w:r>
+      <w:proofErr w:type="spellEnd"/>
     </w:p>
     <w:p>
       <w:r>
@@ -43260,22 +43713,37 @@
         <w:pStyle w:val="Heading2"/>
       </w:pPr>
       <w:r>
-        <w:t>StateDataSet dState</w:t>
+        <w:t xml:space="preserve">StateDataSet </w:t>
       </w:r>
+      <w:proofErr w:type="spellStart"/>
+      <w:r>
+        <w:t>dState</w:t>
+      </w:r>
+      <w:proofErr w:type="spellEnd"/>
       <w:r>
         <w:br/>
         <w:t xml:space="preserve">StateDataSet </w:t>
       </w:r>
+      <w:proofErr w:type="spellStart"/>
       <w:r>
         <w:t>eState</w:t>
       </w:r>
+      <w:proofErr w:type="spellEnd"/>
     </w:p>
     <w:p>
       <w:r>
         <w:t>Merge into one</w:t>
       </w:r>
       <w:r>
-        <w:t xml:space="preserve"> sElement group.</w:t>
+        <w:t xml:space="preserve"> </w:t>
+      </w:r>
+      <w:proofErr w:type="spellStart"/>
+      <w:r>
+        <w:t>sElement</w:t>
+      </w:r>
+      <w:proofErr w:type="spellEnd"/>
+      <w:r>
+        <w:t xml:space="preserve"> group.</w:t>
       </w:r>
     </w:p>
     <w:p>
@@ -43345,7 +43813,7 @@
 </file>
 
 <file path=word/endnotes.xml><?xml version="1.0" encoding="utf-8"?>
-<w:endnotes xmlns:wpc="http://schemas.microsoft.com/office/word/2010/wordprocessingCanvas" xmlns:cx="http://schemas.microsoft.com/office/drawing/2014/chartex" xmlns:cx1="http://schemas.microsoft.com/office/drawing/2015/9/8/chartex" xmlns:cx2="http://schemas.microsoft.com/office/drawing/2015/10/21/chartex" xmlns:cx3="http://schemas.microsoft.com/office/drawing/2016/5/9/chartex" xmlns:cx4="http://schemas.microsoft.com/office/drawing/2016/5/10/chartex" xmlns:cx5="http://schemas.microsoft.com/office/drawing/2016/5/11/chartex" xmlns:cx6="http://schemas.microsoft.com/office/drawing/2016/5/12/chartex" xmlns:cx7="http://schemas.microsoft.com/office/drawing/2016/5/13/chartex" xmlns:cx8="http://schemas.microsoft.com/office/drawing/2016/5/14/chartex" xmlns:mc="http://schemas.openxmlformats.org/markup-compatibility/2006" xmlns:aink="http://schemas.microsoft.com/office/drawing/2016/ink" xmlns:am3d="http://schemas.microsoft.com/office/drawing/2017/model3d" xmlns:o="urn:schemas-microsoft-com:office:office" xmlns:oel="http://schemas.microsoft.com/office/2019/extlst" xmlns:r="http://schemas.openxmlformats.org/officeDocument/2006/relationships" xmlns:m="http://schemas.openxmlformats.org/officeDocument/2006/math" xmlns:v="urn:schemas-microsoft-com:vml" xmlns:wp14="http://schemas.microsoft.com/office/word/2010/wordprocessingDrawing" xmlns:wp="http://schemas.openxmlformats.org/drawingml/2006/wordprocessingDrawing" xmlns:w10="urn:schemas-microsoft-com:office:word" xmlns:w="http://schemas.openxmlformats.org/wordprocessingml/2006/main" xmlns:w14="http://schemas.microsoft.com/office/word/2010/wordml" xmlns:w15="http://schemas.microsoft.com/office/word/2012/wordml" xmlns:w16cex="http://schemas.microsoft.com/office/word/2018/wordml/cex" xmlns:w16cid="http://schemas.microsoft.com/office/word/2016/wordml/cid" xmlns:w16="http://schemas.microsoft.com/office/word/2018/wordml" xmlns:w16du="http://schemas.microsoft.com/office/word/2023/wordml/word16du" xmlns:w16sdtdh="http://schemas.microsoft.com/office/word/2020/wordml/sdtdatahash" xmlns:w16se="http://schemas.microsoft.com/office/word/2015/wordml/symex" xmlns:wpg="http://schemas.microsoft.com/office/word/2010/wordprocessingGroup" xmlns:wpi="http://schemas.microsoft.com/office/word/2010/wordprocessingInk" xmlns:wne="http://schemas.microsoft.com/office/word/2006/wordml" xmlns:wps="http://schemas.microsoft.com/office/word/2010/wordprocessingShape" mc:Ignorable="w14 w15 w16se w16cid w16 w16cex w16sdtdh wp14">
+<w:endnotes xmlns:wpc="http://schemas.microsoft.com/office/word/2010/wordprocessingCanvas" xmlns:cx="http://schemas.microsoft.com/office/drawing/2014/chartex" xmlns:cx1="http://schemas.microsoft.com/office/drawing/2015/9/8/chartex" xmlns:cx2="http://schemas.microsoft.com/office/drawing/2015/10/21/chartex" xmlns:cx3="http://schemas.microsoft.com/office/drawing/2016/5/9/chartex" xmlns:cx4="http://schemas.microsoft.com/office/drawing/2016/5/10/chartex" xmlns:cx5="http://schemas.microsoft.com/office/drawing/2016/5/11/chartex" xmlns:cx6="http://schemas.microsoft.com/office/drawing/2016/5/12/chartex" xmlns:cx7="http://schemas.microsoft.com/office/drawing/2016/5/13/chartex" xmlns:cx8="http://schemas.microsoft.com/office/drawing/2016/5/14/chartex" xmlns:mc="http://schemas.openxmlformats.org/markup-compatibility/2006" xmlns:aink="http://schemas.microsoft.com/office/drawing/2016/ink" xmlns:am3d="http://schemas.microsoft.com/office/drawing/2017/model3d" xmlns:o="urn:schemas-microsoft-com:office:office" xmlns:oel="http://schemas.microsoft.com/office/2019/extlst" xmlns:r="http://schemas.openxmlformats.org/officeDocument/2006/relationships" xmlns:m="http://schemas.openxmlformats.org/officeDocument/2006/math" xmlns:v="urn:schemas-microsoft-com:vml" xmlns:wp14="http://schemas.microsoft.com/office/word/2010/wordprocessingDrawing" xmlns:wp="http://schemas.openxmlformats.org/drawingml/2006/wordprocessingDrawing" xmlns:w10="urn:schemas-microsoft-com:office:word" xmlns:w="http://schemas.openxmlformats.org/wordprocessingml/2006/main" xmlns:w14="http://schemas.microsoft.com/office/word/2010/wordml" xmlns:w15="http://schemas.microsoft.com/office/word/2012/wordml" xmlns:w16cex="http://schemas.microsoft.com/office/word/2018/wordml/cex" xmlns:w16cid="http://schemas.microsoft.com/office/word/2016/wordml/cid" xmlns:w16="http://schemas.microsoft.com/office/word/2018/wordml" xmlns:w16sdtdh="http://schemas.microsoft.com/office/word/2020/wordml/sdtdatahash" xmlns:w16se="http://schemas.microsoft.com/office/word/2015/wordml/symex" xmlns:wpg="http://schemas.microsoft.com/office/word/2010/wordprocessingGroup" xmlns:wpi="http://schemas.microsoft.com/office/word/2010/wordprocessingInk" xmlns:wne="http://schemas.microsoft.com/office/word/2006/wordml" xmlns:wps="http://schemas.microsoft.com/office/word/2010/wordprocessingShape" mc:Ignorable="w14 w15 w16se w16cid w16 w16cex w16sdtdh wp14">
   <w:endnote w:type="separator" w:id="-1">
     <w:p>
       <w:pPr>
@@ -43370,7 +43838,7 @@
 </file>
 
 <file path=word/footer1.xml><?xml version="1.0" encoding="utf-8"?>
-<w:ftr xmlns:wpc="http://schemas.microsoft.com/office/word/2010/wordprocessingCanvas" xmlns:cx="http://schemas.microsoft.com/office/drawing/2014/chartex" xmlns:cx1="http://schemas.microsoft.com/office/drawing/2015/9/8/chartex" xmlns:cx2="http://schemas.microsoft.com/office/drawing/2015/10/21/chartex" xmlns:cx3="http://schemas.microsoft.com/office/drawing/2016/5/9/chartex" xmlns:cx4="http://schemas.microsoft.com/office/drawing/2016/5/10/chartex" xmlns:cx5="http://schemas.microsoft.com/office/drawing/2016/5/11/chartex" xmlns:cx6="http://schemas.microsoft.com/office/drawing/2016/5/12/chartex" xmlns:cx7="http://schemas.microsoft.com/office/drawing/2016/5/13/chartex" xmlns:cx8="http://schemas.microsoft.com/office/drawing/2016/5/14/chartex" xmlns:mc="http://schemas.openxmlformats.org/markup-compatibility/2006" xmlns:aink="http://schemas.microsoft.com/office/drawing/2016/ink" xmlns:am3d="http://schemas.microsoft.com/office/drawing/2017/model3d" xmlns:o="urn:schemas-microsoft-com:office:office" xmlns:oel="http://schemas.microsoft.com/office/2019/extlst" xmlns:r="http://schemas.openxmlformats.org/officeDocument/2006/relationships" xmlns:m="http://schemas.openxmlformats.org/officeDocument/2006/math" xmlns:v="urn:schemas-microsoft-com:vml" xmlns:wp14="http://schemas.microsoft.com/office/word/2010/wordprocessingDrawing" xmlns:wp="http://schemas.openxmlformats.org/drawingml/2006/wordprocessingDrawing" xmlns:w10="urn:schemas-microsoft-com:office:word" xmlns:w="http://schemas.openxmlformats.org/wordprocessingml/2006/main" xmlns:w14="http://schemas.microsoft.com/office/word/2010/wordml" xmlns:w15="http://schemas.microsoft.com/office/word/2012/wordml" xmlns:w16cex="http://schemas.microsoft.com/office/word/2018/wordml/cex" xmlns:w16cid="http://schemas.microsoft.com/office/word/2016/wordml/cid" xmlns:w16="http://schemas.microsoft.com/office/word/2018/wordml" xmlns:w16du="http://schemas.microsoft.com/office/word/2023/wordml/word16du" xmlns:w16sdtdh="http://schemas.microsoft.com/office/word/2020/wordml/sdtdatahash" xmlns:w16se="http://schemas.microsoft.com/office/word/2015/wordml/symex" xmlns:wpg="http://schemas.microsoft.com/office/word/2010/wordprocessingGroup" xmlns:wpi="http://schemas.microsoft.com/office/word/2010/wordprocessingInk" xmlns:wne="http://schemas.microsoft.com/office/word/2006/wordml" xmlns:wps="http://schemas.microsoft.com/office/word/2010/wordprocessingShape" mc:Ignorable="w14 w15 w16se w16cid w16 w16cex w16sdtdh wp14">
+<w:ftr xmlns:wpc="http://schemas.microsoft.com/office/word/2010/wordprocessingCanvas" xmlns:cx="http://schemas.microsoft.com/office/drawing/2014/chartex" xmlns:cx1="http://schemas.microsoft.com/office/drawing/2015/9/8/chartex" xmlns:cx2="http://schemas.microsoft.com/office/drawing/2015/10/21/chartex" xmlns:cx3="http://schemas.microsoft.com/office/drawing/2016/5/9/chartex" xmlns:cx4="http://schemas.microsoft.com/office/drawing/2016/5/10/chartex" xmlns:cx5="http://schemas.microsoft.com/office/drawing/2016/5/11/chartex" xmlns:cx6="http://schemas.microsoft.com/office/drawing/2016/5/12/chartex" xmlns:cx7="http://schemas.microsoft.com/office/drawing/2016/5/13/chartex" xmlns:cx8="http://schemas.microsoft.com/office/drawing/2016/5/14/chartex" xmlns:mc="http://schemas.openxmlformats.org/markup-compatibility/2006" xmlns:aink="http://schemas.microsoft.com/office/drawing/2016/ink" xmlns:am3d="http://schemas.microsoft.com/office/drawing/2017/model3d" xmlns:o="urn:schemas-microsoft-com:office:office" xmlns:oel="http://schemas.microsoft.com/office/2019/extlst" xmlns:r="http://schemas.openxmlformats.org/officeDocument/2006/relationships" xmlns:m="http://schemas.openxmlformats.org/officeDocument/2006/math" xmlns:v="urn:schemas-microsoft-com:vml" xmlns:wp14="http://schemas.microsoft.com/office/word/2010/wordprocessingDrawing" xmlns:wp="http://schemas.openxmlformats.org/drawingml/2006/wordprocessingDrawing" xmlns:w10="urn:schemas-microsoft-com:office:word" xmlns:w="http://schemas.openxmlformats.org/wordprocessingml/2006/main" xmlns:w14="http://schemas.microsoft.com/office/word/2010/wordml" xmlns:w15="http://schemas.microsoft.com/office/word/2012/wordml" xmlns:w16cex="http://schemas.microsoft.com/office/word/2018/wordml/cex" xmlns:w16cid="http://schemas.microsoft.com/office/word/2016/wordml/cid" xmlns:w16="http://schemas.microsoft.com/office/word/2018/wordml" xmlns:w16sdtdh="http://schemas.microsoft.com/office/word/2020/wordml/sdtdatahash" xmlns:w16se="http://schemas.microsoft.com/office/word/2015/wordml/symex" xmlns:wpg="http://schemas.microsoft.com/office/word/2010/wordprocessingGroup" xmlns:wpi="http://schemas.microsoft.com/office/word/2010/wordprocessingInk" xmlns:wne="http://schemas.microsoft.com/office/word/2006/wordml" xmlns:wps="http://schemas.microsoft.com/office/word/2010/wordprocessingShape" mc:Ignorable="w14 w15 w16se w16cid w16 w16cex w16sdtdh wp14">
   <w:sdt>
     <w:sdtPr>
       <w:id w:val="1223571379"/>
@@ -43424,7 +43892,7 @@
 </file>
 
 <file path=word/footnotes.xml><?xml version="1.0" encoding="utf-8"?>
-<w:footnotes xmlns:wpc="http://schemas.microsoft.com/office/word/2010/wordprocessingCanvas" xmlns:cx="http://schemas.microsoft.com/office/drawing/2014/chartex" xmlns:cx1="http://schemas.microsoft.com/office/drawing/2015/9/8/chartex" xmlns:cx2="http://schemas.microsoft.com/office/drawing/2015/10/21/chartex" xmlns:cx3="http://schemas.microsoft.com/office/drawing/2016/5/9/chartex" xmlns:cx4="http://schemas.microsoft.com/office/drawing/2016/5/10/chartex" xmlns:cx5="http://schemas.microsoft.com/office/drawing/2016/5/11/chartex" xmlns:cx6="http://schemas.microsoft.com/office/drawing/2016/5/12/chartex" xmlns:cx7="http://schemas.microsoft.com/office/drawing/2016/5/13/chartex" xmlns:cx8="http://schemas.microsoft.com/office/drawing/2016/5/14/chartex" xmlns:mc="http://schemas.openxmlformats.org/markup-compatibility/2006" xmlns:aink="http://schemas.microsoft.com/office/drawing/2016/ink" xmlns:am3d="http://schemas.microsoft.com/office/drawing/2017/model3d" xmlns:o="urn:schemas-microsoft-com:office:office" xmlns:oel="http://schemas.microsoft.com/office/2019/extlst" xmlns:r="http://schemas.openxmlformats.org/officeDocument/2006/relationships" xmlns:m="http://schemas.openxmlformats.org/officeDocument/2006/math" xmlns:v="urn:schemas-microsoft-com:vml" xmlns:wp14="http://schemas.microsoft.com/office/word/2010/wordprocessingDrawing" xmlns:wp="http://schemas.openxmlformats.org/drawingml/2006/wordprocessingDrawing" xmlns:w10="urn:schemas-microsoft-com:office:word" xmlns:w="http://schemas.openxmlformats.org/wordprocessingml/2006/main" xmlns:w14="http://schemas.microsoft.com/office/word/2010/wordml" xmlns:w15="http://schemas.microsoft.com/office/word/2012/wordml" xmlns:w16cex="http://schemas.microsoft.com/office/word/2018/wordml/cex" xmlns:w16cid="http://schemas.microsoft.com/office/word/2016/wordml/cid" xmlns:w16="http://schemas.microsoft.com/office/word/2018/wordml" xmlns:w16du="http://schemas.microsoft.com/office/word/2023/wordml/word16du" xmlns:w16sdtdh="http://schemas.microsoft.com/office/word/2020/wordml/sdtdatahash" xmlns:w16se="http://schemas.microsoft.com/office/word/2015/wordml/symex" xmlns:wpg="http://schemas.microsoft.com/office/word/2010/wordprocessingGroup" xmlns:wpi="http://schemas.microsoft.com/office/word/2010/wordprocessingInk" xmlns:wne="http://schemas.microsoft.com/office/word/2006/wordml" xmlns:wps="http://schemas.microsoft.com/office/word/2010/wordprocessingShape" mc:Ignorable="w14 w15 w16se w16cid w16 w16cex w16sdtdh wp14">
+<w:footnotes xmlns:wpc="http://schemas.microsoft.com/office/word/2010/wordprocessingCanvas" xmlns:cx="http://schemas.microsoft.com/office/drawing/2014/chartex" xmlns:cx1="http://schemas.microsoft.com/office/drawing/2015/9/8/chartex" xmlns:cx2="http://schemas.microsoft.com/office/drawing/2015/10/21/chartex" xmlns:cx3="http://schemas.microsoft.com/office/drawing/2016/5/9/chartex" xmlns:cx4="http://schemas.microsoft.com/office/drawing/2016/5/10/chartex" xmlns:cx5="http://schemas.microsoft.com/office/drawing/2016/5/11/chartex" xmlns:cx6="http://schemas.microsoft.com/office/drawing/2016/5/12/chartex" xmlns:cx7="http://schemas.microsoft.com/office/drawing/2016/5/13/chartex" xmlns:cx8="http://schemas.microsoft.com/office/drawing/2016/5/14/chartex" xmlns:mc="http://schemas.openxmlformats.org/markup-compatibility/2006" xmlns:aink="http://schemas.microsoft.com/office/drawing/2016/ink" xmlns:am3d="http://schemas.microsoft.com/office/drawing/2017/model3d" xmlns:o="urn:schemas-microsoft-com:office:office" xmlns:oel="http://schemas.microsoft.com/office/2019/extlst" xmlns:r="http://schemas.openxmlformats.org/officeDocument/2006/relationships" xmlns:m="http://schemas.openxmlformats.org/officeDocument/2006/math" xmlns:v="urn:schemas-microsoft-com:vml" xmlns:wp14="http://schemas.microsoft.com/office/word/2010/wordprocessingDrawing" xmlns:wp="http://schemas.openxmlformats.org/drawingml/2006/wordprocessingDrawing" xmlns:w10="urn:schemas-microsoft-com:office:word" xmlns:w="http://schemas.openxmlformats.org/wordprocessingml/2006/main" xmlns:w14="http://schemas.microsoft.com/office/word/2010/wordml" xmlns:w15="http://schemas.microsoft.com/office/word/2012/wordml" xmlns:w16cex="http://schemas.microsoft.com/office/word/2018/wordml/cex" xmlns:w16cid="http://schemas.microsoft.com/office/word/2016/wordml/cid" xmlns:w16="http://schemas.microsoft.com/office/word/2018/wordml" xmlns:w16sdtdh="http://schemas.microsoft.com/office/word/2020/wordml/sdtdatahash" xmlns:w16se="http://schemas.microsoft.com/office/word/2015/wordml/symex" xmlns:wpg="http://schemas.microsoft.com/office/word/2010/wordprocessingGroup" xmlns:wpi="http://schemas.microsoft.com/office/word/2010/wordprocessingInk" xmlns:wne="http://schemas.microsoft.com/office/word/2006/wordml" xmlns:wps="http://schemas.microsoft.com/office/word/2010/wordprocessingShape" mc:Ignorable="w14 w15 w16se w16cid w16 w16cex w16sdtdh wp14">
   <w:footnote w:type="separator" w:id="-1">
     <w:p>
       <w:pPr>
@@ -43449,7 +43917,7 @@
 </file>
 
 <file path=word/numbering.xml><?xml version="1.0" encoding="utf-8"?>
-<w:numbering xmlns:wpc="http://schemas.microsoft.com/office/word/2010/wordprocessingCanvas" xmlns:cx="http://schemas.microsoft.com/office/drawing/2014/chartex" xmlns:cx1="http://schemas.microsoft.com/office/drawing/2015/9/8/chartex" xmlns:cx2="http://schemas.microsoft.com/office/drawing/2015/10/21/chartex" xmlns:cx3="http://schemas.microsoft.com/office/drawing/2016/5/9/chartex" xmlns:cx4="http://schemas.microsoft.com/office/drawing/2016/5/10/chartex" xmlns:cx5="http://schemas.microsoft.com/office/drawing/2016/5/11/chartex" xmlns:cx6="http://schemas.microsoft.com/office/drawing/2016/5/12/chartex" xmlns:cx7="http://schemas.microsoft.com/office/drawing/2016/5/13/chartex" xmlns:cx8="http://schemas.microsoft.com/office/drawing/2016/5/14/chartex" xmlns:mc="http://schemas.openxmlformats.org/markup-compatibility/2006" xmlns:aink="http://schemas.microsoft.com/office/drawing/2016/ink" xmlns:am3d="http://schemas.microsoft.com/office/drawing/2017/model3d" xmlns:o="urn:schemas-microsoft-com:office:office" xmlns:oel="http://schemas.microsoft.com/office/2019/extlst" xmlns:r="http://schemas.openxmlformats.org/officeDocument/2006/relationships" xmlns:m="http://schemas.openxmlformats.org/officeDocument/2006/math" xmlns:v="urn:schemas-microsoft-com:vml" xmlns:wp14="http://schemas.microsoft.com/office/word/2010/wordprocessingDrawing" xmlns:wp="http://schemas.openxmlformats.org/drawingml/2006/wordprocessingDrawing" xmlns:w10="urn:schemas-microsoft-com:office:word" xmlns:w="http://schemas.openxmlformats.org/wordprocessingml/2006/main" xmlns:w14="http://schemas.microsoft.com/office/word/2010/wordml" xmlns:w15="http://schemas.microsoft.com/office/word/2012/wordml" xmlns:w16cex="http://schemas.microsoft.com/office/word/2018/wordml/cex" xmlns:w16cid="http://schemas.microsoft.com/office/word/2016/wordml/cid" xmlns:w16="http://schemas.microsoft.com/office/word/2018/wordml" xmlns:w16du="http://schemas.microsoft.com/office/word/2023/wordml/word16du" xmlns:w16sdtdh="http://schemas.microsoft.com/office/word/2020/wordml/sdtdatahash" xmlns:w16se="http://schemas.microsoft.com/office/word/2015/wordml/symex" xmlns:wpg="http://schemas.microsoft.com/office/word/2010/wordprocessingGroup" xmlns:wpi="http://schemas.microsoft.com/office/word/2010/wordprocessingInk" xmlns:wne="http://schemas.microsoft.com/office/word/2006/wordml" xmlns:wps="http://schemas.microsoft.com/office/word/2010/wordprocessingShape" mc:Ignorable="w14 w15 w16se w16cid w16 w16cex w16sdtdh wp14">
+<w:numbering xmlns:wpc="http://schemas.microsoft.com/office/word/2010/wordprocessingCanvas" xmlns:cx="http://schemas.microsoft.com/office/drawing/2014/chartex" xmlns:cx1="http://schemas.microsoft.com/office/drawing/2015/9/8/chartex" xmlns:cx2="http://schemas.microsoft.com/office/drawing/2015/10/21/chartex" xmlns:cx3="http://schemas.microsoft.com/office/drawing/2016/5/9/chartex" xmlns:cx4="http://schemas.microsoft.com/office/drawing/2016/5/10/chartex" xmlns:cx5="http://schemas.microsoft.com/office/drawing/2016/5/11/chartex" xmlns:cx6="http://schemas.microsoft.com/office/drawing/2016/5/12/chartex" xmlns:cx7="http://schemas.microsoft.com/office/drawing/2016/5/13/chartex" xmlns:cx8="http://schemas.microsoft.com/office/drawing/2016/5/14/chartex" xmlns:mc="http://schemas.openxmlformats.org/markup-compatibility/2006" xmlns:aink="http://schemas.microsoft.com/office/drawing/2016/ink" xmlns:am3d="http://schemas.microsoft.com/office/drawing/2017/model3d" xmlns:o="urn:schemas-microsoft-com:office:office" xmlns:oel="http://schemas.microsoft.com/office/2019/extlst" xmlns:r="http://schemas.openxmlformats.org/officeDocument/2006/relationships" xmlns:m="http://schemas.openxmlformats.org/officeDocument/2006/math" xmlns:v="urn:schemas-microsoft-com:vml" xmlns:wp14="http://schemas.microsoft.com/office/word/2010/wordprocessingDrawing" xmlns:wp="http://schemas.openxmlformats.org/drawingml/2006/wordprocessingDrawing" xmlns:w10="urn:schemas-microsoft-com:office:word" xmlns:w="http://schemas.openxmlformats.org/wordprocessingml/2006/main" xmlns:w14="http://schemas.microsoft.com/office/word/2010/wordml" xmlns:w15="http://schemas.microsoft.com/office/word/2012/wordml" xmlns:w16cex="http://schemas.microsoft.com/office/word/2018/wordml/cex" xmlns:w16cid="http://schemas.microsoft.com/office/word/2016/wordml/cid" xmlns:w16="http://schemas.microsoft.com/office/word/2018/wordml" xmlns:w16sdtdh="http://schemas.microsoft.com/office/word/2020/wordml/sdtdatahash" xmlns:w16se="http://schemas.microsoft.com/office/word/2015/wordml/symex" xmlns:wpg="http://schemas.microsoft.com/office/word/2010/wordprocessingGroup" xmlns:wpi="http://schemas.microsoft.com/office/word/2010/wordprocessingInk" xmlns:wne="http://schemas.microsoft.com/office/word/2006/wordml" xmlns:wps="http://schemas.microsoft.com/office/word/2010/wordprocessingShape" mc:Ignorable="w14 w15 w16se w16cid w16 w16cex w16sdtdh wp14">
   <w:abstractNum w:abstractNumId="0" w15:restartNumberingAfterBreak="0">
     <w:nsid w:val="660B09E4"/>
     <w:multiLevelType w:val="hybridMultilevel"/>

</xml_diff>

<commit_message>
Updated 3.5.0-to-3.4.0 and 3.4.0-to-3.5.0 translations for v3.5.0.250403CP5.
</commit_message>
<xml_diff>
--- a/Translation/v3.4.0 to v3.5.0/documentation.docx
+++ b/Translation/v3.4.0 to v3.5.0/documentation.docx
@@ -1,6 +1,6 @@
 
 <file path=word/document.xml><?xml version="1.0" encoding="utf-8"?>
-<w:document xmlns:wpc="http://schemas.microsoft.com/office/word/2010/wordprocessingCanvas" xmlns:cx="http://schemas.microsoft.com/office/drawing/2014/chartex" xmlns:cx1="http://schemas.microsoft.com/office/drawing/2015/9/8/chartex" xmlns:cx2="http://schemas.microsoft.com/office/drawing/2015/10/21/chartex" xmlns:cx3="http://schemas.microsoft.com/office/drawing/2016/5/9/chartex" xmlns:cx4="http://schemas.microsoft.com/office/drawing/2016/5/10/chartex" xmlns:cx5="http://schemas.microsoft.com/office/drawing/2016/5/11/chartex" xmlns:cx6="http://schemas.microsoft.com/office/drawing/2016/5/12/chartex" xmlns:cx7="http://schemas.microsoft.com/office/drawing/2016/5/13/chartex" xmlns:cx8="http://schemas.microsoft.com/office/drawing/2016/5/14/chartex" xmlns:mc="http://schemas.openxmlformats.org/markup-compatibility/2006" xmlns:aink="http://schemas.microsoft.com/office/drawing/2016/ink" xmlns:am3d="http://schemas.microsoft.com/office/drawing/2017/model3d" xmlns:o="urn:schemas-microsoft-com:office:office" xmlns:oel="http://schemas.microsoft.com/office/2019/extlst" xmlns:r="http://schemas.openxmlformats.org/officeDocument/2006/relationships" xmlns:m="http://schemas.openxmlformats.org/officeDocument/2006/math" xmlns:v="urn:schemas-microsoft-com:vml" xmlns:wp14="http://schemas.microsoft.com/office/word/2010/wordprocessingDrawing" xmlns:wp="http://schemas.openxmlformats.org/drawingml/2006/wordprocessingDrawing" xmlns:w10="urn:schemas-microsoft-com:office:word" xmlns:w="http://schemas.openxmlformats.org/wordprocessingml/2006/main" xmlns:w14="http://schemas.microsoft.com/office/word/2010/wordml" xmlns:w15="http://schemas.microsoft.com/office/word/2012/wordml" xmlns:w16cex="http://schemas.microsoft.com/office/word/2018/wordml/cex" xmlns:w16cid="http://schemas.microsoft.com/office/word/2016/wordml/cid" xmlns:w16="http://schemas.microsoft.com/office/word/2018/wordml" xmlns:w16sdtdh="http://schemas.microsoft.com/office/word/2020/wordml/sdtdatahash" xmlns:w16se="http://schemas.microsoft.com/office/word/2015/wordml/symex" xmlns:wpg="http://schemas.microsoft.com/office/word/2010/wordprocessingGroup" xmlns:wpi="http://schemas.microsoft.com/office/word/2010/wordprocessingInk" xmlns:wne="http://schemas.microsoft.com/office/word/2006/wordml" xmlns:wps="http://schemas.microsoft.com/office/word/2010/wordprocessingShape" mc:Ignorable="w14 w15 w16se w16cid w16 w16cex w16sdtdh wp14">
+<w:document xmlns:wpc="http://schemas.microsoft.com/office/word/2010/wordprocessingCanvas" xmlns:cx="http://schemas.microsoft.com/office/drawing/2014/chartex" xmlns:cx1="http://schemas.microsoft.com/office/drawing/2015/9/8/chartex" xmlns:cx2="http://schemas.microsoft.com/office/drawing/2015/10/21/chartex" xmlns:cx3="http://schemas.microsoft.com/office/drawing/2016/5/9/chartex" xmlns:cx4="http://schemas.microsoft.com/office/drawing/2016/5/10/chartex" xmlns:cx5="http://schemas.microsoft.com/office/drawing/2016/5/11/chartex" xmlns:cx6="http://schemas.microsoft.com/office/drawing/2016/5/12/chartex" xmlns:cx7="http://schemas.microsoft.com/office/drawing/2016/5/13/chartex" xmlns:cx8="http://schemas.microsoft.com/office/drawing/2016/5/14/chartex" xmlns:mc="http://schemas.openxmlformats.org/markup-compatibility/2006" xmlns:aink="http://schemas.microsoft.com/office/drawing/2016/ink" xmlns:am3d="http://schemas.microsoft.com/office/drawing/2017/model3d" xmlns:o="urn:schemas-microsoft-com:office:office" xmlns:oel="http://schemas.microsoft.com/office/2019/extlst" xmlns:r="http://schemas.openxmlformats.org/officeDocument/2006/relationships" xmlns:m="http://schemas.openxmlformats.org/officeDocument/2006/math" xmlns:v="urn:schemas-microsoft-com:vml" xmlns:wp14="http://schemas.microsoft.com/office/word/2010/wordprocessingDrawing" xmlns:wp="http://schemas.openxmlformats.org/drawingml/2006/wordprocessingDrawing" xmlns:w10="urn:schemas-microsoft-com:office:word" xmlns:w="http://schemas.openxmlformats.org/wordprocessingml/2006/main" xmlns:w14="http://schemas.microsoft.com/office/word/2010/wordml" xmlns:w15="http://schemas.microsoft.com/office/word/2012/wordml" xmlns:w16cex="http://schemas.microsoft.com/office/word/2018/wordml/cex" xmlns:w16cid="http://schemas.microsoft.com/office/word/2016/wordml/cid" xmlns:w16="http://schemas.microsoft.com/office/word/2018/wordml" xmlns:w16du="http://schemas.microsoft.com/office/word/2023/wordml/word16du" xmlns:w16sdtdh="http://schemas.microsoft.com/office/word/2020/wordml/sdtdatahash" xmlns:w16sdtfl="http://schemas.microsoft.com/office/word/2024/wordml/sdtformatlock" xmlns:w16se="http://schemas.microsoft.com/office/word/2015/wordml/symex" xmlns:wpg="http://schemas.microsoft.com/office/word/2010/wordprocessingGroup" xmlns:wpi="http://schemas.microsoft.com/office/word/2010/wordprocessingInk" xmlns:wne="http://schemas.microsoft.com/office/word/2006/wordml" xmlns:wps="http://schemas.microsoft.com/office/word/2010/wordprocessingShape" mc:Ignorable="w14 w15 w16se w16cid w16 w16cex w16sdtdh w16sdtfl w16du wp14">
   <w:body>
     <w:p>
       <w:pPr>
@@ -130,6 +130,10 @@
       <w:r>
         <w:t>” from “No Patient Contact” to “Cancelled on Scene”)</w:t>
       </w:r>
+      <w:r>
+        <w:br/>
+        <w:t>February 25, 2025 (updated to version 3.5.0.250403CP5)</w:t>
+      </w:r>
     </w:p>
     <w:p>
       <w:pPr>
@@ -179,7 +183,7 @@
       </w:r>
       <w:bookmarkEnd w:id="1"/>
       <w:r>
-        <w:t>230317CP4</w:t>
+        <w:t>250403CP5</w:t>
       </w:r>
       <w:r>
         <w:t>.</w:t>
@@ -1351,6 +1355,7 @@
                 <w:sz w:val="18"/>
                 <w:szCs w:val="18"/>
               </w:rPr>
+              <w:lastRenderedPageBreak/>
               <w:t>dConfiguration.05</w:t>
             </w:r>
           </w:p>
@@ -1384,7 +1389,6 @@
     </w:tbl>
     <w:p>
       <w:r>
-        <w:lastRenderedPageBreak/>
         <w:t xml:space="preserve">* Elements with an asterisk are used </w:t>
       </w:r>
       <w:r>
@@ -3002,6 +3006,7 @@
                 <w:sz w:val="18"/>
                 <w:szCs w:val="18"/>
               </w:rPr>
+              <w:lastRenderedPageBreak/>
               <w:t>Element No.</w:t>
             </w:r>
           </w:p>
@@ -3105,7 +3110,6 @@
                 <w:sz w:val="18"/>
                 <w:szCs w:val="18"/>
               </w:rPr>
-              <w:lastRenderedPageBreak/>
               <w:t>eMedications.04</w:t>
             </w:r>
           </w:p>
@@ -4756,15 +4760,7 @@
         <w:t>3.5.0</w:t>
       </w:r>
       <w:r>
-        <w:t xml:space="preserve"> </w:t>
-      </w:r>
-      <w:proofErr w:type="gramStart"/>
-      <w:r>
-        <w:t>as</w:t>
-      </w:r>
-      <w:proofErr w:type="gramEnd"/>
-      <w:r>
-        <w:t xml:space="preserve"> follows.</w:t>
+        <w:t xml:space="preserve"> as follows.</w:t>
       </w:r>
     </w:p>
     <w:tbl>
@@ -14781,15 +14777,7 @@
         <w:t xml:space="preserve">add </w:t>
       </w:r>
       <w:r>
-        <w:t>@</w:t>
-      </w:r>
-      <w:proofErr w:type="gramStart"/>
-      <w:r>
-        <w:t>ETCOType</w:t>
-      </w:r>
-      <w:proofErr w:type="gramEnd"/>
-      <w:r>
-        <w:t xml:space="preserve"> and set to </w:t>
+        <w:t xml:space="preserve">@ETCOType and set to </w:t>
       </w:r>
       <w:r>
         <w:t>3440001 (mmHg).</w:t>
@@ -23088,21 +23076,21 @@
     </w:p>
     <w:p>
       <w:r>
-        <w:t xml:space="preserve">If element has a value, </w:t>
+        <w:t xml:space="preserve">If </w:t>
+      </w:r>
+      <w:proofErr w:type="gramStart"/>
+      <w:r>
+        <w:t>element</w:t>
+      </w:r>
+      <w:proofErr w:type="gramEnd"/>
+      <w:r>
+        <w:t xml:space="preserve"> has a value, </w:t>
       </w:r>
       <w:r>
         <w:t xml:space="preserve">add </w:t>
       </w:r>
       <w:r>
-        <w:t>@</w:t>
-      </w:r>
-      <w:proofErr w:type="gramStart"/>
-      <w:r>
-        <w:t>CodeType</w:t>
-      </w:r>
-      <w:proofErr w:type="gramEnd"/>
-      <w:r>
-        <w:t xml:space="preserve"> and set to 9924003 (RxNorm).</w:t>
+        <w:t>@CodeType and set to 9924003 (RxNorm).</w:t>
       </w:r>
     </w:p>
     <w:p>
@@ -39051,13 +39039,8 @@
       </w:r>
     </w:p>
     <w:p>
-      <w:proofErr w:type="gramStart"/>
       <w:r>
-        <w:t>Enclose</w:t>
-      </w:r>
-      <w:proofErr w:type="gramEnd"/>
-      <w:r>
-        <w:t xml:space="preserve"> in new element </w:t>
+        <w:t xml:space="preserve">Enclose in new element </w:t>
       </w:r>
       <w:proofErr w:type="spellStart"/>
       <w:r>
@@ -43813,7 +43796,7 @@
 </file>
 
 <file path=word/endnotes.xml><?xml version="1.0" encoding="utf-8"?>
-<w:endnotes xmlns:wpc="http://schemas.microsoft.com/office/word/2010/wordprocessingCanvas" xmlns:cx="http://schemas.microsoft.com/office/drawing/2014/chartex" xmlns:cx1="http://schemas.microsoft.com/office/drawing/2015/9/8/chartex" xmlns:cx2="http://schemas.microsoft.com/office/drawing/2015/10/21/chartex" xmlns:cx3="http://schemas.microsoft.com/office/drawing/2016/5/9/chartex" xmlns:cx4="http://schemas.microsoft.com/office/drawing/2016/5/10/chartex" xmlns:cx5="http://schemas.microsoft.com/office/drawing/2016/5/11/chartex" xmlns:cx6="http://schemas.microsoft.com/office/drawing/2016/5/12/chartex" xmlns:cx7="http://schemas.microsoft.com/office/drawing/2016/5/13/chartex" xmlns:cx8="http://schemas.microsoft.com/office/drawing/2016/5/14/chartex" xmlns:mc="http://schemas.openxmlformats.org/markup-compatibility/2006" xmlns:aink="http://schemas.microsoft.com/office/drawing/2016/ink" xmlns:am3d="http://schemas.microsoft.com/office/drawing/2017/model3d" xmlns:o="urn:schemas-microsoft-com:office:office" xmlns:oel="http://schemas.microsoft.com/office/2019/extlst" xmlns:r="http://schemas.openxmlformats.org/officeDocument/2006/relationships" xmlns:m="http://schemas.openxmlformats.org/officeDocument/2006/math" xmlns:v="urn:schemas-microsoft-com:vml" xmlns:wp14="http://schemas.microsoft.com/office/word/2010/wordprocessingDrawing" xmlns:wp="http://schemas.openxmlformats.org/drawingml/2006/wordprocessingDrawing" xmlns:w10="urn:schemas-microsoft-com:office:word" xmlns:w="http://schemas.openxmlformats.org/wordprocessingml/2006/main" xmlns:w14="http://schemas.microsoft.com/office/word/2010/wordml" xmlns:w15="http://schemas.microsoft.com/office/word/2012/wordml" xmlns:w16cex="http://schemas.microsoft.com/office/word/2018/wordml/cex" xmlns:w16cid="http://schemas.microsoft.com/office/word/2016/wordml/cid" xmlns:w16="http://schemas.microsoft.com/office/word/2018/wordml" xmlns:w16sdtdh="http://schemas.microsoft.com/office/word/2020/wordml/sdtdatahash" xmlns:w16se="http://schemas.microsoft.com/office/word/2015/wordml/symex" xmlns:wpg="http://schemas.microsoft.com/office/word/2010/wordprocessingGroup" xmlns:wpi="http://schemas.microsoft.com/office/word/2010/wordprocessingInk" xmlns:wne="http://schemas.microsoft.com/office/word/2006/wordml" xmlns:wps="http://schemas.microsoft.com/office/word/2010/wordprocessingShape" mc:Ignorable="w14 w15 w16se w16cid w16 w16cex w16sdtdh wp14">
+<w:endnotes xmlns:wpc="http://schemas.microsoft.com/office/word/2010/wordprocessingCanvas" xmlns:cx="http://schemas.microsoft.com/office/drawing/2014/chartex" xmlns:cx1="http://schemas.microsoft.com/office/drawing/2015/9/8/chartex" xmlns:cx2="http://schemas.microsoft.com/office/drawing/2015/10/21/chartex" xmlns:cx3="http://schemas.microsoft.com/office/drawing/2016/5/9/chartex" xmlns:cx4="http://schemas.microsoft.com/office/drawing/2016/5/10/chartex" xmlns:cx5="http://schemas.microsoft.com/office/drawing/2016/5/11/chartex" xmlns:cx6="http://schemas.microsoft.com/office/drawing/2016/5/12/chartex" xmlns:cx7="http://schemas.microsoft.com/office/drawing/2016/5/13/chartex" xmlns:cx8="http://schemas.microsoft.com/office/drawing/2016/5/14/chartex" xmlns:mc="http://schemas.openxmlformats.org/markup-compatibility/2006" xmlns:aink="http://schemas.microsoft.com/office/drawing/2016/ink" xmlns:am3d="http://schemas.microsoft.com/office/drawing/2017/model3d" xmlns:o="urn:schemas-microsoft-com:office:office" xmlns:oel="http://schemas.microsoft.com/office/2019/extlst" xmlns:r="http://schemas.openxmlformats.org/officeDocument/2006/relationships" xmlns:m="http://schemas.openxmlformats.org/officeDocument/2006/math" xmlns:v="urn:schemas-microsoft-com:vml" xmlns:wp14="http://schemas.microsoft.com/office/word/2010/wordprocessingDrawing" xmlns:wp="http://schemas.openxmlformats.org/drawingml/2006/wordprocessingDrawing" xmlns:w10="urn:schemas-microsoft-com:office:word" xmlns:w="http://schemas.openxmlformats.org/wordprocessingml/2006/main" xmlns:w14="http://schemas.microsoft.com/office/word/2010/wordml" xmlns:w15="http://schemas.microsoft.com/office/word/2012/wordml" xmlns:w16cex="http://schemas.microsoft.com/office/word/2018/wordml/cex" xmlns:w16cid="http://schemas.microsoft.com/office/word/2016/wordml/cid" xmlns:w16="http://schemas.microsoft.com/office/word/2018/wordml" xmlns:w16du="http://schemas.microsoft.com/office/word/2023/wordml/word16du" xmlns:w16sdtdh="http://schemas.microsoft.com/office/word/2020/wordml/sdtdatahash" xmlns:w16sdtfl="http://schemas.microsoft.com/office/word/2024/wordml/sdtformatlock" xmlns:w16se="http://schemas.microsoft.com/office/word/2015/wordml/symex" xmlns:wpg="http://schemas.microsoft.com/office/word/2010/wordprocessingGroup" xmlns:wpi="http://schemas.microsoft.com/office/word/2010/wordprocessingInk" xmlns:wne="http://schemas.microsoft.com/office/word/2006/wordml" xmlns:wps="http://schemas.microsoft.com/office/word/2010/wordprocessingShape" mc:Ignorable="w14 w15 w16se w16cid w16 w16cex w16sdtdh w16sdtfl w16du wp14">
   <w:endnote w:type="separator" w:id="-1">
     <w:p>
       <w:pPr>
@@ -43838,7 +43821,7 @@
 </file>
 
 <file path=word/footer1.xml><?xml version="1.0" encoding="utf-8"?>
-<w:ftr xmlns:wpc="http://schemas.microsoft.com/office/word/2010/wordprocessingCanvas" xmlns:cx="http://schemas.microsoft.com/office/drawing/2014/chartex" xmlns:cx1="http://schemas.microsoft.com/office/drawing/2015/9/8/chartex" xmlns:cx2="http://schemas.microsoft.com/office/drawing/2015/10/21/chartex" xmlns:cx3="http://schemas.microsoft.com/office/drawing/2016/5/9/chartex" xmlns:cx4="http://schemas.microsoft.com/office/drawing/2016/5/10/chartex" xmlns:cx5="http://schemas.microsoft.com/office/drawing/2016/5/11/chartex" xmlns:cx6="http://schemas.microsoft.com/office/drawing/2016/5/12/chartex" xmlns:cx7="http://schemas.microsoft.com/office/drawing/2016/5/13/chartex" xmlns:cx8="http://schemas.microsoft.com/office/drawing/2016/5/14/chartex" xmlns:mc="http://schemas.openxmlformats.org/markup-compatibility/2006" xmlns:aink="http://schemas.microsoft.com/office/drawing/2016/ink" xmlns:am3d="http://schemas.microsoft.com/office/drawing/2017/model3d" xmlns:o="urn:schemas-microsoft-com:office:office" xmlns:oel="http://schemas.microsoft.com/office/2019/extlst" xmlns:r="http://schemas.openxmlformats.org/officeDocument/2006/relationships" xmlns:m="http://schemas.openxmlformats.org/officeDocument/2006/math" xmlns:v="urn:schemas-microsoft-com:vml" xmlns:wp14="http://schemas.microsoft.com/office/word/2010/wordprocessingDrawing" xmlns:wp="http://schemas.openxmlformats.org/drawingml/2006/wordprocessingDrawing" xmlns:w10="urn:schemas-microsoft-com:office:word" xmlns:w="http://schemas.openxmlformats.org/wordprocessingml/2006/main" xmlns:w14="http://schemas.microsoft.com/office/word/2010/wordml" xmlns:w15="http://schemas.microsoft.com/office/word/2012/wordml" xmlns:w16cex="http://schemas.microsoft.com/office/word/2018/wordml/cex" xmlns:w16cid="http://schemas.microsoft.com/office/word/2016/wordml/cid" xmlns:w16="http://schemas.microsoft.com/office/word/2018/wordml" xmlns:w16sdtdh="http://schemas.microsoft.com/office/word/2020/wordml/sdtdatahash" xmlns:w16se="http://schemas.microsoft.com/office/word/2015/wordml/symex" xmlns:wpg="http://schemas.microsoft.com/office/word/2010/wordprocessingGroup" xmlns:wpi="http://schemas.microsoft.com/office/word/2010/wordprocessingInk" xmlns:wne="http://schemas.microsoft.com/office/word/2006/wordml" xmlns:wps="http://schemas.microsoft.com/office/word/2010/wordprocessingShape" mc:Ignorable="w14 w15 w16se w16cid w16 w16cex w16sdtdh wp14">
+<w:ftr xmlns:wpc="http://schemas.microsoft.com/office/word/2010/wordprocessingCanvas" xmlns:cx="http://schemas.microsoft.com/office/drawing/2014/chartex" xmlns:cx1="http://schemas.microsoft.com/office/drawing/2015/9/8/chartex" xmlns:cx2="http://schemas.microsoft.com/office/drawing/2015/10/21/chartex" xmlns:cx3="http://schemas.microsoft.com/office/drawing/2016/5/9/chartex" xmlns:cx4="http://schemas.microsoft.com/office/drawing/2016/5/10/chartex" xmlns:cx5="http://schemas.microsoft.com/office/drawing/2016/5/11/chartex" xmlns:cx6="http://schemas.microsoft.com/office/drawing/2016/5/12/chartex" xmlns:cx7="http://schemas.microsoft.com/office/drawing/2016/5/13/chartex" xmlns:cx8="http://schemas.microsoft.com/office/drawing/2016/5/14/chartex" xmlns:mc="http://schemas.openxmlformats.org/markup-compatibility/2006" xmlns:aink="http://schemas.microsoft.com/office/drawing/2016/ink" xmlns:am3d="http://schemas.microsoft.com/office/drawing/2017/model3d" xmlns:o="urn:schemas-microsoft-com:office:office" xmlns:oel="http://schemas.microsoft.com/office/2019/extlst" xmlns:r="http://schemas.openxmlformats.org/officeDocument/2006/relationships" xmlns:m="http://schemas.openxmlformats.org/officeDocument/2006/math" xmlns:v="urn:schemas-microsoft-com:vml" xmlns:wp14="http://schemas.microsoft.com/office/word/2010/wordprocessingDrawing" xmlns:wp="http://schemas.openxmlformats.org/drawingml/2006/wordprocessingDrawing" xmlns:w10="urn:schemas-microsoft-com:office:word" xmlns:w="http://schemas.openxmlformats.org/wordprocessingml/2006/main" xmlns:w14="http://schemas.microsoft.com/office/word/2010/wordml" xmlns:w15="http://schemas.microsoft.com/office/word/2012/wordml" xmlns:w16cex="http://schemas.microsoft.com/office/word/2018/wordml/cex" xmlns:w16cid="http://schemas.microsoft.com/office/word/2016/wordml/cid" xmlns:w16="http://schemas.microsoft.com/office/word/2018/wordml" xmlns:w16du="http://schemas.microsoft.com/office/word/2023/wordml/word16du" xmlns:w16sdtdh="http://schemas.microsoft.com/office/word/2020/wordml/sdtdatahash" xmlns:w16sdtfl="http://schemas.microsoft.com/office/word/2024/wordml/sdtformatlock" xmlns:w16se="http://schemas.microsoft.com/office/word/2015/wordml/symex" xmlns:wpg="http://schemas.microsoft.com/office/word/2010/wordprocessingGroup" xmlns:wpi="http://schemas.microsoft.com/office/word/2010/wordprocessingInk" xmlns:wne="http://schemas.microsoft.com/office/word/2006/wordml" xmlns:wps="http://schemas.microsoft.com/office/word/2010/wordprocessingShape" mc:Ignorable="w14 w15 w16se w16cid w16 w16cex w16sdtdh w16sdtfl w16du wp14">
   <w:sdt>
     <w:sdtPr>
       <w:id w:val="1223571379"/>
@@ -43892,7 +43875,7 @@
 </file>
 
 <file path=word/footnotes.xml><?xml version="1.0" encoding="utf-8"?>
-<w:footnotes xmlns:wpc="http://schemas.microsoft.com/office/word/2010/wordprocessingCanvas" xmlns:cx="http://schemas.microsoft.com/office/drawing/2014/chartex" xmlns:cx1="http://schemas.microsoft.com/office/drawing/2015/9/8/chartex" xmlns:cx2="http://schemas.microsoft.com/office/drawing/2015/10/21/chartex" xmlns:cx3="http://schemas.microsoft.com/office/drawing/2016/5/9/chartex" xmlns:cx4="http://schemas.microsoft.com/office/drawing/2016/5/10/chartex" xmlns:cx5="http://schemas.microsoft.com/office/drawing/2016/5/11/chartex" xmlns:cx6="http://schemas.microsoft.com/office/drawing/2016/5/12/chartex" xmlns:cx7="http://schemas.microsoft.com/office/drawing/2016/5/13/chartex" xmlns:cx8="http://schemas.microsoft.com/office/drawing/2016/5/14/chartex" xmlns:mc="http://schemas.openxmlformats.org/markup-compatibility/2006" xmlns:aink="http://schemas.microsoft.com/office/drawing/2016/ink" xmlns:am3d="http://schemas.microsoft.com/office/drawing/2017/model3d" xmlns:o="urn:schemas-microsoft-com:office:office" xmlns:oel="http://schemas.microsoft.com/office/2019/extlst" xmlns:r="http://schemas.openxmlformats.org/officeDocument/2006/relationships" xmlns:m="http://schemas.openxmlformats.org/officeDocument/2006/math" xmlns:v="urn:schemas-microsoft-com:vml" xmlns:wp14="http://schemas.microsoft.com/office/word/2010/wordprocessingDrawing" xmlns:wp="http://schemas.openxmlformats.org/drawingml/2006/wordprocessingDrawing" xmlns:w10="urn:schemas-microsoft-com:office:word" xmlns:w="http://schemas.openxmlformats.org/wordprocessingml/2006/main" xmlns:w14="http://schemas.microsoft.com/office/word/2010/wordml" xmlns:w15="http://schemas.microsoft.com/office/word/2012/wordml" xmlns:w16cex="http://schemas.microsoft.com/office/word/2018/wordml/cex" xmlns:w16cid="http://schemas.microsoft.com/office/word/2016/wordml/cid" xmlns:w16="http://schemas.microsoft.com/office/word/2018/wordml" xmlns:w16sdtdh="http://schemas.microsoft.com/office/word/2020/wordml/sdtdatahash" xmlns:w16se="http://schemas.microsoft.com/office/word/2015/wordml/symex" xmlns:wpg="http://schemas.microsoft.com/office/word/2010/wordprocessingGroup" xmlns:wpi="http://schemas.microsoft.com/office/word/2010/wordprocessingInk" xmlns:wne="http://schemas.microsoft.com/office/word/2006/wordml" xmlns:wps="http://schemas.microsoft.com/office/word/2010/wordprocessingShape" mc:Ignorable="w14 w15 w16se w16cid w16 w16cex w16sdtdh wp14">
+<w:footnotes xmlns:wpc="http://schemas.microsoft.com/office/word/2010/wordprocessingCanvas" xmlns:cx="http://schemas.microsoft.com/office/drawing/2014/chartex" xmlns:cx1="http://schemas.microsoft.com/office/drawing/2015/9/8/chartex" xmlns:cx2="http://schemas.microsoft.com/office/drawing/2015/10/21/chartex" xmlns:cx3="http://schemas.microsoft.com/office/drawing/2016/5/9/chartex" xmlns:cx4="http://schemas.microsoft.com/office/drawing/2016/5/10/chartex" xmlns:cx5="http://schemas.microsoft.com/office/drawing/2016/5/11/chartex" xmlns:cx6="http://schemas.microsoft.com/office/drawing/2016/5/12/chartex" xmlns:cx7="http://schemas.microsoft.com/office/drawing/2016/5/13/chartex" xmlns:cx8="http://schemas.microsoft.com/office/drawing/2016/5/14/chartex" xmlns:mc="http://schemas.openxmlformats.org/markup-compatibility/2006" xmlns:aink="http://schemas.microsoft.com/office/drawing/2016/ink" xmlns:am3d="http://schemas.microsoft.com/office/drawing/2017/model3d" xmlns:o="urn:schemas-microsoft-com:office:office" xmlns:oel="http://schemas.microsoft.com/office/2019/extlst" xmlns:r="http://schemas.openxmlformats.org/officeDocument/2006/relationships" xmlns:m="http://schemas.openxmlformats.org/officeDocument/2006/math" xmlns:v="urn:schemas-microsoft-com:vml" xmlns:wp14="http://schemas.microsoft.com/office/word/2010/wordprocessingDrawing" xmlns:wp="http://schemas.openxmlformats.org/drawingml/2006/wordprocessingDrawing" xmlns:w10="urn:schemas-microsoft-com:office:word" xmlns:w="http://schemas.openxmlformats.org/wordprocessingml/2006/main" xmlns:w14="http://schemas.microsoft.com/office/word/2010/wordml" xmlns:w15="http://schemas.microsoft.com/office/word/2012/wordml" xmlns:w16cex="http://schemas.microsoft.com/office/word/2018/wordml/cex" xmlns:w16cid="http://schemas.microsoft.com/office/word/2016/wordml/cid" xmlns:w16="http://schemas.microsoft.com/office/word/2018/wordml" xmlns:w16du="http://schemas.microsoft.com/office/word/2023/wordml/word16du" xmlns:w16sdtdh="http://schemas.microsoft.com/office/word/2020/wordml/sdtdatahash" xmlns:w16sdtfl="http://schemas.microsoft.com/office/word/2024/wordml/sdtformatlock" xmlns:w16se="http://schemas.microsoft.com/office/word/2015/wordml/symex" xmlns:wpg="http://schemas.microsoft.com/office/word/2010/wordprocessingGroup" xmlns:wpi="http://schemas.microsoft.com/office/word/2010/wordprocessingInk" xmlns:wne="http://schemas.microsoft.com/office/word/2006/wordml" xmlns:wps="http://schemas.microsoft.com/office/word/2010/wordprocessingShape" mc:Ignorable="w14 w15 w16se w16cid w16 w16cex w16sdtdh w16sdtfl w16du wp14">
   <w:footnote w:type="separator" w:id="-1">
     <w:p>
       <w:pPr>
@@ -43917,7 +43900,7 @@
 </file>
 
 <file path=word/numbering.xml><?xml version="1.0" encoding="utf-8"?>
-<w:numbering xmlns:wpc="http://schemas.microsoft.com/office/word/2010/wordprocessingCanvas" xmlns:cx="http://schemas.microsoft.com/office/drawing/2014/chartex" xmlns:cx1="http://schemas.microsoft.com/office/drawing/2015/9/8/chartex" xmlns:cx2="http://schemas.microsoft.com/office/drawing/2015/10/21/chartex" xmlns:cx3="http://schemas.microsoft.com/office/drawing/2016/5/9/chartex" xmlns:cx4="http://schemas.microsoft.com/office/drawing/2016/5/10/chartex" xmlns:cx5="http://schemas.microsoft.com/office/drawing/2016/5/11/chartex" xmlns:cx6="http://schemas.microsoft.com/office/drawing/2016/5/12/chartex" xmlns:cx7="http://schemas.microsoft.com/office/drawing/2016/5/13/chartex" xmlns:cx8="http://schemas.microsoft.com/office/drawing/2016/5/14/chartex" xmlns:mc="http://schemas.openxmlformats.org/markup-compatibility/2006" xmlns:aink="http://schemas.microsoft.com/office/drawing/2016/ink" xmlns:am3d="http://schemas.microsoft.com/office/drawing/2017/model3d" xmlns:o="urn:schemas-microsoft-com:office:office" xmlns:oel="http://schemas.microsoft.com/office/2019/extlst" xmlns:r="http://schemas.openxmlformats.org/officeDocument/2006/relationships" xmlns:m="http://schemas.openxmlformats.org/officeDocument/2006/math" xmlns:v="urn:schemas-microsoft-com:vml" xmlns:wp14="http://schemas.microsoft.com/office/word/2010/wordprocessingDrawing" xmlns:wp="http://schemas.openxmlformats.org/drawingml/2006/wordprocessingDrawing" xmlns:w10="urn:schemas-microsoft-com:office:word" xmlns:w="http://schemas.openxmlformats.org/wordprocessingml/2006/main" xmlns:w14="http://schemas.microsoft.com/office/word/2010/wordml" xmlns:w15="http://schemas.microsoft.com/office/word/2012/wordml" xmlns:w16cex="http://schemas.microsoft.com/office/word/2018/wordml/cex" xmlns:w16cid="http://schemas.microsoft.com/office/word/2016/wordml/cid" xmlns:w16="http://schemas.microsoft.com/office/word/2018/wordml" xmlns:w16sdtdh="http://schemas.microsoft.com/office/word/2020/wordml/sdtdatahash" xmlns:w16se="http://schemas.microsoft.com/office/word/2015/wordml/symex" xmlns:wpg="http://schemas.microsoft.com/office/word/2010/wordprocessingGroup" xmlns:wpi="http://schemas.microsoft.com/office/word/2010/wordprocessingInk" xmlns:wne="http://schemas.microsoft.com/office/word/2006/wordml" xmlns:wps="http://schemas.microsoft.com/office/word/2010/wordprocessingShape" mc:Ignorable="w14 w15 w16se w16cid w16 w16cex w16sdtdh wp14">
+<w:numbering xmlns:wpc="http://schemas.microsoft.com/office/word/2010/wordprocessingCanvas" xmlns:cx="http://schemas.microsoft.com/office/drawing/2014/chartex" xmlns:cx1="http://schemas.microsoft.com/office/drawing/2015/9/8/chartex" xmlns:cx2="http://schemas.microsoft.com/office/drawing/2015/10/21/chartex" xmlns:cx3="http://schemas.microsoft.com/office/drawing/2016/5/9/chartex" xmlns:cx4="http://schemas.microsoft.com/office/drawing/2016/5/10/chartex" xmlns:cx5="http://schemas.microsoft.com/office/drawing/2016/5/11/chartex" xmlns:cx6="http://schemas.microsoft.com/office/drawing/2016/5/12/chartex" xmlns:cx7="http://schemas.microsoft.com/office/drawing/2016/5/13/chartex" xmlns:cx8="http://schemas.microsoft.com/office/drawing/2016/5/14/chartex" xmlns:mc="http://schemas.openxmlformats.org/markup-compatibility/2006" xmlns:aink="http://schemas.microsoft.com/office/drawing/2016/ink" xmlns:am3d="http://schemas.microsoft.com/office/drawing/2017/model3d" xmlns:o="urn:schemas-microsoft-com:office:office" xmlns:oel="http://schemas.microsoft.com/office/2019/extlst" xmlns:r="http://schemas.openxmlformats.org/officeDocument/2006/relationships" xmlns:m="http://schemas.openxmlformats.org/officeDocument/2006/math" xmlns:v="urn:schemas-microsoft-com:vml" xmlns:wp14="http://schemas.microsoft.com/office/word/2010/wordprocessingDrawing" xmlns:wp="http://schemas.openxmlformats.org/drawingml/2006/wordprocessingDrawing" xmlns:w10="urn:schemas-microsoft-com:office:word" xmlns:w="http://schemas.openxmlformats.org/wordprocessingml/2006/main" xmlns:w14="http://schemas.microsoft.com/office/word/2010/wordml" xmlns:w15="http://schemas.microsoft.com/office/word/2012/wordml" xmlns:w16cex="http://schemas.microsoft.com/office/word/2018/wordml/cex" xmlns:w16cid="http://schemas.microsoft.com/office/word/2016/wordml/cid" xmlns:w16="http://schemas.microsoft.com/office/word/2018/wordml" xmlns:w16du="http://schemas.microsoft.com/office/word/2023/wordml/word16du" xmlns:w16sdtdh="http://schemas.microsoft.com/office/word/2020/wordml/sdtdatahash" xmlns:w16sdtfl="http://schemas.microsoft.com/office/word/2024/wordml/sdtformatlock" xmlns:w16se="http://schemas.microsoft.com/office/word/2015/wordml/symex" xmlns:wpg="http://schemas.microsoft.com/office/word/2010/wordprocessingGroup" xmlns:wpi="http://schemas.microsoft.com/office/word/2010/wordprocessingInk" xmlns:wne="http://schemas.microsoft.com/office/word/2006/wordml" xmlns:wps="http://schemas.microsoft.com/office/word/2010/wordprocessingShape" mc:Ignorable="w14 w15 w16se w16cid w16 w16cex w16sdtdh w16sdtfl w16du wp14">
   <w:abstractNum w:abstractNumId="0" w15:restartNumberingAfterBreak="0">
     <w:nsid w:val="660B09E4"/>
     <w:multiLevelType w:val="hybridMultilevel"/>
@@ -44037,7 +44020,7 @@
 </file>
 
 <file path=word/styles.xml><?xml version="1.0" encoding="utf-8"?>
-<w:styles xmlns:mc="http://schemas.openxmlformats.org/markup-compatibility/2006" xmlns:r="http://schemas.openxmlformats.org/officeDocument/2006/relationships" xmlns:w="http://schemas.openxmlformats.org/wordprocessingml/2006/main" xmlns:w14="http://schemas.microsoft.com/office/word/2010/wordml" xmlns:w15="http://schemas.microsoft.com/office/word/2012/wordml" xmlns:w16cex="http://schemas.microsoft.com/office/word/2018/wordml/cex" xmlns:w16cid="http://schemas.microsoft.com/office/word/2016/wordml/cid" xmlns:w16="http://schemas.microsoft.com/office/word/2018/wordml" xmlns:w16sdtdh="http://schemas.microsoft.com/office/word/2020/wordml/sdtdatahash" xmlns:w16se="http://schemas.microsoft.com/office/word/2015/wordml/symex" mc:Ignorable="w14 w15 w16se w16cid w16 w16cex w16sdtdh">
+<w:styles xmlns:mc="http://schemas.openxmlformats.org/markup-compatibility/2006" xmlns:r="http://schemas.openxmlformats.org/officeDocument/2006/relationships" xmlns:w="http://schemas.openxmlformats.org/wordprocessingml/2006/main" xmlns:w14="http://schemas.microsoft.com/office/word/2010/wordml" xmlns:w15="http://schemas.microsoft.com/office/word/2012/wordml" xmlns:w16cex="http://schemas.microsoft.com/office/word/2018/wordml/cex" xmlns:w16cid="http://schemas.microsoft.com/office/word/2016/wordml/cid" xmlns:w16="http://schemas.microsoft.com/office/word/2018/wordml" xmlns:w16du="http://schemas.microsoft.com/office/word/2023/wordml/word16du" xmlns:w16sdtdh="http://schemas.microsoft.com/office/word/2020/wordml/sdtdatahash" xmlns:w16sdtfl="http://schemas.microsoft.com/office/word/2024/wordml/sdtformatlock" xmlns:w16se="http://schemas.microsoft.com/office/word/2015/wordml/symex" mc:Ignorable="w14 w15 w16se w16cid w16 w16cex w16sdtdh w16sdtfl w16du">
   <w:docDefaults>
     <w:rPrDefault>
       <w:rPr>

</xml_diff>